<commit_message>
Updated format for Accumulator simulation test. Added Safety plan structure
</commit_message>
<xml_diff>
--- a/ATPs/01_Accumulator_Sim_Test.docx
+++ b/ATPs/01_Accumulator_Sim_Test.docx
@@ -10,6 +10,7 @@
           <w:docPartUnique/>
         </w:docPartObj>
       </w:sdtPr>
+      <w:sdtEndPr/>
       <w:sdtContent>
         <w:p>
           <w:r>
@@ -358,7 +359,7 @@
                               <w:p>
                                 <w:pPr>
                                   <w:contextualSpacing/>
-                                  <w:jc w:val="both"/>
+                                  <w:jc w:val="center"/>
                                   <w:rPr>
                                     <w:rFonts w:asciiTheme="majorHAnsi" w:hAnsiTheme="majorHAnsi"/>
                                     <w:b/>
@@ -385,6 +386,7 @@
                                     <w:dataBinding w:prefixMappings="xmlns:ns0='http://schemas.microsoft.com/office/2006/coverPageProps' " w:xpath="/ns0:CoverPageProperties[1]/ns0:CompanyAddress[1]" w:storeItemID="{55AF091B-3C7A-41E3-B477-F2FDAA23CFDA}"/>
                                     <w:text/>
                                   </w:sdtPr>
+                                  <w:sdtEndPr/>
                                   <w:sdtContent>
                                     <w:r>
                                       <w:rPr>
@@ -396,22 +398,22 @@
                                         <w:sz w:val="20"/>
                                         <w:szCs w:val="20"/>
                                       </w:rPr>
-                                      <w:t>Approved:</w:t>
+                                      <w:t xml:space="preserve">Lafayette College: Electrical and Computer </w:t>
+                                    </w:r>
+                                    <w:r>
+                                      <w:rPr>
+                                        <w:rFonts w:asciiTheme="majorHAnsi" w:hAnsiTheme="majorHAnsi"/>
+                                        <w:b/>
+                                        <w:bCs/>
+                                        <w:color w:val="548DD4" w:themeColor="text2" w:themeTint="99"/>
+                                        <w:spacing w:val="60"/>
+                                        <w:sz w:val="20"/>
+                                        <w:szCs w:val="20"/>
+                                      </w:rPr>
+                                      <w:t>Engineering</w:t>
                                     </w:r>
                                   </w:sdtContent>
                                 </w:sdt>
-                                <w:r>
-                                  <w:rPr>
-                                    <w:rFonts w:asciiTheme="majorHAnsi" w:hAnsiTheme="majorHAnsi"/>
-                                    <w:b/>
-                                    <w:bCs/>
-                                    <w:color w:val="548DD4" w:themeColor="text2" w:themeTint="99"/>
-                                    <w:spacing w:val="60"/>
-                                    <w:sz w:val="20"/>
-                                    <w:szCs w:val="20"/>
-                                  </w:rPr>
-                                  <w:t xml:space="preserve"> </w:t>
-                                </w:r>
                               </w:p>
                             </w:txbxContent>
                           </wps:txbx>
@@ -438,7 +440,7 @@
                         <w:p>
                           <w:pPr>
                             <w:contextualSpacing/>
-                            <w:jc w:val="both"/>
+                            <w:jc w:val="center"/>
                             <w:rPr>
                               <w:rFonts w:asciiTheme="majorHAnsi" w:hAnsiTheme="majorHAnsi"/>
                               <w:b/>
@@ -465,6 +467,7 @@
                               <w:dataBinding w:prefixMappings="xmlns:ns0='http://schemas.microsoft.com/office/2006/coverPageProps' " w:xpath="/ns0:CoverPageProperties[1]/ns0:CompanyAddress[1]" w:storeItemID="{55AF091B-3C7A-41E3-B477-F2FDAA23CFDA}"/>
                               <w:text/>
                             </w:sdtPr>
+                            <w:sdtEndPr/>
                             <w:sdtContent>
                               <w:r>
                                 <w:rPr>
@@ -476,22 +479,22 @@
                                   <w:sz w:val="20"/>
                                   <w:szCs w:val="20"/>
                                 </w:rPr>
-                                <w:t>Approved:</w:t>
+                                <w:t xml:space="preserve">Lafayette College: Electrical and Computer </w:t>
+                              </w:r>
+                              <w:r>
+                                <w:rPr>
+                                  <w:rFonts w:asciiTheme="majorHAnsi" w:hAnsiTheme="majorHAnsi"/>
+                                  <w:b/>
+                                  <w:bCs/>
+                                  <w:color w:val="548DD4" w:themeColor="text2" w:themeTint="99"/>
+                                  <w:spacing w:val="60"/>
+                                  <w:sz w:val="20"/>
+                                  <w:szCs w:val="20"/>
+                                </w:rPr>
+                                <w:t>Engineering</w:t>
                               </w:r>
                             </w:sdtContent>
                           </w:sdt>
-                          <w:r>
-                            <w:rPr>
-                              <w:rFonts w:asciiTheme="majorHAnsi" w:hAnsiTheme="majorHAnsi"/>
-                              <w:b/>
-                              <w:bCs/>
-                              <w:color w:val="548DD4" w:themeColor="text2" w:themeTint="99"/>
-                              <w:spacing w:val="60"/>
-                              <w:sz w:val="20"/>
-                              <w:szCs w:val="20"/>
-                            </w:rPr>
-                            <w:t xml:space="preserve"> </w:t>
-                          </w:r>
                         </w:p>
                       </w:txbxContent>
                     </v:textbox>
@@ -931,7 +934,7 @@
               </mc:Choice>
               <mc:Fallback>
                 <w:pict>
-                  <v:group id="Group 15" o:spid="_x0000_s1031" style="position:absolute;margin-left:364.5pt;margin-top:-385.65pt;width:143.25pt;height:60.75pt;z-index:251664384" coordorigin="8895,1230" coordsize="2865,1215" o:gfxdata="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">
+                  <v:group id="Group 15" o:spid="_x0000_s1031" style="position:absolute;margin-left:364.5pt;margin-top:-385.65pt;width:143.25pt;height:60.75pt;z-index:251664384" coordorigin="8895,1230" coordsize="2865,1215" o:gfxdata="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">
                     <v:shape id="Text Box 16" o:spid="_x0000_s1032" type="#_x0000_t202" style="position:absolute;left:10290;top:1230;width:1470;height:1215;visibility:visible;mso-wrap-style:square;v-text-anchor:top" o:gfxdata="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" filled="f" stroked="f">
                       <v:textbox>
                         <w:txbxContent>
@@ -1067,6 +1070,7 @@
                                   <w:dataBinding w:prefixMappings="xmlns:ns0='http://purl.org/dc/elements/1.1/' xmlns:ns1='http://schemas.openxmlformats.org/package/2006/metadata/core-properties' " w:xpath="/ns1:coreProperties[1]/ns0:title[1]" w:storeItemID="{6C3C8BC8-F283-45AE-878A-BAB7291924A1}"/>
                                   <w:text/>
                                 </w:sdtPr>
+                                <w:sdtEndPr/>
                                 <w:sdtContent>
                                   <w:p>
                                     <w:pPr>
@@ -1104,6 +1108,7 @@
                                   <w:dataBinding w:prefixMappings="xmlns:ns0='http://purl.org/dc/elements/1.1/' xmlns:ns1='http://schemas.openxmlformats.org/package/2006/metadata/core-properties' " w:xpath="/ns1:coreProperties[1]/ns0:creator[1]" w:storeItemID="{6C3C8BC8-F283-45AE-878A-BAB7291924A1}"/>
                                   <w:text/>
                                 </w:sdtPr>
+                                <w:sdtEndPr/>
                                 <w:sdtContent>
                                   <w:p>
                                     <w:pPr>
@@ -1153,6 +1158,7 @@
                                     <w:dataBinding w:prefixMappings="xmlns:ns0='http://schemas.microsoft.com/office/2006/coverPageProps' " w:xpath="/ns0:CoverPageProperties[1]/ns0:Abstract[1]" w:storeItemID="{55AF091B-3C7A-41E3-B477-F2FDAA23CFDA}"/>
                                     <w:text/>
                                   </w:sdtPr>
+                                  <w:sdtEndPr/>
                                   <w:sdtContent>
                                     <w:r>
                                       <w:rPr>
@@ -1183,7 +1189,7 @@
               </mc:Choice>
               <mc:Fallback>
                 <w:pict>
-                  <v:rect id="Rectangle 3" o:spid="_x0000_s1035" style="position:absolute;margin-left:33.8pt;margin-top:392.4pt;width:479.2pt;height:269.15pt;z-index:251661312;visibility:visible;mso-wrap-style:square;mso-width-percent:0;mso-height-percent:0;mso-wrap-distance-left:9pt;mso-wrap-distance-top:0;mso-wrap-distance-right:9pt;mso-wrap-distance-bottom:0;mso-position-horizontal:absolute;mso-position-horizontal-relative:page;mso-position-vertical:absolute;mso-position-vertical-relative:page;mso-width-percent:0;mso-height-percent:0;mso-width-relative:page;mso-height-relative:page;v-text-anchor:top" o:gfxdata="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" filled="f" stroked="f">
+                  <v:rect id="Rectangle 3" o:spid="_x0000_s1035" style="position:absolute;margin-left:33.8pt;margin-top:392.4pt;width:479.2pt;height:269.15pt;z-index:251661312;visibility:visible;mso-wrap-style:square;mso-width-percent:0;mso-height-percent:0;mso-wrap-distance-left:9pt;mso-wrap-distance-top:0;mso-wrap-distance-right:9pt;mso-wrap-distance-bottom:0;mso-position-horizontal:absolute;mso-position-horizontal-relative:page;mso-position-vertical:absolute;mso-position-vertical-relative:page;mso-width-percent:0;mso-height-percent:0;mso-width-relative:page;mso-height-relative:page;v-text-anchor:top" o:gfxdata="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" filled="f" stroked="f">
                     <v:textbox>
                       <w:txbxContent>
                         <w:sdt>
@@ -1200,6 +1206,7 @@
                             <w:dataBinding w:prefixMappings="xmlns:ns0='http://purl.org/dc/elements/1.1/' xmlns:ns1='http://schemas.openxmlformats.org/package/2006/metadata/core-properties' " w:xpath="/ns1:coreProperties[1]/ns0:title[1]" w:storeItemID="{6C3C8BC8-F283-45AE-878A-BAB7291924A1}"/>
                             <w:text/>
                           </w:sdtPr>
+                          <w:sdtEndPr/>
                           <w:sdtContent>
                             <w:p>
                               <w:pPr>
@@ -1237,6 +1244,7 @@
                             <w:dataBinding w:prefixMappings="xmlns:ns0='http://purl.org/dc/elements/1.1/' xmlns:ns1='http://schemas.openxmlformats.org/package/2006/metadata/core-properties' " w:xpath="/ns1:coreProperties[1]/ns0:creator[1]" w:storeItemID="{6C3C8BC8-F283-45AE-878A-BAB7291924A1}"/>
                             <w:text/>
                           </w:sdtPr>
+                          <w:sdtEndPr/>
                           <w:sdtContent>
                             <w:p>
                               <w:pPr>
@@ -1286,6 +1294,7 @@
                               <w:dataBinding w:prefixMappings="xmlns:ns0='http://schemas.microsoft.com/office/2006/coverPageProps' " w:xpath="/ns0:CoverPageProperties[1]/ns0:Abstract[1]" w:storeItemID="{55AF091B-3C7A-41E3-B477-F2FDAA23CFDA}"/>
                               <w:text/>
                             </w:sdtPr>
+                            <w:sdtEndPr/>
                             <w:sdtContent>
                               <w:r>
                                 <w:rPr>
@@ -1313,6 +1322,14 @@
     </w:sdt>
     <w:sdt>
       <w:sdtPr>
+        <w:rPr>
+          <w:rFonts w:asciiTheme="minorHAnsi" w:eastAsiaTheme="minorEastAsia" w:hAnsiTheme="minorHAnsi" w:cstheme="minorBidi"/>
+          <w:b w:val="0"/>
+          <w:bCs w:val="0"/>
+          <w:color w:val="auto"/>
+          <w:sz w:val="24"/>
+          <w:szCs w:val="24"/>
+        </w:rPr>
         <w:id w:val="-1201469507"/>
         <w:docPartObj>
           <w:docPartGallery w:val="Table of Contents"/>
@@ -1321,11 +1338,7 @@
       </w:sdtPr>
       <w:sdtEndPr>
         <w:rPr>
-          <w:rFonts w:asciiTheme="minorHAnsi" w:eastAsiaTheme="minorEastAsia" w:hAnsiTheme="minorHAnsi" w:cstheme="minorBidi"/>
           <w:noProof/>
-          <w:color w:val="auto"/>
-          <w:sz w:val="24"/>
-          <w:szCs w:val="24"/>
         </w:rPr>
       </w:sdtEndPr>
       <w:sdtContent>
@@ -2505,8 +2518,6 @@
       <w:r>
         <w:t>per ATP01-02</w:t>
       </w:r>
-      <w:bookmarkStart w:id="9" w:name="_GoBack"/>
-      <w:bookmarkEnd w:id="9"/>
     </w:p>
     <w:p>
       <w:pPr>
@@ -2517,11 +2528,11 @@
       <w:pPr>
         <w:pStyle w:val="Heading2"/>
       </w:pPr>
-      <w:bookmarkStart w:id="10" w:name="_Toc348639908"/>
+      <w:bookmarkStart w:id="9" w:name="_Toc348639908"/>
       <w:r>
         <w:t>Series packs</w:t>
       </w:r>
-      <w:bookmarkEnd w:id="10"/>
+      <w:bookmarkEnd w:id="9"/>
     </w:p>
     <w:p>
       <w:pPr>
@@ -2597,14 +2608,14 @@
         <w:pStyle w:val="Heading1"/>
         <w:spacing w:line="360" w:lineRule="auto"/>
       </w:pPr>
-      <w:bookmarkStart w:id="11" w:name="_Toc348639909"/>
+      <w:bookmarkStart w:id="10" w:name="_Toc348639909"/>
       <w:r>
         <w:t xml:space="preserve">Acceptance </w:t>
       </w:r>
       <w:r>
         <w:t>Test Summary</w:t>
       </w:r>
-      <w:bookmarkEnd w:id="11"/>
+      <w:bookmarkEnd w:id="10"/>
     </w:p>
     <w:tbl>
       <w:tblPr>
@@ -2907,6 +2918,7 @@
     <w:sectPr>
       <w:footerReference w:type="even" r:id="rId10"/>
       <w:footerReference w:type="default" r:id="rId11"/>
+      <w:footerReference w:type="first" r:id="rId12"/>
       <w:pgSz w:w="11900" w:h="16840"/>
       <w:pgMar w:top="1440" w:right="1800" w:bottom="1440" w:left="1800" w:header="708" w:footer="708" w:gutter="0"/>
       <w:cols w:space="708"/>
@@ -2938,33 +2950,6 @@
 
 <file path=word/footer1.xml><?xml version="1.0" encoding="utf-8"?>
 <w:ftr xmlns:wpc="http://schemas.microsoft.com/office/word/2010/wordprocessingCanvas" xmlns:mo="http://schemas.microsoft.com/office/mac/office/2008/main" xmlns:mc="http://schemas.openxmlformats.org/markup-compatibility/2006" xmlns:mv="urn:schemas-microsoft-com:mac:vml" xmlns:o="urn:schemas-microsoft-com:office:office" xmlns:r="http://schemas.openxmlformats.org/officeDocument/2006/relationships" xmlns:m="http://schemas.openxmlformats.org/officeDocument/2006/math" xmlns:v="urn:schemas-microsoft-com:vml" xmlns:wp14="http://schemas.microsoft.com/office/word/2010/wordprocessingDrawing" xmlns:wp="http://schemas.openxmlformats.org/drawingml/2006/wordprocessingDrawing" xmlns:w10="urn:schemas-microsoft-com:office:word" xmlns:w="http://schemas.openxmlformats.org/wordprocessingml/2006/main" xmlns:w14="http://schemas.microsoft.com/office/word/2010/wordml" xmlns:wpg="http://schemas.microsoft.com/office/word/2010/wordprocessingGroup" xmlns:wpi="http://schemas.microsoft.com/office/word/2010/wordprocessingInk" xmlns:wne="http://schemas.microsoft.com/office/word/2006/wordml" xmlns:wps="http://schemas.microsoft.com/office/word/2010/wordprocessingShape" mc:Ignorable="w14 wp14">
-  <w:p>
-    <w:pPr>
-      <w:pStyle w:val="Footer"/>
-      <w:framePr w:wrap="around" w:vAnchor="text" w:hAnchor="margin" w:xAlign="right" w:y="1"/>
-      <w:rPr>
-        <w:rStyle w:val="PageNumber"/>
-      </w:rPr>
-    </w:pPr>
-    <w:r>
-      <w:rPr>
-        <w:rStyle w:val="PageNumber"/>
-      </w:rPr>
-      <w:fldChar w:fldCharType="begin"/>
-    </w:r>
-    <w:r>
-      <w:rPr>
-        <w:rStyle w:val="PageNumber"/>
-      </w:rPr>
-      <w:instrText xml:space="preserve">PAGE  </w:instrText>
-    </w:r>
-    <w:r>
-      <w:rPr>
-        <w:rStyle w:val="PageNumber"/>
-      </w:rPr>
-      <w:fldChar w:fldCharType="end"/>
-    </w:r>
-  </w:p>
   <w:sdt>
     <w:sdtPr>
       <w:rPr>
@@ -2973,7 +2958,7 @@
       <w:alias w:val="Title"/>
       <w:id w:val="179466069"/>
       <w:placeholder>
-        <w:docPart w:val="829614827EA0AA4FBEF8284461289434"/>
+        <w:docPart w:val="486CC2E962AC4F4782E210F19A18F741"/>
       </w:placeholder>
       <w:dataBinding w:prefixMappings="xmlns:ns0='http://schemas.openxmlformats.org/package/2006/metadata/core-properties' xmlns:ns1='http://purl.org/dc/elements/1.1/'" w:xpath="/ns0:coreProperties[1]/ns1:title[1]" w:storeItemID="{6C3C8BC8-F283-45AE-878A-BAB7291924A1}"/>
       <w:text/>
@@ -2986,7 +2971,6 @@
             <w:between w:val="single" w:sz="4" w:space="1" w:color="4F81BD" w:themeColor="accent1"/>
           </w:pBdr>
           <w:spacing w:line="276" w:lineRule="auto"/>
-          <w:ind w:right="360"/>
           <w:jc w:val="center"/>
           <w:rPr>
             <w:rFonts w:ascii="Cambria" w:hAnsi="Cambria"/>
@@ -3009,7 +2993,7 @@
       <w:alias w:val="Date"/>
       <w:id w:val="179466070"/>
       <w:placeholder>
-        <w:docPart w:val="45064D7E3AF5CB4889144C82C8B0011B"/>
+        <w:docPart w:val="1FF2DEC9CDB6344DB564D3BEA5DEB7C2"/>
       </w:placeholder>
       <w:dataBinding w:prefixMappings="xmlns:ns0='http://schemas.microsoft.com/office/2006/coverPageProps'" w:xpath="/ns0:CoverPageProperties[1]/ns0:PublishDate[1]" w:storeItemID="{55AF091B-3C7A-41E3-B477-F2FDAA23CFDA}"/>
       <w:date w:fullDate="2017-02-13T00:00:00Z">
@@ -3051,55 +3035,15 @@
 
 <file path=word/footer2.xml><?xml version="1.0" encoding="utf-8"?>
 <w:ftr xmlns:wpc="http://schemas.microsoft.com/office/word/2010/wordprocessingCanvas" xmlns:mo="http://schemas.microsoft.com/office/mac/office/2008/main" xmlns:mc="http://schemas.openxmlformats.org/markup-compatibility/2006" xmlns:mv="urn:schemas-microsoft-com:mac:vml" xmlns:o="urn:schemas-microsoft-com:office:office" xmlns:r="http://schemas.openxmlformats.org/officeDocument/2006/relationships" xmlns:m="http://schemas.openxmlformats.org/officeDocument/2006/math" xmlns:v="urn:schemas-microsoft-com:vml" xmlns:wp14="http://schemas.microsoft.com/office/word/2010/wordprocessingDrawing" xmlns:wp="http://schemas.openxmlformats.org/drawingml/2006/wordprocessingDrawing" xmlns:w10="urn:schemas-microsoft-com:office:word" xmlns:w="http://schemas.openxmlformats.org/wordprocessingml/2006/main" xmlns:w14="http://schemas.microsoft.com/office/word/2010/wordml" xmlns:wpg="http://schemas.microsoft.com/office/word/2010/wordprocessingGroup" xmlns:wpi="http://schemas.microsoft.com/office/word/2010/wordprocessingInk" xmlns:wne="http://schemas.microsoft.com/office/word/2006/wordml" xmlns:wps="http://schemas.microsoft.com/office/word/2010/wordprocessingShape" mc:Ignorable="w14 wp14">
-  <w:p>
-    <w:pPr>
-      <w:pStyle w:val="Footer"/>
-      <w:framePr w:wrap="around" w:vAnchor="text" w:hAnchor="margin" w:xAlign="right" w:y="1"/>
-      <w:rPr>
-        <w:rStyle w:val="PageNumber"/>
-      </w:rPr>
-    </w:pPr>
-    <w:r>
-      <w:rPr>
-        <w:rStyle w:val="PageNumber"/>
-      </w:rPr>
-      <w:fldChar w:fldCharType="begin"/>
-    </w:r>
-    <w:r>
-      <w:rPr>
-        <w:rStyle w:val="PageNumber"/>
-      </w:rPr>
-      <w:instrText xml:space="preserve">PAGE  </w:instrText>
-    </w:r>
-    <w:r>
-      <w:rPr>
-        <w:rStyle w:val="PageNumber"/>
-      </w:rPr>
-      <w:fldChar w:fldCharType="separate"/>
-    </w:r>
-    <w:r>
-      <w:rPr>
-        <w:rStyle w:val="PageNumber"/>
-        <w:noProof/>
-      </w:rPr>
-      <w:t>4</w:t>
-    </w:r>
-    <w:r>
-      <w:rPr>
-        <w:rStyle w:val="PageNumber"/>
-      </w:rPr>
-      <w:fldChar w:fldCharType="end"/>
-    </w:r>
-  </w:p>
   <w:sdt>
     <w:sdtPr>
       <w:rPr>
         <w:rFonts w:ascii="Cambria" w:hAnsi="Cambria"/>
       </w:rPr>
       <w:alias w:val="Title"/>
-      <w:id w:val="-1141420359"/>
+      <w:id w:val="1896940887"/>
       <w:placeholder>
-        <w:docPart w:val="7F58869F56BE0E499137EB62B4321DDB"/>
+        <w:docPart w:val="91480483080F83409678B9CD933E97C0"/>
       </w:placeholder>
       <w:dataBinding w:prefixMappings="xmlns:ns0='http://schemas.openxmlformats.org/package/2006/metadata/core-properties' xmlns:ns1='http://purl.org/dc/elements/1.1/'" w:xpath="/ns0:coreProperties[1]/ns1:title[1]" w:storeItemID="{6C3C8BC8-F283-45AE-878A-BAB7291924A1}"/>
       <w:text/>
@@ -3112,7 +3056,6 @@
             <w:between w:val="single" w:sz="4" w:space="1" w:color="4F81BD" w:themeColor="accent1"/>
           </w:pBdr>
           <w:spacing w:line="276" w:lineRule="auto"/>
-          <w:ind w:right="360"/>
           <w:jc w:val="center"/>
           <w:rPr>
             <w:rFonts w:ascii="Cambria" w:hAnsi="Cambria"/>
@@ -3133,9 +3076,94 @@
         <w:rFonts w:ascii="Cambria" w:hAnsi="Cambria"/>
       </w:rPr>
       <w:alias w:val="Date"/>
-      <w:id w:val="1917434061"/>
+      <w:id w:val="625509732"/>
       <w:placeholder>
-        <w:docPart w:val="B68A82CEEEE6494F80EFC082B4309833"/>
+        <w:docPart w:val="58C125FE7208B144847964FF0FE5782A"/>
+      </w:placeholder>
+      <w:dataBinding w:prefixMappings="xmlns:ns0='http://schemas.microsoft.com/office/2006/coverPageProps'" w:xpath="/ns0:CoverPageProperties[1]/ns0:PublishDate[1]" w:storeItemID="{55AF091B-3C7A-41E3-B477-F2FDAA23CFDA}"/>
+      <w:date w:fullDate="2017-02-13T00:00:00Z">
+        <w:dateFormat w:val="MMMM d, yyyy"/>
+        <w:lid w:val="en-US"/>
+        <w:storeMappedDataAs w:val="dateTime"/>
+        <w:calendar w:val="gregorian"/>
+      </w:date>
+    </w:sdtPr>
+    <w:sdtContent>
+      <w:p>
+        <w:pPr>
+          <w:pStyle w:val="Header"/>
+          <w:pBdr>
+            <w:between w:val="single" w:sz="4" w:space="1" w:color="4F81BD" w:themeColor="accent1"/>
+          </w:pBdr>
+          <w:spacing w:line="276" w:lineRule="auto"/>
+          <w:jc w:val="center"/>
+          <w:rPr>
+            <w:rFonts w:ascii="Cambria" w:hAnsi="Cambria"/>
+          </w:rPr>
+        </w:pPr>
+        <w:r>
+          <w:rPr>
+            <w:rFonts w:ascii="Cambria" w:hAnsi="Cambria"/>
+          </w:rPr>
+          <w:t>February 13, 2017</w:t>
+        </w:r>
+      </w:p>
+    </w:sdtContent>
+  </w:sdt>
+  <w:p>
+    <w:pPr>
+      <w:pStyle w:val="Footer"/>
+    </w:pPr>
+  </w:p>
+</w:ftr>
+</file>
+
+<file path=word/footer3.xml><?xml version="1.0" encoding="utf-8"?>
+<w:ftr xmlns:wpc="http://schemas.microsoft.com/office/word/2010/wordprocessingCanvas" xmlns:mo="http://schemas.microsoft.com/office/mac/office/2008/main" xmlns:mc="http://schemas.openxmlformats.org/markup-compatibility/2006" xmlns:mv="urn:schemas-microsoft-com:mac:vml" xmlns:o="urn:schemas-microsoft-com:office:office" xmlns:r="http://schemas.openxmlformats.org/officeDocument/2006/relationships" xmlns:m="http://schemas.openxmlformats.org/officeDocument/2006/math" xmlns:v="urn:schemas-microsoft-com:vml" xmlns:wp14="http://schemas.microsoft.com/office/word/2010/wordprocessingDrawing" xmlns:wp="http://schemas.openxmlformats.org/drawingml/2006/wordprocessingDrawing" xmlns:w10="urn:schemas-microsoft-com:office:word" xmlns:w="http://schemas.openxmlformats.org/wordprocessingml/2006/main" xmlns:w14="http://schemas.microsoft.com/office/word/2010/wordml" xmlns:wpg="http://schemas.microsoft.com/office/word/2010/wordprocessingGroup" xmlns:wpi="http://schemas.microsoft.com/office/word/2010/wordprocessingInk" xmlns:wne="http://schemas.microsoft.com/office/word/2006/wordml" xmlns:wps="http://schemas.microsoft.com/office/word/2010/wordprocessingShape" mc:Ignorable="w14 wp14">
+  <w:sdt>
+    <w:sdtPr>
+      <w:rPr>
+        <w:rFonts w:ascii="Cambria" w:hAnsi="Cambria"/>
+      </w:rPr>
+      <w:alias w:val="Title"/>
+      <w:id w:val="-990254501"/>
+      <w:placeholder>
+        <w:docPart w:val="F58A93AA54779948BAC9AA9777E7BB66"/>
+      </w:placeholder>
+      <w:dataBinding w:prefixMappings="xmlns:ns0='http://schemas.openxmlformats.org/package/2006/metadata/core-properties' xmlns:ns1='http://purl.org/dc/elements/1.1/'" w:xpath="/ns0:coreProperties[1]/ns1:title[1]" w:storeItemID="{6C3C8BC8-F283-45AE-878A-BAB7291924A1}"/>
+      <w:text/>
+    </w:sdtPr>
+    <w:sdtContent>
+      <w:p>
+        <w:pPr>
+          <w:pStyle w:val="Header"/>
+          <w:pBdr>
+            <w:between w:val="single" w:sz="4" w:space="1" w:color="4F81BD" w:themeColor="accent1"/>
+          </w:pBdr>
+          <w:spacing w:line="276" w:lineRule="auto"/>
+          <w:jc w:val="center"/>
+          <w:rPr>
+            <w:rFonts w:ascii="Cambria" w:hAnsi="Cambria"/>
+          </w:rPr>
+        </w:pPr>
+        <w:r>
+          <w:rPr>
+            <w:rFonts w:ascii="Cambria" w:hAnsi="Cambria"/>
+          </w:rPr>
+          <w:t>Accumulator Simulation Test: ATP-01</w:t>
+        </w:r>
+      </w:p>
+    </w:sdtContent>
+  </w:sdt>
+  <w:sdt>
+    <w:sdtPr>
+      <w:rPr>
+        <w:rFonts w:ascii="Cambria" w:hAnsi="Cambria"/>
+      </w:rPr>
+      <w:alias w:val="Date"/>
+      <w:id w:val="8030389"/>
+      <w:placeholder>
+        <w:docPart w:val="FEE165FD8674304AB6C5203E97A8E445"/>
       </w:placeholder>
       <w:dataBinding w:prefixMappings="xmlns:ns0='http://schemas.microsoft.com/office/2006/coverPageProps'" w:xpath="/ns0:CoverPageProperties[1]/ns0:PublishDate[1]" w:storeItemID="{55AF091B-3C7A-41E3-B477-F2FDAA23CFDA}"/>
       <w:date w:fullDate="2017-02-13T00:00:00Z">
@@ -4969,7 +4997,7 @@
   <w:docParts>
     <w:docPart>
       <w:docPartPr>
-        <w:name w:val="829614827EA0AA4FBEF8284461289434"/>
+        <w:name w:val="486CC2E962AC4F4782E210F19A18F741"/>
         <w:category>
           <w:name w:val="General"/>
           <w:gallery w:val="placeholder"/>
@@ -4980,12 +5008,12 @@
         <w:behaviors>
           <w:behavior w:val="content"/>
         </w:behaviors>
-        <w:guid w:val="{64CA1F44-EF2A-1B48-9C11-B6FB28D99B6F}"/>
+        <w:guid w:val="{91715A42-32DC-0C4B-A2D2-A71B596347F5}"/>
       </w:docPartPr>
       <w:docPartBody>
         <w:p>
           <w:pPr>
-            <w:pStyle w:val="829614827EA0AA4FBEF8284461289434"/>
+            <w:pStyle w:val="486CC2E962AC4F4782E210F19A18F741"/>
           </w:pPr>
           <w:r>
             <w:t>[Type the document title]</w:t>
@@ -4995,7 +5023,7 @@
     </w:docPart>
     <w:docPart>
       <w:docPartPr>
-        <w:name w:val="45064D7E3AF5CB4889144C82C8B0011B"/>
+        <w:name w:val="1FF2DEC9CDB6344DB564D3BEA5DEB7C2"/>
         <w:category>
           <w:name w:val="General"/>
           <w:gallery w:val="placeholder"/>
@@ -5006,12 +5034,12 @@
         <w:behaviors>
           <w:behavior w:val="content"/>
         </w:behaviors>
-        <w:guid w:val="{7B525E12-F275-6045-B2D2-1E15926BA928}"/>
+        <w:guid w:val="{2FACFCC5-41EE-DD4C-875B-09D9A7E6DB2B}"/>
       </w:docPartPr>
       <w:docPartBody>
         <w:p>
           <w:pPr>
-            <w:pStyle w:val="45064D7E3AF5CB4889144C82C8B0011B"/>
+            <w:pStyle w:val="1FF2DEC9CDB6344DB564D3BEA5DEB7C2"/>
           </w:pPr>
           <w:r>
             <w:t>[Pick the date]</w:t>
@@ -5111,6 +5139,7 @@
   <w:rsids>
     <w:rsidRoot w:val="00363DFC"/>
     <w:rsid w:val="00363DFC"/>
+    <w:rsid w:val="00FA5964"/>
   </w:rsids>
   <m:mathPr>
     <m:mathFont m:val="Cambria Math"/>
@@ -5333,6 +5362,30 @@
     <w:name w:val="B68A82CEEEE6494F80EFC082B4309833"/>
     <w:rsid w:val="00363DFC"/>
   </w:style>
+  <w:style w:type="paragraph" w:customStyle="1" w:styleId="486CC2E962AC4F4782E210F19A18F741">
+    <w:name w:val="486CC2E962AC4F4782E210F19A18F741"/>
+    <w:rsid w:val="00FA5964"/>
+  </w:style>
+  <w:style w:type="paragraph" w:customStyle="1" w:styleId="1FF2DEC9CDB6344DB564D3BEA5DEB7C2">
+    <w:name w:val="1FF2DEC9CDB6344DB564D3BEA5DEB7C2"/>
+    <w:rsid w:val="00FA5964"/>
+  </w:style>
+  <w:style w:type="paragraph" w:customStyle="1" w:styleId="91480483080F83409678B9CD933E97C0">
+    <w:name w:val="91480483080F83409678B9CD933E97C0"/>
+    <w:rsid w:val="00FA5964"/>
+  </w:style>
+  <w:style w:type="paragraph" w:customStyle="1" w:styleId="58C125FE7208B144847964FF0FE5782A">
+    <w:name w:val="58C125FE7208B144847964FF0FE5782A"/>
+    <w:rsid w:val="00FA5964"/>
+  </w:style>
+  <w:style w:type="paragraph" w:customStyle="1" w:styleId="F58A93AA54779948BAC9AA9777E7BB66">
+    <w:name w:val="F58A93AA54779948BAC9AA9777E7BB66"/>
+    <w:rsid w:val="00FA5964"/>
+  </w:style>
+  <w:style w:type="paragraph" w:customStyle="1" w:styleId="FEE165FD8674304AB6C5203E97A8E445">
+    <w:name w:val="FEE165FD8674304AB6C5203E97A8E445"/>
+    <w:rsid w:val="00FA5964"/>
+  </w:style>
 </w:styles>
 </file>
 
@@ -5534,6 +5587,30 @@
   <w:style w:type="paragraph" w:customStyle="1" w:styleId="B68A82CEEEE6494F80EFC082B4309833">
     <w:name w:val="B68A82CEEEE6494F80EFC082B4309833"/>
     <w:rsid w:val="00363DFC"/>
+  </w:style>
+  <w:style w:type="paragraph" w:customStyle="1" w:styleId="486CC2E962AC4F4782E210F19A18F741">
+    <w:name w:val="486CC2E962AC4F4782E210F19A18F741"/>
+    <w:rsid w:val="00FA5964"/>
+  </w:style>
+  <w:style w:type="paragraph" w:customStyle="1" w:styleId="1FF2DEC9CDB6344DB564D3BEA5DEB7C2">
+    <w:name w:val="1FF2DEC9CDB6344DB564D3BEA5DEB7C2"/>
+    <w:rsid w:val="00FA5964"/>
+  </w:style>
+  <w:style w:type="paragraph" w:customStyle="1" w:styleId="91480483080F83409678B9CD933E97C0">
+    <w:name w:val="91480483080F83409678B9CD933E97C0"/>
+    <w:rsid w:val="00FA5964"/>
+  </w:style>
+  <w:style w:type="paragraph" w:customStyle="1" w:styleId="58C125FE7208B144847964FF0FE5782A">
+    <w:name w:val="58C125FE7208B144847964FF0FE5782A"/>
+    <w:rsid w:val="00FA5964"/>
+  </w:style>
+  <w:style w:type="paragraph" w:customStyle="1" w:styleId="F58A93AA54779948BAC9AA9777E7BB66">
+    <w:name w:val="F58A93AA54779948BAC9AA9777E7BB66"/>
+    <w:rsid w:val="00FA5964"/>
+  </w:style>
+  <w:style w:type="paragraph" w:customStyle="1" w:styleId="FEE165FD8674304AB6C5203E97A8E445">
+    <w:name w:val="FEE165FD8674304AB6C5203E97A8E445"/>
+    <w:rsid w:val="00FA5964"/>
   </w:style>
 </w:styles>
 </file>
@@ -5869,7 +5946,7 @@
 <CoverPageProperties xmlns="http://schemas.microsoft.com/office/2006/coverPageProps">
   <PublishDate>2017-02-13T00:00:00</PublishDate>
   <Abstract>This document contains information about how to set up a test for the accumulator.  This test verifies that the packs are able to power the motor.  A simulated load is used for this test.</Abstract>
-  <CompanyAddress>Approved:</CompanyAddress>
+  <CompanyAddress>Lafayette College: Electrical and Computer Engineering</CompanyAddress>
   <CompanyPhone/>
   <CompanyFax/>
   <CompanyEmail/>
@@ -5889,7 +5966,7 @@
 </file>
 
 <file path=customXml/itemProps2.xml><?xml version="1.0" encoding="utf-8"?>
-<ds:datastoreItem xmlns:ds="http://schemas.openxmlformats.org/officeDocument/2006/customXml" ds:itemID="{0D077FED-1020-9C4D-B164-744B03AEF96F}">
+<ds:datastoreItem xmlns:ds="http://schemas.openxmlformats.org/officeDocument/2006/customXml" ds:itemID="{B0062AB9-21B4-A04A-9D15-DFF569CBA0AD}">
   <ds:schemaRefs>
     <ds:schemaRef ds:uri="http://schemas.openxmlformats.org/officeDocument/2006/bibliography"/>
   </ds:schemaRefs>

</xml_diff>

<commit_message>
Changed title page and increased current demands from packs
</commit_message>
<xml_diff>
--- a/ATPs/01_Accumulator_Sim_Test.docx
+++ b/ATPs/01_Accumulator_Sim_Test.docx
@@ -18,290 +18,9 @@
               <w:noProof/>
             </w:rPr>
             <mc:AlternateContent>
-              <mc:Choice Requires="wpg">
-                <w:drawing>
-                  <wp:anchor distT="0" distB="0" distL="114300" distR="114300" simplePos="0" relativeHeight="251663360" behindDoc="0" locked="0" layoutInCell="1" allowOverlap="1" wp14:anchorId="6F22591E" wp14:editId="13C1B888">
-                    <wp:simplePos x="0" y="0"/>
-                    <wp:positionH relativeFrom="column">
-                      <wp:posOffset>4476750</wp:posOffset>
-                    </wp:positionH>
-                    <wp:positionV relativeFrom="paragraph">
-                      <wp:posOffset>-95250</wp:posOffset>
-                    </wp:positionV>
-                    <wp:extent cx="2377440" cy="776605"/>
-                    <wp:effectExtent l="0" t="0" r="10160" b="36195"/>
-                    <wp:wrapNone/>
-                    <wp:docPr id="91" name="Group 91"/>
-                    <wp:cNvGraphicFramePr/>
-                    <a:graphic xmlns:a="http://schemas.openxmlformats.org/drawingml/2006/main">
-                      <a:graphicData uri="http://schemas.microsoft.com/office/word/2010/wordprocessingGroup">
-                        <wpg:wgp>
-                          <wpg:cNvGrpSpPr/>
-                          <wpg:grpSpPr>
-                            <a:xfrm>
-                              <a:off x="0" y="0"/>
-                              <a:ext cx="2377440" cy="776605"/>
-                              <a:chOff x="0" y="0"/>
-                              <a:chExt cx="2377440" cy="776605"/>
-                            </a:xfrm>
-                          </wpg:grpSpPr>
-                          <wps:wsp>
-                            <wps:cNvPr id="92" name="Text Box 6"/>
-                            <wps:cNvSpPr txBox="1">
-                              <a:spLocks noChangeArrowheads="1"/>
-                            </wps:cNvSpPr>
-                            <wps:spPr bwMode="auto">
-                              <a:xfrm>
-                                <a:off x="0" y="123825"/>
-                                <a:ext cx="1257935" cy="517525"/>
-                              </a:xfrm>
-                              <a:prstGeom prst="rect">
-                                <a:avLst/>
-                              </a:prstGeom>
-                              <a:noFill/>
-                              <a:ln>
-                                <a:noFill/>
-                              </a:ln>
-                              <a:extLst>
-                                <a:ext uri="{909E8E84-426E-40dd-AFC4-6F175D3DCCD1}">
-                                  <a14:hiddenFill xmlns:a14="http://schemas.microsoft.com/office/drawing/2010/main">
-                                    <a:solidFill>
-                                      <a:srgbClr val="FFFFFF"/>
-                                    </a:solidFill>
-                                  </a14:hiddenFill>
-                                </a:ext>
-                                <a:ext uri="{91240B29-F687-4f45-9708-019B960494DF}">
-                                  <a14:hiddenLine xmlns:a14="http://schemas.microsoft.com/office/drawing/2010/main" w="9525">
-                                    <a:solidFill>
-                                      <a:srgbClr val="808080"/>
-                                    </a:solidFill>
-                                    <a:miter lim="800000"/>
-                                    <a:headEnd/>
-                                    <a:tailEnd/>
-                                  </a14:hiddenLine>
-                                </a:ext>
-                              </a:extLst>
-                            </wps:spPr>
-                            <wps:txbx>
-                              <w:txbxContent>
-                                <w:p>
-                                  <w:pPr>
-                                    <w:contextualSpacing/>
-                                    <w:jc w:val="right"/>
-                                    <w:rPr>
-                                      <w:rFonts w:ascii="Calibri" w:hAnsi="Calibri"/>
-                                      <w:b/>
-                                      <w:color w:val="808080" w:themeColor="background1" w:themeShade="80"/>
-                                      <w:sz w:val="32"/>
-                                      <w:szCs w:val="32"/>
-                                    </w:rPr>
-                                  </w:pPr>
-                                  <w:r>
-                                    <w:rPr>
-                                      <w:rFonts w:ascii="Calibri" w:hAnsi="Calibri"/>
-                                      <w:b/>
-                                      <w:color w:val="808080" w:themeColor="background1" w:themeShade="80"/>
-                                      <w:sz w:val="32"/>
-                                      <w:szCs w:val="32"/>
-                                    </w:rPr>
-                                    <w:t>LFEV-Y5</w:t>
-                                  </w:r>
-                                </w:p>
-                              </w:txbxContent>
-                            </wps:txbx>
-                            <wps:bodyPr rot="0" vert="horz" wrap="square" lIns="0" tIns="0" rIns="0" bIns="0" anchor="t" anchorCtr="0" upright="1">
-                              <a:noAutofit/>
-                            </wps:bodyPr>
-                          </wps:wsp>
-                          <wps:wsp>
-                            <wps:cNvPr id="93" name="Text Box 7"/>
-                            <wps:cNvSpPr txBox="1">
-                              <a:spLocks noChangeArrowheads="1"/>
-                            </wps:cNvSpPr>
-                            <wps:spPr bwMode="auto">
-                              <a:xfrm>
-                                <a:off x="1381125" y="0"/>
-                                <a:ext cx="996315" cy="756920"/>
-                              </a:xfrm>
-                              <a:prstGeom prst="rect">
-                                <a:avLst/>
-                              </a:prstGeom>
-                              <a:noFill/>
-                              <a:ln>
-                                <a:noFill/>
-                              </a:ln>
-                              <a:extLst>
-                                <a:ext uri="{909E8E84-426E-40dd-AFC4-6F175D3DCCD1}">
-                                  <a14:hiddenFill xmlns:a14="http://schemas.microsoft.com/office/drawing/2010/main">
-                                    <a:solidFill>
-                                      <a:srgbClr val="FFFFFF"/>
-                                    </a:solidFill>
-                                  </a14:hiddenFill>
-                                </a:ext>
-                                <a:ext uri="{91240B29-F687-4f45-9708-019B960494DF}">
-                                  <a14:hiddenLine xmlns:a14="http://schemas.microsoft.com/office/drawing/2010/main" w="9525">
-                                    <a:solidFill>
-                                      <a:srgbClr val="000000"/>
-                                    </a:solidFill>
-                                    <a:miter lim="800000"/>
-                                    <a:headEnd/>
-                                    <a:tailEnd/>
-                                  </a14:hiddenLine>
-                                </a:ext>
-                              </a:extLst>
-                            </wps:spPr>
-                            <wps:txbx>
-                              <w:txbxContent>
-                                <w:p>
-                                  <w:pPr>
-                                    <w:contextualSpacing/>
-                                    <w:rPr>
-                                      <w:rFonts w:asciiTheme="majorHAnsi" w:hAnsiTheme="majorHAnsi"/>
-                                      <w:color w:val="548DD4" w:themeColor="text2" w:themeTint="99"/>
-                                      <w:sz w:val="92"/>
-                                      <w:szCs w:val="92"/>
-                                    </w:rPr>
-                                  </w:pPr>
-                                  <w:r>
-                                    <w:rPr>
-                                      <w:rFonts w:asciiTheme="majorHAnsi" w:hAnsiTheme="majorHAnsi"/>
-                                      <w:color w:val="548DD4" w:themeColor="text2" w:themeTint="99"/>
-                                      <w:sz w:val="92"/>
-                                      <w:szCs w:val="92"/>
-                                    </w:rPr>
-                                    <w:t>01</w:t>
-                                  </w:r>
-                                </w:p>
-                              </w:txbxContent>
-                            </wps:txbx>
-                            <wps:bodyPr rot="0" vert="horz" wrap="square" lIns="0" tIns="0" rIns="0" bIns="0" anchor="t" anchorCtr="0" upright="1">
-                              <a:noAutofit/>
-                            </wps:bodyPr>
-                          </wps:wsp>
-                          <wps:wsp>
-                            <wps:cNvPr id="101" name="AutoShape 8"/>
-                            <wps:cNvCnPr>
-                              <a:cxnSpLocks noChangeShapeType="1"/>
-                            </wps:cNvCnPr>
-                            <wps:spPr bwMode="auto">
-                              <a:xfrm>
-                                <a:off x="1333500" y="190500"/>
-                                <a:ext cx="0" cy="586105"/>
-                              </a:xfrm>
-                              <a:prstGeom prst="straightConnector1">
-                                <a:avLst/>
-                              </a:prstGeom>
-                              <a:noFill/>
-                              <a:ln w="19050">
-                                <a:solidFill>
-                                  <a:srgbClr val="808080"/>
-                                </a:solidFill>
-                                <a:round/>
-                                <a:headEnd/>
-                                <a:tailEnd/>
-                              </a:ln>
-                              <a:extLst>
-                                <a:ext uri="{909E8E84-426E-40dd-AFC4-6F175D3DCCD1}">
-                                  <a14:hiddenFill xmlns:a14="http://schemas.microsoft.com/office/drawing/2010/main">
-                                    <a:noFill/>
-                                  </a14:hiddenFill>
-                                </a:ext>
-                              </a:extLst>
-                            </wps:spPr>
-                            <wps:bodyPr/>
-                          </wps:wsp>
-                        </wpg:wgp>
-                      </a:graphicData>
-                    </a:graphic>
-                    <wp14:sizeRelH relativeFrom="margin">
-                      <wp14:pctWidth>0</wp14:pctWidth>
-                    </wp14:sizeRelH>
-                    <wp14:sizeRelV relativeFrom="margin">
-                      <wp14:pctHeight>0</wp14:pctHeight>
-                    </wp14:sizeRelV>
-                  </wp:anchor>
-                </w:drawing>
-              </mc:Choice>
-              <mc:Fallback>
-                <w:pict>
-                  <v:group id="Group 91" o:spid="_x0000_s1026" style="position:absolute;margin-left:352.5pt;margin-top:-7.45pt;width:187.2pt;height:61.15pt;z-index:251663360;mso-width-relative:margin;mso-height-relative:margin" coordsize="2377440,776605" o:gfxdata="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">
-                    <v:shapetype id="_x0000_t202" coordsize="21600,21600" o:spt="202" path="m0,0l0,21600,21600,21600,21600,0xe">
-                      <v:stroke joinstyle="miter"/>
-                      <v:path gradientshapeok="t" o:connecttype="rect"/>
-                    </v:shapetype>
-                    <v:shape id="Text Box 6" o:spid="_x0000_s1027" type="#_x0000_t202" style="position:absolute;top:123825;width:1257935;height:517525;visibility:visible;mso-wrap-style:square;v-text-anchor:top" o:gfxdata="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" filled="f" stroked="f" strokecolor="gray">
-                      <v:textbox inset="0,0,0,0">
-                        <w:txbxContent>
-                          <w:p>
-                            <w:pPr>
-                              <w:contextualSpacing/>
-                              <w:jc w:val="right"/>
-                              <w:rPr>
-                                <w:rFonts w:ascii="Calibri" w:hAnsi="Calibri"/>
-                                <w:b/>
-                                <w:color w:val="808080" w:themeColor="background1" w:themeShade="80"/>
-                                <w:sz w:val="32"/>
-                                <w:szCs w:val="32"/>
-                              </w:rPr>
-                            </w:pPr>
-                            <w:r>
-                              <w:rPr>
-                                <w:rFonts w:ascii="Calibri" w:hAnsi="Calibri"/>
-                                <w:b/>
-                                <w:color w:val="808080" w:themeColor="background1" w:themeShade="80"/>
-                                <w:sz w:val="32"/>
-                                <w:szCs w:val="32"/>
-                              </w:rPr>
-                              <w:t>LFEV-Y5</w:t>
-                            </w:r>
-                          </w:p>
-                        </w:txbxContent>
-                      </v:textbox>
-                    </v:shape>
-                    <v:shape id="Text Box 7" o:spid="_x0000_s1028" type="#_x0000_t202" style="position:absolute;left:1381125;width:996315;height:756920;visibility:visible;mso-wrap-style:square;v-text-anchor:top" o:gfxdata="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" filled="f" stroked="f">
-                      <v:textbox inset="0,0,0,0">
-                        <w:txbxContent>
-                          <w:p>
-                            <w:pPr>
-                              <w:contextualSpacing/>
-                              <w:rPr>
-                                <w:rFonts w:asciiTheme="majorHAnsi" w:hAnsiTheme="majorHAnsi"/>
-                                <w:color w:val="548DD4" w:themeColor="text2" w:themeTint="99"/>
-                                <w:sz w:val="92"/>
-                                <w:szCs w:val="92"/>
-                              </w:rPr>
-                            </w:pPr>
-                            <w:r>
-                              <w:rPr>
-                                <w:rFonts w:asciiTheme="majorHAnsi" w:hAnsiTheme="majorHAnsi"/>
-                                <w:color w:val="548DD4" w:themeColor="text2" w:themeTint="99"/>
-                                <w:sz w:val="92"/>
-                                <w:szCs w:val="92"/>
-                              </w:rPr>
-                              <w:t>01</w:t>
-                            </w:r>
-                          </w:p>
-                        </w:txbxContent>
-                      </v:textbox>
-                    </v:shape>
-                    <v:shapetype id="_x0000_t32" coordsize="21600,21600" o:spt="32" o:oned="t" path="m0,0l21600,21600e" filled="f">
-                      <v:path arrowok="t" fillok="f" o:connecttype="none"/>
-                      <o:lock v:ext="edit" shapetype="t"/>
-                    </v:shapetype>
-                    <v:shape id="AutoShape 8" o:spid="_x0000_s1029" type="#_x0000_t32" style="position:absolute;left:1333500;top:190500;width:0;height:586105;visibility:visible;mso-wrap-style:square" o:connectortype="straight" o:gfxdata="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" strokecolor="gray" strokeweight="1.5pt"/>
-                  </v:group>
-                </w:pict>
-              </mc:Fallback>
-            </mc:AlternateContent>
-          </w:r>
-          <w:r>
-            <w:rPr>
-              <w:noProof/>
-            </w:rPr>
-            <mc:AlternateContent>
               <mc:Choice Requires="wps">
                 <w:drawing>
-                  <wp:anchor distT="0" distB="0" distL="114300" distR="114300" simplePos="0" relativeHeight="251660288" behindDoc="0" locked="0" layoutInCell="1" allowOverlap="1" wp14:anchorId="09D0EACA" wp14:editId="2ECBEF65">
+                  <wp:anchor distT="0" distB="0" distL="114300" distR="114300" simplePos="0" relativeHeight="251660288" behindDoc="0" locked="0" layoutInCell="1" allowOverlap="1" wp14:anchorId="09D0EACA" wp14:editId="56E14A9D">
                     <wp:simplePos x="0" y="0"/>
                     <wp:positionH relativeFrom="page">
                       <wp:posOffset>429895</wp:posOffset>
@@ -398,19 +117,7 @@
                                         <w:sz w:val="20"/>
                                         <w:szCs w:val="20"/>
                                       </w:rPr>
-                                      <w:t xml:space="preserve">Lafayette College: Electrical and Computer </w:t>
-                                    </w:r>
-                                    <w:r>
-                                      <w:rPr>
-                                        <w:rFonts w:asciiTheme="majorHAnsi" w:hAnsiTheme="majorHAnsi"/>
-                                        <w:b/>
-                                        <w:bCs/>
-                                        <w:color w:val="548DD4" w:themeColor="text2" w:themeTint="99"/>
-                                        <w:spacing w:val="60"/>
-                                        <w:sz w:val="20"/>
-                                        <w:szCs w:val="20"/>
-                                      </w:rPr>
-                                      <w:t>Engineering</w:t>
+                                      <w:t>Lafayette College: Electrical and Computer Engineering</w:t>
                                     </w:r>
                                   </w:sdtContent>
                                 </w:sdt>
@@ -434,7 +141,7 @@
               </mc:Choice>
               <mc:Fallback>
                 <w:pict>
-                  <v:rect id="Rectangle 2" o:spid="_x0000_s1030" style="position:absolute;margin-left:33.85pt;margin-top:717.15pt;width:540pt;height:30.6pt;z-index:251660288;visibility:visible;mso-wrap-style:square;mso-width-percent:0;mso-height-percent:0;mso-wrap-distance-left:9pt;mso-wrap-distance-top:0;mso-wrap-distance-right:9pt;mso-wrap-distance-bottom:0;mso-position-horizontal:absolute;mso-position-horizontal-relative:page;mso-position-vertical:absolute;mso-position-vertical-relative:page;mso-width-percent:0;mso-height-percent:0;mso-width-relative:page;mso-height-relative:page;v-text-anchor:top" o:gfxdata="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" filled="f" stroked="f">
+                  <v:rect id="Rectangle 2" o:spid="_x0000_s1026" style="position:absolute;margin-left:33.85pt;margin-top:717.15pt;width:540pt;height:30.6pt;z-index:251660288;visibility:visible;mso-wrap-style:square;mso-width-percent:0;mso-height-percent:0;mso-wrap-distance-left:9pt;mso-wrap-distance-top:0;mso-wrap-distance-right:9pt;mso-wrap-distance-bottom:0;mso-position-horizontal:absolute;mso-position-horizontal-relative:page;mso-position-vertical:absolute;mso-position-vertical-relative:page;mso-width-percent:0;mso-height-percent:0;mso-width-relative:page;mso-height-relative:page;v-text-anchor:top" o:gfxdata="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" filled="f" stroked="f">
                     <v:textbox>
                       <w:txbxContent>
                         <w:p>
@@ -479,19 +186,7 @@
                                   <w:sz w:val="20"/>
                                   <w:szCs w:val="20"/>
                                 </w:rPr>
-                                <w:t xml:space="preserve">Lafayette College: Electrical and Computer </w:t>
-                              </w:r>
-                              <w:r>
-                                <w:rPr>
-                                  <w:rFonts w:asciiTheme="majorHAnsi" w:hAnsiTheme="majorHAnsi"/>
-                                  <w:b/>
-                                  <w:bCs/>
-                                  <w:color w:val="548DD4" w:themeColor="text2" w:themeTint="99"/>
-                                  <w:spacing w:val="60"/>
-                                  <w:sz w:val="20"/>
-                                  <w:szCs w:val="20"/>
-                                </w:rPr>
-                                <w:t>Engineering</w:t>
+                                <w:t>Lafayette College: Electrical and Computer Engineering</w:t>
                               </w:r>
                             </w:sdtContent>
                           </w:sdt>
@@ -2099,6 +1794,68 @@
         <w:spacing w:line="276" w:lineRule="auto"/>
       </w:pPr>
       <w:r>
+        <w:t xml:space="preserve">The nominal voltage of 4 packs in series is </w:t>
+      </w:r>
+      <w:r>
+        <w:rPr>
+          <w:rFonts w:eastAsia="Times New Roman"/>
+          <w:color w:val="000000"/>
+        </w:rPr>
+        <w:t>89.6</w:t>
+      </w:r>
+      <w:r>
+        <w:rPr>
+          <w:rFonts w:eastAsia="Times New Roman"/>
+          <w:color w:val="000000"/>
+        </w:rPr>
+        <w:t>VDC.  For one pack it is 22.4V.</w:t>
+      </w:r>
+      <w:r>
+        <w:rPr>
+          <w:rFonts w:eastAsia="Times New Roman"/>
+          <w:color w:val="000000"/>
+        </w:rPr>
+        <w:t xml:space="preserve">  The maximum current that the packs will be asked to draw is 200A.</w:t>
+      </w:r>
+      <w:r>
+        <w:rPr>
+          <w:rFonts w:eastAsia="Times New Roman"/>
+          <w:color w:val="000000"/>
+        </w:rPr>
+        <w:t xml:space="preserve">  The maximum anticipated voltage is 106.4VDC.</w:t>
+      </w:r>
+      <w:r>
+        <w:rPr>
+          <w:rFonts w:eastAsia="Times New Roman"/>
+          <w:color w:val="000000"/>
+        </w:rPr>
+        <w:t xml:space="preserve">  The tests are designed to ensure that </w:t>
+      </w:r>
+      <w:r>
+        <w:rPr>
+          <w:rFonts w:eastAsia="Times New Roman"/>
+          <w:color w:val="000000"/>
+        </w:rPr>
+        <w:t xml:space="preserve">no more than </w:t>
+      </w:r>
+      <w:r>
+        <w:rPr>
+          <w:rFonts w:eastAsia="Times New Roman"/>
+          <w:color w:val="000000"/>
+        </w:rPr>
+        <w:t>200 A will be drawn.</w:t>
+      </w:r>
+    </w:p>
+    <w:p>
+      <w:pPr>
+        <w:spacing w:line="276" w:lineRule="auto"/>
+      </w:pPr>
+    </w:p>
+    <w:p>
+      <w:pPr>
+        <w:spacing w:line="276" w:lineRule="auto"/>
+      </w:pPr>
+      <w:r>
         <w:t>To run these test a safety plan must have already been agreed and accepted by the ECE Director of Lab</w:t>
       </w:r>
       <w:r>
@@ -2267,7 +2024,7 @@
         <w:spacing w:line="276" w:lineRule="auto"/>
       </w:pPr>
       <w:r>
-        <w:t>Connect pack to simulated load</w:t>
+        <w:t>Connect safety loop</w:t>
       </w:r>
     </w:p>
     <w:p>
@@ -2280,10 +2037,7 @@
         <w:spacing w:line="276" w:lineRule="auto"/>
       </w:pPr>
       <w:r>
-        <w:t xml:space="preserve">Connect </w:t>
-      </w:r>
-      <w:r>
-        <w:t>safety loop</w:t>
+        <w:t>Connect pack to simulated load</w:t>
       </w:r>
     </w:p>
     <w:p>
@@ -2304,6 +2058,9 @@
       <w:r>
         <w:t xml:space="preserve"> ohms</w:t>
       </w:r>
+      <w:r>
+        <w:t xml:space="preserve"> (43A test)</w:t>
+      </w:r>
     </w:p>
     <w:p>
       <w:pPr>
@@ -2349,6 +2106,9 @@
       <w:r>
         <w:t>Check BRBs are open</w:t>
       </w:r>
+      <w:r>
+        <w:t xml:space="preserve"> </w:t>
+      </w:r>
     </w:p>
     <w:p>
       <w:pPr>
@@ -2360,10 +2120,7 @@
         <w:spacing w:line="276" w:lineRule="auto"/>
       </w:pPr>
       <w:r>
-        <w:t>Connect packs in series</w:t>
-      </w:r>
-      <w:r>
-        <w:t xml:space="preserve"> from pack 1 to pack 4</w:t>
+        <w:t>Connect safety loop</w:t>
       </w:r>
     </w:p>
     <w:p>
@@ -2376,7 +2133,10 @@
         <w:spacing w:line="276" w:lineRule="auto"/>
       </w:pPr>
       <w:r>
-        <w:t>Connect packs to the simulated load</w:t>
+        <w:t>Connect packs in series</w:t>
+      </w:r>
+      <w:r>
+        <w:t xml:space="preserve"> from pack 1 to pack 4</w:t>
       </w:r>
     </w:p>
     <w:p>
@@ -2389,7 +2149,7 @@
         <w:spacing w:line="276" w:lineRule="auto"/>
       </w:pPr>
       <w:r>
-        <w:t>Connect safety loop</w:t>
+        <w:t>Connect packs to the simulated load</w:t>
       </w:r>
     </w:p>
     <w:p>
@@ -2413,6 +2173,9 @@
       <w:r>
         <w:t xml:space="preserve"> ohms</w:t>
       </w:r>
+      <w:r>
+        <w:t xml:space="preserve"> (43A test)</w:t>
+      </w:r>
     </w:p>
     <w:p>
       <w:pPr>
@@ -2497,10 +2260,13 @@
         <w:spacing w:line="276" w:lineRule="auto"/>
       </w:pPr>
       <w:r>
-        <w:t>Set simulated load to 0.32</w:t>
+        <w:t>Set simulated load to 0.14</w:t>
       </w:r>
       <w:r>
         <w:t xml:space="preserve"> ohms</w:t>
+      </w:r>
+      <w:r>
+        <w:t xml:space="preserve"> (154A test)</w:t>
       </w:r>
     </w:p>
     <w:p>
@@ -2570,10 +2336,13 @@
         <w:t xml:space="preserve">Set simulated load to </w:t>
       </w:r>
       <w:r>
-        <w:t>1.3</w:t>
+        <w:t>0.56</w:t>
       </w:r>
       <w:r>
         <w:t xml:space="preserve"> ohms</w:t>
+      </w:r>
+      <w:r>
+        <w:t xml:space="preserve"> (154A test)</w:t>
       </w:r>
     </w:p>
     <w:p>
@@ -2700,7 +2469,7 @@
           </w:tcPr>
           <w:p>
             <w:r>
-              <w:t>45</w:t>
+              <w:t>43</w:t>
             </w:r>
             <w:r>
               <w:t xml:space="preserve"> A</w:t>
@@ -2713,7 +2482,10 @@
           </w:tcPr>
           <w:p>
             <w:r>
-              <w:t>5 A</w:t>
+              <w:t>10</w:t>
+            </w:r>
+            <w:r>
+              <w:t xml:space="preserve"> A</w:t>
             </w:r>
           </w:p>
         </w:tc>
@@ -2747,7 +2519,7 @@
           </w:tcPr>
           <w:p>
             <w:r>
-              <w:t>70</w:t>
+              <w:t>154</w:t>
             </w:r>
             <w:r>
               <w:t xml:space="preserve"> A</w:t>
@@ -2760,7 +2532,10 @@
           </w:tcPr>
           <w:p>
             <w:r>
-              <w:t>5 A</w:t>
+              <w:t>45</w:t>
+            </w:r>
+            <w:r>
+              <w:t xml:space="preserve"> A</w:t>
             </w:r>
           </w:p>
         </w:tc>
@@ -2797,7 +2572,7 @@
           </w:tcPr>
           <w:p>
             <w:r>
-              <w:t>45</w:t>
+              <w:t>43</w:t>
             </w:r>
             <w:r>
               <w:t xml:space="preserve"> A</w:t>
@@ -2810,7 +2585,12 @@
           </w:tcPr>
           <w:p>
             <w:r>
-              <w:t>5 A</w:t>
+              <w:t>10</w:t>
+            </w:r>
+            <w:bookmarkStart w:id="11" w:name="_GoBack"/>
+            <w:bookmarkEnd w:id="11"/>
+            <w:r>
+              <w:t xml:space="preserve"> A</w:t>
             </w:r>
           </w:p>
         </w:tc>
@@ -2844,7 +2624,10 @@
           </w:tcPr>
           <w:p>
             <w:r>
-              <w:t>70 A</w:t>
+              <w:t>154</w:t>
+            </w:r>
+            <w:r>
+              <w:t xml:space="preserve"> A</w:t>
             </w:r>
           </w:p>
         </w:tc>
@@ -2854,7 +2637,10 @@
           </w:tcPr>
           <w:p>
             <w:r>
-              <w:t>5 A</w:t>
+              <w:t>45</w:t>
+            </w:r>
+            <w:r>
+              <w:t xml:space="preserve"> A</w:t>
             </w:r>
           </w:p>
         </w:tc>
@@ -2957,12 +2743,10 @@
       </w:rPr>
       <w:alias w:val="Title"/>
       <w:id w:val="179466069"/>
-      <w:placeholder>
-        <w:docPart w:val="486CC2E962AC4F4782E210F19A18F741"/>
-      </w:placeholder>
       <w:dataBinding w:prefixMappings="xmlns:ns0='http://schemas.openxmlformats.org/package/2006/metadata/core-properties' xmlns:ns1='http://purl.org/dc/elements/1.1/'" w:xpath="/ns0:coreProperties[1]/ns1:title[1]" w:storeItemID="{6C3C8BC8-F283-45AE-878A-BAB7291924A1}"/>
       <w:text/>
     </w:sdtPr>
+    <w:sdtEndPr/>
     <w:sdtContent>
       <w:p>
         <w:pPr>
@@ -2992,9 +2776,6 @@
       </w:rPr>
       <w:alias w:val="Date"/>
       <w:id w:val="179466070"/>
-      <w:placeholder>
-        <w:docPart w:val="1FF2DEC9CDB6344DB564D3BEA5DEB7C2"/>
-      </w:placeholder>
       <w:dataBinding w:prefixMappings="xmlns:ns0='http://schemas.microsoft.com/office/2006/coverPageProps'" w:xpath="/ns0:CoverPageProperties[1]/ns0:PublishDate[1]" w:storeItemID="{55AF091B-3C7A-41E3-B477-F2FDAA23CFDA}"/>
       <w:date w:fullDate="2017-02-13T00:00:00Z">
         <w:dateFormat w:val="MMMM d, yyyy"/>
@@ -3003,6 +2784,7 @@
         <w:calendar w:val="gregorian"/>
       </w:date>
     </w:sdtPr>
+    <w:sdtEndPr/>
     <w:sdtContent>
       <w:p>
         <w:pPr>
@@ -3042,12 +2824,10 @@
       </w:rPr>
       <w:alias w:val="Title"/>
       <w:id w:val="1896940887"/>
-      <w:placeholder>
-        <w:docPart w:val="91480483080F83409678B9CD933E97C0"/>
-      </w:placeholder>
       <w:dataBinding w:prefixMappings="xmlns:ns0='http://schemas.openxmlformats.org/package/2006/metadata/core-properties' xmlns:ns1='http://purl.org/dc/elements/1.1/'" w:xpath="/ns0:coreProperties[1]/ns1:title[1]" w:storeItemID="{6C3C8BC8-F283-45AE-878A-BAB7291924A1}"/>
       <w:text/>
     </w:sdtPr>
+    <w:sdtEndPr/>
     <w:sdtContent>
       <w:p>
         <w:pPr>
@@ -3077,9 +2857,6 @@
       </w:rPr>
       <w:alias w:val="Date"/>
       <w:id w:val="625509732"/>
-      <w:placeholder>
-        <w:docPart w:val="58C125FE7208B144847964FF0FE5782A"/>
-      </w:placeholder>
       <w:dataBinding w:prefixMappings="xmlns:ns0='http://schemas.microsoft.com/office/2006/coverPageProps'" w:xpath="/ns0:CoverPageProperties[1]/ns0:PublishDate[1]" w:storeItemID="{55AF091B-3C7A-41E3-B477-F2FDAA23CFDA}"/>
       <w:date w:fullDate="2017-02-13T00:00:00Z">
         <w:dateFormat w:val="MMMM d, yyyy"/>
@@ -3088,6 +2865,7 @@
         <w:calendar w:val="gregorian"/>
       </w:date>
     </w:sdtPr>
+    <w:sdtEndPr/>
     <w:sdtContent>
       <w:p>
         <w:pPr>
@@ -3127,12 +2905,10 @@
       </w:rPr>
       <w:alias w:val="Title"/>
       <w:id w:val="-990254501"/>
-      <w:placeholder>
-        <w:docPart w:val="F58A93AA54779948BAC9AA9777E7BB66"/>
-      </w:placeholder>
       <w:dataBinding w:prefixMappings="xmlns:ns0='http://schemas.openxmlformats.org/package/2006/metadata/core-properties' xmlns:ns1='http://purl.org/dc/elements/1.1/'" w:xpath="/ns0:coreProperties[1]/ns1:title[1]" w:storeItemID="{6C3C8BC8-F283-45AE-878A-BAB7291924A1}"/>
       <w:text/>
     </w:sdtPr>
+    <w:sdtEndPr/>
     <w:sdtContent>
       <w:p>
         <w:pPr>
@@ -3162,9 +2938,6 @@
       </w:rPr>
       <w:alias w:val="Date"/>
       <w:id w:val="8030389"/>
-      <w:placeholder>
-        <w:docPart w:val="FEE165FD8674304AB6C5203E97A8E445"/>
-      </w:placeholder>
       <w:dataBinding w:prefixMappings="xmlns:ns0='http://schemas.microsoft.com/office/2006/coverPageProps'" w:xpath="/ns0:CoverPageProperties[1]/ns0:PublishDate[1]" w:storeItemID="{55AF091B-3C7A-41E3-B477-F2FDAA23CFDA}"/>
       <w:date w:fullDate="2017-02-13T00:00:00Z">
         <w:dateFormat w:val="MMMM d, yyyy"/>
@@ -3173,6 +2946,7 @@
         <w:calendar w:val="gregorian"/>
       </w:date>
     </w:sdtPr>
+    <w:sdtEndPr/>
     <w:sdtContent>
       <w:p>
         <w:pPr>
@@ -4990,636 +4764,6 @@
     </w:tblPr>
   </w:style>
 </w:styles>
-</file>
-
-<file path=word/glossary/document.xml><?xml version="1.0" encoding="utf-8"?>
-<w:glossaryDocument xmlns:wpc="http://schemas.microsoft.com/office/word/2010/wordprocessingCanvas" xmlns:mo="http://schemas.microsoft.com/office/mac/office/2008/main" xmlns:mc="http://schemas.openxmlformats.org/markup-compatibility/2006" xmlns:mv="urn:schemas-microsoft-com:mac:vml" xmlns:o="urn:schemas-microsoft-com:office:office" xmlns:r="http://schemas.openxmlformats.org/officeDocument/2006/relationships" xmlns:m="http://schemas.openxmlformats.org/officeDocument/2006/math" xmlns:v="urn:schemas-microsoft-com:vml" xmlns:wp14="http://schemas.microsoft.com/office/word/2010/wordprocessingDrawing" xmlns:wp="http://schemas.openxmlformats.org/drawingml/2006/wordprocessingDrawing" xmlns:w10="urn:schemas-microsoft-com:office:word" xmlns:w="http://schemas.openxmlformats.org/wordprocessingml/2006/main" xmlns:w14="http://schemas.microsoft.com/office/word/2010/wordml" xmlns:wpg="http://schemas.microsoft.com/office/word/2010/wordprocessingGroup" xmlns:wpi="http://schemas.microsoft.com/office/word/2010/wordprocessingInk" xmlns:wne="http://schemas.microsoft.com/office/word/2006/wordml" xmlns:wps="http://schemas.microsoft.com/office/word/2010/wordprocessingShape" mc:Ignorable="w14 wp14">
-  <w:docParts>
-    <w:docPart>
-      <w:docPartPr>
-        <w:name w:val="486CC2E962AC4F4782E210F19A18F741"/>
-        <w:category>
-          <w:name w:val="General"/>
-          <w:gallery w:val="placeholder"/>
-        </w:category>
-        <w:types>
-          <w:type w:val="bbPlcHdr"/>
-        </w:types>
-        <w:behaviors>
-          <w:behavior w:val="content"/>
-        </w:behaviors>
-        <w:guid w:val="{91715A42-32DC-0C4B-A2D2-A71B596347F5}"/>
-      </w:docPartPr>
-      <w:docPartBody>
-        <w:p>
-          <w:pPr>
-            <w:pStyle w:val="486CC2E962AC4F4782E210F19A18F741"/>
-          </w:pPr>
-          <w:r>
-            <w:t>[Type the document title]</w:t>
-          </w:r>
-        </w:p>
-      </w:docPartBody>
-    </w:docPart>
-    <w:docPart>
-      <w:docPartPr>
-        <w:name w:val="1FF2DEC9CDB6344DB564D3BEA5DEB7C2"/>
-        <w:category>
-          <w:name w:val="General"/>
-          <w:gallery w:val="placeholder"/>
-        </w:category>
-        <w:types>
-          <w:type w:val="bbPlcHdr"/>
-        </w:types>
-        <w:behaviors>
-          <w:behavior w:val="content"/>
-        </w:behaviors>
-        <w:guid w:val="{2FACFCC5-41EE-DD4C-875B-09D9A7E6DB2B}"/>
-      </w:docPartPr>
-      <w:docPartBody>
-        <w:p>
-          <w:pPr>
-            <w:pStyle w:val="1FF2DEC9CDB6344DB564D3BEA5DEB7C2"/>
-          </w:pPr>
-          <w:r>
-            <w:t>[Pick the date]</w:t>
-          </w:r>
-        </w:p>
-      </w:docPartBody>
-    </w:docPart>
-  </w:docParts>
-</w:glossaryDocument>
-</file>
-
-<file path=word/glossary/fontTable.xml><?xml version="1.0" encoding="utf-8"?>
-<w:fonts xmlns:mc="http://schemas.openxmlformats.org/markup-compatibility/2006" xmlns:r="http://schemas.openxmlformats.org/officeDocument/2006/relationships" xmlns:w="http://schemas.openxmlformats.org/wordprocessingml/2006/main" xmlns:w14="http://schemas.microsoft.com/office/word/2010/wordml" mc:Ignorable="w14">
-  <w:font w:name="Symbol">
-    <w:panose1 w:val="00000000000000000000"/>
-    <w:charset w:val="02"/>
-    <w:family w:val="auto"/>
-    <w:pitch w:val="variable"/>
-    <w:sig w:usb0="00000000" w:usb1="10000000" w:usb2="00000000" w:usb3="00000000" w:csb0="80000000" w:csb1="00000000"/>
-  </w:font>
-  <w:font w:name="Times New Roman">
-    <w:panose1 w:val="02020603050405020304"/>
-    <w:charset w:val="00"/>
-    <w:family w:val="auto"/>
-    <w:pitch w:val="variable"/>
-    <w:sig w:usb0="E0002AFF" w:usb1="C0007841" w:usb2="00000009" w:usb3="00000000" w:csb0="000001FF" w:csb1="00000000"/>
-  </w:font>
-  <w:font w:name="Courier New">
-    <w:panose1 w:val="02070309020205020404"/>
-    <w:charset w:val="00"/>
-    <w:family w:val="auto"/>
-    <w:pitch w:val="variable"/>
-    <w:sig w:usb0="E0002AFF" w:usb1="C0007843" w:usb2="00000009" w:usb3="00000000" w:csb0="000001FF" w:csb1="00000000"/>
-  </w:font>
-  <w:font w:name="Wingdings">
-    <w:panose1 w:val="05000000000000000000"/>
-    <w:charset w:val="02"/>
-    <w:family w:val="auto"/>
-    <w:pitch w:val="variable"/>
-    <w:sig w:usb0="00000000" w:usb1="10000000" w:usb2="00000000" w:usb3="00000000" w:csb0="80000000" w:csb1="00000000"/>
-  </w:font>
-  <w:font w:name="Cambria">
-    <w:panose1 w:val="02040503050406030204"/>
-    <w:charset w:val="00"/>
-    <w:family w:val="auto"/>
-    <w:pitch w:val="variable"/>
-    <w:sig w:usb0="E00002FF" w:usb1="400004FF" w:usb2="00000000" w:usb3="00000000" w:csb0="0000019F" w:csb1="00000000"/>
-  </w:font>
-  <w:font w:name="ＭＳ 明朝">
-    <w:charset w:val="4E"/>
-    <w:family w:val="auto"/>
-    <w:pitch w:val="variable"/>
-    <w:sig w:usb0="E00002FF" w:usb1="6AC7FDFB" w:usb2="00000012" w:usb3="00000000" w:csb0="0002009F" w:csb1="00000000"/>
-  </w:font>
-  <w:font w:name="Calibri">
-    <w:panose1 w:val="020F0502020204030204"/>
-    <w:charset w:val="00"/>
-    <w:family w:val="auto"/>
-    <w:pitch w:val="variable"/>
-    <w:sig w:usb0="E10002FF" w:usb1="4000ACFF" w:usb2="00000009" w:usb3="00000000" w:csb0="0000019F" w:csb1="00000000"/>
-  </w:font>
-  <w:font w:name="ＭＳ ゴシック">
-    <w:charset w:val="4E"/>
-    <w:family w:val="auto"/>
-    <w:pitch w:val="variable"/>
-    <w:sig w:usb0="E00002FF" w:usb1="6AC7FDFB" w:usb2="00000012" w:usb3="00000000" w:csb0="0002009F" w:csb1="00000000"/>
-  </w:font>
-  <w:font w:name="Lucida Grande">
-    <w:panose1 w:val="020B0600040502020204"/>
-    <w:charset w:val="00"/>
-    <w:family w:val="auto"/>
-    <w:pitch w:val="variable"/>
-    <w:sig w:usb0="E1000AEF" w:usb1="5000A1FF" w:usb2="00000000" w:usb3="00000000" w:csb0="000001BF" w:csb1="00000000"/>
-  </w:font>
-  <w:font w:name="Arial">
-    <w:panose1 w:val="020B0604020202020204"/>
-    <w:charset w:val="00"/>
-    <w:family w:val="auto"/>
-    <w:pitch w:val="variable"/>
-    <w:sig w:usb0="E0002AFF" w:usb1="C0007843" w:usb2="00000009" w:usb3="00000000" w:csb0="000001FF" w:csb1="00000000"/>
-  </w:font>
-</w:fonts>
-</file>
-
-<file path=word/glossary/settings.xml><?xml version="1.0" encoding="utf-8"?>
-<w:settings xmlns:mc="http://schemas.openxmlformats.org/markup-compatibility/2006" xmlns:o="urn:schemas-microsoft-com:office:office" xmlns:r="http://schemas.openxmlformats.org/officeDocument/2006/relationships" xmlns:m="http://schemas.openxmlformats.org/officeDocument/2006/math" xmlns:v="urn:schemas-microsoft-com:vml" xmlns:w10="urn:schemas-microsoft-com:office:word" xmlns:w="http://schemas.openxmlformats.org/wordprocessingml/2006/main" xmlns:w14="http://schemas.microsoft.com/office/word/2010/wordml" xmlns:sl="http://schemas.openxmlformats.org/schemaLibrary/2006/main" mc:Ignorable="w14">
-  <w:view w:val="normal"/>
-  <w:defaultTabStop w:val="720"/>
-  <w:characterSpacingControl w:val="doNotCompress"/>
-  <w:compat>
-    <w:useFELayout/>
-    <w:compatSetting w:name="compatibilityMode" w:uri="http://schemas.microsoft.com/office/word" w:val="14"/>
-    <w:compatSetting w:name="overrideTableStyleFontSizeAndJustification" w:uri="http://schemas.microsoft.com/office/word" w:val="1"/>
-    <w:compatSetting w:name="enableOpenTypeFeatures" w:uri="http://schemas.microsoft.com/office/word" w:val="1"/>
-    <w:compatSetting w:name="doNotFlipMirrorIndents" w:uri="http://schemas.microsoft.com/office/word" w:val="1"/>
-  </w:compat>
-  <w:rsids>
-    <w:rsidRoot w:val="00363DFC"/>
-    <w:rsid w:val="00363DFC"/>
-    <w:rsid w:val="00FA5964"/>
-  </w:rsids>
-  <m:mathPr>
-    <m:mathFont m:val="Cambria Math"/>
-    <m:brkBin m:val="before"/>
-    <m:brkBinSub m:val="--"/>
-    <m:smallFrac m:val="0"/>
-    <m:dispDef/>
-    <m:lMargin m:val="0"/>
-    <m:rMargin m:val="0"/>
-    <m:defJc m:val="centerGroup"/>
-    <m:wrapIndent m:val="1440"/>
-    <m:intLim m:val="subSup"/>
-    <m:naryLim m:val="undOvr"/>
-  </m:mathPr>
-  <w:themeFontLang w:val="en-US" w:eastAsia="ja-JP"/>
-  <w:clrSchemeMapping w:bg1="light1" w:t1="dark1" w:bg2="light2" w:t2="dark2" w:accent1="accent1" w:accent2="accent2" w:accent3="accent3" w:accent4="accent4" w:accent5="accent5" w:accent6="accent6" w:hyperlink="hyperlink" w:followedHyperlink="followedHyperlink"/>
-  <w:doNotAutoCompressPictures/>
-  <w:decimalSymbol w:val="."/>
-  <w:listSeparator w:val=","/>
-  <w14:defaultImageDpi w14:val="300"/>
-</w:settings>
-</file>
-
-<file path=word/glossary/styles.xml><?xml version="1.0" encoding="utf-8"?>
-<w:styles xmlns:mc="http://schemas.openxmlformats.org/markup-compatibility/2006" xmlns:r="http://schemas.openxmlformats.org/officeDocument/2006/relationships" xmlns:w="http://schemas.openxmlformats.org/wordprocessingml/2006/main" xmlns:w14="http://schemas.microsoft.com/office/word/2010/wordml" mc:Ignorable="w14">
-  <w:docDefaults>
-    <w:rPrDefault>
-      <w:rPr>
-        <w:rFonts w:asciiTheme="minorHAnsi" w:eastAsiaTheme="minorEastAsia" w:hAnsiTheme="minorHAnsi" w:cstheme="minorBidi"/>
-        <w:sz w:val="24"/>
-        <w:szCs w:val="24"/>
-        <w:lang w:val="en-US" w:eastAsia="ja-JP" w:bidi="ar-SA"/>
-      </w:rPr>
-    </w:rPrDefault>
-    <w:pPrDefault/>
-  </w:docDefaults>
-  <w:latentStyles w:defLockedState="0" w:defUIPriority="99" w:defSemiHidden="1" w:defUnhideWhenUsed="1" w:defQFormat="0" w:count="276">
-    <w:lsdException w:name="Normal" w:semiHidden="0" w:uiPriority="0" w:unhideWhenUsed="0" w:qFormat="1"/>
-    <w:lsdException w:name="heading 1" w:semiHidden="0" w:uiPriority="9" w:unhideWhenUsed="0" w:qFormat="1"/>
-    <w:lsdException w:name="heading 2" w:uiPriority="9" w:qFormat="1"/>
-    <w:lsdException w:name="heading 3" w:uiPriority="9" w:qFormat="1"/>
-    <w:lsdException w:name="heading 4" w:uiPriority="9" w:qFormat="1"/>
-    <w:lsdException w:name="heading 5" w:uiPriority="9" w:qFormat="1"/>
-    <w:lsdException w:name="heading 6" w:uiPriority="9" w:qFormat="1"/>
-    <w:lsdException w:name="heading 7" w:uiPriority="9" w:qFormat="1"/>
-    <w:lsdException w:name="heading 8" w:uiPriority="9" w:qFormat="1"/>
-    <w:lsdException w:name="heading 9" w:uiPriority="9" w:qFormat="1"/>
-    <w:lsdException w:name="toc 1" w:uiPriority="39"/>
-    <w:lsdException w:name="toc 2" w:uiPriority="39"/>
-    <w:lsdException w:name="toc 3" w:uiPriority="39"/>
-    <w:lsdException w:name="toc 4" w:uiPriority="39"/>
-    <w:lsdException w:name="toc 5" w:uiPriority="39"/>
-    <w:lsdException w:name="toc 6" w:uiPriority="39"/>
-    <w:lsdException w:name="toc 7" w:uiPriority="39"/>
-    <w:lsdException w:name="toc 8" w:uiPriority="39"/>
-    <w:lsdException w:name="toc 9" w:uiPriority="39"/>
-    <w:lsdException w:name="caption" w:uiPriority="35" w:qFormat="1"/>
-    <w:lsdException w:name="Title" w:semiHidden="0" w:uiPriority="10" w:unhideWhenUsed="0" w:qFormat="1"/>
-    <w:lsdException w:name="Default Paragraph Font" w:uiPriority="1"/>
-    <w:lsdException w:name="Subtitle" w:semiHidden="0" w:uiPriority="11" w:unhideWhenUsed="0" w:qFormat="1"/>
-    <w:lsdException w:name="Strong" w:semiHidden="0" w:uiPriority="22" w:unhideWhenUsed="0" w:qFormat="1"/>
-    <w:lsdException w:name="Emphasis" w:semiHidden="0" w:uiPriority="20" w:unhideWhenUsed="0" w:qFormat="1"/>
-    <w:lsdException w:name="Table Grid" w:semiHidden="0" w:uiPriority="59" w:unhideWhenUsed="0"/>
-    <w:lsdException w:name="Placeholder Text" w:unhideWhenUsed="0"/>
-    <w:lsdException w:name="No Spacing" w:semiHidden="0" w:uiPriority="1" w:unhideWhenUsed="0" w:qFormat="1"/>
-    <w:lsdException w:name="Light Shading" w:semiHidden="0" w:uiPriority="60" w:unhideWhenUsed="0"/>
-    <w:lsdException w:name="Light List" w:semiHidden="0" w:uiPriority="61" w:unhideWhenUsed="0"/>
-    <w:lsdException w:name="Light Grid" w:semiHidden="0" w:uiPriority="62" w:unhideWhenUsed="0"/>
-    <w:lsdException w:name="Medium Shading 1" w:semiHidden="0" w:uiPriority="63" w:unhideWhenUsed="0"/>
-    <w:lsdException w:name="Medium Shading 2" w:semiHidden="0" w:uiPriority="64" w:unhideWhenUsed="0"/>
-    <w:lsdException w:name="Medium List 1" w:semiHidden="0" w:uiPriority="65" w:unhideWhenUsed="0"/>
-    <w:lsdException w:name="Medium List 2" w:semiHidden="0" w:uiPriority="66" w:unhideWhenUsed="0"/>
-    <w:lsdException w:name="Medium Grid 1" w:semiHidden="0" w:uiPriority="67" w:unhideWhenUsed="0"/>
-    <w:lsdException w:name="Medium Grid 2" w:semiHidden="0" w:uiPriority="68" w:unhideWhenUsed="0"/>
-    <w:lsdException w:name="Medium Grid 3" w:semiHidden="0" w:uiPriority="69" w:unhideWhenUsed="0"/>
-    <w:lsdException w:name="Dark List" w:semiHidden="0" w:uiPriority="70" w:unhideWhenUsed="0"/>
-    <w:lsdException w:name="Colorful Shading" w:semiHidden="0" w:uiPriority="71" w:unhideWhenUsed="0"/>
-    <w:lsdException w:name="Colorful List" w:semiHidden="0" w:uiPriority="72" w:unhideWhenUsed="0"/>
-    <w:lsdException w:name="Colorful Grid" w:semiHidden="0" w:uiPriority="73" w:unhideWhenUsed="0"/>
-    <w:lsdException w:name="Light Shading Accent 1" w:semiHidden="0" w:uiPriority="60" w:unhideWhenUsed="0"/>
-    <w:lsdException w:name="Light List Accent 1" w:semiHidden="0" w:uiPriority="61" w:unhideWhenUsed="0"/>
-    <w:lsdException w:name="Light Grid Accent 1" w:semiHidden="0" w:uiPriority="62" w:unhideWhenUsed="0"/>
-    <w:lsdException w:name="Medium Shading 1 Accent 1" w:semiHidden="0" w:uiPriority="63" w:unhideWhenUsed="0"/>
-    <w:lsdException w:name="Medium Shading 2 Accent 1" w:semiHidden="0" w:uiPriority="64" w:unhideWhenUsed="0"/>
-    <w:lsdException w:name="Medium List 1 Accent 1" w:semiHidden="0" w:uiPriority="65" w:unhideWhenUsed="0"/>
-    <w:lsdException w:name="Revision" w:unhideWhenUsed="0"/>
-    <w:lsdException w:name="List Paragraph" w:semiHidden="0" w:uiPriority="34" w:unhideWhenUsed="0" w:qFormat="1"/>
-    <w:lsdException w:name="Quote" w:semiHidden="0" w:uiPriority="29" w:unhideWhenUsed="0" w:qFormat="1"/>
-    <w:lsdException w:name="Intense Quote" w:semiHidden="0" w:uiPriority="30" w:unhideWhenUsed="0" w:qFormat="1"/>
-    <w:lsdException w:name="Medium List 2 Accent 1" w:semiHidden="0" w:uiPriority="66" w:unhideWhenUsed="0"/>
-    <w:lsdException w:name="Medium Grid 1 Accent 1" w:semiHidden="0" w:uiPriority="67" w:unhideWhenUsed="0"/>
-    <w:lsdException w:name="Medium Grid 2 Accent 1" w:semiHidden="0" w:uiPriority="68" w:unhideWhenUsed="0"/>
-    <w:lsdException w:name="Medium Grid 3 Accent 1" w:semiHidden="0" w:uiPriority="69" w:unhideWhenUsed="0"/>
-    <w:lsdException w:name="Dark List Accent 1" w:semiHidden="0" w:uiPriority="70" w:unhideWhenUsed="0"/>
-    <w:lsdException w:name="Colorful Shading Accent 1" w:semiHidden="0" w:uiPriority="71" w:unhideWhenUsed="0"/>
-    <w:lsdException w:name="Colorful List Accent 1" w:semiHidden="0" w:uiPriority="72" w:unhideWhenUsed="0"/>
-    <w:lsdException w:name="Colorful Grid Accent 1" w:semiHidden="0" w:uiPriority="73" w:unhideWhenUsed="0"/>
-    <w:lsdException w:name="Light Shading Accent 2" w:semiHidden="0" w:uiPriority="60" w:unhideWhenUsed="0"/>
-    <w:lsdException w:name="Light List Accent 2" w:semiHidden="0" w:uiPriority="61" w:unhideWhenUsed="0"/>
-    <w:lsdException w:name="Light Grid Accent 2" w:semiHidden="0" w:uiPriority="62" w:unhideWhenUsed="0"/>
-    <w:lsdException w:name="Medium Shading 1 Accent 2" w:semiHidden="0" w:uiPriority="63" w:unhideWhenUsed="0"/>
-    <w:lsdException w:name="Medium Shading 2 Accent 2" w:semiHidden="0" w:uiPriority="64" w:unhideWhenUsed="0"/>
-    <w:lsdException w:name="Medium List 1 Accent 2" w:semiHidden="0" w:uiPriority="65" w:unhideWhenUsed="0"/>
-    <w:lsdException w:name="Medium List 2 Accent 2" w:semiHidden="0" w:uiPriority="66" w:unhideWhenUsed="0"/>
-    <w:lsdException w:name="Medium Grid 1 Accent 2" w:semiHidden="0" w:uiPriority="67" w:unhideWhenUsed="0"/>
-    <w:lsdException w:name="Medium Grid 2 Accent 2" w:semiHidden="0" w:uiPriority="68" w:unhideWhenUsed="0"/>
-    <w:lsdException w:name="Medium Grid 3 Accent 2" w:semiHidden="0" w:uiPriority="69" w:unhideWhenUsed="0"/>
-    <w:lsdException w:name="Dark List Accent 2" w:semiHidden="0" w:uiPriority="70" w:unhideWhenUsed="0"/>
-    <w:lsdException w:name="Colorful Shading Accent 2" w:semiHidden="0" w:uiPriority="71" w:unhideWhenUsed="0"/>
-    <w:lsdException w:name="Colorful List Accent 2" w:semiHidden="0" w:uiPriority="72" w:unhideWhenUsed="0"/>
-    <w:lsdException w:name="Colorful Grid Accent 2" w:semiHidden="0" w:uiPriority="73" w:unhideWhenUsed="0"/>
-    <w:lsdException w:name="Light Shading Accent 3" w:semiHidden="0" w:uiPriority="60" w:unhideWhenUsed="0"/>
-    <w:lsdException w:name="Light List Accent 3" w:semiHidden="0" w:uiPriority="61" w:unhideWhenUsed="0"/>
-    <w:lsdException w:name="Light Grid Accent 3" w:semiHidden="0" w:uiPriority="62" w:unhideWhenUsed="0"/>
-    <w:lsdException w:name="Medium Shading 1 Accent 3" w:semiHidden="0" w:uiPriority="63" w:unhideWhenUsed="0"/>
-    <w:lsdException w:name="Medium Shading 2 Accent 3" w:semiHidden="0" w:uiPriority="64" w:unhideWhenUsed="0"/>
-    <w:lsdException w:name="Medium List 1 Accent 3" w:semiHidden="0" w:uiPriority="65" w:unhideWhenUsed="0"/>
-    <w:lsdException w:name="Medium List 2 Accent 3" w:semiHidden="0" w:uiPriority="66" w:unhideWhenUsed="0"/>
-    <w:lsdException w:name="Medium Grid 1 Accent 3" w:semiHidden="0" w:uiPriority="67" w:unhideWhenUsed="0"/>
-    <w:lsdException w:name="Medium Grid 2 Accent 3" w:semiHidden="0" w:uiPriority="68" w:unhideWhenUsed="0"/>
-    <w:lsdException w:name="Medium Grid 3 Accent 3" w:semiHidden="0" w:uiPriority="69" w:unhideWhenUsed="0"/>
-    <w:lsdException w:name="Dark List Accent 3" w:semiHidden="0" w:uiPriority="70" w:unhideWhenUsed="0"/>
-    <w:lsdException w:name="Colorful Shading Accent 3" w:semiHidden="0" w:uiPriority="71" w:unhideWhenUsed="0"/>
-    <w:lsdException w:name="Colorful List Accent 3" w:semiHidden="0" w:uiPriority="72" w:unhideWhenUsed="0"/>
-    <w:lsdException w:name="Colorful Grid Accent 3" w:semiHidden="0" w:uiPriority="73" w:unhideWhenUsed="0"/>
-    <w:lsdException w:name="Light Shading Accent 4" w:semiHidden="0" w:uiPriority="60" w:unhideWhenUsed="0"/>
-    <w:lsdException w:name="Light List Accent 4" w:semiHidden="0" w:uiPriority="61" w:unhideWhenUsed="0"/>
-    <w:lsdException w:name="Light Grid Accent 4" w:semiHidden="0" w:uiPriority="62" w:unhideWhenUsed="0"/>
-    <w:lsdException w:name="Medium Shading 1 Accent 4" w:semiHidden="0" w:uiPriority="63" w:unhideWhenUsed="0"/>
-    <w:lsdException w:name="Medium Shading 2 Accent 4" w:semiHidden="0" w:uiPriority="64" w:unhideWhenUsed="0"/>
-    <w:lsdException w:name="Medium List 1 Accent 4" w:semiHidden="0" w:uiPriority="65" w:unhideWhenUsed="0"/>
-    <w:lsdException w:name="Medium List 2 Accent 4" w:semiHidden="0" w:uiPriority="66" w:unhideWhenUsed="0"/>
-    <w:lsdException w:name="Medium Grid 1 Accent 4" w:semiHidden="0" w:uiPriority="67" w:unhideWhenUsed="0"/>
-    <w:lsdException w:name="Medium Grid 2 Accent 4" w:semiHidden="0" w:uiPriority="68" w:unhideWhenUsed="0"/>
-    <w:lsdException w:name="Medium Grid 3 Accent 4" w:semiHidden="0" w:uiPriority="69" w:unhideWhenUsed="0"/>
-    <w:lsdException w:name="Dark List Accent 4" w:semiHidden="0" w:uiPriority="70" w:unhideWhenUsed="0"/>
-    <w:lsdException w:name="Colorful Shading Accent 4" w:semiHidden="0" w:uiPriority="71" w:unhideWhenUsed="0"/>
-    <w:lsdException w:name="Colorful List Accent 4" w:semiHidden="0" w:uiPriority="72" w:unhideWhenUsed="0"/>
-    <w:lsdException w:name="Colorful Grid Accent 4" w:semiHidden="0" w:uiPriority="73" w:unhideWhenUsed="0"/>
-    <w:lsdException w:name="Light Shading Accent 5" w:semiHidden="0" w:uiPriority="60" w:unhideWhenUsed="0"/>
-    <w:lsdException w:name="Light List Accent 5" w:semiHidden="0" w:uiPriority="61" w:unhideWhenUsed="0"/>
-    <w:lsdException w:name="Light Grid Accent 5" w:semiHidden="0" w:uiPriority="62" w:unhideWhenUsed="0"/>
-    <w:lsdException w:name="Medium Shading 1 Accent 5" w:semiHidden="0" w:uiPriority="63" w:unhideWhenUsed="0"/>
-    <w:lsdException w:name="Medium Shading 2 Accent 5" w:semiHidden="0" w:uiPriority="64" w:unhideWhenUsed="0"/>
-    <w:lsdException w:name="Medium List 1 Accent 5" w:semiHidden="0" w:uiPriority="65" w:unhideWhenUsed="0"/>
-    <w:lsdException w:name="Medium List 2 Accent 5" w:semiHidden="0" w:uiPriority="66" w:unhideWhenUsed="0"/>
-    <w:lsdException w:name="Medium Grid 1 Accent 5" w:semiHidden="0" w:uiPriority="67" w:unhideWhenUsed="0"/>
-    <w:lsdException w:name="Medium Grid 2 Accent 5" w:semiHidden="0" w:uiPriority="68" w:unhideWhenUsed="0"/>
-    <w:lsdException w:name="Medium Grid 3 Accent 5" w:semiHidden="0" w:uiPriority="69" w:unhideWhenUsed="0"/>
-    <w:lsdException w:name="Dark List Accent 5" w:semiHidden="0" w:uiPriority="70" w:unhideWhenUsed="0"/>
-    <w:lsdException w:name="Colorful Shading Accent 5" w:semiHidden="0" w:uiPriority="71" w:unhideWhenUsed="0"/>
-    <w:lsdException w:name="Colorful List Accent 5" w:semiHidden="0" w:uiPriority="72" w:unhideWhenUsed="0"/>
-    <w:lsdException w:name="Colorful Grid Accent 5" w:semiHidden="0" w:uiPriority="73" w:unhideWhenUsed="0"/>
-    <w:lsdException w:name="Light Shading Accent 6" w:semiHidden="0" w:uiPriority="60" w:unhideWhenUsed="0"/>
-    <w:lsdException w:name="Light List Accent 6" w:semiHidden="0" w:uiPriority="61" w:unhideWhenUsed="0"/>
-    <w:lsdException w:name="Light Grid Accent 6" w:semiHidden="0" w:uiPriority="62" w:unhideWhenUsed="0"/>
-    <w:lsdException w:name="Medium Shading 1 Accent 6" w:semiHidden="0" w:uiPriority="63" w:unhideWhenUsed="0"/>
-    <w:lsdException w:name="Medium Shading 2 Accent 6" w:semiHidden="0" w:uiPriority="64" w:unhideWhenUsed="0"/>
-    <w:lsdException w:name="Medium List 1 Accent 6" w:semiHidden="0" w:uiPriority="65" w:unhideWhenUsed="0"/>
-    <w:lsdException w:name="Medium List 2 Accent 6" w:semiHidden="0" w:uiPriority="66" w:unhideWhenUsed="0"/>
-    <w:lsdException w:name="Medium Grid 1 Accent 6" w:semiHidden="0" w:uiPriority="67" w:unhideWhenUsed="0"/>
-    <w:lsdException w:name="Medium Grid 2 Accent 6" w:semiHidden="0" w:uiPriority="68" w:unhideWhenUsed="0"/>
-    <w:lsdException w:name="Medium Grid 3 Accent 6" w:semiHidden="0" w:uiPriority="69" w:unhideWhenUsed="0"/>
-    <w:lsdException w:name="Dark List Accent 6" w:semiHidden="0" w:uiPriority="70" w:unhideWhenUsed="0"/>
-    <w:lsdException w:name="Colorful Shading Accent 6" w:semiHidden="0" w:uiPriority="71" w:unhideWhenUsed="0"/>
-    <w:lsdException w:name="Colorful List Accent 6" w:semiHidden="0" w:uiPriority="72" w:unhideWhenUsed="0"/>
-    <w:lsdException w:name="Colorful Grid Accent 6" w:semiHidden="0" w:uiPriority="73" w:unhideWhenUsed="0"/>
-    <w:lsdException w:name="Subtle Emphasis" w:semiHidden="0" w:uiPriority="19" w:unhideWhenUsed="0" w:qFormat="1"/>
-    <w:lsdException w:name="Intense Emphasis" w:semiHidden="0" w:uiPriority="21" w:unhideWhenUsed="0" w:qFormat="1"/>
-    <w:lsdException w:name="Subtle Reference" w:semiHidden="0" w:uiPriority="31" w:unhideWhenUsed="0" w:qFormat="1"/>
-    <w:lsdException w:name="Intense Reference" w:semiHidden="0" w:uiPriority="32" w:unhideWhenUsed="0" w:qFormat="1"/>
-    <w:lsdException w:name="Book Title" w:semiHidden="0" w:uiPriority="33" w:unhideWhenUsed="0" w:qFormat="1"/>
-    <w:lsdException w:name="Bibliography" w:uiPriority="37"/>
-    <w:lsdException w:name="TOC Heading" w:uiPriority="39" w:qFormat="1"/>
-  </w:latentStyles>
-  <w:style w:type="paragraph" w:default="1" w:styleId="Normal">
-    <w:name w:val="Normal"/>
-    <w:qFormat/>
-  </w:style>
-  <w:style w:type="character" w:default="1" w:styleId="DefaultParagraphFont">
-    <w:name w:val="Default Paragraph Font"/>
-    <w:uiPriority w:val="1"/>
-    <w:semiHidden/>
-    <w:unhideWhenUsed/>
-  </w:style>
-  <w:style w:type="table" w:default="1" w:styleId="TableNormal">
-    <w:name w:val="Normal Table"/>
-    <w:uiPriority w:val="99"/>
-    <w:semiHidden/>
-    <w:unhideWhenUsed/>
-    <w:tblPr>
-      <w:tblInd w:w="0" w:type="dxa"/>
-      <w:tblCellMar>
-        <w:top w:w="0" w:type="dxa"/>
-        <w:left w:w="108" w:type="dxa"/>
-        <w:bottom w:w="0" w:type="dxa"/>
-        <w:right w:w="108" w:type="dxa"/>
-      </w:tblCellMar>
-    </w:tblPr>
-  </w:style>
-  <w:style w:type="numbering" w:default="1" w:styleId="NoList">
-    <w:name w:val="No List"/>
-    <w:uiPriority w:val="99"/>
-    <w:semiHidden/>
-    <w:unhideWhenUsed/>
-  </w:style>
-  <w:style w:type="paragraph" w:customStyle="1" w:styleId="829614827EA0AA4FBEF8284461289434">
-    <w:name w:val="829614827EA0AA4FBEF8284461289434"/>
-    <w:rsid w:val="00363DFC"/>
-  </w:style>
-  <w:style w:type="paragraph" w:customStyle="1" w:styleId="45064D7E3AF5CB4889144C82C8B0011B">
-    <w:name w:val="45064D7E3AF5CB4889144C82C8B0011B"/>
-    <w:rsid w:val="00363DFC"/>
-  </w:style>
-  <w:style w:type="paragraph" w:customStyle="1" w:styleId="7F58869F56BE0E499137EB62B4321DDB">
-    <w:name w:val="7F58869F56BE0E499137EB62B4321DDB"/>
-    <w:rsid w:val="00363DFC"/>
-  </w:style>
-  <w:style w:type="paragraph" w:customStyle="1" w:styleId="B68A82CEEEE6494F80EFC082B4309833">
-    <w:name w:val="B68A82CEEEE6494F80EFC082B4309833"/>
-    <w:rsid w:val="00363DFC"/>
-  </w:style>
-  <w:style w:type="paragraph" w:customStyle="1" w:styleId="486CC2E962AC4F4782E210F19A18F741">
-    <w:name w:val="486CC2E962AC4F4782E210F19A18F741"/>
-    <w:rsid w:val="00FA5964"/>
-  </w:style>
-  <w:style w:type="paragraph" w:customStyle="1" w:styleId="1FF2DEC9CDB6344DB564D3BEA5DEB7C2">
-    <w:name w:val="1FF2DEC9CDB6344DB564D3BEA5DEB7C2"/>
-    <w:rsid w:val="00FA5964"/>
-  </w:style>
-  <w:style w:type="paragraph" w:customStyle="1" w:styleId="91480483080F83409678B9CD933E97C0">
-    <w:name w:val="91480483080F83409678B9CD933E97C0"/>
-    <w:rsid w:val="00FA5964"/>
-  </w:style>
-  <w:style w:type="paragraph" w:customStyle="1" w:styleId="58C125FE7208B144847964FF0FE5782A">
-    <w:name w:val="58C125FE7208B144847964FF0FE5782A"/>
-    <w:rsid w:val="00FA5964"/>
-  </w:style>
-  <w:style w:type="paragraph" w:customStyle="1" w:styleId="F58A93AA54779948BAC9AA9777E7BB66">
-    <w:name w:val="F58A93AA54779948BAC9AA9777E7BB66"/>
-    <w:rsid w:val="00FA5964"/>
-  </w:style>
-  <w:style w:type="paragraph" w:customStyle="1" w:styleId="FEE165FD8674304AB6C5203E97A8E445">
-    <w:name w:val="FEE165FD8674304AB6C5203E97A8E445"/>
-    <w:rsid w:val="00FA5964"/>
-  </w:style>
-</w:styles>
-</file>
-
-<file path=word/glossary/stylesWithEffects.xml><?xml version="1.0" encoding="utf-8"?>
-<w:styles xmlns:wpc="http://schemas.microsoft.com/office/word/2010/wordprocessingCanvas" xmlns:mo="http://schemas.microsoft.com/office/mac/office/2008/main" xmlns:mc="http://schemas.openxmlformats.org/markup-compatibility/2006" xmlns:mv="urn:schemas-microsoft-com:mac:vml" xmlns:o="urn:schemas-microsoft-com:office:office" xmlns:r="http://schemas.openxmlformats.org/officeDocument/2006/relationships" xmlns:m="http://schemas.openxmlformats.org/officeDocument/2006/math" xmlns:v="urn:schemas-microsoft-com:vml" xmlns:wp14="http://schemas.microsoft.com/office/word/2010/wordprocessingDrawing" xmlns:wp="http://schemas.openxmlformats.org/drawingml/2006/wordprocessingDrawing" xmlns:w10="urn:schemas-microsoft-com:office:word" xmlns:w="http://schemas.openxmlformats.org/wordprocessingml/2006/main" xmlns:w14="http://schemas.microsoft.com/office/word/2010/wordml" xmlns:wpg="http://schemas.microsoft.com/office/word/2010/wordprocessingGroup" xmlns:wpi="http://schemas.microsoft.com/office/word/2010/wordprocessingInk" xmlns:wne="http://schemas.microsoft.com/office/word/2006/wordml" xmlns:wps="http://schemas.microsoft.com/office/word/2010/wordprocessingShape" mc:Ignorable="w14 wp14">
-  <w:docDefaults>
-    <w:rPrDefault>
-      <w:rPr>
-        <w:rFonts w:asciiTheme="minorHAnsi" w:eastAsiaTheme="minorEastAsia" w:hAnsiTheme="minorHAnsi" w:cstheme="minorBidi"/>
-        <w:sz w:val="24"/>
-        <w:szCs w:val="24"/>
-        <w:lang w:val="en-US" w:eastAsia="ja-JP" w:bidi="ar-SA"/>
-      </w:rPr>
-    </w:rPrDefault>
-    <w:pPrDefault/>
-  </w:docDefaults>
-  <w:latentStyles w:defLockedState="0" w:defUIPriority="99" w:defSemiHidden="1" w:defUnhideWhenUsed="1" w:defQFormat="0" w:count="276">
-    <w:lsdException w:name="Normal" w:semiHidden="0" w:uiPriority="0" w:unhideWhenUsed="0" w:qFormat="1"/>
-    <w:lsdException w:name="heading 1" w:semiHidden="0" w:uiPriority="9" w:unhideWhenUsed="0" w:qFormat="1"/>
-    <w:lsdException w:name="heading 2" w:uiPriority="9" w:qFormat="1"/>
-    <w:lsdException w:name="heading 3" w:uiPriority="9" w:qFormat="1"/>
-    <w:lsdException w:name="heading 4" w:uiPriority="9" w:qFormat="1"/>
-    <w:lsdException w:name="heading 5" w:uiPriority="9" w:qFormat="1"/>
-    <w:lsdException w:name="heading 6" w:uiPriority="9" w:qFormat="1"/>
-    <w:lsdException w:name="heading 7" w:uiPriority="9" w:qFormat="1"/>
-    <w:lsdException w:name="heading 8" w:uiPriority="9" w:qFormat="1"/>
-    <w:lsdException w:name="heading 9" w:uiPriority="9" w:qFormat="1"/>
-    <w:lsdException w:name="toc 1" w:uiPriority="39"/>
-    <w:lsdException w:name="toc 2" w:uiPriority="39"/>
-    <w:lsdException w:name="toc 3" w:uiPriority="39"/>
-    <w:lsdException w:name="toc 4" w:uiPriority="39"/>
-    <w:lsdException w:name="toc 5" w:uiPriority="39"/>
-    <w:lsdException w:name="toc 6" w:uiPriority="39"/>
-    <w:lsdException w:name="toc 7" w:uiPriority="39"/>
-    <w:lsdException w:name="toc 8" w:uiPriority="39"/>
-    <w:lsdException w:name="toc 9" w:uiPriority="39"/>
-    <w:lsdException w:name="caption" w:uiPriority="35" w:qFormat="1"/>
-    <w:lsdException w:name="Title" w:semiHidden="0" w:uiPriority="10" w:unhideWhenUsed="0" w:qFormat="1"/>
-    <w:lsdException w:name="Default Paragraph Font" w:uiPriority="1"/>
-    <w:lsdException w:name="Subtitle" w:semiHidden="0" w:uiPriority="11" w:unhideWhenUsed="0" w:qFormat="1"/>
-    <w:lsdException w:name="Strong" w:semiHidden="0" w:uiPriority="22" w:unhideWhenUsed="0" w:qFormat="1"/>
-    <w:lsdException w:name="Emphasis" w:semiHidden="0" w:uiPriority="20" w:unhideWhenUsed="0" w:qFormat="1"/>
-    <w:lsdException w:name="Table Grid" w:semiHidden="0" w:uiPriority="59" w:unhideWhenUsed="0"/>
-    <w:lsdException w:name="Placeholder Text" w:unhideWhenUsed="0"/>
-    <w:lsdException w:name="No Spacing" w:semiHidden="0" w:uiPriority="1" w:unhideWhenUsed="0" w:qFormat="1"/>
-    <w:lsdException w:name="Light Shading" w:semiHidden="0" w:uiPriority="60" w:unhideWhenUsed="0"/>
-    <w:lsdException w:name="Light List" w:semiHidden="0" w:uiPriority="61" w:unhideWhenUsed="0"/>
-    <w:lsdException w:name="Light Grid" w:semiHidden="0" w:uiPriority="62" w:unhideWhenUsed="0"/>
-    <w:lsdException w:name="Medium Shading 1" w:semiHidden="0" w:uiPriority="63" w:unhideWhenUsed="0"/>
-    <w:lsdException w:name="Medium Shading 2" w:semiHidden="0" w:uiPriority="64" w:unhideWhenUsed="0"/>
-    <w:lsdException w:name="Medium List 1" w:semiHidden="0" w:uiPriority="65" w:unhideWhenUsed="0"/>
-    <w:lsdException w:name="Medium List 2" w:semiHidden="0" w:uiPriority="66" w:unhideWhenUsed="0"/>
-    <w:lsdException w:name="Medium Grid 1" w:semiHidden="0" w:uiPriority="67" w:unhideWhenUsed="0"/>
-    <w:lsdException w:name="Medium Grid 2" w:semiHidden="0" w:uiPriority="68" w:unhideWhenUsed="0"/>
-    <w:lsdException w:name="Medium Grid 3" w:semiHidden="0" w:uiPriority="69" w:unhideWhenUsed="0"/>
-    <w:lsdException w:name="Dark List" w:semiHidden="0" w:uiPriority="70" w:unhideWhenUsed="0"/>
-    <w:lsdException w:name="Colorful Shading" w:semiHidden="0" w:uiPriority="71" w:unhideWhenUsed="0"/>
-    <w:lsdException w:name="Colorful List" w:semiHidden="0" w:uiPriority="72" w:unhideWhenUsed="0"/>
-    <w:lsdException w:name="Colorful Grid" w:semiHidden="0" w:uiPriority="73" w:unhideWhenUsed="0"/>
-    <w:lsdException w:name="Light Shading Accent 1" w:semiHidden="0" w:uiPriority="60" w:unhideWhenUsed="0"/>
-    <w:lsdException w:name="Light List Accent 1" w:semiHidden="0" w:uiPriority="61" w:unhideWhenUsed="0"/>
-    <w:lsdException w:name="Light Grid Accent 1" w:semiHidden="0" w:uiPriority="62" w:unhideWhenUsed="0"/>
-    <w:lsdException w:name="Medium Shading 1 Accent 1" w:semiHidden="0" w:uiPriority="63" w:unhideWhenUsed="0"/>
-    <w:lsdException w:name="Medium Shading 2 Accent 1" w:semiHidden="0" w:uiPriority="64" w:unhideWhenUsed="0"/>
-    <w:lsdException w:name="Medium List 1 Accent 1" w:semiHidden="0" w:uiPriority="65" w:unhideWhenUsed="0"/>
-    <w:lsdException w:name="Revision" w:unhideWhenUsed="0"/>
-    <w:lsdException w:name="List Paragraph" w:semiHidden="0" w:uiPriority="34" w:unhideWhenUsed="0" w:qFormat="1"/>
-    <w:lsdException w:name="Quote" w:semiHidden="0" w:uiPriority="29" w:unhideWhenUsed="0" w:qFormat="1"/>
-    <w:lsdException w:name="Intense Quote" w:semiHidden="0" w:uiPriority="30" w:unhideWhenUsed="0" w:qFormat="1"/>
-    <w:lsdException w:name="Medium List 2 Accent 1" w:semiHidden="0" w:uiPriority="66" w:unhideWhenUsed="0"/>
-    <w:lsdException w:name="Medium Grid 1 Accent 1" w:semiHidden="0" w:uiPriority="67" w:unhideWhenUsed="0"/>
-    <w:lsdException w:name="Medium Grid 2 Accent 1" w:semiHidden="0" w:uiPriority="68" w:unhideWhenUsed="0"/>
-    <w:lsdException w:name="Medium Grid 3 Accent 1" w:semiHidden="0" w:uiPriority="69" w:unhideWhenUsed="0"/>
-    <w:lsdException w:name="Dark List Accent 1" w:semiHidden="0" w:uiPriority="70" w:unhideWhenUsed="0"/>
-    <w:lsdException w:name="Colorful Shading Accent 1" w:semiHidden="0" w:uiPriority="71" w:unhideWhenUsed="0"/>
-    <w:lsdException w:name="Colorful List Accent 1" w:semiHidden="0" w:uiPriority="72" w:unhideWhenUsed="0"/>
-    <w:lsdException w:name="Colorful Grid Accent 1" w:semiHidden="0" w:uiPriority="73" w:unhideWhenUsed="0"/>
-    <w:lsdException w:name="Light Shading Accent 2" w:semiHidden="0" w:uiPriority="60" w:unhideWhenUsed="0"/>
-    <w:lsdException w:name="Light List Accent 2" w:semiHidden="0" w:uiPriority="61" w:unhideWhenUsed="0"/>
-    <w:lsdException w:name="Light Grid Accent 2" w:semiHidden="0" w:uiPriority="62" w:unhideWhenUsed="0"/>
-    <w:lsdException w:name="Medium Shading 1 Accent 2" w:semiHidden="0" w:uiPriority="63" w:unhideWhenUsed="0"/>
-    <w:lsdException w:name="Medium Shading 2 Accent 2" w:semiHidden="0" w:uiPriority="64" w:unhideWhenUsed="0"/>
-    <w:lsdException w:name="Medium List 1 Accent 2" w:semiHidden="0" w:uiPriority="65" w:unhideWhenUsed="0"/>
-    <w:lsdException w:name="Medium List 2 Accent 2" w:semiHidden="0" w:uiPriority="66" w:unhideWhenUsed="0"/>
-    <w:lsdException w:name="Medium Grid 1 Accent 2" w:semiHidden="0" w:uiPriority="67" w:unhideWhenUsed="0"/>
-    <w:lsdException w:name="Medium Grid 2 Accent 2" w:semiHidden="0" w:uiPriority="68" w:unhideWhenUsed="0"/>
-    <w:lsdException w:name="Medium Grid 3 Accent 2" w:semiHidden="0" w:uiPriority="69" w:unhideWhenUsed="0"/>
-    <w:lsdException w:name="Dark List Accent 2" w:semiHidden="0" w:uiPriority="70" w:unhideWhenUsed="0"/>
-    <w:lsdException w:name="Colorful Shading Accent 2" w:semiHidden="0" w:uiPriority="71" w:unhideWhenUsed="0"/>
-    <w:lsdException w:name="Colorful List Accent 2" w:semiHidden="0" w:uiPriority="72" w:unhideWhenUsed="0"/>
-    <w:lsdException w:name="Colorful Grid Accent 2" w:semiHidden="0" w:uiPriority="73" w:unhideWhenUsed="0"/>
-    <w:lsdException w:name="Light Shading Accent 3" w:semiHidden="0" w:uiPriority="60" w:unhideWhenUsed="0"/>
-    <w:lsdException w:name="Light List Accent 3" w:semiHidden="0" w:uiPriority="61" w:unhideWhenUsed="0"/>
-    <w:lsdException w:name="Light Grid Accent 3" w:semiHidden="0" w:uiPriority="62" w:unhideWhenUsed="0"/>
-    <w:lsdException w:name="Medium Shading 1 Accent 3" w:semiHidden="0" w:uiPriority="63" w:unhideWhenUsed="0"/>
-    <w:lsdException w:name="Medium Shading 2 Accent 3" w:semiHidden="0" w:uiPriority="64" w:unhideWhenUsed="0"/>
-    <w:lsdException w:name="Medium List 1 Accent 3" w:semiHidden="0" w:uiPriority="65" w:unhideWhenUsed="0"/>
-    <w:lsdException w:name="Medium List 2 Accent 3" w:semiHidden="0" w:uiPriority="66" w:unhideWhenUsed="0"/>
-    <w:lsdException w:name="Medium Grid 1 Accent 3" w:semiHidden="0" w:uiPriority="67" w:unhideWhenUsed="0"/>
-    <w:lsdException w:name="Medium Grid 2 Accent 3" w:semiHidden="0" w:uiPriority="68" w:unhideWhenUsed="0"/>
-    <w:lsdException w:name="Medium Grid 3 Accent 3" w:semiHidden="0" w:uiPriority="69" w:unhideWhenUsed="0"/>
-    <w:lsdException w:name="Dark List Accent 3" w:semiHidden="0" w:uiPriority="70" w:unhideWhenUsed="0"/>
-    <w:lsdException w:name="Colorful Shading Accent 3" w:semiHidden="0" w:uiPriority="71" w:unhideWhenUsed="0"/>
-    <w:lsdException w:name="Colorful List Accent 3" w:semiHidden="0" w:uiPriority="72" w:unhideWhenUsed="0"/>
-    <w:lsdException w:name="Colorful Grid Accent 3" w:semiHidden="0" w:uiPriority="73" w:unhideWhenUsed="0"/>
-    <w:lsdException w:name="Light Shading Accent 4" w:semiHidden="0" w:uiPriority="60" w:unhideWhenUsed="0"/>
-    <w:lsdException w:name="Light List Accent 4" w:semiHidden="0" w:uiPriority="61" w:unhideWhenUsed="0"/>
-    <w:lsdException w:name="Light Grid Accent 4" w:semiHidden="0" w:uiPriority="62" w:unhideWhenUsed="0"/>
-    <w:lsdException w:name="Medium Shading 1 Accent 4" w:semiHidden="0" w:uiPriority="63" w:unhideWhenUsed="0"/>
-    <w:lsdException w:name="Medium Shading 2 Accent 4" w:semiHidden="0" w:uiPriority="64" w:unhideWhenUsed="0"/>
-    <w:lsdException w:name="Medium List 1 Accent 4" w:semiHidden="0" w:uiPriority="65" w:unhideWhenUsed="0"/>
-    <w:lsdException w:name="Medium List 2 Accent 4" w:semiHidden="0" w:uiPriority="66" w:unhideWhenUsed="0"/>
-    <w:lsdException w:name="Medium Grid 1 Accent 4" w:semiHidden="0" w:uiPriority="67" w:unhideWhenUsed="0"/>
-    <w:lsdException w:name="Medium Grid 2 Accent 4" w:semiHidden="0" w:uiPriority="68" w:unhideWhenUsed="0"/>
-    <w:lsdException w:name="Medium Grid 3 Accent 4" w:semiHidden="0" w:uiPriority="69" w:unhideWhenUsed="0"/>
-    <w:lsdException w:name="Dark List Accent 4" w:semiHidden="0" w:uiPriority="70" w:unhideWhenUsed="0"/>
-    <w:lsdException w:name="Colorful Shading Accent 4" w:semiHidden="0" w:uiPriority="71" w:unhideWhenUsed="0"/>
-    <w:lsdException w:name="Colorful List Accent 4" w:semiHidden="0" w:uiPriority="72" w:unhideWhenUsed="0"/>
-    <w:lsdException w:name="Colorful Grid Accent 4" w:semiHidden="0" w:uiPriority="73" w:unhideWhenUsed="0"/>
-    <w:lsdException w:name="Light Shading Accent 5" w:semiHidden="0" w:uiPriority="60" w:unhideWhenUsed="0"/>
-    <w:lsdException w:name="Light List Accent 5" w:semiHidden="0" w:uiPriority="61" w:unhideWhenUsed="0"/>
-    <w:lsdException w:name="Light Grid Accent 5" w:semiHidden="0" w:uiPriority="62" w:unhideWhenUsed="0"/>
-    <w:lsdException w:name="Medium Shading 1 Accent 5" w:semiHidden="0" w:uiPriority="63" w:unhideWhenUsed="0"/>
-    <w:lsdException w:name="Medium Shading 2 Accent 5" w:semiHidden="0" w:uiPriority="64" w:unhideWhenUsed="0"/>
-    <w:lsdException w:name="Medium List 1 Accent 5" w:semiHidden="0" w:uiPriority="65" w:unhideWhenUsed="0"/>
-    <w:lsdException w:name="Medium List 2 Accent 5" w:semiHidden="0" w:uiPriority="66" w:unhideWhenUsed="0"/>
-    <w:lsdException w:name="Medium Grid 1 Accent 5" w:semiHidden="0" w:uiPriority="67" w:unhideWhenUsed="0"/>
-    <w:lsdException w:name="Medium Grid 2 Accent 5" w:semiHidden="0" w:uiPriority="68" w:unhideWhenUsed="0"/>
-    <w:lsdException w:name="Medium Grid 3 Accent 5" w:semiHidden="0" w:uiPriority="69" w:unhideWhenUsed="0"/>
-    <w:lsdException w:name="Dark List Accent 5" w:semiHidden="0" w:uiPriority="70" w:unhideWhenUsed="0"/>
-    <w:lsdException w:name="Colorful Shading Accent 5" w:semiHidden="0" w:uiPriority="71" w:unhideWhenUsed="0"/>
-    <w:lsdException w:name="Colorful List Accent 5" w:semiHidden="0" w:uiPriority="72" w:unhideWhenUsed="0"/>
-    <w:lsdException w:name="Colorful Grid Accent 5" w:semiHidden="0" w:uiPriority="73" w:unhideWhenUsed="0"/>
-    <w:lsdException w:name="Light Shading Accent 6" w:semiHidden="0" w:uiPriority="60" w:unhideWhenUsed="0"/>
-    <w:lsdException w:name="Light List Accent 6" w:semiHidden="0" w:uiPriority="61" w:unhideWhenUsed="0"/>
-    <w:lsdException w:name="Light Grid Accent 6" w:semiHidden="0" w:uiPriority="62" w:unhideWhenUsed="0"/>
-    <w:lsdException w:name="Medium Shading 1 Accent 6" w:semiHidden="0" w:uiPriority="63" w:unhideWhenUsed="0"/>
-    <w:lsdException w:name="Medium Shading 2 Accent 6" w:semiHidden="0" w:uiPriority="64" w:unhideWhenUsed="0"/>
-    <w:lsdException w:name="Medium List 1 Accent 6" w:semiHidden="0" w:uiPriority="65" w:unhideWhenUsed="0"/>
-    <w:lsdException w:name="Medium List 2 Accent 6" w:semiHidden="0" w:uiPriority="66" w:unhideWhenUsed="0"/>
-    <w:lsdException w:name="Medium Grid 1 Accent 6" w:semiHidden="0" w:uiPriority="67" w:unhideWhenUsed="0"/>
-    <w:lsdException w:name="Medium Grid 2 Accent 6" w:semiHidden="0" w:uiPriority="68" w:unhideWhenUsed="0"/>
-    <w:lsdException w:name="Medium Grid 3 Accent 6" w:semiHidden="0" w:uiPriority="69" w:unhideWhenUsed="0"/>
-    <w:lsdException w:name="Dark List Accent 6" w:semiHidden="0" w:uiPriority="70" w:unhideWhenUsed="0"/>
-    <w:lsdException w:name="Colorful Shading Accent 6" w:semiHidden="0" w:uiPriority="71" w:unhideWhenUsed="0"/>
-    <w:lsdException w:name="Colorful List Accent 6" w:semiHidden="0" w:uiPriority="72" w:unhideWhenUsed="0"/>
-    <w:lsdException w:name="Colorful Grid Accent 6" w:semiHidden="0" w:uiPriority="73" w:unhideWhenUsed="0"/>
-    <w:lsdException w:name="Subtle Emphasis" w:semiHidden="0" w:uiPriority="19" w:unhideWhenUsed="0" w:qFormat="1"/>
-    <w:lsdException w:name="Intense Emphasis" w:semiHidden="0" w:uiPriority="21" w:unhideWhenUsed="0" w:qFormat="1"/>
-    <w:lsdException w:name="Subtle Reference" w:semiHidden="0" w:uiPriority="31" w:unhideWhenUsed="0" w:qFormat="1"/>
-    <w:lsdException w:name="Intense Reference" w:semiHidden="0" w:uiPriority="32" w:unhideWhenUsed="0" w:qFormat="1"/>
-    <w:lsdException w:name="Book Title" w:semiHidden="0" w:uiPriority="33" w:unhideWhenUsed="0" w:qFormat="1"/>
-    <w:lsdException w:name="Bibliography" w:uiPriority="37"/>
-    <w:lsdException w:name="TOC Heading" w:uiPriority="39" w:qFormat="1"/>
-  </w:latentStyles>
-  <w:style w:type="paragraph" w:default="1" w:styleId="Normal">
-    <w:name w:val="Normal"/>
-    <w:qFormat/>
-  </w:style>
-  <w:style w:type="character" w:default="1" w:styleId="DefaultParagraphFont">
-    <w:name w:val="Default Paragraph Font"/>
-    <w:uiPriority w:val="1"/>
-    <w:semiHidden/>
-    <w:unhideWhenUsed/>
-  </w:style>
-  <w:style w:type="table" w:default="1" w:styleId="TableNormal">
-    <w:name w:val="Normal Table"/>
-    <w:uiPriority w:val="99"/>
-    <w:semiHidden/>
-    <w:unhideWhenUsed/>
-    <w:tblPr>
-      <w:tblInd w:w="0" w:type="dxa"/>
-      <w:tblCellMar>
-        <w:top w:w="0" w:type="dxa"/>
-        <w:left w:w="108" w:type="dxa"/>
-        <w:bottom w:w="0" w:type="dxa"/>
-        <w:right w:w="108" w:type="dxa"/>
-      </w:tblCellMar>
-    </w:tblPr>
-  </w:style>
-  <w:style w:type="numbering" w:default="1" w:styleId="NoList">
-    <w:name w:val="No List"/>
-    <w:uiPriority w:val="99"/>
-    <w:semiHidden/>
-    <w:unhideWhenUsed/>
-  </w:style>
-  <w:style w:type="paragraph" w:customStyle="1" w:styleId="829614827EA0AA4FBEF8284461289434">
-    <w:name w:val="829614827EA0AA4FBEF8284461289434"/>
-    <w:rsid w:val="00363DFC"/>
-  </w:style>
-  <w:style w:type="paragraph" w:customStyle="1" w:styleId="45064D7E3AF5CB4889144C82C8B0011B">
-    <w:name w:val="45064D7E3AF5CB4889144C82C8B0011B"/>
-    <w:rsid w:val="00363DFC"/>
-  </w:style>
-  <w:style w:type="paragraph" w:customStyle="1" w:styleId="7F58869F56BE0E499137EB62B4321DDB">
-    <w:name w:val="7F58869F56BE0E499137EB62B4321DDB"/>
-    <w:rsid w:val="00363DFC"/>
-  </w:style>
-  <w:style w:type="paragraph" w:customStyle="1" w:styleId="B68A82CEEEE6494F80EFC082B4309833">
-    <w:name w:val="B68A82CEEEE6494F80EFC082B4309833"/>
-    <w:rsid w:val="00363DFC"/>
-  </w:style>
-  <w:style w:type="paragraph" w:customStyle="1" w:styleId="486CC2E962AC4F4782E210F19A18F741">
-    <w:name w:val="486CC2E962AC4F4782E210F19A18F741"/>
-    <w:rsid w:val="00FA5964"/>
-  </w:style>
-  <w:style w:type="paragraph" w:customStyle="1" w:styleId="1FF2DEC9CDB6344DB564D3BEA5DEB7C2">
-    <w:name w:val="1FF2DEC9CDB6344DB564D3BEA5DEB7C2"/>
-    <w:rsid w:val="00FA5964"/>
-  </w:style>
-  <w:style w:type="paragraph" w:customStyle="1" w:styleId="91480483080F83409678B9CD933E97C0">
-    <w:name w:val="91480483080F83409678B9CD933E97C0"/>
-    <w:rsid w:val="00FA5964"/>
-  </w:style>
-  <w:style w:type="paragraph" w:customStyle="1" w:styleId="58C125FE7208B144847964FF0FE5782A">
-    <w:name w:val="58C125FE7208B144847964FF0FE5782A"/>
-    <w:rsid w:val="00FA5964"/>
-  </w:style>
-  <w:style w:type="paragraph" w:customStyle="1" w:styleId="F58A93AA54779948BAC9AA9777E7BB66">
-    <w:name w:val="F58A93AA54779948BAC9AA9777E7BB66"/>
-    <w:rsid w:val="00FA5964"/>
-  </w:style>
-  <w:style w:type="paragraph" w:customStyle="1" w:styleId="FEE165FD8674304AB6C5203E97A8E445">
-    <w:name w:val="FEE165FD8674304AB6C5203E97A8E445"/>
-    <w:rsid w:val="00FA5964"/>
-  </w:style>
-</w:styles>
-</file>
-
-<file path=word/glossary/webSettings.xml><?xml version="1.0" encoding="utf-8"?>
-<w:webSettings xmlns:mc="http://schemas.openxmlformats.org/markup-compatibility/2006" xmlns:r="http://schemas.openxmlformats.org/officeDocument/2006/relationships" xmlns:w="http://schemas.openxmlformats.org/wordprocessingml/2006/main" xmlns:w14="http://schemas.microsoft.com/office/word/2010/wordml" mc:Ignorable="w14">
-  <w:allowPNG/>
-  <w:doNotSaveAsSingleFile/>
-</w:webSettings>
 </file>
 
 <file path=word/theme/theme1.xml><?xml version="1.0" encoding="utf-8"?>
@@ -5966,7 +5110,7 @@
 </file>
 
 <file path=customXml/itemProps2.xml><?xml version="1.0" encoding="utf-8"?>
-<ds:datastoreItem xmlns:ds="http://schemas.openxmlformats.org/officeDocument/2006/customXml" ds:itemID="{B0062AB9-21B4-A04A-9D15-DFF569CBA0AD}">
+<ds:datastoreItem xmlns:ds="http://schemas.openxmlformats.org/officeDocument/2006/customXml" ds:itemID="{1768DC33-F473-B646-82AC-7C4E5928991E}">
   <ds:schemaRefs>
     <ds:schemaRef ds:uri="http://schemas.openxmlformats.org/officeDocument/2006/bibliography"/>
   </ds:schemaRefs>

</xml_diff>

<commit_message>
Added draft watermark.  Included disconnect test
</commit_message>
<xml_diff>
--- a/ATPs/01_Accumulator_Sim_Test.docx
+++ b/ATPs/01_Accumulator_Sim_Test.docx
@@ -2287,6 +2287,32 @@
     </w:p>
     <w:p>
       <w:pPr>
+        <w:pStyle w:val="ListParagraph"/>
+        <w:numPr>
+          <w:ilvl w:val="0"/>
+          <w:numId w:val="5"/>
+        </w:numPr>
+        <w:spacing w:line="276" w:lineRule="auto"/>
+      </w:pPr>
+      <w:r>
+        <w:t>Open BRB</w:t>
+      </w:r>
+    </w:p>
+    <w:p>
+      <w:pPr>
+        <w:pStyle w:val="ListParagraph"/>
+        <w:numPr>
+          <w:ilvl w:val="0"/>
+          <w:numId w:val="5"/>
+        </w:numPr>
+        <w:spacing w:line="276" w:lineRule="auto"/>
+      </w:pPr>
+      <w:r>
+        <w:t>Verify current draw per ATP01-03</w:t>
+      </w:r>
+    </w:p>
+    <w:p>
+      <w:pPr>
         <w:spacing w:line="276" w:lineRule="auto"/>
       </w:pPr>
     </w:p>
@@ -2321,7 +2347,7 @@
         </w:numPr>
       </w:pPr>
       <w:r>
-        <w:t>Verify current draw per ATP01-03</w:t>
+        <w:t>Verify current draw per ATP01-04</w:t>
       </w:r>
     </w:p>
     <w:p>
@@ -2354,7 +2380,31 @@
         </w:numPr>
       </w:pPr>
       <w:r>
-        <w:t>Verify current draw per ATP01-04</w:t>
+        <w:t>Verify current draw per ATP01-05</w:t>
+      </w:r>
+    </w:p>
+    <w:p>
+      <w:pPr>
+        <w:pStyle w:val="ListParagraph"/>
+        <w:numPr>
+          <w:ilvl w:val="0"/>
+          <w:numId w:val="6"/>
+        </w:numPr>
+      </w:pPr>
+      <w:r>
+        <w:t>Open BRB</w:t>
+      </w:r>
+    </w:p>
+    <w:p>
+      <w:pPr>
+        <w:pStyle w:val="ListParagraph"/>
+        <w:numPr>
+          <w:ilvl w:val="0"/>
+          <w:numId w:val="6"/>
+        </w:numPr>
+      </w:pPr>
+      <w:r>
+        <w:t>Verify current draw per ATP01-06</w:t>
       </w:r>
     </w:p>
     <w:p>
@@ -2559,10 +2609,57 @@
           </w:tcPr>
           <w:p>
             <w:r>
+              <w:t>ATP01-03</w:t>
+            </w:r>
+          </w:p>
+        </w:tc>
+        <w:tc>
+          <w:tcPr>
+            <w:tcW w:w="1141" w:type="dxa"/>
+          </w:tcPr>
+          <w:p>
+            <w:r>
+              <w:t>0A</w:t>
+            </w:r>
+          </w:p>
+        </w:tc>
+        <w:tc>
+          <w:tcPr>
+            <w:tcW w:w="1701" w:type="dxa"/>
+          </w:tcPr>
+          <w:p>
+            <w:r>
+              <w:t>100uA</w:t>
+            </w:r>
+          </w:p>
+        </w:tc>
+        <w:tc>
+          <w:tcPr>
+            <w:tcW w:w="3122" w:type="dxa"/>
+          </w:tcPr>
+          <w:p/>
+        </w:tc>
+        <w:tc>
+          <w:tcPr>
+            <w:tcW w:w="1175" w:type="dxa"/>
+          </w:tcPr>
+          <w:p/>
+        </w:tc>
+      </w:tr>
+      <w:tr>
+        <w:tc>
+          <w:tcPr>
+            <w:tcW w:w="1377" w:type="dxa"/>
+          </w:tcPr>
+          <w:p>
+            <w:r>
               <w:t>ATP0</w:t>
             </w:r>
             <w:r>
-              <w:t>1-03</w:t>
+              <w:t>1-0</w:t>
+            </w:r>
+            <w:r>
+              <w:t>4</w:t>
             </w:r>
           </w:p>
         </w:tc>
@@ -2587,8 +2684,6 @@
             <w:r>
               <w:t>10</w:t>
             </w:r>
-            <w:bookmarkStart w:id="11" w:name="_GoBack"/>
-            <w:bookmarkEnd w:id="11"/>
             <w:r>
               <w:t xml:space="preserve"> A</w:t>
             </w:r>
@@ -2614,7 +2709,10 @@
           </w:tcPr>
           <w:p>
             <w:r>
-              <w:t>ATP01-04</w:t>
+              <w:t>ATP01-0</w:t>
+            </w:r>
+            <w:r>
+              <w:t>5</w:t>
             </w:r>
           </w:p>
         </w:tc>
@@ -2657,10 +2755,58 @@
           <w:p/>
         </w:tc>
       </w:tr>
+      <w:tr>
+        <w:tc>
+          <w:tcPr>
+            <w:tcW w:w="1377" w:type="dxa"/>
+          </w:tcPr>
+          <w:p>
+            <w:r>
+              <w:t>ATP01-06</w:t>
+            </w:r>
+          </w:p>
+        </w:tc>
+        <w:tc>
+          <w:tcPr>
+            <w:tcW w:w="1141" w:type="dxa"/>
+          </w:tcPr>
+          <w:p>
+            <w:r>
+              <w:t>0A</w:t>
+            </w:r>
+          </w:p>
+        </w:tc>
+        <w:tc>
+          <w:tcPr>
+            <w:tcW w:w="1701" w:type="dxa"/>
+          </w:tcPr>
+          <w:p>
+            <w:r>
+              <w:t>100uA</w:t>
+            </w:r>
+          </w:p>
+        </w:tc>
+        <w:tc>
+          <w:tcPr>
+            <w:tcW w:w="3122" w:type="dxa"/>
+          </w:tcPr>
+          <w:p/>
+        </w:tc>
+        <w:tc>
+          <w:tcPr>
+            <w:tcW w:w="1175" w:type="dxa"/>
+          </w:tcPr>
+          <w:p/>
+        </w:tc>
+      </w:tr>
     </w:tbl>
     <w:p/>
     <w:p/>
     <w:p/>
+    <w:p>
+      <w:bookmarkStart w:id="11" w:name="_GoBack"/>
+      <w:bookmarkEnd w:id="11"/>
+    </w:p>
     <w:p/>
     <w:p/>
     <w:p>
@@ -2702,9 +2848,12 @@
       </w:r>
     </w:p>
     <w:sectPr>
-      <w:footerReference w:type="even" r:id="rId10"/>
-      <w:footerReference w:type="default" r:id="rId11"/>
-      <w:footerReference w:type="first" r:id="rId12"/>
+      <w:headerReference w:type="even" r:id="rId10"/>
+      <w:headerReference w:type="default" r:id="rId11"/>
+      <w:footerReference w:type="even" r:id="rId12"/>
+      <w:footerReference w:type="default" r:id="rId13"/>
+      <w:headerReference w:type="first" r:id="rId14"/>
+      <w:footerReference w:type="first" r:id="rId15"/>
       <w:pgSz w:w="11900" w:h="16840"/>
       <w:pgMar w:top="1440" w:right="1800" w:bottom="1440" w:left="1800" w:header="708" w:footer="708" w:gutter="0"/>
       <w:cols w:space="708"/>
@@ -2735,7 +2884,7 @@
 </file>
 
 <file path=word/footer1.xml><?xml version="1.0" encoding="utf-8"?>
-<w:ftr xmlns:wpc="http://schemas.microsoft.com/office/word/2010/wordprocessingCanvas" xmlns:mo="http://schemas.microsoft.com/office/mac/office/2008/main" xmlns:mc="http://schemas.openxmlformats.org/markup-compatibility/2006" xmlns:mv="urn:schemas-microsoft-com:mac:vml" xmlns:o="urn:schemas-microsoft-com:office:office" xmlns:r="http://schemas.openxmlformats.org/officeDocument/2006/relationships" xmlns:m="http://schemas.openxmlformats.org/officeDocument/2006/math" xmlns:v="urn:schemas-microsoft-com:vml" xmlns:wp14="http://schemas.microsoft.com/office/word/2010/wordprocessingDrawing" xmlns:wp="http://schemas.openxmlformats.org/drawingml/2006/wordprocessingDrawing" xmlns:w10="urn:schemas-microsoft-com:office:word" xmlns:w="http://schemas.openxmlformats.org/wordprocessingml/2006/main" xmlns:w14="http://schemas.microsoft.com/office/word/2010/wordml" xmlns:wpg="http://schemas.microsoft.com/office/word/2010/wordprocessingGroup" xmlns:wpi="http://schemas.microsoft.com/office/word/2010/wordprocessingInk" xmlns:wne="http://schemas.microsoft.com/office/word/2006/wordml" xmlns:wps="http://schemas.microsoft.com/office/word/2010/wordprocessingShape" mc:Ignorable="w14 wp14">
+<w:ftr xmlns:wpc="http://schemas.microsoft.com/office/word/2010/wordprocessingCanvas" xmlns:mo="http://schemas.microsoft.com/office/mac/office/2008/main" xmlns:mc="http://schemas.openxmlformats.org/markup-compatibility/2006" xmlns:mv="urn:schemas-microsoft-com:mac:vml" xmlns:o="urn:schemas-microsoft-com:office:office" xmlns:r="http://schemas.openxmlformats.org/officeDocument/2006/relationships" xmlns:m="http://schemas.openxmlformats.org/officeDocument/2006/math" xmlns:v="urn:schemas-microsoft-com:vml" xmlns:wp14="http://schemas.microsoft.com/office/word/2010/wordprocessingDrawing" xmlns:wp="http://schemas.openxmlformats.org/drawingml/2006/wordprocessingDrawing" xmlns:w10="urn:schemas-microsoft-com:office:word" xmlns:w="http://schemas.openxmlformats.org/wordprocessingml/2006/main" xmlns:w14="http://schemas.microsoft.com/office/word/2010/wordml" xmlns:wpg="http://schemas.microsoft.com/office/word/2010/wordprocessingGroup" xmlns:wpi="http://schemas.microsoft.com/office/word/2010/wordprocessingInk" xmlns:wne="http://schemas.microsoft.com/office/word/2006/wordml" xmlns:wps="http://schemas.microsoft.com/office/word/2010/wordprocessingShape" mc:Ignorable="w14 wp14 mv">
   <w:sdt>
     <w:sdtPr>
       <w:rPr>
@@ -2816,7 +2965,7 @@
 </file>
 
 <file path=word/footer2.xml><?xml version="1.0" encoding="utf-8"?>
-<w:ftr xmlns:wpc="http://schemas.microsoft.com/office/word/2010/wordprocessingCanvas" xmlns:mo="http://schemas.microsoft.com/office/mac/office/2008/main" xmlns:mc="http://schemas.openxmlformats.org/markup-compatibility/2006" xmlns:mv="urn:schemas-microsoft-com:mac:vml" xmlns:o="urn:schemas-microsoft-com:office:office" xmlns:r="http://schemas.openxmlformats.org/officeDocument/2006/relationships" xmlns:m="http://schemas.openxmlformats.org/officeDocument/2006/math" xmlns:v="urn:schemas-microsoft-com:vml" xmlns:wp14="http://schemas.microsoft.com/office/word/2010/wordprocessingDrawing" xmlns:wp="http://schemas.openxmlformats.org/drawingml/2006/wordprocessingDrawing" xmlns:w10="urn:schemas-microsoft-com:office:word" xmlns:w="http://schemas.openxmlformats.org/wordprocessingml/2006/main" xmlns:w14="http://schemas.microsoft.com/office/word/2010/wordml" xmlns:wpg="http://schemas.microsoft.com/office/word/2010/wordprocessingGroup" xmlns:wpi="http://schemas.microsoft.com/office/word/2010/wordprocessingInk" xmlns:wne="http://schemas.microsoft.com/office/word/2006/wordml" xmlns:wps="http://schemas.microsoft.com/office/word/2010/wordprocessingShape" mc:Ignorable="w14 wp14">
+<w:ftr xmlns:wpc="http://schemas.microsoft.com/office/word/2010/wordprocessingCanvas" xmlns:mo="http://schemas.microsoft.com/office/mac/office/2008/main" xmlns:mc="http://schemas.openxmlformats.org/markup-compatibility/2006" xmlns:mv="urn:schemas-microsoft-com:mac:vml" xmlns:o="urn:schemas-microsoft-com:office:office" xmlns:r="http://schemas.openxmlformats.org/officeDocument/2006/relationships" xmlns:m="http://schemas.openxmlformats.org/officeDocument/2006/math" xmlns:v="urn:schemas-microsoft-com:vml" xmlns:wp14="http://schemas.microsoft.com/office/word/2010/wordprocessingDrawing" xmlns:wp="http://schemas.openxmlformats.org/drawingml/2006/wordprocessingDrawing" xmlns:w10="urn:schemas-microsoft-com:office:word" xmlns:w="http://schemas.openxmlformats.org/wordprocessingml/2006/main" xmlns:w14="http://schemas.microsoft.com/office/word/2010/wordml" xmlns:wpg="http://schemas.microsoft.com/office/word/2010/wordprocessingGroup" xmlns:wpi="http://schemas.microsoft.com/office/word/2010/wordprocessingInk" xmlns:wne="http://schemas.microsoft.com/office/word/2006/wordml" xmlns:wps="http://schemas.microsoft.com/office/word/2010/wordprocessingShape" mc:Ignorable="w14 wp14 mv">
   <w:sdt>
     <w:sdtPr>
       <w:rPr>
@@ -2897,7 +3046,7 @@
 </file>
 
 <file path=word/footer3.xml><?xml version="1.0" encoding="utf-8"?>
-<w:ftr xmlns:wpc="http://schemas.microsoft.com/office/word/2010/wordprocessingCanvas" xmlns:mo="http://schemas.microsoft.com/office/mac/office/2008/main" xmlns:mc="http://schemas.openxmlformats.org/markup-compatibility/2006" xmlns:mv="urn:schemas-microsoft-com:mac:vml" xmlns:o="urn:schemas-microsoft-com:office:office" xmlns:r="http://schemas.openxmlformats.org/officeDocument/2006/relationships" xmlns:m="http://schemas.openxmlformats.org/officeDocument/2006/math" xmlns:v="urn:schemas-microsoft-com:vml" xmlns:wp14="http://schemas.microsoft.com/office/word/2010/wordprocessingDrawing" xmlns:wp="http://schemas.openxmlformats.org/drawingml/2006/wordprocessingDrawing" xmlns:w10="urn:schemas-microsoft-com:office:word" xmlns:w="http://schemas.openxmlformats.org/wordprocessingml/2006/main" xmlns:w14="http://schemas.microsoft.com/office/word/2010/wordml" xmlns:wpg="http://schemas.microsoft.com/office/word/2010/wordprocessingGroup" xmlns:wpi="http://schemas.microsoft.com/office/word/2010/wordprocessingInk" xmlns:wne="http://schemas.microsoft.com/office/word/2006/wordml" xmlns:wps="http://schemas.microsoft.com/office/word/2010/wordprocessingShape" mc:Ignorable="w14 wp14">
+<w:ftr xmlns:wpc="http://schemas.microsoft.com/office/word/2010/wordprocessingCanvas" xmlns:mo="http://schemas.microsoft.com/office/mac/office/2008/main" xmlns:mc="http://schemas.openxmlformats.org/markup-compatibility/2006" xmlns:mv="urn:schemas-microsoft-com:mac:vml" xmlns:o="urn:schemas-microsoft-com:office:office" xmlns:r="http://schemas.openxmlformats.org/officeDocument/2006/relationships" xmlns:m="http://schemas.openxmlformats.org/officeDocument/2006/math" xmlns:v="urn:schemas-microsoft-com:vml" xmlns:wp14="http://schemas.microsoft.com/office/word/2010/wordprocessingDrawing" xmlns:wp="http://schemas.openxmlformats.org/drawingml/2006/wordprocessingDrawing" xmlns:w10="urn:schemas-microsoft-com:office:word" xmlns:w="http://schemas.openxmlformats.org/wordprocessingml/2006/main" xmlns:w14="http://schemas.microsoft.com/office/word/2010/wordml" xmlns:wpg="http://schemas.microsoft.com/office/word/2010/wordprocessingGroup" xmlns:wpi="http://schemas.microsoft.com/office/word/2010/wordprocessingInk" xmlns:wne="http://schemas.microsoft.com/office/word/2006/wordml" xmlns:wps="http://schemas.microsoft.com/office/word/2010/wordprocessingShape" mc:Ignorable="w14 wp14 mv">
   <w:sdt>
     <w:sdtPr>
       <w:rPr>
@@ -2994,6 +3143,138 @@
     </w:p>
   </w:footnote>
 </w:footnotes>
+</file>
+
+<file path=word/header1.xml><?xml version="1.0" encoding="utf-8"?>
+<w:hdr xmlns:wpc="http://schemas.microsoft.com/office/word/2010/wordprocessingCanvas" xmlns:mo="http://schemas.microsoft.com/office/mac/office/2008/main" xmlns:mc="http://schemas.openxmlformats.org/markup-compatibility/2006" xmlns:mv="urn:schemas-microsoft-com:mac:vml" xmlns:o="urn:schemas-microsoft-com:office:office" xmlns:r="http://schemas.openxmlformats.org/officeDocument/2006/relationships" xmlns:m="http://schemas.openxmlformats.org/officeDocument/2006/math" xmlns:v="urn:schemas-microsoft-com:vml" xmlns:wp14="http://schemas.microsoft.com/office/word/2010/wordprocessingDrawing" xmlns:wp="http://schemas.openxmlformats.org/drawingml/2006/wordprocessingDrawing" xmlns:w10="urn:schemas-microsoft-com:office:word" xmlns:w="http://schemas.openxmlformats.org/wordprocessingml/2006/main" xmlns:w14="http://schemas.microsoft.com/office/word/2010/wordml" xmlns:wpg="http://schemas.microsoft.com/office/word/2010/wordprocessingGroup" xmlns:wpi="http://schemas.microsoft.com/office/word/2010/wordprocessingInk" xmlns:wne="http://schemas.microsoft.com/office/word/2006/wordml" xmlns:wps="http://schemas.microsoft.com/office/word/2010/wordprocessingShape" mc:Ignorable="w14 wp14 mv">
+  <w:p>
+    <w:pPr>
+      <w:pStyle w:val="Header"/>
+    </w:pPr>
+    <w:r>
+      <w:rPr>
+        <w:noProof/>
+      </w:rPr>
+      <w:pict w14:anchorId="3439F637">
+        <v:shapetype id="_x0000_t136" coordsize="21600,21600" o:spt="136" adj="10800" path="m@7,0l@8,0m@5,21600l@6,21600e">
+          <v:formulas>
+            <v:f eqn="sum #0 0 10800"/>
+            <v:f eqn="prod #0 2 1"/>
+            <v:f eqn="sum 21600 0 @1"/>
+            <v:f eqn="sum 0 0 @2"/>
+            <v:f eqn="sum 21600 0 @3"/>
+            <v:f eqn="if @0 @3 0"/>
+            <v:f eqn="if @0 21600 @1"/>
+            <v:f eqn="if @0 0 @2"/>
+            <v:f eqn="if @0 @4 21600"/>
+            <v:f eqn="mid @5 @6"/>
+            <v:f eqn="mid @8 @5"/>
+            <v:f eqn="mid @7 @8"/>
+            <v:f eqn="mid @6 @7"/>
+            <v:f eqn="sum @6 0 @5"/>
+          </v:formulas>
+          <v:path textpathok="t" o:connecttype="custom" o:connectlocs="@9,0;@10,10800;@11,21600;@12,10800" o:connectangles="270,180,90,0"/>
+          <v:textpath on="t" fitshape="t"/>
+          <v:handles>
+            <v:h position="#0,bottomRight" xrange="6629,14971"/>
+          </v:handles>
+          <o:lock v:ext="edit" text="t" shapetype="t"/>
+        </v:shapetype>
+        <v:shape id="PowerPlusWaterMarkObject2" o:spid="_x0000_s1026" type="#_x0000_t136" style="position:absolute;margin-left:0;margin-top:0;width:438.8pt;height:146.25pt;rotation:315;z-index:-251655168;mso-wrap-edited:f;mso-position-horizontal:center;mso-position-horizontal-relative:margin;mso-position-vertical:center;mso-position-vertical-relative:margin" wrapcoords="21267 4873 13919 4984 14326 6646 14289 11409 11815 5095 11409 4209 11187 4763 10153 11630 8196 5981 7384 4098 7052 4873 5095 4984 5058 5316 5464 7643 5464 9969 3581 6092 3138 5206 2141 4873 369 4873 332 5095 664 8086 775 8640 738 15840 369 16947 553 17501 2141 17612 2806 17169 3433 16615 3876 15396 4098 15950 5353 17723 5501 17612 6239 17501 6609 17390 6609 16947 6239 14953 6239 12406 7458 15950 8529 18276 8824 17612 10449 17501 10633 17390 10633 16947 10338 14732 12036 17723 13476 17501 13550 17058 13550 16726 14436 18055 14695 17612 15433 17501 15618 17390 15101 13956 15175 11741 15359 12073 16467 13403 16504 13181 18756 17612 19643 17501 19901 17723 20270 17501 20344 17169 19901 13292 19975 5981 21046 8307 21304 8529 21415 7864 21415 5427 21267 4873" fillcolor="silver" stroked="f">
+          <v:textpath style="font-family:&quot;Cambria&quot;;font-size:1pt" string="DRAFT"/>
+        </v:shape>
+      </w:pict>
+    </w:r>
+  </w:p>
+</w:hdr>
+</file>
+
+<file path=word/header2.xml><?xml version="1.0" encoding="utf-8"?>
+<w:hdr xmlns:wpc="http://schemas.microsoft.com/office/word/2010/wordprocessingCanvas" xmlns:mo="http://schemas.microsoft.com/office/mac/office/2008/main" xmlns:mc="http://schemas.openxmlformats.org/markup-compatibility/2006" xmlns:mv="urn:schemas-microsoft-com:mac:vml" xmlns:o="urn:schemas-microsoft-com:office:office" xmlns:r="http://schemas.openxmlformats.org/officeDocument/2006/relationships" xmlns:m="http://schemas.openxmlformats.org/officeDocument/2006/math" xmlns:v="urn:schemas-microsoft-com:vml" xmlns:wp14="http://schemas.microsoft.com/office/word/2010/wordprocessingDrawing" xmlns:wp="http://schemas.openxmlformats.org/drawingml/2006/wordprocessingDrawing" xmlns:w10="urn:schemas-microsoft-com:office:word" xmlns:w="http://schemas.openxmlformats.org/wordprocessingml/2006/main" xmlns:w14="http://schemas.microsoft.com/office/word/2010/wordml" xmlns:wpg="http://schemas.microsoft.com/office/word/2010/wordprocessingGroup" xmlns:wpi="http://schemas.microsoft.com/office/word/2010/wordprocessingInk" xmlns:wne="http://schemas.microsoft.com/office/word/2006/wordml" xmlns:wps="http://schemas.microsoft.com/office/word/2010/wordprocessingShape" mc:Ignorable="w14 wp14 mv">
+  <w:p>
+    <w:pPr>
+      <w:pStyle w:val="Header"/>
+    </w:pPr>
+    <w:r>
+      <w:rPr>
+        <w:noProof/>
+      </w:rPr>
+      <w:pict w14:anchorId="10E6B6D5">
+        <v:shapetype id="_x0000_t136" coordsize="21600,21600" o:spt="136" adj="10800" path="m@7,0l@8,0m@5,21600l@6,21600e">
+          <v:formulas>
+            <v:f eqn="sum #0 0 10800"/>
+            <v:f eqn="prod #0 2 1"/>
+            <v:f eqn="sum 21600 0 @1"/>
+            <v:f eqn="sum 0 0 @2"/>
+            <v:f eqn="sum 21600 0 @3"/>
+            <v:f eqn="if @0 @3 0"/>
+            <v:f eqn="if @0 21600 @1"/>
+            <v:f eqn="if @0 0 @2"/>
+            <v:f eqn="if @0 @4 21600"/>
+            <v:f eqn="mid @5 @6"/>
+            <v:f eqn="mid @8 @5"/>
+            <v:f eqn="mid @7 @8"/>
+            <v:f eqn="mid @6 @7"/>
+            <v:f eqn="sum @6 0 @5"/>
+          </v:formulas>
+          <v:path textpathok="t" o:connecttype="custom" o:connectlocs="@9,0;@10,10800;@11,21600;@12,10800" o:connectangles="270,180,90,0"/>
+          <v:textpath on="t" fitshape="t"/>
+          <v:handles>
+            <v:h position="#0,bottomRight" xrange="6629,14971"/>
+          </v:handles>
+          <o:lock v:ext="edit" text="t" shapetype="t"/>
+        </v:shapetype>
+        <v:shape id="PowerPlusWaterMarkObject1" o:spid="_x0000_s1025" type="#_x0000_t136" style="position:absolute;margin-left:0;margin-top:0;width:438.8pt;height:146.25pt;rotation:315;z-index:-251657216;mso-wrap-edited:f;mso-position-horizontal:center;mso-position-horizontal-relative:margin;mso-position-vertical:center;mso-position-vertical-relative:margin" wrapcoords="21267 4873 13919 4984 14326 6646 14289 11409 11815 5095 11409 4209 11187 4763 10153 11630 8196 5981 7384 4098 7052 4873 5095 4984 5058 5316 5464 7643 5464 9969 3581 6092 3138 5206 2141 4873 369 4873 332 5095 664 8086 775 8640 738 15840 369 16947 553 17501 2141 17612 2806 17169 3433 16615 3876 15396 4098 15950 5353 17723 5501 17612 6239 17501 6609 17390 6609 16947 6239 14953 6239 12406 7458 15950 8529 18276 8824 17612 10449 17501 10633 17390 10633 16947 10338 14732 12036 17723 13476 17501 13550 17058 13550 16726 14436 18055 14695 17612 15433 17501 15618 17390 15101 13956 15175 11741 15359 12073 16467 13403 16504 13181 18756 17612 19643 17501 19901 17723 20270 17501 20344 17169 19901 13292 19975 5981 21046 8307 21304 8529 21415 7864 21415 5427 21267 4873" fillcolor="silver" stroked="f">
+          <v:textpath style="font-family:&quot;Cambria&quot;;font-size:1pt" string="DRAFT"/>
+        </v:shape>
+      </w:pict>
+    </w:r>
+  </w:p>
+</w:hdr>
+</file>
+
+<file path=word/header3.xml><?xml version="1.0" encoding="utf-8"?>
+<w:hdr xmlns:wpc="http://schemas.microsoft.com/office/word/2010/wordprocessingCanvas" xmlns:mo="http://schemas.microsoft.com/office/mac/office/2008/main" xmlns:mc="http://schemas.openxmlformats.org/markup-compatibility/2006" xmlns:mv="urn:schemas-microsoft-com:mac:vml" xmlns:o="urn:schemas-microsoft-com:office:office" xmlns:r="http://schemas.openxmlformats.org/officeDocument/2006/relationships" xmlns:m="http://schemas.openxmlformats.org/officeDocument/2006/math" xmlns:v="urn:schemas-microsoft-com:vml" xmlns:wp14="http://schemas.microsoft.com/office/word/2010/wordprocessingDrawing" xmlns:wp="http://schemas.openxmlformats.org/drawingml/2006/wordprocessingDrawing" xmlns:w10="urn:schemas-microsoft-com:office:word" xmlns:w="http://schemas.openxmlformats.org/wordprocessingml/2006/main" xmlns:w14="http://schemas.microsoft.com/office/word/2010/wordml" xmlns:wpg="http://schemas.microsoft.com/office/word/2010/wordprocessingGroup" xmlns:wpi="http://schemas.microsoft.com/office/word/2010/wordprocessingInk" xmlns:wne="http://schemas.microsoft.com/office/word/2006/wordml" xmlns:wps="http://schemas.microsoft.com/office/word/2010/wordprocessingShape" mc:Ignorable="w14 wp14 mv">
+  <w:p>
+    <w:pPr>
+      <w:pStyle w:val="Header"/>
+    </w:pPr>
+    <w:r>
+      <w:rPr>
+        <w:noProof/>
+      </w:rPr>
+      <w:pict w14:anchorId="6175AF78">
+        <v:shapetype id="_x0000_t136" coordsize="21600,21600" o:spt="136" adj="10800" path="m@7,0l@8,0m@5,21600l@6,21600e">
+          <v:formulas>
+            <v:f eqn="sum #0 0 10800"/>
+            <v:f eqn="prod #0 2 1"/>
+            <v:f eqn="sum 21600 0 @1"/>
+            <v:f eqn="sum 0 0 @2"/>
+            <v:f eqn="sum 21600 0 @3"/>
+            <v:f eqn="if @0 @3 0"/>
+            <v:f eqn="if @0 21600 @1"/>
+            <v:f eqn="if @0 0 @2"/>
+            <v:f eqn="if @0 @4 21600"/>
+            <v:f eqn="mid @5 @6"/>
+            <v:f eqn="mid @8 @5"/>
+            <v:f eqn="mid @7 @8"/>
+            <v:f eqn="mid @6 @7"/>
+            <v:f eqn="sum @6 0 @5"/>
+          </v:formulas>
+          <v:path textpathok="t" o:connecttype="custom" o:connectlocs="@9,0;@10,10800;@11,21600;@12,10800" o:connectangles="270,180,90,0"/>
+          <v:textpath on="t" fitshape="t"/>
+          <v:handles>
+            <v:h position="#0,bottomRight" xrange="6629,14971"/>
+          </v:handles>
+          <o:lock v:ext="edit" text="t" shapetype="t"/>
+        </v:shapetype>
+        <v:shape id="PowerPlusWaterMarkObject3" o:spid="_x0000_s1027" type="#_x0000_t136" style="position:absolute;margin-left:0;margin-top:0;width:438.8pt;height:146.25pt;rotation:315;z-index:-251653120;mso-wrap-edited:f;mso-position-horizontal:center;mso-position-horizontal-relative:margin;mso-position-vertical:center;mso-position-vertical-relative:margin" wrapcoords="21267 4873 13919 4984 14326 6646 14289 11409 11815 5095 11409 4209 11187 4763 10153 11630 8196 5981 7384 4098 7052 4873 5095 4984 5058 5316 5464 7643 5464 9969 3581 6092 3138 5206 2141 4873 369 4873 332 5095 664 8086 775 8640 738 15840 369 16947 553 17501 2141 17612 2806 17169 3433 16615 3876 15396 4098 15950 5353 17723 5501 17612 6239 17501 6609 17390 6609 16947 6239 14953 6239 12406 7458 15950 8529 18276 8824 17612 10449 17501 10633 17390 10633 16947 10338 14732 12036 17723 13476 17501 13550 17058 13550 16726 14436 18055 14695 17612 15433 17501 15618 17390 15101 13956 15175 11741 15359 12073 16467 13403 16504 13181 18756 17612 19643 17501 19901 17723 20270 17501 20344 17169 19901 13292 19975 5981 21046 8307 21304 8529 21415 7864 21415 5427 21267 4873" fillcolor="silver" stroked="f">
+          <v:textpath style="font-family:&quot;Cambria&quot;;font-size:1pt" string="DRAFT"/>
+        </v:shape>
+      </w:pict>
+    </w:r>
+  </w:p>
+</w:hdr>
 </file>
 
 <file path=word/numbering.xml><?xml version="1.0" encoding="utf-8"?>
@@ -5110,7 +5391,7 @@
 </file>
 
 <file path=customXml/itemProps2.xml><?xml version="1.0" encoding="utf-8"?>
-<ds:datastoreItem xmlns:ds="http://schemas.openxmlformats.org/officeDocument/2006/customXml" ds:itemID="{1768DC33-F473-B646-82AC-7C4E5928991E}">
+<ds:datastoreItem xmlns:ds="http://schemas.openxmlformats.org/officeDocument/2006/customXml" ds:itemID="{0D649AE6-01B0-8F44-B312-DC332B04C715}">
   <ds:schemaRefs>
     <ds:schemaRef ds:uri="http://schemas.openxmlformats.org/officeDocument/2006/bibliography"/>
   </ds:schemaRefs>

</xml_diff>

<commit_message>
Updated accumulator test to include physics testing
</commit_message>
<xml_diff>
--- a/ATPs/01_Accumulator_Sim_Test.docx
+++ b/ATPs/01_Accumulator_Sim_Test.docx
@@ -2259,6 +2259,7 @@
         </w:numPr>
         <w:spacing w:line="276" w:lineRule="auto"/>
       </w:pPr>
+      <w:commentRangeStart w:id="9"/>
       <w:r>
         <w:t>Set simulated load to 0.14</w:t>
       </w:r>
@@ -2267,6 +2268,13 @@
       </w:r>
       <w:r>
         <w:t xml:space="preserve"> (154A test)</w:t>
+      </w:r>
+      <w:commentRangeEnd w:id="9"/>
+      <w:r>
+        <w:rPr>
+          <w:rStyle w:val="CommentReference"/>
+        </w:rPr>
+        <w:commentReference w:id="9"/>
       </w:r>
     </w:p>
     <w:p>
@@ -2320,11 +2328,11 @@
       <w:pPr>
         <w:pStyle w:val="Heading2"/>
       </w:pPr>
-      <w:bookmarkStart w:id="9" w:name="_Toc348639908"/>
+      <w:bookmarkStart w:id="10" w:name="_Toc348639908"/>
       <w:r>
         <w:t>Series packs</w:t>
       </w:r>
-      <w:bookmarkEnd w:id="9"/>
+      <w:bookmarkEnd w:id="10"/>
     </w:p>
     <w:p>
       <w:pPr>
@@ -2382,6 +2390,8 @@
       <w:r>
         <w:t>Verify current draw per ATP01-05</w:t>
       </w:r>
+      <w:bookmarkStart w:id="11" w:name="_GoBack"/>
+      <w:bookmarkEnd w:id="11"/>
     </w:p>
     <w:p>
       <w:pPr>
@@ -2427,14 +2437,14 @@
         <w:pStyle w:val="Heading1"/>
         <w:spacing w:line="360" w:lineRule="auto"/>
       </w:pPr>
-      <w:bookmarkStart w:id="10" w:name="_Toc348639909"/>
+      <w:bookmarkStart w:id="12" w:name="_Toc348639909"/>
       <w:r>
         <w:t xml:space="preserve">Acceptance </w:t>
       </w:r>
       <w:r>
         <w:t>Test Summary</w:t>
       </w:r>
-      <w:bookmarkEnd w:id="10"/>
+      <w:bookmarkEnd w:id="12"/>
     </w:p>
     <w:tbl>
       <w:tblPr>
@@ -2803,12 +2813,9 @@
     <w:p/>
     <w:p/>
     <w:p/>
-    <w:p>
-      <w:bookmarkStart w:id="11" w:name="_GoBack"/>
-      <w:bookmarkEnd w:id="11"/>
-    </w:p>
     <w:p/>
     <w:p/>
+    <w:p/>
     <w:p>
       <w:r>
         <w:t>___________________________________________</w:t>
@@ -2848,12 +2855,12 @@
       </w:r>
     </w:p>
     <w:sectPr>
-      <w:headerReference w:type="even" r:id="rId10"/>
-      <w:headerReference w:type="default" r:id="rId11"/>
-      <w:footerReference w:type="even" r:id="rId12"/>
-      <w:footerReference w:type="default" r:id="rId13"/>
-      <w:headerReference w:type="first" r:id="rId14"/>
-      <w:footerReference w:type="first" r:id="rId15"/>
+      <w:headerReference w:type="even" r:id="rId11"/>
+      <w:headerReference w:type="default" r:id="rId12"/>
+      <w:footerReference w:type="even" r:id="rId13"/>
+      <w:footerReference w:type="default" r:id="rId14"/>
+      <w:headerReference w:type="first" r:id="rId15"/>
+      <w:footerReference w:type="first" r:id="rId16"/>
       <w:pgSz w:w="11900" w:h="16840"/>
       <w:pgMar w:top="1440" w:right="1800" w:bottom="1440" w:left="1800" w:header="708" w:footer="708" w:gutter="0"/>
       <w:cols w:space="708"/>
@@ -2862,6 +2869,27 @@
     </w:sectPr>
   </w:body>
 </w:document>
+</file>
+
+<file path=word/comments.xml><?xml version="1.0" encoding="utf-8"?>
+<w:comments xmlns:wpc="http://schemas.microsoft.com/office/word/2010/wordprocessingCanvas" xmlns:mo="http://schemas.microsoft.com/office/mac/office/2008/main" xmlns:mc="http://schemas.openxmlformats.org/markup-compatibility/2006" xmlns:mv="urn:schemas-microsoft-com:mac:vml" xmlns:o="urn:schemas-microsoft-com:office:office" xmlns:r="http://schemas.openxmlformats.org/officeDocument/2006/relationships" xmlns:m="http://schemas.openxmlformats.org/officeDocument/2006/math" xmlns:v="urn:schemas-microsoft-com:vml" xmlns:wp14="http://schemas.microsoft.com/office/word/2010/wordprocessingDrawing" xmlns:wp="http://schemas.openxmlformats.org/drawingml/2006/wordprocessingDrawing" xmlns:w10="urn:schemas-microsoft-com:office:word" xmlns:w="http://schemas.openxmlformats.org/wordprocessingml/2006/main" xmlns:w14="http://schemas.microsoft.com/office/word/2010/wordml" xmlns:wpg="http://schemas.microsoft.com/office/word/2010/wordprocessingGroup" xmlns:wpi="http://schemas.microsoft.com/office/word/2010/wordprocessingInk" xmlns:wne="http://schemas.microsoft.com/office/word/2006/wordml" xmlns:wps="http://schemas.microsoft.com/office/word/2010/wordprocessingShape" mc:Ignorable="w14 wp14">
+  <w:comment w:id="9" w:author="Greg Flynn" w:date="2017-02-14T03:15:00Z" w:initials="GF">
+    <w:p>
+      <w:pPr>
+        <w:pStyle w:val="CommentText"/>
+      </w:pPr>
+      <w:r>
+        <w:rPr>
+          <w:rStyle w:val="CommentReference"/>
+        </w:rPr>
+        <w:annotationRef/>
+      </w:r>
+      <w:r>
+        <w:t>Can we change the load with the pack still connected and supplying power?  From a safety standpoint</w:t>
+      </w:r>
+    </w:p>
+  </w:comment>
+</w:comments>
 </file>
 
 <file path=word/endnotes.xml><?xml version="1.0" encoding="utf-8"?>
@@ -5391,7 +5419,7 @@
 </file>
 
 <file path=customXml/itemProps2.xml><?xml version="1.0" encoding="utf-8"?>
-<ds:datastoreItem xmlns:ds="http://schemas.openxmlformats.org/officeDocument/2006/customXml" ds:itemID="{0D649AE6-01B0-8F44-B312-DC332B04C715}">
+<ds:datastoreItem xmlns:ds="http://schemas.openxmlformats.org/officeDocument/2006/customXml" ds:itemID="{A251A6E8-5787-AE43-B24B-46E35EDB3800}">
   <ds:schemaRefs>
     <ds:schemaRef ds:uri="http://schemas.openxmlformats.org/officeDocument/2006/bibliography"/>
   </ds:schemaRefs>

</xml_diff>

<commit_message>
Updated author to be static
</commit_message>
<xml_diff>
--- a/ATPs/01_Accumulator_Sim_Test.docx
+++ b/ATPs/01_Accumulator_Sim_Test.docx
@@ -1,6 +1,6 @@
 
 <file path=word/document.xml><?xml version="1.0" encoding="utf-8"?>
-<w:document xmlns:wpc="http://schemas.microsoft.com/office/word/2010/wordprocessingCanvas" xmlns:mo="http://schemas.microsoft.com/office/mac/office/2008/main" xmlns:mc="http://schemas.openxmlformats.org/markup-compatibility/2006" xmlns:mv="urn:schemas-microsoft-com:mac:vml" xmlns:o="urn:schemas-microsoft-com:office:office" xmlns:r="http://schemas.openxmlformats.org/officeDocument/2006/relationships" xmlns:m="http://schemas.openxmlformats.org/officeDocument/2006/math" xmlns:v="urn:schemas-microsoft-com:vml" xmlns:wp14="http://schemas.microsoft.com/office/word/2010/wordprocessingDrawing" xmlns:wp="http://schemas.openxmlformats.org/drawingml/2006/wordprocessingDrawing" xmlns:w10="urn:schemas-microsoft-com:office:word" xmlns:w="http://schemas.openxmlformats.org/wordprocessingml/2006/main" xmlns:w14="http://schemas.microsoft.com/office/word/2010/wordml" xmlns:wpg="http://schemas.microsoft.com/office/word/2010/wordprocessingGroup" xmlns:wpi="http://schemas.microsoft.com/office/word/2010/wordprocessingInk" xmlns:wne="http://schemas.microsoft.com/office/word/2006/wordml" xmlns:wps="http://schemas.microsoft.com/office/word/2010/wordprocessingShape" mc:Ignorable="w14 wp14">
+<w:document xmlns:wpc="http://schemas.microsoft.com/office/word/2010/wordprocessingCanvas" xmlns:mc="http://schemas.openxmlformats.org/markup-compatibility/2006" xmlns:o="urn:schemas-microsoft-com:office:office" xmlns:r="http://schemas.openxmlformats.org/officeDocument/2006/relationships" xmlns:m="http://schemas.openxmlformats.org/officeDocument/2006/math" xmlns:v="urn:schemas-microsoft-com:vml" xmlns:wp14="http://schemas.microsoft.com/office/word/2010/wordprocessingDrawing" xmlns:wp="http://schemas.openxmlformats.org/drawingml/2006/wordprocessingDrawing" xmlns:w10="urn:schemas-microsoft-com:office:word" xmlns:w="http://schemas.openxmlformats.org/wordprocessingml/2006/main" xmlns:w14="http://schemas.microsoft.com/office/word/2010/wordml" xmlns:w15="http://schemas.microsoft.com/office/word/2012/wordml" xmlns:wpg="http://schemas.microsoft.com/office/word/2010/wordprocessingGroup" xmlns:wpi="http://schemas.microsoft.com/office/word/2010/wordprocessingInk" xmlns:wne="http://schemas.microsoft.com/office/word/2006/wordml" xmlns:wps="http://schemas.microsoft.com/office/word/2010/wordprocessingShape" mc:Ignorable="w14 w15 wp14">
   <w:body>
     <w:sdt>
       <w:sdtPr>
@@ -16,6 +16,7 @@
           <w:r>
             <w:rPr>
               <w:noProof/>
+              <w:lang w:eastAsia="zh-CN"/>
             </w:rPr>
             <mc:AlternateContent>
               <mc:Choice Requires="wps">
@@ -55,14 +56,14 @@
                             </a:ln>
                             <a:extLst>
                               <a:ext uri="{909E8E84-426E-40dd-AFC4-6F175D3DCCD1}">
-                                <a14:hiddenFill xmlns:a14="http://schemas.microsoft.com/office/drawing/2010/main">
+                                <a14:hiddenFill xmlns="" xmlns:mo="http://schemas.microsoft.com/office/mac/office/2008/main" xmlns:mv="urn:schemas-microsoft-com:mac:vml" xmlns:o="urn:schemas-microsoft-com:office:office" xmlns:v="urn:schemas-microsoft-com:vml" xmlns:w10="urn:schemas-microsoft-com:office:word" xmlns:w="http://schemas.openxmlformats.org/wordprocessingml/2006/main" xmlns:a14="http://schemas.microsoft.com/office/drawing/2010/main">
                                   <a:solidFill>
                                     <a:srgbClr val="FFFFFF"/>
                                   </a:solidFill>
                                 </a14:hiddenFill>
                               </a:ext>
                               <a:ext uri="{91240B29-F687-4f45-9708-019B960494DF}">
-                                <a14:hiddenLine xmlns:a14="http://schemas.microsoft.com/office/drawing/2010/main" w="9525">
+                                <a14:hiddenLine xmlns="" xmlns:mo="http://schemas.microsoft.com/office/mac/office/2008/main" xmlns:mv="urn:schemas-microsoft-com:mac:vml" xmlns:o="urn:schemas-microsoft-com:office:office" xmlns:v="urn:schemas-microsoft-com:vml" xmlns:w10="urn:schemas-microsoft-com:office:word" xmlns:w="http://schemas.openxmlformats.org/wordprocessingml/2006/main" xmlns:a14="http://schemas.microsoft.com/office/drawing/2010/main" w="9525">
                                   <a:solidFill>
                                     <a:srgbClr val="000000"/>
                                   </a:solidFill>
@@ -141,7 +142,7 @@
               </mc:Choice>
               <mc:Fallback>
                 <w:pict>
-                  <v:rect id="Rectangle 2" o:spid="_x0000_s1026" style="position:absolute;margin-left:33.85pt;margin-top:717.15pt;width:540pt;height:30.6pt;z-index:251660288;visibility:visible;mso-wrap-style:square;mso-width-percent:0;mso-height-percent:0;mso-wrap-distance-left:9pt;mso-wrap-distance-top:0;mso-wrap-distance-right:9pt;mso-wrap-distance-bottom:0;mso-position-horizontal:absolute;mso-position-horizontal-relative:page;mso-position-vertical:absolute;mso-position-vertical-relative:page;mso-width-percent:0;mso-height-percent:0;mso-width-relative:page;mso-height-relative:page;v-text-anchor:top" o:gfxdata="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" filled="f" stroked="f">
+                  <v:rect w14:anchorId="09D0EACA" id="Rectangle 2" o:spid="_x0000_s1026" style="position:absolute;margin-left:33.85pt;margin-top:717.15pt;width:540pt;height:30.6pt;z-index:251660288;visibility:visible;mso-wrap-style:square;mso-width-percent:0;mso-height-percent:0;mso-wrap-distance-left:9pt;mso-wrap-distance-top:0;mso-wrap-distance-right:9pt;mso-wrap-distance-bottom:0;mso-position-horizontal:absolute;mso-position-horizontal-relative:page;mso-position-vertical:absolute;mso-position-vertical-relative:page;mso-width-percent:0;mso-height-percent:0;mso-width-relative:page;mso-height-relative:page;v-text-anchor:top" o:gfxdata="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" filled="f" stroked="f">
                     <v:textbox>
                       <w:txbxContent>
                         <w:p>
@@ -202,6 +203,7 @@
           <w:r>
             <w:rPr>
               <w:noProof/>
+              <w:lang w:eastAsia="zh-CN"/>
             </w:rPr>
             <mc:AlternateContent>
               <mc:Choice Requires="wps">
@@ -247,7 +249,7 @@
                             <a:effectLst/>
                             <a:extLst>
                               <a:ext uri="{91240B29-F687-4f45-9708-019B960494DF}">
-                                <a14:hiddenLine xmlns:a14="http://schemas.microsoft.com/office/drawing/2010/main" w="19050">
+                                <a14:hiddenLine xmlns="" xmlns:mo="http://schemas.microsoft.com/office/mac/office/2008/main" xmlns:mv="urn:schemas-microsoft-com:mac:vml" xmlns:o="urn:schemas-microsoft-com:office:office" xmlns:v="urn:schemas-microsoft-com:vml" xmlns:w10="urn:schemas-microsoft-com:office:word" xmlns:w="http://schemas.openxmlformats.org/wordprocessingml/2006/main" xmlns:a14="http://schemas.microsoft.com/office/drawing/2010/main" w="19050">
                                   <a:solidFill>
                                     <a:srgbClr val="4A7EBB"/>
                                   </a:solidFill>
@@ -257,7 +259,7 @@
                                 </a14:hiddenLine>
                               </a:ext>
                               <a:ext uri="{AF507438-7753-43e0-B8FC-AC1667EBCBE1}">
-                                <a14:hiddenEffects xmlns:a14="http://schemas.microsoft.com/office/drawing/2010/main">
+                                <a14:hiddenEffects xmlns="" xmlns:mo="http://schemas.microsoft.com/office/mac/office/2008/main" xmlns:mv="urn:schemas-microsoft-com:mac:vml" xmlns:o="urn:schemas-microsoft-com:office:office" xmlns:v="urn:schemas-microsoft-com:vml" xmlns:w10="urn:schemas-microsoft-com:office:word" xmlns:w="http://schemas.openxmlformats.org/wordprocessingml/2006/main" xmlns:a14="http://schemas.microsoft.com/office/drawing/2010/main">
                                   <a:effectLst>
                                     <a:outerShdw blurRad="63500" dist="26940" dir="5400000" algn="ctr" rotWithShape="0">
                                       <a:srgbClr val="000000">
@@ -286,8 +288,7 @@
               </mc:Choice>
               <mc:Fallback>
                 <w:pict>
-                  <v:rect id="Rectangle 4" o:spid="_x0000_s1026" style="position:absolute;margin-left:21.6pt;margin-top:36pt;width:568.8pt;height:17.6pt;z-index:251662336;visibility:visible;mso-wrap-style:square;mso-width-percent:0;mso-height-percent:0;mso-wrap-distance-left:9pt;mso-wrap-distance-top:0;mso-wrap-distance-right:9pt;mso-wrap-distance-bottom:0;mso-position-horizontal:absolute;mso-position-horizontal-relative:page;mso-position-vertical:absolute;mso-position-vertical-relative:page;mso-width-percent:0;mso-height-percent:0;mso-width-relative:page;mso-height-relative:page;v-text-anchor:top" o:gfxdata="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" fillcolor="#8db3e2 [1311]" stroked="f" strokecolor="#4a7ebb" strokeweight="1.5pt">
-                    <v:shadow opacity="22938f" offset="0"/>
+                  <v:rect w14:anchorId="3104DA2D" id="Rectangle 4" o:spid="_x0000_s1026" style="position:absolute;margin-left:21.6pt;margin-top:36pt;width:568.8pt;height:17.6pt;z-index:251662336;visibility:visible;mso-wrap-style:square;mso-width-percent:0;mso-height-percent:0;mso-wrap-distance-left:9pt;mso-wrap-distance-top:0;mso-wrap-distance-right:9pt;mso-wrap-distance-bottom:0;mso-position-horizontal:absolute;mso-position-horizontal-relative:page;mso-position-vertical:absolute;mso-position-vertical-relative:page;mso-width-percent:0;mso-height-percent:0;mso-width-relative:page;mso-height-relative:page;v-text-anchor:top" o:gfxdata="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" fillcolor="#8db3e2 [1311]" stroked="f">
                     <v:textbox inset=",7.2pt,,7.2pt"/>
                     <w10:wrap anchorx="page" anchory="page"/>
                   </v:rect>
@@ -298,6 +299,7 @@
           <w:r>
             <w:rPr>
               <w:noProof/>
+              <w:lang w:eastAsia="zh-CN"/>
             </w:rPr>
             <mc:AlternateContent>
               <mc:Choice Requires="wpg">
@@ -355,7 +357,7 @@
                               </a:ln>
                               <a:extLst>
                                 <a:ext uri="{909E8E84-426E-40dd-AFC4-6F175D3DCCD1}">
-                                  <a14:hiddenFill xmlns:a14="http://schemas.microsoft.com/office/drawing/2010/main">
+                                  <a14:hiddenFill xmlns="" xmlns:mo="http://schemas.microsoft.com/office/mac/office/2008/main" xmlns:mv="urn:schemas-microsoft-com:mac:vml" xmlns:o="urn:schemas-microsoft-com:office:office" xmlns:v="urn:schemas-microsoft-com:vml" xmlns:w10="urn:schemas-microsoft-com:office:word" xmlns:w="http://schemas.openxmlformats.org/wordprocessingml/2006/main" xmlns:a14="http://schemas.microsoft.com/office/drawing/2010/main">
                                     <a:noFill/>
                                   </a14:hiddenFill>
                                 </a:ext>
@@ -387,7 +389,7 @@
                               </a:ln>
                               <a:extLst>
                                 <a:ext uri="{909E8E84-426E-40dd-AFC4-6F175D3DCCD1}">
-                                  <a14:hiddenFill xmlns:a14="http://schemas.microsoft.com/office/drawing/2010/main">
+                                  <a14:hiddenFill xmlns="" xmlns:mo="http://schemas.microsoft.com/office/mac/office/2008/main" xmlns:mv="urn:schemas-microsoft-com:mac:vml" xmlns:o="urn:schemas-microsoft-com:office:office" xmlns:v="urn:schemas-microsoft-com:vml" xmlns:w10="urn:schemas-microsoft-com:office:word" xmlns:w="http://schemas.openxmlformats.org/wordprocessingml/2006/main" xmlns:a14="http://schemas.microsoft.com/office/drawing/2010/main">
                                     <a:noFill/>
                                   </a14:hiddenFill>
                                 </a:ext>
@@ -409,9 +411,13 @@
               </mc:Choice>
               <mc:Fallback>
                 <w:pict>
-                  <v:group id="Group 9" o:spid="_x0000_s1026" style="position:absolute;margin-left:21.6pt;margin-top:702pt;width:568.8pt;height:54.05pt;z-index:-251657216;mso-position-horizontal-relative:page;mso-position-vertical-relative:page" coordorigin="432,13608" coordsize="11376,1081" o:gfxdata="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">
-                    <v:shape id="AutoShape 10" o:spid="_x0000_s1027" type="#_x0000_t32" style="position:absolute;left:432;top:13608;width:11376;height:0;visibility:visible;mso-wrap-style:square" o:connectortype="straight" o:gfxdata="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" strokecolor="gray"/>
-                    <v:shape id="AutoShape 11" o:spid="_x0000_s1028" type="#_x0000_t32" style="position:absolute;left:432;top:14689;width:11376;height:0;visibility:visible;mso-wrap-style:square" o:connectortype="straight" o:gfxdata="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" strokecolor="gray"/>
+                  <v:group w14:anchorId="6BC82C84" id="Group 9" o:spid="_x0000_s1026" style="position:absolute;margin-left:21.6pt;margin-top:702pt;width:568.8pt;height:54.05pt;z-index:-251657216;mso-position-horizontal-relative:page;mso-position-vertical-relative:page" coordorigin="432,13608" coordsize="11376,1081" o:gfxdata="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">
+                    <v:shapetype id="_x0000_t32" coordsize="21600,21600" o:spt="32" o:oned="t" path="m,l21600,21600e" filled="f">
+                      <v:path arrowok="t" fillok="f" o:connecttype="none"/>
+                      <o:lock v:ext="edit" shapetype="t"/>
+                    </v:shapetype>
+                    <v:shape id="AutoShape 10" o:spid="_x0000_s1027" type="#_x0000_t32" style="position:absolute;left:432;top:13608;width:11376;height:0;visibility:visible;mso-wrap-style:square" o:connectortype="straight" o:gfxdata="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" strokecolor="gray"/>
+                    <v:shape id="AutoShape 11" o:spid="_x0000_s1028" type="#_x0000_t32" style="position:absolute;left:432;top:14689;width:11376;height:0;visibility:visible;mso-wrap-style:square" o:connectortype="straight" o:gfxdata="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" strokecolor="gray"/>
                     <w10:wrap anchorx="page" anchory="page"/>
                   </v:group>
                 </w:pict>
@@ -421,6 +427,7 @@
           <w:r>
             <w:rPr>
               <w:noProof/>
+              <w:lang w:eastAsia="zh-CN"/>
             </w:rPr>
             <mc:AlternateContent>
               <mc:Choice Requires="wpg">
@@ -473,14 +480,14 @@
                               </a:ln>
                               <a:extLst>
                                 <a:ext uri="{909E8E84-426E-40dd-AFC4-6F175D3DCCD1}">
-                                  <a14:hiddenFill xmlns:a14="http://schemas.microsoft.com/office/drawing/2010/main">
+                                  <a14:hiddenFill xmlns="" xmlns:mo="http://schemas.microsoft.com/office/mac/office/2008/main" xmlns:mv="urn:schemas-microsoft-com:mac:vml" xmlns:o="urn:schemas-microsoft-com:office:office" xmlns:v="urn:schemas-microsoft-com:vml" xmlns:w10="urn:schemas-microsoft-com:office:word" xmlns:w="http://schemas.openxmlformats.org/wordprocessingml/2006/main" xmlns:a14="http://schemas.microsoft.com/office/drawing/2010/main">
                                     <a:solidFill>
                                       <a:srgbClr val="FFFFFF"/>
                                     </a:solidFill>
                                   </a14:hiddenFill>
                                 </a:ext>
                                 <a:ext uri="{91240B29-F687-4f45-9708-019B960494DF}">
-                                  <a14:hiddenLine xmlns:a14="http://schemas.microsoft.com/office/drawing/2010/main" w="9525">
+                                  <a14:hiddenLine xmlns="" xmlns:mo="http://schemas.microsoft.com/office/mac/office/2008/main" xmlns:mv="urn:schemas-microsoft-com:mac:vml" xmlns:o="urn:schemas-microsoft-com:office:office" xmlns:v="urn:schemas-microsoft-com:vml" xmlns:w10="urn:schemas-microsoft-com:office:word" xmlns:w="http://schemas.openxmlformats.org/wordprocessingml/2006/main" xmlns:a14="http://schemas.microsoft.com/office/drawing/2010/main" w="9525">
                                     <a:solidFill>
                                       <a:srgbClr val="000000"/>
                                     </a:solidFill>
@@ -540,7 +547,7 @@
                               </a:ln>
                               <a:extLst>
                                 <a:ext uri="{909E8E84-426E-40dd-AFC4-6F175D3DCCD1}">
-                                  <a14:hiddenFill xmlns:a14="http://schemas.microsoft.com/office/drawing/2010/main">
+                                  <a14:hiddenFill xmlns="" xmlns:mo="http://schemas.microsoft.com/office/mac/office/2008/main" xmlns:mv="urn:schemas-microsoft-com:mac:vml" xmlns:o="urn:schemas-microsoft-com:office:office" xmlns:v="urn:schemas-microsoft-com:vml" xmlns:w10="urn:schemas-microsoft-com:office:word" xmlns:w="http://schemas.openxmlformats.org/wordprocessingml/2006/main" xmlns:a14="http://schemas.microsoft.com/office/drawing/2010/main">
                                     <a:noFill/>
                                   </a14:hiddenFill>
                                 </a:ext>
@@ -567,14 +574,14 @@
                               </a:ln>
                               <a:extLst>
                                 <a:ext uri="{909E8E84-426E-40dd-AFC4-6F175D3DCCD1}">
-                                  <a14:hiddenFill xmlns:a14="http://schemas.microsoft.com/office/drawing/2010/main">
+                                  <a14:hiddenFill xmlns="" xmlns:mo="http://schemas.microsoft.com/office/mac/office/2008/main" xmlns:mv="urn:schemas-microsoft-com:mac:vml" xmlns:o="urn:schemas-microsoft-com:office:office" xmlns:v="urn:schemas-microsoft-com:vml" xmlns:w10="urn:schemas-microsoft-com:office:word" xmlns:w="http://schemas.openxmlformats.org/wordprocessingml/2006/main" xmlns:a14="http://schemas.microsoft.com/office/drawing/2010/main">
                                     <a:solidFill>
                                       <a:srgbClr val="FFFFFF"/>
                                     </a:solidFill>
                                   </a14:hiddenFill>
                                 </a:ext>
                                 <a:ext uri="{91240B29-F687-4f45-9708-019B960494DF}">
-                                  <a14:hiddenLine xmlns:a14="http://schemas.microsoft.com/office/drawing/2010/main" w="9525">
+                                  <a14:hiddenLine xmlns="" xmlns:mo="http://schemas.microsoft.com/office/mac/office/2008/main" xmlns:mv="urn:schemas-microsoft-com:mac:vml" xmlns:o="urn:schemas-microsoft-com:office:office" xmlns:v="urn:schemas-microsoft-com:vml" xmlns:w10="urn:schemas-microsoft-com:office:word" xmlns:w="http://schemas.openxmlformats.org/wordprocessingml/2006/main" xmlns:a14="http://schemas.microsoft.com/office/drawing/2010/main" w="9525">
                                     <a:solidFill>
                                       <a:srgbClr val="000000"/>
                                     </a:solidFill>
@@ -629,8 +636,12 @@
               </mc:Choice>
               <mc:Fallback>
                 <w:pict>
-                  <v:group id="Group 15" o:spid="_x0000_s1031" style="position:absolute;margin-left:364.5pt;margin-top:-385.65pt;width:143.25pt;height:60.75pt;z-index:251664384" coordorigin="8895,1230" coordsize="2865,1215" o:gfxdata="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">
-                    <v:shape id="Text Box 16" o:spid="_x0000_s1032" type="#_x0000_t202" style="position:absolute;left:10290;top:1230;width:1470;height:1215;visibility:visible;mso-wrap-style:square;v-text-anchor:top" o:gfxdata="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" filled="f" stroked="f">
+                  <v:group w14:anchorId="70B74C37" id="Group 15" o:spid="_x0000_s1027" style="position:absolute;margin-left:364.5pt;margin-top:-385.7pt;width:143.25pt;height:60.75pt;z-index:251664384" coordorigin="8895,1230" coordsize="2865,1215" o:gfxdata="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">
+                    <v:shapetype id="_x0000_t202" coordsize="21600,21600" o:spt="202" path="m,l,21600r21600,l21600,xe">
+                      <v:stroke joinstyle="miter"/>
+                      <v:path gradientshapeok="t" o:connecttype="rect"/>
+                    </v:shapetype>
+                    <v:shape id="Text Box 16" o:spid="_x0000_s1028" type="#_x0000_t202" style="position:absolute;left:10290;top:1230;width:1470;height:1215;visibility:visible;mso-wrap-style:square;v-text-anchor:top" o:gfxdata="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" filled="f" stroked="f">
                       <v:textbox>
                         <w:txbxContent>
                           <w:p>
@@ -653,8 +664,8 @@
                         </w:txbxContent>
                       </v:textbox>
                     </v:shape>
-                    <v:shape id="AutoShape 17" o:spid="_x0000_s1033" type="#_x0000_t32" style="position:absolute;left:10290;top:1590;width:0;height:630;visibility:visible;mso-wrap-style:square" o:connectortype="straight" o:gfxdata="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" strokecolor="white" strokeweight="1.5pt"/>
-                    <v:shape id="Text Box 18" o:spid="_x0000_s1034" type="#_x0000_t202" style="position:absolute;left:8895;top:1455;width:1365;height:630;visibility:visible;mso-wrap-style:square;v-text-anchor:top" o:gfxdata="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" filled="f" stroked="f">
+                    <v:shape id="AutoShape 17" o:spid="_x0000_s1029" type="#_x0000_t32" style="position:absolute;left:10290;top:1590;width:0;height:630;visibility:visible;mso-wrap-style:square" o:connectortype="straight" o:gfxdata="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" strokecolor="white" strokeweight="1.5pt"/>
+                    <v:shape id="Text Box 18" o:spid="_x0000_s1030" type="#_x0000_t202" style="position:absolute;left:8895;top:1455;width:1365;height:630;visibility:visible;mso-wrap-style:square;v-text-anchor:top" o:gfxdata="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" filled="f" stroked="f">
                       <v:textbox>
                         <w:txbxContent>
                           <w:p>
@@ -692,6 +703,7 @@
           <w:r>
             <w:rPr>
               <w:noProof/>
+              <w:lang w:eastAsia="zh-CN"/>
             </w:rPr>
             <mc:AlternateContent>
               <mc:Choice Requires="wps">
@@ -731,14 +743,14 @@
                             </a:ln>
                             <a:extLst>
                               <a:ext uri="{909E8E84-426E-40dd-AFC4-6F175D3DCCD1}">
-                                <a14:hiddenFill xmlns:a14="http://schemas.microsoft.com/office/drawing/2010/main">
+                                <a14:hiddenFill xmlns="" xmlns:mo="http://schemas.microsoft.com/office/mac/office/2008/main" xmlns:mv="urn:schemas-microsoft-com:mac:vml" xmlns:o="urn:schemas-microsoft-com:office:office" xmlns:v="urn:schemas-microsoft-com:vml" xmlns:w10="urn:schemas-microsoft-com:office:word" xmlns:w="http://schemas.openxmlformats.org/wordprocessingml/2006/main" xmlns:a14="http://schemas.microsoft.com/office/drawing/2010/main">
                                   <a:solidFill>
                                     <a:srgbClr val="FFFFFF"/>
                                   </a:solidFill>
                                 </a14:hiddenFill>
                               </a:ext>
                               <a:ext uri="{91240B29-F687-4f45-9708-019B960494DF}">
-                                <a14:hiddenLine xmlns:a14="http://schemas.microsoft.com/office/drawing/2010/main" w="9525">
+                                <a14:hiddenLine xmlns="" xmlns:mo="http://schemas.microsoft.com/office/mac/office/2008/main" xmlns:mv="urn:schemas-microsoft-com:mac:vml" xmlns:o="urn:schemas-microsoft-com:office:office" xmlns:v="urn:schemas-microsoft-com:vml" xmlns:w10="urn:schemas-microsoft-com:office:word" xmlns:w="http://schemas.openxmlformats.org/wordprocessingml/2006/main" xmlns:a14="http://schemas.microsoft.com/office/drawing/2010/main" w="9525">
                                   <a:solidFill>
                                     <a:srgbClr val="000000"/>
                                   </a:solidFill>
@@ -789,44 +801,26 @@
                                   </w:p>
                                 </w:sdtContent>
                               </w:sdt>
-                              <w:sdt>
-                                <w:sdtPr>
+                              <w:p>
+                                <w:pPr>
+                                  <w:contextualSpacing/>
                                   <w:rPr>
                                     <w:rFonts w:asciiTheme="majorHAnsi" w:hAnsiTheme="majorHAnsi"/>
                                     <w:color w:val="808080" w:themeColor="background1" w:themeShade="80"/>
                                     <w:sz w:val="40"/>
                                     <w:szCs w:val="40"/>
                                   </w:rPr>
-                                  <w:alias w:val="Author"/>
-                                  <w:tag w:val=""/>
-                                  <w:id w:val="-1503263572"/>
-                                  <w:dataBinding w:prefixMappings="xmlns:ns0='http://purl.org/dc/elements/1.1/' xmlns:ns1='http://schemas.openxmlformats.org/package/2006/metadata/core-properties' " w:xpath="/ns1:coreProperties[1]/ns0:creator[1]" w:storeItemID="{6C3C8BC8-F283-45AE-878A-BAB7291924A1}"/>
-                                  <w:text/>
-                                </w:sdtPr>
-                                <w:sdtEndPr/>
-                                <w:sdtContent>
-                                  <w:p>
-                                    <w:pPr>
-                                      <w:contextualSpacing/>
-                                      <w:rPr>
-                                        <w:rFonts w:asciiTheme="majorHAnsi" w:hAnsiTheme="majorHAnsi"/>
-                                        <w:color w:val="808080" w:themeColor="background1" w:themeShade="80"/>
-                                        <w:sz w:val="40"/>
-                                        <w:szCs w:val="40"/>
-                                      </w:rPr>
-                                    </w:pPr>
-                                    <w:r>
-                                      <w:rPr>
-                                        <w:rFonts w:asciiTheme="majorHAnsi" w:hAnsiTheme="majorHAnsi"/>
-                                        <w:color w:val="808080" w:themeColor="background1" w:themeShade="80"/>
-                                        <w:sz w:val="40"/>
-                                        <w:szCs w:val="40"/>
-                                      </w:rPr>
-                                      <w:t>Greg Flynn</w:t>
-                                    </w:r>
-                                  </w:p>
-                                </w:sdtContent>
-                              </w:sdt>
+                                </w:pPr>
+                                <w:r>
+                                  <w:rPr>
+                                    <w:rFonts w:asciiTheme="majorHAnsi" w:hAnsiTheme="majorHAnsi"/>
+                                    <w:color w:val="808080" w:themeColor="background1" w:themeShade="80"/>
+                                    <w:sz w:val="40"/>
+                                    <w:szCs w:val="40"/>
+                                  </w:rPr>
+                                  <w:t>Greg Flynn</w:t>
+                                </w:r>
+                              </w:p>
                               <w:p>
                                 <w:pPr>
                                   <w:contextualSpacing/>
@@ -884,7 +878,7 @@
               </mc:Choice>
               <mc:Fallback>
                 <w:pict>
-                  <v:rect id="Rectangle 3" o:spid="_x0000_s1035" style="position:absolute;margin-left:33.8pt;margin-top:392.4pt;width:479.2pt;height:269.15pt;z-index:251661312;visibility:visible;mso-wrap-style:square;mso-width-percent:0;mso-height-percent:0;mso-wrap-distance-left:9pt;mso-wrap-distance-top:0;mso-wrap-distance-right:9pt;mso-wrap-distance-bottom:0;mso-position-horizontal:absolute;mso-position-horizontal-relative:page;mso-position-vertical:absolute;mso-position-vertical-relative:page;mso-width-percent:0;mso-height-percent:0;mso-width-relative:page;mso-height-relative:page;v-text-anchor:top" o:gfxdata="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" filled="f" stroked="f">
+                  <v:rect w14:anchorId="60ABCF61" id="Rectangle 3" o:spid="_x0000_s1031" style="position:absolute;margin-left:33.8pt;margin-top:392.4pt;width:479.2pt;height:269.15pt;z-index:251661312;visibility:visible;mso-wrap-style:square;mso-width-percent:0;mso-height-percent:0;mso-wrap-distance-left:9pt;mso-wrap-distance-top:0;mso-wrap-distance-right:9pt;mso-wrap-distance-bottom:0;mso-position-horizontal:absolute;mso-position-horizontal-relative:page;mso-position-vertical:absolute;mso-position-vertical-relative:page;mso-width-percent:0;mso-height-percent:0;mso-width-relative:page;mso-height-relative:page;v-text-anchor:top" o:gfxdata="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" filled="f" stroked="f">
                     <v:textbox>
                       <w:txbxContent>
                         <w:sdt>
@@ -925,44 +919,26 @@
                             </w:p>
                           </w:sdtContent>
                         </w:sdt>
-                        <w:sdt>
-                          <w:sdtPr>
+                        <w:p>
+                          <w:pPr>
+                            <w:contextualSpacing/>
                             <w:rPr>
                               <w:rFonts w:asciiTheme="majorHAnsi" w:hAnsiTheme="majorHAnsi"/>
                               <w:color w:val="808080" w:themeColor="background1" w:themeShade="80"/>
                               <w:sz w:val="40"/>
                               <w:szCs w:val="40"/>
                             </w:rPr>
-                            <w:alias w:val="Author"/>
-                            <w:tag w:val=""/>
-                            <w:id w:val="-1503263572"/>
-                            <w:dataBinding w:prefixMappings="xmlns:ns0='http://purl.org/dc/elements/1.1/' xmlns:ns1='http://schemas.openxmlformats.org/package/2006/metadata/core-properties' " w:xpath="/ns1:coreProperties[1]/ns0:creator[1]" w:storeItemID="{6C3C8BC8-F283-45AE-878A-BAB7291924A1}"/>
-                            <w:text/>
-                          </w:sdtPr>
-                          <w:sdtEndPr/>
-                          <w:sdtContent>
-                            <w:p>
-                              <w:pPr>
-                                <w:contextualSpacing/>
-                                <w:rPr>
-                                  <w:rFonts w:asciiTheme="majorHAnsi" w:hAnsiTheme="majorHAnsi"/>
-                                  <w:color w:val="808080" w:themeColor="background1" w:themeShade="80"/>
-                                  <w:sz w:val="40"/>
-                                  <w:szCs w:val="40"/>
-                                </w:rPr>
-                              </w:pPr>
-                              <w:r>
-                                <w:rPr>
-                                  <w:rFonts w:asciiTheme="majorHAnsi" w:hAnsiTheme="majorHAnsi"/>
-                                  <w:color w:val="808080" w:themeColor="background1" w:themeShade="80"/>
-                                  <w:sz w:val="40"/>
-                                  <w:szCs w:val="40"/>
-                                </w:rPr>
-                                <w:t>Greg Flynn</w:t>
-                              </w:r>
-                            </w:p>
-                          </w:sdtContent>
-                        </w:sdt>
+                          </w:pPr>
+                          <w:r>
+                            <w:rPr>
+                              <w:rFonts w:asciiTheme="majorHAnsi" w:hAnsiTheme="majorHAnsi"/>
+                              <w:color w:val="808080" w:themeColor="background1" w:themeShade="80"/>
+                              <w:sz w:val="40"/>
+                              <w:szCs w:val="40"/>
+                            </w:rPr>
+                            <w:t>Greg Flynn</w:t>
+                          </w:r>
+                        </w:p>
                         <w:p>
                           <w:pPr>
                             <w:contextualSpacing/>
@@ -1763,6 +1739,7 @@
       </w:pPr>
       <w:bookmarkStart w:id="0" w:name="_Toc348639899"/>
       <w:r>
+        <w:lastRenderedPageBreak/>
         <w:t>Desired objectives</w:t>
       </w:r>
       <w:bookmarkEnd w:id="0"/>
@@ -2104,6 +2081,7 @@
         <w:spacing w:line="276" w:lineRule="auto"/>
       </w:pPr>
       <w:r>
+        <w:lastRenderedPageBreak/>
         <w:t>Check BRBs are open</w:t>
       </w:r>
       <w:r>
@@ -2390,8 +2368,6 @@
       <w:r>
         <w:t>Verify current draw per ATP01-05</w:t>
       </w:r>
-      <w:bookmarkStart w:id="11" w:name="_GoBack"/>
-      <w:bookmarkEnd w:id="11"/>
     </w:p>
     <w:p>
       <w:pPr>
@@ -2437,28 +2413,30 @@
         <w:pStyle w:val="Heading1"/>
         <w:spacing w:line="360" w:lineRule="auto"/>
       </w:pPr>
-      <w:bookmarkStart w:id="12" w:name="_Toc348639909"/>
-      <w:r>
+      <w:bookmarkStart w:id="11" w:name="_Toc348639909"/>
+      <w:r>
+        <w:lastRenderedPageBreak/>
         <w:t xml:space="preserve">Acceptance </w:t>
       </w:r>
       <w:r>
         <w:t>Test Summary</w:t>
       </w:r>
-      <w:bookmarkEnd w:id="12"/>
+      <w:bookmarkEnd w:id="11"/>
     </w:p>
     <w:tbl>
       <w:tblPr>
         <w:tblStyle w:val="TableGrid"/>
-        <w:tblW w:w="0" w:type="auto"/>
+        <w:tblW w:w="9018" w:type="dxa"/>
         <w:tblLayout w:type="fixed"/>
         <w:tblLook w:val="04A0" w:firstRow="1" w:lastRow="0" w:firstColumn="1" w:lastColumn="0" w:noHBand="0" w:noVBand="1"/>
       </w:tblPr>
       <w:tblGrid>
         <w:gridCol w:w="1377"/>
-        <w:gridCol w:w="1141"/>
-        <w:gridCol w:w="1701"/>
-        <w:gridCol w:w="3122"/>
-        <w:gridCol w:w="1175"/>
+        <w:gridCol w:w="2241"/>
+        <w:gridCol w:w="1170"/>
+        <w:gridCol w:w="1620"/>
+        <w:gridCol w:w="1350"/>
+        <w:gridCol w:w="1260"/>
       </w:tblGrid>
       <w:tr>
         <w:tc>
@@ -2473,7 +2451,17 @@
         </w:tc>
         <w:tc>
           <w:tcPr>
-            <w:tcW w:w="1141" w:type="dxa"/>
+            <w:tcW w:w="2241" w:type="dxa"/>
+          </w:tcPr>
+          <w:p>
+            <w:r>
+              <w:t>Description</w:t>
+            </w:r>
+          </w:p>
+        </w:tc>
+        <w:tc>
+          <w:tcPr>
+            <w:tcW w:w="1170" w:type="dxa"/>
           </w:tcPr>
           <w:p>
             <w:r>
@@ -2483,7 +2471,7 @@
         </w:tc>
         <w:tc>
           <w:tcPr>
-            <w:tcW w:w="1701" w:type="dxa"/>
+            <w:tcW w:w="1620" w:type="dxa"/>
           </w:tcPr>
           <w:p>
             <w:r>
@@ -2493,7 +2481,7 @@
         </w:tc>
         <w:tc>
           <w:tcPr>
-            <w:tcW w:w="3122" w:type="dxa"/>
+            <w:tcW w:w="1350" w:type="dxa"/>
           </w:tcPr>
           <w:p>
             <w:r>
@@ -2503,7 +2491,7 @@
         </w:tc>
         <w:tc>
           <w:tcPr>
-            <w:tcW w:w="1175" w:type="dxa"/>
+            <w:tcW w:w="1260" w:type="dxa"/>
           </w:tcPr>
           <w:p>
             <w:r>
@@ -2525,39 +2513,43 @@
         </w:tc>
         <w:tc>
           <w:tcPr>
-            <w:tcW w:w="1141" w:type="dxa"/>
+            <w:tcW w:w="2241" w:type="dxa"/>
           </w:tcPr>
           <w:p>
             <w:r>
-              <w:t>43</w:t>
-            </w:r>
-            <w:r>
-              <w:t xml:space="preserve"> A</w:t>
+              <w:t>Measure current through the simulated load at a low draw</w:t>
             </w:r>
           </w:p>
         </w:tc>
         <w:tc>
           <w:tcPr>
-            <w:tcW w:w="1701" w:type="dxa"/>
+            <w:tcW w:w="1170" w:type="dxa"/>
           </w:tcPr>
           <w:p>
             <w:r>
-              <w:t>10</w:t>
-            </w:r>
-            <w:r>
-              <w:t xml:space="preserve"> A</w:t>
+              <w:t>43 A</w:t>
             </w:r>
           </w:p>
         </w:tc>
         <w:tc>
           <w:tcPr>
-            <w:tcW w:w="3122" w:type="dxa"/>
+            <w:tcW w:w="1620" w:type="dxa"/>
+          </w:tcPr>
+          <w:p>
+            <w:r>
+              <w:t>10 A</w:t>
+            </w:r>
+          </w:p>
+        </w:tc>
+        <w:tc>
+          <w:tcPr>
+            <w:tcW w:w="1350" w:type="dxa"/>
           </w:tcPr>
           <w:p/>
         </w:tc>
         <w:tc>
           <w:tcPr>
-            <w:tcW w:w="1175" w:type="dxa"/>
+            <w:tcW w:w="1260" w:type="dxa"/>
           </w:tcPr>
           <w:p/>
         </w:tc>
@@ -2575,39 +2567,46 @@
         </w:tc>
         <w:tc>
           <w:tcPr>
-            <w:tcW w:w="1141" w:type="dxa"/>
+            <w:tcW w:w="2241" w:type="dxa"/>
           </w:tcPr>
           <w:p>
             <w:r>
-              <w:t>154</w:t>
+              <w:t>Measure current through the simulated load</w:t>
             </w:r>
             <w:r>
-              <w:t xml:space="preserve"> A</w:t>
+              <w:t xml:space="preserve"> at a high draw</w:t>
             </w:r>
           </w:p>
         </w:tc>
         <w:tc>
           <w:tcPr>
-            <w:tcW w:w="1701" w:type="dxa"/>
+            <w:tcW w:w="1170" w:type="dxa"/>
           </w:tcPr>
           <w:p>
             <w:r>
-              <w:t>45</w:t>
-            </w:r>
-            <w:r>
-              <w:t xml:space="preserve"> A</w:t>
+              <w:t>154 A</w:t>
             </w:r>
           </w:p>
         </w:tc>
         <w:tc>
           <w:tcPr>
-            <w:tcW w:w="3122" w:type="dxa"/>
+            <w:tcW w:w="1620" w:type="dxa"/>
+          </w:tcPr>
+          <w:p>
+            <w:r>
+              <w:t>45 A</w:t>
+            </w:r>
+          </w:p>
+        </w:tc>
+        <w:tc>
+          <w:tcPr>
+            <w:tcW w:w="1350" w:type="dxa"/>
           </w:tcPr>
           <w:p/>
         </w:tc>
         <w:tc>
           <w:tcPr>
-            <w:tcW w:w="1175" w:type="dxa"/>
+            <w:tcW w:w="1260" w:type="dxa"/>
           </w:tcPr>
           <w:p/>
         </w:tc>
@@ -2625,7 +2624,20 @@
         </w:tc>
         <w:tc>
           <w:tcPr>
-            <w:tcW w:w="1141" w:type="dxa"/>
+            <w:tcW w:w="2241" w:type="dxa"/>
+          </w:tcPr>
+          <w:p>
+            <w:r>
+              <w:t>Measure current through the simulated load</w:t>
+            </w:r>
+            <w:r>
+              <w:t xml:space="preserve"> with the safety loop open</w:t>
+            </w:r>
+          </w:p>
+        </w:tc>
+        <w:tc>
+          <w:tcPr>
+            <w:tcW w:w="1170" w:type="dxa"/>
           </w:tcPr>
           <w:p>
             <w:r>
@@ -2635,7 +2647,7 @@
         </w:tc>
         <w:tc>
           <w:tcPr>
-            <w:tcW w:w="1701" w:type="dxa"/>
+            <w:tcW w:w="1620" w:type="dxa"/>
           </w:tcPr>
           <w:p>
             <w:r>
@@ -2645,13 +2657,13 @@
         </w:tc>
         <w:tc>
           <w:tcPr>
-            <w:tcW w:w="3122" w:type="dxa"/>
+            <w:tcW w:w="1350" w:type="dxa"/>
           </w:tcPr>
           <w:p/>
         </w:tc>
         <w:tc>
           <w:tcPr>
-            <w:tcW w:w="1175" w:type="dxa"/>
+            <w:tcW w:w="1260" w:type="dxa"/>
           </w:tcPr>
           <w:p/>
         </w:tc>
@@ -2663,51 +2675,52 @@
           </w:tcPr>
           <w:p>
             <w:r>
-              <w:t>ATP0</w:t>
-            </w:r>
-            <w:r>
-              <w:t>1-0</w:t>
-            </w:r>
-            <w:r>
-              <w:t>4</w:t>
+              <w:t>ATP01-04</w:t>
             </w:r>
           </w:p>
         </w:tc>
         <w:tc>
           <w:tcPr>
-            <w:tcW w:w="1141" w:type="dxa"/>
+            <w:tcW w:w="2241" w:type="dxa"/>
           </w:tcPr>
           <w:p>
             <w:r>
-              <w:t>43</w:t>
+              <w:t>Measure current through the simulated load</w:t>
             </w:r>
             <w:r>
-              <w:t xml:space="preserve"> A</w:t>
+              <w:t xml:space="preserve"> at a low draw with all of the packs</w:t>
             </w:r>
           </w:p>
         </w:tc>
         <w:tc>
           <w:tcPr>
-            <w:tcW w:w="1701" w:type="dxa"/>
+            <w:tcW w:w="1170" w:type="dxa"/>
           </w:tcPr>
           <w:p>
             <w:r>
-              <w:t>10</w:t>
-            </w:r>
-            <w:r>
-              <w:t xml:space="preserve"> A</w:t>
+              <w:t>43 A</w:t>
             </w:r>
           </w:p>
         </w:tc>
         <w:tc>
           <w:tcPr>
-            <w:tcW w:w="3122" w:type="dxa"/>
+            <w:tcW w:w="1620" w:type="dxa"/>
+          </w:tcPr>
+          <w:p>
+            <w:r>
+              <w:t>10 A</w:t>
+            </w:r>
+          </w:p>
+        </w:tc>
+        <w:tc>
+          <w:tcPr>
+            <w:tcW w:w="1350" w:type="dxa"/>
           </w:tcPr>
           <w:p/>
         </w:tc>
         <w:tc>
           <w:tcPr>
-            <w:tcW w:w="1175" w:type="dxa"/>
+            <w:tcW w:w="1260" w:type="dxa"/>
           </w:tcPr>
           <w:p/>
         </w:tc>
@@ -2719,48 +2732,54 @@
           </w:tcPr>
           <w:p>
             <w:r>
-              <w:t>ATP01-0</w:t>
-            </w:r>
-            <w:r>
-              <w:t>5</w:t>
+              <w:t>ATP01-05</w:t>
             </w:r>
           </w:p>
         </w:tc>
         <w:tc>
           <w:tcPr>
-            <w:tcW w:w="1141" w:type="dxa"/>
+            <w:tcW w:w="2241" w:type="dxa"/>
           </w:tcPr>
           <w:p>
             <w:r>
-              <w:t>154</w:t>
+              <w:t>Measure current through the simulated load</w:t>
             </w:r>
             <w:r>
-              <w:t xml:space="preserve"> A</w:t>
+              <w:t xml:space="preserve"> at a high load with all of the packs</w:t>
+            </w:r>
+            <w:bookmarkStart w:id="12" w:name="_GoBack"/>
+            <w:bookmarkEnd w:id="12"/>
+          </w:p>
+        </w:tc>
+        <w:tc>
+          <w:tcPr>
+            <w:tcW w:w="1170" w:type="dxa"/>
+          </w:tcPr>
+          <w:p>
+            <w:r>
+              <w:t>154 A</w:t>
             </w:r>
           </w:p>
         </w:tc>
         <w:tc>
           <w:tcPr>
-            <w:tcW w:w="1701" w:type="dxa"/>
+            <w:tcW w:w="1620" w:type="dxa"/>
           </w:tcPr>
           <w:p>
             <w:r>
-              <w:t>45</w:t>
-            </w:r>
-            <w:r>
-              <w:t xml:space="preserve"> A</w:t>
+              <w:t>45 A</w:t>
             </w:r>
           </w:p>
         </w:tc>
         <w:tc>
           <w:tcPr>
-            <w:tcW w:w="3122" w:type="dxa"/>
+            <w:tcW w:w="1350" w:type="dxa"/>
           </w:tcPr>
           <w:p/>
         </w:tc>
         <w:tc>
           <w:tcPr>
-            <w:tcW w:w="1175" w:type="dxa"/>
+            <w:tcW w:w="1260" w:type="dxa"/>
           </w:tcPr>
           <w:p/>
         </w:tc>
@@ -2778,7 +2797,17 @@
         </w:tc>
         <w:tc>
           <w:tcPr>
-            <w:tcW w:w="1141" w:type="dxa"/>
+            <w:tcW w:w="2241" w:type="dxa"/>
+          </w:tcPr>
+          <w:p>
+            <w:r>
+              <w:t>Measure current through the simulated load</w:t>
+            </w:r>
+          </w:p>
+        </w:tc>
+        <w:tc>
+          <w:tcPr>
+            <w:tcW w:w="1170" w:type="dxa"/>
           </w:tcPr>
           <w:p>
             <w:r>
@@ -2788,7 +2817,7 @@
         </w:tc>
         <w:tc>
           <w:tcPr>
-            <w:tcW w:w="1701" w:type="dxa"/>
+            <w:tcW w:w="1620" w:type="dxa"/>
           </w:tcPr>
           <w:p>
             <w:r>
@@ -2798,13 +2827,13 @@
         </w:tc>
         <w:tc>
           <w:tcPr>
-            <w:tcW w:w="3122" w:type="dxa"/>
+            <w:tcW w:w="1350" w:type="dxa"/>
           </w:tcPr>
           <w:p/>
         </w:tc>
         <w:tc>
           <w:tcPr>
-            <w:tcW w:w="1175" w:type="dxa"/>
+            <w:tcW w:w="1260" w:type="dxa"/>
           </w:tcPr>
           <w:p/>
         </w:tc>
@@ -2872,7 +2901,7 @@
 </file>
 
 <file path=word/comments.xml><?xml version="1.0" encoding="utf-8"?>
-<w:comments xmlns:wpc="http://schemas.microsoft.com/office/word/2010/wordprocessingCanvas" xmlns:mo="http://schemas.microsoft.com/office/mac/office/2008/main" xmlns:mc="http://schemas.openxmlformats.org/markup-compatibility/2006" xmlns:mv="urn:schemas-microsoft-com:mac:vml" xmlns:o="urn:schemas-microsoft-com:office:office" xmlns:r="http://schemas.openxmlformats.org/officeDocument/2006/relationships" xmlns:m="http://schemas.openxmlformats.org/officeDocument/2006/math" xmlns:v="urn:schemas-microsoft-com:vml" xmlns:wp14="http://schemas.microsoft.com/office/word/2010/wordprocessingDrawing" xmlns:wp="http://schemas.openxmlformats.org/drawingml/2006/wordprocessingDrawing" xmlns:w10="urn:schemas-microsoft-com:office:word" xmlns:w="http://schemas.openxmlformats.org/wordprocessingml/2006/main" xmlns:w14="http://schemas.microsoft.com/office/word/2010/wordml" xmlns:wpg="http://schemas.microsoft.com/office/word/2010/wordprocessingGroup" xmlns:wpi="http://schemas.microsoft.com/office/word/2010/wordprocessingInk" xmlns:wne="http://schemas.microsoft.com/office/word/2006/wordml" xmlns:wps="http://schemas.microsoft.com/office/word/2010/wordprocessingShape" mc:Ignorable="w14 wp14">
+<w:comments xmlns:wpc="http://schemas.microsoft.com/office/word/2010/wordprocessingCanvas" xmlns:mc="http://schemas.openxmlformats.org/markup-compatibility/2006" xmlns:o="urn:schemas-microsoft-com:office:office" xmlns:r="http://schemas.openxmlformats.org/officeDocument/2006/relationships" xmlns:m="http://schemas.openxmlformats.org/officeDocument/2006/math" xmlns:v="urn:schemas-microsoft-com:vml" xmlns:wp14="http://schemas.microsoft.com/office/word/2010/wordprocessingDrawing" xmlns:wp="http://schemas.openxmlformats.org/drawingml/2006/wordprocessingDrawing" xmlns:w10="urn:schemas-microsoft-com:office:word" xmlns:w="http://schemas.openxmlformats.org/wordprocessingml/2006/main" xmlns:w14="http://schemas.microsoft.com/office/word/2010/wordml" xmlns:w15="http://schemas.microsoft.com/office/word/2012/wordml" xmlns:wpg="http://schemas.microsoft.com/office/word/2010/wordprocessingGroup" xmlns:wpi="http://schemas.microsoft.com/office/word/2010/wordprocessingInk" xmlns:wne="http://schemas.microsoft.com/office/word/2006/wordml" xmlns:wps="http://schemas.microsoft.com/office/word/2010/wordprocessingShape" mc:Ignorable="w14 w15 wp14">
   <w:comment w:id="9" w:author="Greg Flynn" w:date="2017-02-14T03:15:00Z" w:initials="GF">
     <w:p>
       <w:pPr>
@@ -2892,8 +2921,14 @@
 </w:comments>
 </file>
 
+<file path=word/commentsExtended.xml><?xml version="1.0" encoding="utf-8"?>
+<w15:commentsEx xmlns:wpc="http://schemas.microsoft.com/office/word/2010/wordprocessingCanvas" xmlns:mc="http://schemas.openxmlformats.org/markup-compatibility/2006" xmlns:o="urn:schemas-microsoft-com:office:office" xmlns:r="http://schemas.openxmlformats.org/officeDocument/2006/relationships" xmlns:m="http://schemas.openxmlformats.org/officeDocument/2006/math" xmlns:v="urn:schemas-microsoft-com:vml" xmlns:wp14="http://schemas.microsoft.com/office/word/2010/wordprocessingDrawing" xmlns:wp="http://schemas.openxmlformats.org/drawingml/2006/wordprocessingDrawing" xmlns:w10="urn:schemas-microsoft-com:office:word" xmlns:w="http://schemas.openxmlformats.org/wordprocessingml/2006/main" xmlns:w14="http://schemas.microsoft.com/office/word/2010/wordml" xmlns:w15="http://schemas.microsoft.com/office/word/2012/wordml" xmlns:wpg="http://schemas.microsoft.com/office/word/2010/wordprocessingGroup" xmlns:wpi="http://schemas.microsoft.com/office/word/2010/wordprocessingInk" xmlns:wne="http://schemas.microsoft.com/office/word/2006/wordml" xmlns:wps="http://schemas.microsoft.com/office/word/2010/wordprocessingShape" mc:Ignorable="w14 w15 wp14">
+  <w15:commentEx w15:paraId="77A2C3E2" w15:done="0"/>
+</w15:commentsEx>
+</file>
+
 <file path=word/endnotes.xml><?xml version="1.0" encoding="utf-8"?>
-<w:endnotes xmlns:wpc="http://schemas.microsoft.com/office/word/2010/wordprocessingCanvas" xmlns:mo="http://schemas.microsoft.com/office/mac/office/2008/main" xmlns:mc="http://schemas.openxmlformats.org/markup-compatibility/2006" xmlns:mv="urn:schemas-microsoft-com:mac:vml" xmlns:o="urn:schemas-microsoft-com:office:office" xmlns:r="http://schemas.openxmlformats.org/officeDocument/2006/relationships" xmlns:m="http://schemas.openxmlformats.org/officeDocument/2006/math" xmlns:v="urn:schemas-microsoft-com:vml" xmlns:wp14="http://schemas.microsoft.com/office/word/2010/wordprocessingDrawing" xmlns:wp="http://schemas.openxmlformats.org/drawingml/2006/wordprocessingDrawing" xmlns:w10="urn:schemas-microsoft-com:office:word" xmlns:w="http://schemas.openxmlformats.org/wordprocessingml/2006/main" xmlns:w14="http://schemas.microsoft.com/office/word/2010/wordml" xmlns:wpg="http://schemas.microsoft.com/office/word/2010/wordprocessingGroup" xmlns:wpi="http://schemas.microsoft.com/office/word/2010/wordprocessingInk" xmlns:wne="http://schemas.microsoft.com/office/word/2006/wordml" xmlns:wps="http://schemas.microsoft.com/office/word/2010/wordprocessingShape" mc:Ignorable="w14 wp14">
+<w:endnotes xmlns:wpc="http://schemas.microsoft.com/office/word/2010/wordprocessingCanvas" xmlns:mc="http://schemas.openxmlformats.org/markup-compatibility/2006" xmlns:o="urn:schemas-microsoft-com:office:office" xmlns:r="http://schemas.openxmlformats.org/officeDocument/2006/relationships" xmlns:m="http://schemas.openxmlformats.org/officeDocument/2006/math" xmlns:v="urn:schemas-microsoft-com:vml" xmlns:wp14="http://schemas.microsoft.com/office/word/2010/wordprocessingDrawing" xmlns:wp="http://schemas.openxmlformats.org/drawingml/2006/wordprocessingDrawing" xmlns:w10="urn:schemas-microsoft-com:office:word" xmlns:w="http://schemas.openxmlformats.org/wordprocessingml/2006/main" xmlns:w14="http://schemas.microsoft.com/office/word/2010/wordml" xmlns:w15="http://schemas.microsoft.com/office/word/2012/wordml" xmlns:wpg="http://schemas.microsoft.com/office/word/2010/wordprocessingGroup" xmlns:wpi="http://schemas.microsoft.com/office/word/2010/wordprocessingInk" xmlns:wne="http://schemas.microsoft.com/office/word/2006/wordml" xmlns:wps="http://schemas.microsoft.com/office/word/2010/wordprocessingShape" mc:Ignorable="w14 w15 wp14">
   <w:endnote w:type="separator" w:id="-1">
     <w:p>
       <w:r>
@@ -2912,7 +2947,7 @@
 </file>
 
 <file path=word/footer1.xml><?xml version="1.0" encoding="utf-8"?>
-<w:ftr xmlns:wpc="http://schemas.microsoft.com/office/word/2010/wordprocessingCanvas" xmlns:mo="http://schemas.microsoft.com/office/mac/office/2008/main" xmlns:mc="http://schemas.openxmlformats.org/markup-compatibility/2006" xmlns:mv="urn:schemas-microsoft-com:mac:vml" xmlns:o="urn:schemas-microsoft-com:office:office" xmlns:r="http://schemas.openxmlformats.org/officeDocument/2006/relationships" xmlns:m="http://schemas.openxmlformats.org/officeDocument/2006/math" xmlns:v="urn:schemas-microsoft-com:vml" xmlns:wp14="http://schemas.microsoft.com/office/word/2010/wordprocessingDrawing" xmlns:wp="http://schemas.openxmlformats.org/drawingml/2006/wordprocessingDrawing" xmlns:w10="urn:schemas-microsoft-com:office:word" xmlns:w="http://schemas.openxmlformats.org/wordprocessingml/2006/main" xmlns:w14="http://schemas.microsoft.com/office/word/2010/wordml" xmlns:wpg="http://schemas.microsoft.com/office/word/2010/wordprocessingGroup" xmlns:wpi="http://schemas.microsoft.com/office/word/2010/wordprocessingInk" xmlns:wne="http://schemas.microsoft.com/office/word/2006/wordml" xmlns:wps="http://schemas.microsoft.com/office/word/2010/wordprocessingShape" mc:Ignorable="w14 wp14 mv">
+<w:ftr xmlns:wpc="http://schemas.microsoft.com/office/word/2010/wordprocessingCanvas" xmlns:mc="http://schemas.openxmlformats.org/markup-compatibility/2006" xmlns:o="urn:schemas-microsoft-com:office:office" xmlns:r="http://schemas.openxmlformats.org/officeDocument/2006/relationships" xmlns:m="http://schemas.openxmlformats.org/officeDocument/2006/math" xmlns:v="urn:schemas-microsoft-com:vml" xmlns:wp14="http://schemas.microsoft.com/office/word/2010/wordprocessingDrawing" xmlns:wp="http://schemas.openxmlformats.org/drawingml/2006/wordprocessingDrawing" xmlns:w10="urn:schemas-microsoft-com:office:word" xmlns:w="http://schemas.openxmlformats.org/wordprocessingml/2006/main" xmlns:w14="http://schemas.microsoft.com/office/word/2010/wordml" xmlns:w15="http://schemas.microsoft.com/office/word/2012/wordml" xmlns:wpg="http://schemas.microsoft.com/office/word/2010/wordprocessingGroup" xmlns:wpi="http://schemas.microsoft.com/office/word/2010/wordprocessingInk" xmlns:wne="http://schemas.microsoft.com/office/word/2006/wordml" xmlns:wps="http://schemas.microsoft.com/office/word/2010/wordprocessingShape" mc:Ignorable="w14 w15 wp14">
   <w:sdt>
     <w:sdtPr>
       <w:rPr>
@@ -2993,7 +3028,7 @@
 </file>
 
 <file path=word/footer2.xml><?xml version="1.0" encoding="utf-8"?>
-<w:ftr xmlns:wpc="http://schemas.microsoft.com/office/word/2010/wordprocessingCanvas" xmlns:mo="http://schemas.microsoft.com/office/mac/office/2008/main" xmlns:mc="http://schemas.openxmlformats.org/markup-compatibility/2006" xmlns:mv="urn:schemas-microsoft-com:mac:vml" xmlns:o="urn:schemas-microsoft-com:office:office" xmlns:r="http://schemas.openxmlformats.org/officeDocument/2006/relationships" xmlns:m="http://schemas.openxmlformats.org/officeDocument/2006/math" xmlns:v="urn:schemas-microsoft-com:vml" xmlns:wp14="http://schemas.microsoft.com/office/word/2010/wordprocessingDrawing" xmlns:wp="http://schemas.openxmlformats.org/drawingml/2006/wordprocessingDrawing" xmlns:w10="urn:schemas-microsoft-com:office:word" xmlns:w="http://schemas.openxmlformats.org/wordprocessingml/2006/main" xmlns:w14="http://schemas.microsoft.com/office/word/2010/wordml" xmlns:wpg="http://schemas.microsoft.com/office/word/2010/wordprocessingGroup" xmlns:wpi="http://schemas.microsoft.com/office/word/2010/wordprocessingInk" xmlns:wne="http://schemas.microsoft.com/office/word/2006/wordml" xmlns:wps="http://schemas.microsoft.com/office/word/2010/wordprocessingShape" mc:Ignorable="w14 wp14 mv">
+<w:ftr xmlns:wpc="http://schemas.microsoft.com/office/word/2010/wordprocessingCanvas" xmlns:mc="http://schemas.openxmlformats.org/markup-compatibility/2006" xmlns:o="urn:schemas-microsoft-com:office:office" xmlns:r="http://schemas.openxmlformats.org/officeDocument/2006/relationships" xmlns:m="http://schemas.openxmlformats.org/officeDocument/2006/math" xmlns:v="urn:schemas-microsoft-com:vml" xmlns:wp14="http://schemas.microsoft.com/office/word/2010/wordprocessingDrawing" xmlns:wp="http://schemas.openxmlformats.org/drawingml/2006/wordprocessingDrawing" xmlns:w10="urn:schemas-microsoft-com:office:word" xmlns:w="http://schemas.openxmlformats.org/wordprocessingml/2006/main" xmlns:w14="http://schemas.microsoft.com/office/word/2010/wordml" xmlns:w15="http://schemas.microsoft.com/office/word/2012/wordml" xmlns:wpg="http://schemas.microsoft.com/office/word/2010/wordprocessingGroup" xmlns:wpi="http://schemas.microsoft.com/office/word/2010/wordprocessingInk" xmlns:wne="http://schemas.microsoft.com/office/word/2006/wordml" xmlns:wps="http://schemas.microsoft.com/office/word/2010/wordprocessingShape" mc:Ignorable="w14 w15 wp14">
   <w:sdt>
     <w:sdtPr>
       <w:rPr>
@@ -3074,7 +3109,7 @@
 </file>
 
 <file path=word/footer3.xml><?xml version="1.0" encoding="utf-8"?>
-<w:ftr xmlns:wpc="http://schemas.microsoft.com/office/word/2010/wordprocessingCanvas" xmlns:mo="http://schemas.microsoft.com/office/mac/office/2008/main" xmlns:mc="http://schemas.openxmlformats.org/markup-compatibility/2006" xmlns:mv="urn:schemas-microsoft-com:mac:vml" xmlns:o="urn:schemas-microsoft-com:office:office" xmlns:r="http://schemas.openxmlformats.org/officeDocument/2006/relationships" xmlns:m="http://schemas.openxmlformats.org/officeDocument/2006/math" xmlns:v="urn:schemas-microsoft-com:vml" xmlns:wp14="http://schemas.microsoft.com/office/word/2010/wordprocessingDrawing" xmlns:wp="http://schemas.openxmlformats.org/drawingml/2006/wordprocessingDrawing" xmlns:w10="urn:schemas-microsoft-com:office:word" xmlns:w="http://schemas.openxmlformats.org/wordprocessingml/2006/main" xmlns:w14="http://schemas.microsoft.com/office/word/2010/wordml" xmlns:wpg="http://schemas.microsoft.com/office/word/2010/wordprocessingGroup" xmlns:wpi="http://schemas.microsoft.com/office/word/2010/wordprocessingInk" xmlns:wne="http://schemas.microsoft.com/office/word/2006/wordml" xmlns:wps="http://schemas.microsoft.com/office/word/2010/wordprocessingShape" mc:Ignorable="w14 wp14 mv">
+<w:ftr xmlns:wpc="http://schemas.microsoft.com/office/word/2010/wordprocessingCanvas" xmlns:mc="http://schemas.openxmlformats.org/markup-compatibility/2006" xmlns:o="urn:schemas-microsoft-com:office:office" xmlns:r="http://schemas.openxmlformats.org/officeDocument/2006/relationships" xmlns:m="http://schemas.openxmlformats.org/officeDocument/2006/math" xmlns:v="urn:schemas-microsoft-com:vml" xmlns:wp14="http://schemas.microsoft.com/office/word/2010/wordprocessingDrawing" xmlns:wp="http://schemas.openxmlformats.org/drawingml/2006/wordprocessingDrawing" xmlns:w10="urn:schemas-microsoft-com:office:word" xmlns:w="http://schemas.openxmlformats.org/wordprocessingml/2006/main" xmlns:w14="http://schemas.microsoft.com/office/word/2010/wordml" xmlns:w15="http://schemas.microsoft.com/office/word/2012/wordml" xmlns:wpg="http://schemas.microsoft.com/office/word/2010/wordprocessingGroup" xmlns:wpi="http://schemas.microsoft.com/office/word/2010/wordprocessingInk" xmlns:wne="http://schemas.microsoft.com/office/word/2006/wordml" xmlns:wps="http://schemas.microsoft.com/office/word/2010/wordprocessingShape" mc:Ignorable="w14 w15 wp14">
   <w:sdt>
     <w:sdtPr>
       <w:rPr>
@@ -3155,7 +3190,7 @@
 </file>
 
 <file path=word/footnotes.xml><?xml version="1.0" encoding="utf-8"?>
-<w:footnotes xmlns:wpc="http://schemas.microsoft.com/office/word/2010/wordprocessingCanvas" xmlns:mo="http://schemas.microsoft.com/office/mac/office/2008/main" xmlns:mc="http://schemas.openxmlformats.org/markup-compatibility/2006" xmlns:mv="urn:schemas-microsoft-com:mac:vml" xmlns:o="urn:schemas-microsoft-com:office:office" xmlns:r="http://schemas.openxmlformats.org/officeDocument/2006/relationships" xmlns:m="http://schemas.openxmlformats.org/officeDocument/2006/math" xmlns:v="urn:schemas-microsoft-com:vml" xmlns:wp14="http://schemas.microsoft.com/office/word/2010/wordprocessingDrawing" xmlns:wp="http://schemas.openxmlformats.org/drawingml/2006/wordprocessingDrawing" xmlns:w10="urn:schemas-microsoft-com:office:word" xmlns:w="http://schemas.openxmlformats.org/wordprocessingml/2006/main" xmlns:w14="http://schemas.microsoft.com/office/word/2010/wordml" xmlns:wpg="http://schemas.microsoft.com/office/word/2010/wordprocessingGroup" xmlns:wpi="http://schemas.microsoft.com/office/word/2010/wordprocessingInk" xmlns:wne="http://schemas.microsoft.com/office/word/2006/wordml" xmlns:wps="http://schemas.microsoft.com/office/word/2010/wordprocessingShape" mc:Ignorable="w14 wp14">
+<w:footnotes xmlns:wpc="http://schemas.microsoft.com/office/word/2010/wordprocessingCanvas" xmlns:mc="http://schemas.openxmlformats.org/markup-compatibility/2006" xmlns:o="urn:schemas-microsoft-com:office:office" xmlns:r="http://schemas.openxmlformats.org/officeDocument/2006/relationships" xmlns:m="http://schemas.openxmlformats.org/officeDocument/2006/math" xmlns:v="urn:schemas-microsoft-com:vml" xmlns:wp14="http://schemas.microsoft.com/office/word/2010/wordprocessingDrawing" xmlns:wp="http://schemas.openxmlformats.org/drawingml/2006/wordprocessingDrawing" xmlns:w10="urn:schemas-microsoft-com:office:word" xmlns:w="http://schemas.openxmlformats.org/wordprocessingml/2006/main" xmlns:w14="http://schemas.microsoft.com/office/word/2010/wordml" xmlns:w15="http://schemas.microsoft.com/office/word/2012/wordml" xmlns:wpg="http://schemas.microsoft.com/office/word/2010/wordprocessingGroup" xmlns:wpi="http://schemas.microsoft.com/office/word/2010/wordprocessingInk" xmlns:wne="http://schemas.microsoft.com/office/word/2006/wordml" xmlns:wps="http://schemas.microsoft.com/office/word/2010/wordprocessingShape" mc:Ignorable="w14 w15 wp14">
   <w:footnote w:type="separator" w:id="-1">
     <w:p>
       <w:r>
@@ -3174,7 +3209,7 @@
 </file>
 
 <file path=word/header1.xml><?xml version="1.0" encoding="utf-8"?>
-<w:hdr xmlns:wpc="http://schemas.microsoft.com/office/word/2010/wordprocessingCanvas" xmlns:mo="http://schemas.microsoft.com/office/mac/office/2008/main" xmlns:mc="http://schemas.openxmlformats.org/markup-compatibility/2006" xmlns:mv="urn:schemas-microsoft-com:mac:vml" xmlns:o="urn:schemas-microsoft-com:office:office" xmlns:r="http://schemas.openxmlformats.org/officeDocument/2006/relationships" xmlns:m="http://schemas.openxmlformats.org/officeDocument/2006/math" xmlns:v="urn:schemas-microsoft-com:vml" xmlns:wp14="http://schemas.microsoft.com/office/word/2010/wordprocessingDrawing" xmlns:wp="http://schemas.openxmlformats.org/drawingml/2006/wordprocessingDrawing" xmlns:w10="urn:schemas-microsoft-com:office:word" xmlns:w="http://schemas.openxmlformats.org/wordprocessingml/2006/main" xmlns:w14="http://schemas.microsoft.com/office/word/2010/wordml" xmlns:wpg="http://schemas.microsoft.com/office/word/2010/wordprocessingGroup" xmlns:wpi="http://schemas.microsoft.com/office/word/2010/wordprocessingInk" xmlns:wne="http://schemas.microsoft.com/office/word/2006/wordml" xmlns:wps="http://schemas.microsoft.com/office/word/2010/wordprocessingShape" mc:Ignorable="w14 wp14 mv">
+<w:hdr xmlns:wpc="http://schemas.microsoft.com/office/word/2010/wordprocessingCanvas" xmlns:mc="http://schemas.openxmlformats.org/markup-compatibility/2006" xmlns:o="urn:schemas-microsoft-com:office:office" xmlns:r="http://schemas.openxmlformats.org/officeDocument/2006/relationships" xmlns:m="http://schemas.openxmlformats.org/officeDocument/2006/math" xmlns:v="urn:schemas-microsoft-com:vml" xmlns:wp14="http://schemas.microsoft.com/office/word/2010/wordprocessingDrawing" xmlns:wp="http://schemas.openxmlformats.org/drawingml/2006/wordprocessingDrawing" xmlns:w10="urn:schemas-microsoft-com:office:word" xmlns:w="http://schemas.openxmlformats.org/wordprocessingml/2006/main" xmlns:w14="http://schemas.microsoft.com/office/word/2010/wordml" xmlns:w15="http://schemas.microsoft.com/office/word/2012/wordml" xmlns:wpg="http://schemas.microsoft.com/office/word/2010/wordprocessingGroup" xmlns:wpi="http://schemas.microsoft.com/office/word/2010/wordprocessingInk" xmlns:wne="http://schemas.microsoft.com/office/word/2006/wordml" xmlns:wps="http://schemas.microsoft.com/office/word/2010/wordprocessingShape" mc:Ignorable="w14 w15 wp14">
   <w:p>
     <w:pPr>
       <w:pStyle w:val="Header"/>
@@ -3184,7 +3219,7 @@
         <w:noProof/>
       </w:rPr>
       <w:pict w14:anchorId="3439F637">
-        <v:shapetype id="_x0000_t136" coordsize="21600,21600" o:spt="136" adj="10800" path="m@7,0l@8,0m@5,21600l@6,21600e">
+        <v:shapetype id="_x0000_t136" coordsize="21600,21600" o:spt="136" adj="10800" path="m@7,l@8,m@5,21600l@6,21600e">
           <v:formulas>
             <v:f eqn="sum #0 0 10800"/>
             <v:f eqn="prod #0 2 1"/>
@@ -3208,8 +3243,9 @@
           </v:handles>
           <o:lock v:ext="edit" text="t" shapetype="t"/>
         </v:shapetype>
-        <v:shape id="PowerPlusWaterMarkObject2" o:spid="_x0000_s1026" type="#_x0000_t136" style="position:absolute;margin-left:0;margin-top:0;width:438.8pt;height:146.25pt;rotation:315;z-index:-251655168;mso-wrap-edited:f;mso-position-horizontal:center;mso-position-horizontal-relative:margin;mso-position-vertical:center;mso-position-vertical-relative:margin" wrapcoords="21267 4873 13919 4984 14326 6646 14289 11409 11815 5095 11409 4209 11187 4763 10153 11630 8196 5981 7384 4098 7052 4873 5095 4984 5058 5316 5464 7643 5464 9969 3581 6092 3138 5206 2141 4873 369 4873 332 5095 664 8086 775 8640 738 15840 369 16947 553 17501 2141 17612 2806 17169 3433 16615 3876 15396 4098 15950 5353 17723 5501 17612 6239 17501 6609 17390 6609 16947 6239 14953 6239 12406 7458 15950 8529 18276 8824 17612 10449 17501 10633 17390 10633 16947 10338 14732 12036 17723 13476 17501 13550 17058 13550 16726 14436 18055 14695 17612 15433 17501 15618 17390 15101 13956 15175 11741 15359 12073 16467 13403 16504 13181 18756 17612 19643 17501 19901 17723 20270 17501 20344 17169 19901 13292 19975 5981 21046 8307 21304 8529 21415 7864 21415 5427 21267 4873" fillcolor="silver" stroked="f">
+        <v:shape id="PowerPlusWaterMarkObject2" o:spid="_x0000_s2050" type="#_x0000_t136" style="position:absolute;margin-left:0;margin-top:0;width:438.8pt;height:146.25pt;rotation:315;z-index:-251655168;mso-wrap-edited:f;mso-position-horizontal:center;mso-position-horizontal-relative:margin;mso-position-vertical:center;mso-position-vertical-relative:margin" wrapcoords="21267 4873 13919 4984 14326 6646 14289 11409 11815 5095 11409 4209 11187 4763 10153 11630 8196 5981 7384 4098 7052 4873 5095 4984 5058 5316 5464 7643 5464 9969 3581 6092 3138 5206 2141 4873 369 4873 332 5095 664 8086 775 8640 738 15840 369 16947 553 17501 2141 17612 2806 17169 3433 16615 3876 15396 4098 15950 5353 17723 5501 17612 6239 17501 6609 17390 6609 16947 6239 14953 6239 12406 7458 15950 8529 18276 8824 17612 10449 17501 10633 17390 10633 16947 10338 14732 12036 17723 13476 17501 13550 17058 13550 16726 14436 18055 14695 17612 15433 17501 15618 17390 15101 13956 15175 11741 15359 12073 16467 13403 16504 13181 18756 17612 19643 17501 19901 17723 20270 17501 20344 17169 19901 13292 19975 5981 21046 8307 21304 8529 21415 7864 21415 5427 21267 4873" fillcolor="silver" stroked="f">
           <v:textpath style="font-family:&quot;Cambria&quot;;font-size:1pt" string="DRAFT"/>
+          <w10:wrap anchorx="margin" anchory="margin"/>
         </v:shape>
       </w:pict>
     </w:r>
@@ -3218,7 +3254,7 @@
 </file>
 
 <file path=word/header2.xml><?xml version="1.0" encoding="utf-8"?>
-<w:hdr xmlns:wpc="http://schemas.microsoft.com/office/word/2010/wordprocessingCanvas" xmlns:mo="http://schemas.microsoft.com/office/mac/office/2008/main" xmlns:mc="http://schemas.openxmlformats.org/markup-compatibility/2006" xmlns:mv="urn:schemas-microsoft-com:mac:vml" xmlns:o="urn:schemas-microsoft-com:office:office" xmlns:r="http://schemas.openxmlformats.org/officeDocument/2006/relationships" xmlns:m="http://schemas.openxmlformats.org/officeDocument/2006/math" xmlns:v="urn:schemas-microsoft-com:vml" xmlns:wp14="http://schemas.microsoft.com/office/word/2010/wordprocessingDrawing" xmlns:wp="http://schemas.openxmlformats.org/drawingml/2006/wordprocessingDrawing" xmlns:w10="urn:schemas-microsoft-com:office:word" xmlns:w="http://schemas.openxmlformats.org/wordprocessingml/2006/main" xmlns:w14="http://schemas.microsoft.com/office/word/2010/wordml" xmlns:wpg="http://schemas.microsoft.com/office/word/2010/wordprocessingGroup" xmlns:wpi="http://schemas.microsoft.com/office/word/2010/wordprocessingInk" xmlns:wne="http://schemas.microsoft.com/office/word/2006/wordml" xmlns:wps="http://schemas.microsoft.com/office/word/2010/wordprocessingShape" mc:Ignorable="w14 wp14 mv">
+<w:hdr xmlns:wpc="http://schemas.microsoft.com/office/word/2010/wordprocessingCanvas" xmlns:mc="http://schemas.openxmlformats.org/markup-compatibility/2006" xmlns:o="urn:schemas-microsoft-com:office:office" xmlns:r="http://schemas.openxmlformats.org/officeDocument/2006/relationships" xmlns:m="http://schemas.openxmlformats.org/officeDocument/2006/math" xmlns:v="urn:schemas-microsoft-com:vml" xmlns:wp14="http://schemas.microsoft.com/office/word/2010/wordprocessingDrawing" xmlns:wp="http://schemas.openxmlformats.org/drawingml/2006/wordprocessingDrawing" xmlns:w10="urn:schemas-microsoft-com:office:word" xmlns:w="http://schemas.openxmlformats.org/wordprocessingml/2006/main" xmlns:w14="http://schemas.microsoft.com/office/word/2010/wordml" xmlns:w15="http://schemas.microsoft.com/office/word/2012/wordml" xmlns:wpg="http://schemas.microsoft.com/office/word/2010/wordprocessingGroup" xmlns:wpi="http://schemas.microsoft.com/office/word/2010/wordprocessingInk" xmlns:wne="http://schemas.microsoft.com/office/word/2006/wordml" xmlns:wps="http://schemas.microsoft.com/office/word/2010/wordprocessingShape" mc:Ignorable="w14 w15 wp14">
   <w:p>
     <w:pPr>
       <w:pStyle w:val="Header"/>
@@ -3228,7 +3264,7 @@
         <w:noProof/>
       </w:rPr>
       <w:pict w14:anchorId="10E6B6D5">
-        <v:shapetype id="_x0000_t136" coordsize="21600,21600" o:spt="136" adj="10800" path="m@7,0l@8,0m@5,21600l@6,21600e">
+        <v:shapetype id="_x0000_t136" coordsize="21600,21600" o:spt="136" adj="10800" path="m@7,l@8,m@5,21600l@6,21600e">
           <v:formulas>
             <v:f eqn="sum #0 0 10800"/>
             <v:f eqn="prod #0 2 1"/>
@@ -3252,8 +3288,9 @@
           </v:handles>
           <o:lock v:ext="edit" text="t" shapetype="t"/>
         </v:shapetype>
-        <v:shape id="PowerPlusWaterMarkObject1" o:spid="_x0000_s1025" type="#_x0000_t136" style="position:absolute;margin-left:0;margin-top:0;width:438.8pt;height:146.25pt;rotation:315;z-index:-251657216;mso-wrap-edited:f;mso-position-horizontal:center;mso-position-horizontal-relative:margin;mso-position-vertical:center;mso-position-vertical-relative:margin" wrapcoords="21267 4873 13919 4984 14326 6646 14289 11409 11815 5095 11409 4209 11187 4763 10153 11630 8196 5981 7384 4098 7052 4873 5095 4984 5058 5316 5464 7643 5464 9969 3581 6092 3138 5206 2141 4873 369 4873 332 5095 664 8086 775 8640 738 15840 369 16947 553 17501 2141 17612 2806 17169 3433 16615 3876 15396 4098 15950 5353 17723 5501 17612 6239 17501 6609 17390 6609 16947 6239 14953 6239 12406 7458 15950 8529 18276 8824 17612 10449 17501 10633 17390 10633 16947 10338 14732 12036 17723 13476 17501 13550 17058 13550 16726 14436 18055 14695 17612 15433 17501 15618 17390 15101 13956 15175 11741 15359 12073 16467 13403 16504 13181 18756 17612 19643 17501 19901 17723 20270 17501 20344 17169 19901 13292 19975 5981 21046 8307 21304 8529 21415 7864 21415 5427 21267 4873" fillcolor="silver" stroked="f">
+        <v:shape id="PowerPlusWaterMarkObject1" o:spid="_x0000_s2049" type="#_x0000_t136" style="position:absolute;margin-left:0;margin-top:0;width:438.8pt;height:146.25pt;rotation:315;z-index:-251657216;mso-wrap-edited:f;mso-position-horizontal:center;mso-position-horizontal-relative:margin;mso-position-vertical:center;mso-position-vertical-relative:margin" wrapcoords="21267 4873 13919 4984 14326 6646 14289 11409 11815 5095 11409 4209 11187 4763 10153 11630 8196 5981 7384 4098 7052 4873 5095 4984 5058 5316 5464 7643 5464 9969 3581 6092 3138 5206 2141 4873 369 4873 332 5095 664 8086 775 8640 738 15840 369 16947 553 17501 2141 17612 2806 17169 3433 16615 3876 15396 4098 15950 5353 17723 5501 17612 6239 17501 6609 17390 6609 16947 6239 14953 6239 12406 7458 15950 8529 18276 8824 17612 10449 17501 10633 17390 10633 16947 10338 14732 12036 17723 13476 17501 13550 17058 13550 16726 14436 18055 14695 17612 15433 17501 15618 17390 15101 13956 15175 11741 15359 12073 16467 13403 16504 13181 18756 17612 19643 17501 19901 17723 20270 17501 20344 17169 19901 13292 19975 5981 21046 8307 21304 8529 21415 7864 21415 5427 21267 4873" fillcolor="silver" stroked="f">
           <v:textpath style="font-family:&quot;Cambria&quot;;font-size:1pt" string="DRAFT"/>
+          <w10:wrap anchorx="margin" anchory="margin"/>
         </v:shape>
       </w:pict>
     </w:r>
@@ -3262,7 +3299,7 @@
 </file>
 
 <file path=word/header3.xml><?xml version="1.0" encoding="utf-8"?>
-<w:hdr xmlns:wpc="http://schemas.microsoft.com/office/word/2010/wordprocessingCanvas" xmlns:mo="http://schemas.microsoft.com/office/mac/office/2008/main" xmlns:mc="http://schemas.openxmlformats.org/markup-compatibility/2006" xmlns:mv="urn:schemas-microsoft-com:mac:vml" xmlns:o="urn:schemas-microsoft-com:office:office" xmlns:r="http://schemas.openxmlformats.org/officeDocument/2006/relationships" xmlns:m="http://schemas.openxmlformats.org/officeDocument/2006/math" xmlns:v="urn:schemas-microsoft-com:vml" xmlns:wp14="http://schemas.microsoft.com/office/word/2010/wordprocessingDrawing" xmlns:wp="http://schemas.openxmlformats.org/drawingml/2006/wordprocessingDrawing" xmlns:w10="urn:schemas-microsoft-com:office:word" xmlns:w="http://schemas.openxmlformats.org/wordprocessingml/2006/main" xmlns:w14="http://schemas.microsoft.com/office/word/2010/wordml" xmlns:wpg="http://schemas.microsoft.com/office/word/2010/wordprocessingGroup" xmlns:wpi="http://schemas.microsoft.com/office/word/2010/wordprocessingInk" xmlns:wne="http://schemas.microsoft.com/office/word/2006/wordml" xmlns:wps="http://schemas.microsoft.com/office/word/2010/wordprocessingShape" mc:Ignorable="w14 wp14 mv">
+<w:hdr xmlns:wpc="http://schemas.microsoft.com/office/word/2010/wordprocessingCanvas" xmlns:mc="http://schemas.openxmlformats.org/markup-compatibility/2006" xmlns:o="urn:schemas-microsoft-com:office:office" xmlns:r="http://schemas.openxmlformats.org/officeDocument/2006/relationships" xmlns:m="http://schemas.openxmlformats.org/officeDocument/2006/math" xmlns:v="urn:schemas-microsoft-com:vml" xmlns:wp14="http://schemas.microsoft.com/office/word/2010/wordprocessingDrawing" xmlns:wp="http://schemas.openxmlformats.org/drawingml/2006/wordprocessingDrawing" xmlns:w10="urn:schemas-microsoft-com:office:word" xmlns:w="http://schemas.openxmlformats.org/wordprocessingml/2006/main" xmlns:w14="http://schemas.microsoft.com/office/word/2010/wordml" xmlns:w15="http://schemas.microsoft.com/office/word/2012/wordml" xmlns:wpg="http://schemas.microsoft.com/office/word/2010/wordprocessingGroup" xmlns:wpi="http://schemas.microsoft.com/office/word/2010/wordprocessingInk" xmlns:wne="http://schemas.microsoft.com/office/word/2006/wordml" xmlns:wps="http://schemas.microsoft.com/office/word/2010/wordprocessingShape" mc:Ignorable="w14 w15 wp14">
   <w:p>
     <w:pPr>
       <w:pStyle w:val="Header"/>
@@ -3272,7 +3309,7 @@
         <w:noProof/>
       </w:rPr>
       <w:pict w14:anchorId="6175AF78">
-        <v:shapetype id="_x0000_t136" coordsize="21600,21600" o:spt="136" adj="10800" path="m@7,0l@8,0m@5,21600l@6,21600e">
+        <v:shapetype id="_x0000_t136" coordsize="21600,21600" o:spt="136" adj="10800" path="m@7,l@8,m@5,21600l@6,21600e">
           <v:formulas>
             <v:f eqn="sum #0 0 10800"/>
             <v:f eqn="prod #0 2 1"/>
@@ -3296,8 +3333,9 @@
           </v:handles>
           <o:lock v:ext="edit" text="t" shapetype="t"/>
         </v:shapetype>
-        <v:shape id="PowerPlusWaterMarkObject3" o:spid="_x0000_s1027" type="#_x0000_t136" style="position:absolute;margin-left:0;margin-top:0;width:438.8pt;height:146.25pt;rotation:315;z-index:-251653120;mso-wrap-edited:f;mso-position-horizontal:center;mso-position-horizontal-relative:margin;mso-position-vertical:center;mso-position-vertical-relative:margin" wrapcoords="21267 4873 13919 4984 14326 6646 14289 11409 11815 5095 11409 4209 11187 4763 10153 11630 8196 5981 7384 4098 7052 4873 5095 4984 5058 5316 5464 7643 5464 9969 3581 6092 3138 5206 2141 4873 369 4873 332 5095 664 8086 775 8640 738 15840 369 16947 553 17501 2141 17612 2806 17169 3433 16615 3876 15396 4098 15950 5353 17723 5501 17612 6239 17501 6609 17390 6609 16947 6239 14953 6239 12406 7458 15950 8529 18276 8824 17612 10449 17501 10633 17390 10633 16947 10338 14732 12036 17723 13476 17501 13550 17058 13550 16726 14436 18055 14695 17612 15433 17501 15618 17390 15101 13956 15175 11741 15359 12073 16467 13403 16504 13181 18756 17612 19643 17501 19901 17723 20270 17501 20344 17169 19901 13292 19975 5981 21046 8307 21304 8529 21415 7864 21415 5427 21267 4873" fillcolor="silver" stroked="f">
+        <v:shape id="PowerPlusWaterMarkObject3" o:spid="_x0000_s2051" type="#_x0000_t136" style="position:absolute;margin-left:0;margin-top:0;width:438.8pt;height:146.25pt;rotation:315;z-index:-251653120;mso-wrap-edited:f;mso-position-horizontal:center;mso-position-horizontal-relative:margin;mso-position-vertical:center;mso-position-vertical-relative:margin" wrapcoords="21267 4873 13919 4984 14326 6646 14289 11409 11815 5095 11409 4209 11187 4763 10153 11630 8196 5981 7384 4098 7052 4873 5095 4984 5058 5316 5464 7643 5464 9969 3581 6092 3138 5206 2141 4873 369 4873 332 5095 664 8086 775 8640 738 15840 369 16947 553 17501 2141 17612 2806 17169 3433 16615 3876 15396 4098 15950 5353 17723 5501 17612 6239 17501 6609 17390 6609 16947 6239 14953 6239 12406 7458 15950 8529 18276 8824 17612 10449 17501 10633 17390 10633 16947 10338 14732 12036 17723 13476 17501 13550 17058 13550 16726 14436 18055 14695 17612 15433 17501 15618 17390 15101 13956 15175 11741 15359 12073 16467 13403 16504 13181 18756 17612 19643 17501 19901 17723 20270 17501 20344 17169 19901 13292 19975 5981 21046 8307 21304 8529 21415 7864 21415 5427 21267 4873" fillcolor="silver" stroked="f">
           <v:textpath style="font-family:&quot;Cambria&quot;;font-size:1pt" string="DRAFT"/>
+          <w10:wrap anchorx="margin" anchory="margin"/>
         </v:shape>
       </w:pict>
     </w:r>
@@ -3306,7 +3344,7 @@
 </file>
 
 <file path=word/numbering.xml><?xml version="1.0" encoding="utf-8"?>
-<w:numbering xmlns:wpc="http://schemas.microsoft.com/office/word/2010/wordprocessingCanvas" xmlns:mo="http://schemas.microsoft.com/office/mac/office/2008/main" xmlns:mc="http://schemas.openxmlformats.org/markup-compatibility/2006" xmlns:mv="urn:schemas-microsoft-com:mac:vml" xmlns:o="urn:schemas-microsoft-com:office:office" xmlns:r="http://schemas.openxmlformats.org/officeDocument/2006/relationships" xmlns:m="http://schemas.openxmlformats.org/officeDocument/2006/math" xmlns:v="urn:schemas-microsoft-com:vml" xmlns:wp14="http://schemas.microsoft.com/office/word/2010/wordprocessingDrawing" xmlns:wp="http://schemas.openxmlformats.org/drawingml/2006/wordprocessingDrawing" xmlns:w10="urn:schemas-microsoft-com:office:word" xmlns:w="http://schemas.openxmlformats.org/wordprocessingml/2006/main" xmlns:w14="http://schemas.microsoft.com/office/word/2010/wordml" xmlns:wpg="http://schemas.microsoft.com/office/word/2010/wordprocessingGroup" xmlns:wpi="http://schemas.microsoft.com/office/word/2010/wordprocessingInk" xmlns:wne="http://schemas.microsoft.com/office/word/2006/wordml" xmlns:wps="http://schemas.microsoft.com/office/word/2010/wordprocessingShape" mc:Ignorable="w14 wp14">
+<w:numbering xmlns:wpc="http://schemas.microsoft.com/office/word/2010/wordprocessingCanvas" xmlns:mc="http://schemas.openxmlformats.org/markup-compatibility/2006" xmlns:o="urn:schemas-microsoft-com:office:office" xmlns:r="http://schemas.openxmlformats.org/officeDocument/2006/relationships" xmlns:m="http://schemas.openxmlformats.org/officeDocument/2006/math" xmlns:v="urn:schemas-microsoft-com:vml" xmlns:wp14="http://schemas.microsoft.com/office/word/2010/wordprocessingDrawing" xmlns:wp="http://schemas.openxmlformats.org/drawingml/2006/wordprocessingDrawing" xmlns:w10="urn:schemas-microsoft-com:office:word" xmlns:w="http://schemas.openxmlformats.org/wordprocessingml/2006/main" xmlns:w14="http://schemas.microsoft.com/office/word/2010/wordml" xmlns:w15="http://schemas.microsoft.com/office/word/2012/wordml" xmlns:wpg="http://schemas.microsoft.com/office/word/2010/wordprocessingGroup" xmlns:wpi="http://schemas.microsoft.com/office/word/2010/wordprocessingInk" xmlns:wne="http://schemas.microsoft.com/office/word/2006/wordml" xmlns:wps="http://schemas.microsoft.com/office/word/2010/wordprocessingShape" mc:Ignorable="w14 w15 wp14">
   <w:abstractNum w:abstractNumId="0">
     <w:nsid w:val="244D4DDB"/>
     <w:multiLevelType w:val="hybridMultilevel"/>
@@ -3872,7 +3910,7 @@
 </file>
 
 <file path=word/styles.xml><?xml version="1.0" encoding="utf-8"?>
-<w:styles xmlns:mc="http://schemas.openxmlformats.org/markup-compatibility/2006" xmlns:r="http://schemas.openxmlformats.org/officeDocument/2006/relationships" xmlns:w="http://schemas.openxmlformats.org/wordprocessingml/2006/main" xmlns:w14="http://schemas.microsoft.com/office/word/2010/wordml" mc:Ignorable="w14">
+<w:styles xmlns:mc="http://schemas.openxmlformats.org/markup-compatibility/2006" xmlns:r="http://schemas.openxmlformats.org/officeDocument/2006/relationships" xmlns:w="http://schemas.openxmlformats.org/wordprocessingml/2006/main" xmlns:w14="http://schemas.microsoft.com/office/word/2010/wordml" xmlns:w15="http://schemas.microsoft.com/office/word/2012/wordml" mc:Ignorable="w14 w15">
   <w:docDefaults>
     <w:rPrDefault>
       <w:rPr>
@@ -3884,746 +3922,369 @@
     </w:rPrDefault>
     <w:pPrDefault/>
   </w:docDefaults>
-  <w:latentStyles w:defLockedState="0" w:defUIPriority="99" w:defSemiHidden="1" w:defUnhideWhenUsed="1" w:defQFormat="0" w:count="276">
-    <w:lsdException w:name="Normal" w:semiHidden="0" w:uiPriority="0" w:unhideWhenUsed="0" w:qFormat="1"/>
-    <w:lsdException w:name="heading 1" w:semiHidden="0" w:uiPriority="9" w:unhideWhenUsed="0" w:qFormat="1"/>
-    <w:lsdException w:name="heading 2" w:uiPriority="9" w:qFormat="1"/>
-    <w:lsdException w:name="heading 3" w:uiPriority="9" w:qFormat="1"/>
-    <w:lsdException w:name="heading 4" w:uiPriority="9" w:qFormat="1"/>
-    <w:lsdException w:name="heading 5" w:uiPriority="9" w:qFormat="1"/>
-    <w:lsdException w:name="heading 6" w:uiPriority="9" w:qFormat="1"/>
-    <w:lsdException w:name="heading 7" w:uiPriority="9" w:qFormat="1"/>
-    <w:lsdException w:name="heading 8" w:uiPriority="9" w:qFormat="1"/>
-    <w:lsdException w:name="heading 9" w:uiPriority="9" w:qFormat="1"/>
-    <w:lsdException w:name="toc 1" w:uiPriority="39"/>
-    <w:lsdException w:name="toc 2" w:uiPriority="39"/>
-    <w:lsdException w:name="toc 3" w:uiPriority="39"/>
-    <w:lsdException w:name="toc 4" w:uiPriority="39"/>
-    <w:lsdException w:name="toc 5" w:uiPriority="39"/>
-    <w:lsdException w:name="toc 6" w:uiPriority="39"/>
-    <w:lsdException w:name="toc 7" w:uiPriority="39"/>
-    <w:lsdException w:name="toc 8" w:uiPriority="39"/>
-    <w:lsdException w:name="toc 9" w:uiPriority="39"/>
-    <w:lsdException w:name="caption" w:uiPriority="35" w:qFormat="1"/>
-    <w:lsdException w:name="Title" w:semiHidden="0" w:uiPriority="10" w:unhideWhenUsed="0" w:qFormat="1"/>
-    <w:lsdException w:name="Default Paragraph Font" w:uiPriority="1"/>
-    <w:lsdException w:name="Subtitle" w:semiHidden="0" w:uiPriority="11" w:unhideWhenUsed="0" w:qFormat="1"/>
-    <w:lsdException w:name="Strong" w:semiHidden="0" w:uiPriority="22" w:unhideWhenUsed="0" w:qFormat="1"/>
-    <w:lsdException w:name="Emphasis" w:semiHidden="0" w:uiPriority="20" w:unhideWhenUsed="0" w:qFormat="1"/>
-    <w:lsdException w:name="Table Grid" w:semiHidden="0" w:uiPriority="59" w:unhideWhenUsed="0"/>
-    <w:lsdException w:name="Placeholder Text" w:unhideWhenUsed="0"/>
-    <w:lsdException w:name="No Spacing" w:semiHidden="0" w:uiPriority="1" w:unhideWhenUsed="0" w:qFormat="1"/>
-    <w:lsdException w:name="Light Shading" w:semiHidden="0" w:uiPriority="60" w:unhideWhenUsed="0"/>
-    <w:lsdException w:name="Light List" w:semiHidden="0" w:uiPriority="61" w:unhideWhenUsed="0"/>
-    <w:lsdException w:name="Light Grid" w:semiHidden="0" w:uiPriority="62" w:unhideWhenUsed="0"/>
-    <w:lsdException w:name="Medium Shading 1" w:semiHidden="0" w:uiPriority="63" w:unhideWhenUsed="0"/>
-    <w:lsdException w:name="Medium Shading 2" w:semiHidden="0" w:uiPriority="64" w:unhideWhenUsed="0"/>
-    <w:lsdException w:name="Medium List 1" w:semiHidden="0" w:uiPriority="65" w:unhideWhenUsed="0"/>
-    <w:lsdException w:name="Medium List 2" w:semiHidden="0" w:uiPriority="66" w:unhideWhenUsed="0"/>
-    <w:lsdException w:name="Medium Grid 1" w:semiHidden="0" w:uiPriority="67" w:unhideWhenUsed="0"/>
-    <w:lsdException w:name="Medium Grid 2" w:semiHidden="0" w:uiPriority="68" w:unhideWhenUsed="0"/>
-    <w:lsdException w:name="Medium Grid 3" w:semiHidden="0" w:uiPriority="69" w:unhideWhenUsed="0"/>
-    <w:lsdException w:name="Dark List" w:semiHidden="0" w:uiPriority="70" w:unhideWhenUsed="0"/>
-    <w:lsdException w:name="Colorful Shading" w:semiHidden="0" w:uiPriority="71" w:unhideWhenUsed="0"/>
-    <w:lsdException w:name="Colorful List" w:semiHidden="0" w:uiPriority="72" w:unhideWhenUsed="0"/>
-    <w:lsdException w:name="Colorful Grid" w:semiHidden="0" w:uiPriority="73" w:unhideWhenUsed="0"/>
-    <w:lsdException w:name="Light Shading Accent 1" w:semiHidden="0" w:uiPriority="60" w:unhideWhenUsed="0"/>
-    <w:lsdException w:name="Light List Accent 1" w:semiHidden="0" w:uiPriority="61" w:unhideWhenUsed="0"/>
-    <w:lsdException w:name="Light Grid Accent 1" w:semiHidden="0" w:uiPriority="62" w:unhideWhenUsed="0"/>
-    <w:lsdException w:name="Medium Shading 1 Accent 1" w:semiHidden="0" w:uiPriority="63" w:unhideWhenUsed="0"/>
-    <w:lsdException w:name="Medium Shading 2 Accent 1" w:semiHidden="0" w:uiPriority="64" w:unhideWhenUsed="0"/>
-    <w:lsdException w:name="Medium List 1 Accent 1" w:semiHidden="0" w:uiPriority="65" w:unhideWhenUsed="0"/>
-    <w:lsdException w:name="Revision" w:unhideWhenUsed="0"/>
-    <w:lsdException w:name="List Paragraph" w:semiHidden="0" w:uiPriority="34" w:unhideWhenUsed="0" w:qFormat="1"/>
-    <w:lsdException w:name="Quote" w:semiHidden="0" w:uiPriority="29" w:unhideWhenUsed="0" w:qFormat="1"/>
-    <w:lsdException w:name="Intense Quote" w:semiHidden="0" w:uiPriority="30" w:unhideWhenUsed="0" w:qFormat="1"/>
-    <w:lsdException w:name="Medium List 2 Accent 1" w:semiHidden="0" w:uiPriority="66" w:unhideWhenUsed="0"/>
-    <w:lsdException w:name="Medium Grid 1 Accent 1" w:semiHidden="0" w:uiPriority="67" w:unhideWhenUsed="0"/>
-    <w:lsdException w:name="Medium Grid 2 Accent 1" w:semiHidden="0" w:uiPriority="68" w:unhideWhenUsed="0"/>
-    <w:lsdException w:name="Medium Grid 3 Accent 1" w:semiHidden="0" w:uiPriority="69" w:unhideWhenUsed="0"/>
-    <w:lsdException w:name="Dark List Accent 1" w:semiHidden="0" w:uiPriority="70" w:unhideWhenUsed="0"/>
-    <w:lsdException w:name="Colorful Shading Accent 1" w:semiHidden="0" w:uiPriority="71" w:unhideWhenUsed="0"/>
-    <w:lsdException w:name="Colorful List Accent 1" w:semiHidden="0" w:uiPriority="72" w:unhideWhenUsed="0"/>
-    <w:lsdException w:name="Colorful Grid Accent 1" w:semiHidden="0" w:uiPriority="73" w:unhideWhenUsed="0"/>
-    <w:lsdException w:name="Light Shading Accent 2" w:semiHidden="0" w:uiPriority="60" w:unhideWhenUsed="0"/>
-    <w:lsdException w:name="Light List Accent 2" w:semiHidden="0" w:uiPriority="61" w:unhideWhenUsed="0"/>
-    <w:lsdException w:name="Light Grid Accent 2" w:semiHidden="0" w:uiPriority="62" w:unhideWhenUsed="0"/>
-    <w:lsdException w:name="Medium Shading 1 Accent 2" w:semiHidden="0" w:uiPriority="63" w:unhideWhenUsed="0"/>
-    <w:lsdException w:name="Medium Shading 2 Accent 2" w:semiHidden="0" w:uiPriority="64" w:unhideWhenUsed="0"/>
-    <w:lsdException w:name="Medium List 1 Accent 2" w:semiHidden="0" w:uiPriority="65" w:unhideWhenUsed="0"/>
-    <w:lsdException w:name="Medium List 2 Accent 2" w:semiHidden="0" w:uiPriority="66" w:unhideWhenUsed="0"/>
-    <w:lsdException w:name="Medium Grid 1 Accent 2" w:semiHidden="0" w:uiPriority="67" w:unhideWhenUsed="0"/>
-    <w:lsdException w:name="Medium Grid 2 Accent 2" w:semiHidden="0" w:uiPriority="68" w:unhideWhenUsed="0"/>
-    <w:lsdException w:name="Medium Grid 3 Accent 2" w:semiHidden="0" w:uiPriority="69" w:unhideWhenUsed="0"/>
-    <w:lsdException w:name="Dark List Accent 2" w:semiHidden="0" w:uiPriority="70" w:unhideWhenUsed="0"/>
-    <w:lsdException w:name="Colorful Shading Accent 2" w:semiHidden="0" w:uiPriority="71" w:unhideWhenUsed="0"/>
-    <w:lsdException w:name="Colorful List Accent 2" w:semiHidden="0" w:uiPriority="72" w:unhideWhenUsed="0"/>
-    <w:lsdException w:name="Colorful Grid Accent 2" w:semiHidden="0" w:uiPriority="73" w:unhideWhenUsed="0"/>
-    <w:lsdException w:name="Light Shading Accent 3" w:semiHidden="0" w:uiPriority="60" w:unhideWhenUsed="0"/>
-    <w:lsdException w:name="Light List Accent 3" w:semiHidden="0" w:uiPriority="61" w:unhideWhenUsed="0"/>
-    <w:lsdException w:name="Light Grid Accent 3" w:semiHidden="0" w:uiPriority="62" w:unhideWhenUsed="0"/>
-    <w:lsdException w:name="Medium Shading 1 Accent 3" w:semiHidden="0" w:uiPriority="63" w:unhideWhenUsed="0"/>
-    <w:lsdException w:name="Medium Shading 2 Accent 3" w:semiHidden="0" w:uiPriority="64" w:unhideWhenUsed="0"/>
-    <w:lsdException w:name="Medium List 1 Accent 3" w:semiHidden="0" w:uiPriority="65" w:unhideWhenUsed="0"/>
-    <w:lsdException w:name="Medium List 2 Accent 3" w:semiHidden="0" w:uiPriority="66" w:unhideWhenUsed="0"/>
-    <w:lsdException w:name="Medium Grid 1 Accent 3" w:semiHidden="0" w:uiPriority="67" w:unhideWhenUsed="0"/>
-    <w:lsdException w:name="Medium Grid 2 Accent 3" w:semiHidden="0" w:uiPriority="68" w:unhideWhenUsed="0"/>
-    <w:lsdException w:name="Medium Grid 3 Accent 3" w:semiHidden="0" w:uiPriority="69" w:unhideWhenUsed="0"/>
-    <w:lsdException w:name="Dark List Accent 3" w:semiHidden="0" w:uiPriority="70" w:unhideWhenUsed="0"/>
-    <w:lsdException w:name="Colorful Shading Accent 3" w:semiHidden="0" w:uiPriority="71" w:unhideWhenUsed="0"/>
-    <w:lsdException w:name="Colorful List Accent 3" w:semiHidden="0" w:uiPriority="72" w:unhideWhenUsed="0"/>
-    <w:lsdException w:name="Colorful Grid Accent 3" w:semiHidden="0" w:uiPriority="73" w:unhideWhenUsed="0"/>
-    <w:lsdException w:name="Light Shading Accent 4" w:semiHidden="0" w:uiPriority="60" w:unhideWhenUsed="0"/>
-    <w:lsdException w:name="Light List Accent 4" w:semiHidden="0" w:uiPriority="61" w:unhideWhenUsed="0"/>
-    <w:lsdException w:name="Light Grid Accent 4" w:semiHidden="0" w:uiPriority="62" w:unhideWhenUsed="0"/>
-    <w:lsdException w:name="Medium Shading 1 Accent 4" w:semiHidden="0" w:uiPriority="63" w:unhideWhenUsed="0"/>
-    <w:lsdException w:name="Medium Shading 2 Accent 4" w:semiHidden="0" w:uiPriority="64" w:unhideWhenUsed="0"/>
-    <w:lsdException w:name="Medium List 1 Accent 4" w:semiHidden="0" w:uiPriority="65" w:unhideWhenUsed="0"/>
-    <w:lsdException w:name="Medium List 2 Accent 4" w:semiHidden="0" w:uiPriority="66" w:unhideWhenUsed="0"/>
-    <w:lsdException w:name="Medium Grid 1 Accent 4" w:semiHidden="0" w:uiPriority="67" w:unhideWhenUsed="0"/>
-    <w:lsdException w:name="Medium Grid 2 Accent 4" w:semiHidden="0" w:uiPriority="68" w:unhideWhenUsed="0"/>
-    <w:lsdException w:name="Medium Grid 3 Accent 4" w:semiHidden="0" w:uiPriority="69" w:unhideWhenUsed="0"/>
-    <w:lsdException w:name="Dark List Accent 4" w:semiHidden="0" w:uiPriority="70" w:unhideWhenUsed="0"/>
-    <w:lsdException w:name="Colorful Shading Accent 4" w:semiHidden="0" w:uiPriority="71" w:unhideWhenUsed="0"/>
-    <w:lsdException w:name="Colorful List Accent 4" w:semiHidden="0" w:uiPriority="72" w:unhideWhenUsed="0"/>
-    <w:lsdException w:name="Colorful Grid Accent 4" w:semiHidden="0" w:uiPriority="73" w:unhideWhenUsed="0"/>
-    <w:lsdException w:name="Light Shading Accent 5" w:semiHidden="0" w:uiPriority="60" w:unhideWhenUsed="0"/>
-    <w:lsdException w:name="Light List Accent 5" w:semiHidden="0" w:uiPriority="61" w:unhideWhenUsed="0"/>
-    <w:lsdException w:name="Light Grid Accent 5" w:semiHidden="0" w:uiPriority="62" w:unhideWhenUsed="0"/>
-    <w:lsdException w:name="Medium Shading 1 Accent 5" w:semiHidden="0" w:uiPriority="63" w:unhideWhenUsed="0"/>
-    <w:lsdException w:name="Medium Shading 2 Accent 5" w:semiHidden="0" w:uiPriority="64" w:unhideWhenUsed="0"/>
-    <w:lsdException w:name="Medium List 1 Accent 5" w:semiHidden="0" w:uiPriority="65" w:unhideWhenUsed="0"/>
-    <w:lsdException w:name="Medium List 2 Accent 5" w:semiHidden="0" w:uiPriority="66" w:unhideWhenUsed="0"/>
-    <w:lsdException w:name="Medium Grid 1 Accent 5" w:semiHidden="0" w:uiPriority="67" w:unhideWhenUsed="0"/>
-    <w:lsdException w:name="Medium Grid 2 Accent 5" w:semiHidden="0" w:uiPriority="68" w:unhideWhenUsed="0"/>
-    <w:lsdException w:name="Medium Grid 3 Accent 5" w:semiHidden="0" w:uiPriority="69" w:unhideWhenUsed="0"/>
-    <w:lsdException w:name="Dark List Accent 5" w:semiHidden="0" w:uiPriority="70" w:unhideWhenUsed="0"/>
-    <w:lsdException w:name="Colorful Shading Accent 5" w:semiHidden="0" w:uiPriority="71" w:unhideWhenUsed="0"/>
-    <w:lsdException w:name="Colorful List Accent 5" w:semiHidden="0" w:uiPriority="72" w:unhideWhenUsed="0"/>
-    <w:lsdException w:name="Colorful Grid Accent 5" w:semiHidden="0" w:uiPriority="73" w:unhideWhenUsed="0"/>
-    <w:lsdException w:name="Light Shading Accent 6" w:semiHidden="0" w:uiPriority="60" w:unhideWhenUsed="0"/>
-    <w:lsdException w:name="Light List Accent 6" w:semiHidden="0" w:uiPriority="61" w:unhideWhenUsed="0"/>
-    <w:lsdException w:name="Light Grid Accent 6" w:semiHidden="0" w:uiPriority="62" w:unhideWhenUsed="0"/>
-    <w:lsdException w:name="Medium Shading 1 Accent 6" w:semiHidden="0" w:uiPriority="63" w:unhideWhenUsed="0"/>
-    <w:lsdException w:name="Medium Shading 2 Accent 6" w:semiHidden="0" w:uiPriority="64" w:unhideWhenUsed="0"/>
-    <w:lsdException w:name="Medium List 1 Accent 6" w:semiHidden="0" w:uiPriority="65" w:unhideWhenUsed="0"/>
-    <w:lsdException w:name="Medium List 2 Accent 6" w:semiHidden="0" w:uiPriority="66" w:unhideWhenUsed="0"/>
-    <w:lsdException w:name="Medium Grid 1 Accent 6" w:semiHidden="0" w:uiPriority="67" w:unhideWhenUsed="0"/>
-    <w:lsdException w:name="Medium Grid 2 Accent 6" w:semiHidden="0" w:uiPriority="68" w:unhideWhenUsed="0"/>
-    <w:lsdException w:name="Medium Grid 3 Accent 6" w:semiHidden="0" w:uiPriority="69" w:unhideWhenUsed="0"/>
-    <w:lsdException w:name="Dark List Accent 6" w:semiHidden="0" w:uiPriority="70" w:unhideWhenUsed="0"/>
-    <w:lsdException w:name="Colorful Shading Accent 6" w:semiHidden="0" w:uiPriority="71" w:unhideWhenUsed="0"/>
-    <w:lsdException w:name="Colorful List Accent 6" w:semiHidden="0" w:uiPriority="72" w:unhideWhenUsed="0"/>
-    <w:lsdException w:name="Colorful Grid Accent 6" w:semiHidden="0" w:uiPriority="73" w:unhideWhenUsed="0"/>
-    <w:lsdException w:name="Subtle Emphasis" w:semiHidden="0" w:uiPriority="19" w:unhideWhenUsed="0" w:qFormat="1"/>
-    <w:lsdException w:name="Intense Emphasis" w:semiHidden="0" w:uiPriority="21" w:unhideWhenUsed="0" w:qFormat="1"/>
-    <w:lsdException w:name="Subtle Reference" w:semiHidden="0" w:uiPriority="31" w:unhideWhenUsed="0" w:qFormat="1"/>
-    <w:lsdException w:name="Intense Reference" w:semiHidden="0" w:uiPriority="32" w:unhideWhenUsed="0" w:qFormat="1"/>
-    <w:lsdException w:name="Book Title" w:semiHidden="0" w:uiPriority="33" w:unhideWhenUsed="0" w:qFormat="1"/>
-    <w:lsdException w:name="Bibliography" w:uiPriority="37"/>
-    <w:lsdException w:name="TOC Heading" w:uiPriority="39" w:qFormat="1"/>
-  </w:latentStyles>
-  <w:style w:type="paragraph" w:default="1" w:styleId="Normal">
-    <w:name w:val="Normal"/>
-    <w:qFormat/>
-  </w:style>
-  <w:style w:type="paragraph" w:styleId="Heading1">
-    <w:name w:val="heading 1"/>
-    <w:basedOn w:val="Normal"/>
-    <w:next w:val="Normal"/>
-    <w:link w:val="Heading1Char"/>
-    <w:uiPriority w:val="9"/>
-    <w:qFormat/>
-    <w:rsid w:val="00CE3F48"/>
-    <w:pPr>
-      <w:keepNext/>
-      <w:keepLines/>
-      <w:spacing w:before="480"/>
-      <w:outlineLvl w:val="0"/>
-    </w:pPr>
-    <w:rPr>
-      <w:rFonts w:asciiTheme="majorHAnsi" w:eastAsiaTheme="majorEastAsia" w:hAnsiTheme="majorHAnsi" w:cstheme="majorBidi"/>
-      <w:b/>
-      <w:bCs/>
-      <w:color w:val="345A8A" w:themeColor="accent1" w:themeShade="B5"/>
-      <w:sz w:val="32"/>
-      <w:szCs w:val="32"/>
-    </w:rPr>
-  </w:style>
-  <w:style w:type="paragraph" w:styleId="Heading2">
-    <w:name w:val="heading 2"/>
-    <w:basedOn w:val="Normal"/>
-    <w:next w:val="Normal"/>
-    <w:link w:val="Heading2Char"/>
-    <w:uiPriority w:val="9"/>
-    <w:unhideWhenUsed/>
-    <w:qFormat/>
-    <w:rsid w:val="00912A01"/>
-    <w:pPr>
-      <w:keepNext/>
-      <w:keepLines/>
-      <w:spacing w:before="200"/>
-      <w:outlineLvl w:val="1"/>
-    </w:pPr>
-    <w:rPr>
-      <w:rFonts w:asciiTheme="majorHAnsi" w:eastAsiaTheme="majorEastAsia" w:hAnsiTheme="majorHAnsi" w:cstheme="majorBidi"/>
-      <w:b/>
-      <w:bCs/>
-      <w:color w:val="4F81BD" w:themeColor="accent1"/>
-      <w:sz w:val="26"/>
-      <w:szCs w:val="26"/>
-    </w:rPr>
-  </w:style>
-  <w:style w:type="character" w:default="1" w:styleId="DefaultParagraphFont">
-    <w:name w:val="Default Paragraph Font"/>
-    <w:uiPriority w:val="1"/>
-    <w:semiHidden/>
-    <w:unhideWhenUsed/>
-  </w:style>
-  <w:style w:type="table" w:default="1" w:styleId="TableNormal">
-    <w:name w:val="Normal Table"/>
-    <w:uiPriority w:val="99"/>
-    <w:semiHidden/>
-    <w:unhideWhenUsed/>
-    <w:tblPr>
-      <w:tblInd w:w="0" w:type="dxa"/>
-      <w:tblCellMar>
-        <w:top w:w="0" w:type="dxa"/>
-        <w:left w:w="108" w:type="dxa"/>
-        <w:bottom w:w="0" w:type="dxa"/>
-        <w:right w:w="108" w:type="dxa"/>
-      </w:tblCellMar>
-    </w:tblPr>
-  </w:style>
-  <w:style w:type="numbering" w:default="1" w:styleId="NoList">
-    <w:name w:val="No List"/>
-    <w:uiPriority w:val="99"/>
-    <w:semiHidden/>
-    <w:unhideWhenUsed/>
-  </w:style>
-  <w:style w:type="character" w:customStyle="1" w:styleId="Heading1Char">
-    <w:name w:val="Heading 1 Char"/>
-    <w:basedOn w:val="DefaultParagraphFont"/>
-    <w:link w:val="Heading1"/>
-    <w:uiPriority w:val="9"/>
-    <w:rsid w:val="00CE3F48"/>
-    <w:rPr>
-      <w:rFonts w:asciiTheme="majorHAnsi" w:eastAsiaTheme="majorEastAsia" w:hAnsiTheme="majorHAnsi" w:cstheme="majorBidi"/>
-      <w:b/>
-      <w:bCs/>
-      <w:color w:val="345A8A" w:themeColor="accent1" w:themeShade="B5"/>
-      <w:sz w:val="32"/>
-      <w:szCs w:val="32"/>
-    </w:rPr>
-  </w:style>
-  <w:style w:type="paragraph" w:styleId="TOCHeading">
-    <w:name w:val="TOC Heading"/>
-    <w:basedOn w:val="Heading1"/>
-    <w:next w:val="Normal"/>
-    <w:uiPriority w:val="39"/>
-    <w:unhideWhenUsed/>
-    <w:qFormat/>
-    <w:rsid w:val="00223504"/>
-    <w:pPr>
-      <w:spacing w:line="276" w:lineRule="auto"/>
-      <w:outlineLvl w:val="9"/>
-    </w:pPr>
-    <w:rPr>
-      <w:color w:val="365F91" w:themeColor="accent1" w:themeShade="BF"/>
-      <w:sz w:val="28"/>
-      <w:szCs w:val="28"/>
-    </w:rPr>
-  </w:style>
-  <w:style w:type="paragraph" w:styleId="TOC1">
-    <w:name w:val="toc 1"/>
-    <w:basedOn w:val="Normal"/>
-    <w:next w:val="Normal"/>
-    <w:autoRedefine/>
-    <w:uiPriority w:val="39"/>
-    <w:unhideWhenUsed/>
-    <w:rsid w:val="00223504"/>
-    <w:pPr>
-      <w:spacing w:before="120"/>
-    </w:pPr>
-    <w:rPr>
-      <w:b/>
-    </w:rPr>
-  </w:style>
-  <w:style w:type="paragraph" w:styleId="BalloonText">
-    <w:name w:val="Balloon Text"/>
-    <w:basedOn w:val="Normal"/>
-    <w:link w:val="BalloonTextChar"/>
-    <w:uiPriority w:val="99"/>
-    <w:semiHidden/>
-    <w:unhideWhenUsed/>
-    <w:rsid w:val="00223504"/>
-    <w:rPr>
-      <w:rFonts w:ascii="Lucida Grande" w:hAnsi="Lucida Grande"/>
-      <w:sz w:val="18"/>
-      <w:szCs w:val="18"/>
-    </w:rPr>
-  </w:style>
-  <w:style w:type="character" w:customStyle="1" w:styleId="BalloonTextChar">
-    <w:name w:val="Balloon Text Char"/>
-    <w:basedOn w:val="DefaultParagraphFont"/>
-    <w:link w:val="BalloonText"/>
-    <w:uiPriority w:val="99"/>
-    <w:semiHidden/>
-    <w:rsid w:val="00223504"/>
-    <w:rPr>
-      <w:rFonts w:ascii="Lucida Grande" w:hAnsi="Lucida Grande"/>
-      <w:sz w:val="18"/>
-      <w:szCs w:val="18"/>
-    </w:rPr>
-  </w:style>
-  <w:style w:type="paragraph" w:styleId="TOC2">
-    <w:name w:val="toc 2"/>
-    <w:basedOn w:val="Normal"/>
-    <w:next w:val="Normal"/>
-    <w:autoRedefine/>
-    <w:uiPriority w:val="39"/>
-    <w:unhideWhenUsed/>
-    <w:rsid w:val="00223504"/>
-    <w:pPr>
-      <w:ind w:left="240"/>
-    </w:pPr>
-    <w:rPr>
-      <w:b/>
-      <w:sz w:val="22"/>
-      <w:szCs w:val="22"/>
-    </w:rPr>
-  </w:style>
-  <w:style w:type="paragraph" w:styleId="TOC3">
-    <w:name w:val="toc 3"/>
-    <w:basedOn w:val="Normal"/>
-    <w:next w:val="Normal"/>
-    <w:autoRedefine/>
-    <w:uiPriority w:val="39"/>
-    <w:semiHidden/>
-    <w:unhideWhenUsed/>
-    <w:rsid w:val="00223504"/>
-    <w:pPr>
-      <w:ind w:left="480"/>
-    </w:pPr>
-    <w:rPr>
-      <w:sz w:val="22"/>
-      <w:szCs w:val="22"/>
-    </w:rPr>
-  </w:style>
-  <w:style w:type="paragraph" w:styleId="TOC4">
-    <w:name w:val="toc 4"/>
-    <w:basedOn w:val="Normal"/>
-    <w:next w:val="Normal"/>
-    <w:autoRedefine/>
-    <w:uiPriority w:val="39"/>
-    <w:semiHidden/>
-    <w:unhideWhenUsed/>
-    <w:rsid w:val="00223504"/>
-    <w:pPr>
-      <w:ind w:left="720"/>
-    </w:pPr>
-    <w:rPr>
-      <w:sz w:val="20"/>
-      <w:szCs w:val="20"/>
-    </w:rPr>
-  </w:style>
-  <w:style w:type="paragraph" w:styleId="TOC5">
-    <w:name w:val="toc 5"/>
-    <w:basedOn w:val="Normal"/>
-    <w:next w:val="Normal"/>
-    <w:autoRedefine/>
-    <w:uiPriority w:val="39"/>
-    <w:semiHidden/>
-    <w:unhideWhenUsed/>
-    <w:rsid w:val="00223504"/>
-    <w:pPr>
-      <w:ind w:left="960"/>
-    </w:pPr>
-    <w:rPr>
-      <w:sz w:val="20"/>
-      <w:szCs w:val="20"/>
-    </w:rPr>
-  </w:style>
-  <w:style w:type="paragraph" w:styleId="TOC6">
-    <w:name w:val="toc 6"/>
-    <w:basedOn w:val="Normal"/>
-    <w:next w:val="Normal"/>
-    <w:autoRedefine/>
-    <w:uiPriority w:val="39"/>
-    <w:semiHidden/>
-    <w:unhideWhenUsed/>
-    <w:rsid w:val="00223504"/>
-    <w:pPr>
-      <w:ind w:left="1200"/>
-    </w:pPr>
-    <w:rPr>
-      <w:sz w:val="20"/>
-      <w:szCs w:val="20"/>
-    </w:rPr>
-  </w:style>
-  <w:style w:type="paragraph" w:styleId="TOC7">
-    <w:name w:val="toc 7"/>
-    <w:basedOn w:val="Normal"/>
-    <w:next w:val="Normal"/>
-    <w:autoRedefine/>
-    <w:uiPriority w:val="39"/>
-    <w:semiHidden/>
-    <w:unhideWhenUsed/>
-    <w:rsid w:val="00223504"/>
-    <w:pPr>
-      <w:ind w:left="1440"/>
-    </w:pPr>
-    <w:rPr>
-      <w:sz w:val="20"/>
-      <w:szCs w:val="20"/>
-    </w:rPr>
-  </w:style>
-  <w:style w:type="paragraph" w:styleId="TOC8">
-    <w:name w:val="toc 8"/>
-    <w:basedOn w:val="Normal"/>
-    <w:next w:val="Normal"/>
-    <w:autoRedefine/>
-    <w:uiPriority w:val="39"/>
-    <w:semiHidden/>
-    <w:unhideWhenUsed/>
-    <w:rsid w:val="00223504"/>
-    <w:pPr>
-      <w:ind w:left="1680"/>
-    </w:pPr>
-    <w:rPr>
-      <w:sz w:val="20"/>
-      <w:szCs w:val="20"/>
-    </w:rPr>
-  </w:style>
-  <w:style w:type="paragraph" w:styleId="TOC9">
-    <w:name w:val="toc 9"/>
-    <w:basedOn w:val="Normal"/>
-    <w:next w:val="Normal"/>
-    <w:autoRedefine/>
-    <w:uiPriority w:val="39"/>
-    <w:semiHidden/>
-    <w:unhideWhenUsed/>
-    <w:rsid w:val="00223504"/>
-    <w:pPr>
-      <w:ind w:left="1920"/>
-    </w:pPr>
-    <w:rPr>
-      <w:sz w:val="20"/>
-      <w:szCs w:val="20"/>
-    </w:rPr>
-  </w:style>
-  <w:style w:type="paragraph" w:styleId="ListParagraph">
-    <w:name w:val="List Paragraph"/>
-    <w:basedOn w:val="Normal"/>
-    <w:uiPriority w:val="34"/>
-    <w:qFormat/>
-    <w:rsid w:val="00223504"/>
-    <w:pPr>
-      <w:ind w:left="720"/>
-      <w:contextualSpacing/>
-    </w:pPr>
-  </w:style>
-  <w:style w:type="paragraph" w:styleId="Header">
-    <w:name w:val="header"/>
-    <w:basedOn w:val="Normal"/>
-    <w:link w:val="HeaderChar"/>
-    <w:uiPriority w:val="99"/>
-    <w:unhideWhenUsed/>
-    <w:rsid w:val="00517C1E"/>
-    <w:pPr>
-      <w:tabs>
-        <w:tab w:val="center" w:pos="4320"/>
-        <w:tab w:val="right" w:pos="8640"/>
-      </w:tabs>
-    </w:pPr>
-  </w:style>
-  <w:style w:type="character" w:customStyle="1" w:styleId="HeaderChar">
-    <w:name w:val="Header Char"/>
-    <w:basedOn w:val="DefaultParagraphFont"/>
-    <w:link w:val="Header"/>
-    <w:uiPriority w:val="99"/>
-    <w:rsid w:val="00517C1E"/>
-  </w:style>
-  <w:style w:type="paragraph" w:styleId="Footer">
-    <w:name w:val="footer"/>
-    <w:basedOn w:val="Normal"/>
-    <w:link w:val="FooterChar"/>
-    <w:uiPriority w:val="99"/>
-    <w:unhideWhenUsed/>
-    <w:rsid w:val="00517C1E"/>
-    <w:pPr>
-      <w:tabs>
-        <w:tab w:val="center" w:pos="4320"/>
-        <w:tab w:val="right" w:pos="8640"/>
-      </w:tabs>
-    </w:pPr>
-  </w:style>
-  <w:style w:type="character" w:customStyle="1" w:styleId="FooterChar">
-    <w:name w:val="Footer Char"/>
-    <w:basedOn w:val="DefaultParagraphFont"/>
-    <w:link w:val="Footer"/>
-    <w:uiPriority w:val="99"/>
-    <w:rsid w:val="00517C1E"/>
-  </w:style>
-  <w:style w:type="character" w:styleId="CommentReference">
-    <w:name w:val="annotation reference"/>
-    <w:basedOn w:val="DefaultParagraphFont"/>
-    <w:uiPriority w:val="99"/>
-    <w:semiHidden/>
-    <w:unhideWhenUsed/>
-    <w:rsid w:val="00A25249"/>
-    <w:rPr>
-      <w:sz w:val="18"/>
-      <w:szCs w:val="18"/>
-    </w:rPr>
-  </w:style>
-  <w:style w:type="paragraph" w:styleId="CommentText">
-    <w:name w:val="annotation text"/>
-    <w:basedOn w:val="Normal"/>
-    <w:link w:val="CommentTextChar"/>
-    <w:uiPriority w:val="99"/>
-    <w:semiHidden/>
-    <w:unhideWhenUsed/>
-    <w:rsid w:val="00A25249"/>
-  </w:style>
-  <w:style w:type="character" w:customStyle="1" w:styleId="CommentTextChar">
-    <w:name w:val="Comment Text Char"/>
-    <w:basedOn w:val="DefaultParagraphFont"/>
-    <w:link w:val="CommentText"/>
-    <w:uiPriority w:val="99"/>
-    <w:semiHidden/>
-    <w:rsid w:val="00A25249"/>
-  </w:style>
-  <w:style w:type="paragraph" w:styleId="CommentSubject">
-    <w:name w:val="annotation subject"/>
-    <w:basedOn w:val="CommentText"/>
-    <w:next w:val="CommentText"/>
-    <w:link w:val="CommentSubjectChar"/>
-    <w:uiPriority w:val="99"/>
-    <w:semiHidden/>
-    <w:unhideWhenUsed/>
-    <w:rsid w:val="00A25249"/>
-    <w:rPr>
-      <w:b/>
-      <w:bCs/>
-      <w:sz w:val="20"/>
-      <w:szCs w:val="20"/>
-    </w:rPr>
-  </w:style>
-  <w:style w:type="character" w:customStyle="1" w:styleId="CommentSubjectChar">
-    <w:name w:val="Comment Subject Char"/>
-    <w:basedOn w:val="CommentTextChar"/>
-    <w:link w:val="CommentSubject"/>
-    <w:uiPriority w:val="99"/>
-    <w:semiHidden/>
-    <w:rsid w:val="00A25249"/>
-    <w:rPr>
-      <w:b/>
-      <w:bCs/>
-      <w:sz w:val="20"/>
-      <w:szCs w:val="20"/>
-    </w:rPr>
-  </w:style>
-  <w:style w:type="character" w:styleId="PageNumber">
-    <w:name w:val="page number"/>
-    <w:basedOn w:val="DefaultParagraphFont"/>
-    <w:uiPriority w:val="99"/>
-    <w:semiHidden/>
-    <w:unhideWhenUsed/>
-    <w:rsid w:val="006F2E12"/>
-  </w:style>
-  <w:style w:type="character" w:customStyle="1" w:styleId="Heading2Char">
-    <w:name w:val="Heading 2 Char"/>
-    <w:basedOn w:val="DefaultParagraphFont"/>
-    <w:link w:val="Heading2"/>
-    <w:uiPriority w:val="9"/>
-    <w:rsid w:val="00912A01"/>
-    <w:rPr>
-      <w:rFonts w:asciiTheme="majorHAnsi" w:eastAsiaTheme="majorEastAsia" w:hAnsiTheme="majorHAnsi" w:cstheme="majorBidi"/>
-      <w:b/>
-      <w:bCs/>
-      <w:color w:val="4F81BD" w:themeColor="accent1"/>
-      <w:sz w:val="26"/>
-      <w:szCs w:val="26"/>
-    </w:rPr>
-  </w:style>
-  <w:style w:type="table" w:styleId="TableGrid">
-    <w:name w:val="Table Grid"/>
-    <w:basedOn w:val="TableNormal"/>
-    <w:uiPriority w:val="59"/>
-    <w:rsid w:val="00E523E8"/>
-    <w:tblPr>
-      <w:tblInd w:w="0" w:type="dxa"/>
-      <w:tblBorders>
-        <w:top w:val="single" w:sz="4" w:space="0" w:color="auto"/>
-        <w:left w:val="single" w:sz="4" w:space="0" w:color="auto"/>
-        <w:bottom w:val="single" w:sz="4" w:space="0" w:color="auto"/>
-        <w:right w:val="single" w:sz="4" w:space="0" w:color="auto"/>
-        <w:insideH w:val="single" w:sz="4" w:space="0" w:color="auto"/>
-        <w:insideV w:val="single" w:sz="4" w:space="0" w:color="auto"/>
-      </w:tblBorders>
-      <w:tblCellMar>
-        <w:top w:w="0" w:type="dxa"/>
-        <w:left w:w="108" w:type="dxa"/>
-        <w:bottom w:w="0" w:type="dxa"/>
-        <w:right w:w="108" w:type="dxa"/>
-      </w:tblCellMar>
-    </w:tblPr>
-  </w:style>
-</w:styles>
-</file>
-
-<file path=word/stylesWithEffects.xml><?xml version="1.0" encoding="utf-8"?>
-<w:styles xmlns:wpc="http://schemas.microsoft.com/office/word/2010/wordprocessingCanvas" xmlns:mo="http://schemas.microsoft.com/office/mac/office/2008/main" xmlns:mc="http://schemas.openxmlformats.org/markup-compatibility/2006" xmlns:mv="urn:schemas-microsoft-com:mac:vml" xmlns:o="urn:schemas-microsoft-com:office:office" xmlns:r="http://schemas.openxmlformats.org/officeDocument/2006/relationships" xmlns:m="http://schemas.openxmlformats.org/officeDocument/2006/math" xmlns:v="urn:schemas-microsoft-com:vml" xmlns:wp14="http://schemas.microsoft.com/office/word/2010/wordprocessingDrawing" xmlns:wp="http://schemas.openxmlformats.org/drawingml/2006/wordprocessingDrawing" xmlns:w10="urn:schemas-microsoft-com:office:word" xmlns:w="http://schemas.openxmlformats.org/wordprocessingml/2006/main" xmlns:w14="http://schemas.microsoft.com/office/word/2010/wordml" xmlns:wpg="http://schemas.microsoft.com/office/word/2010/wordprocessingGroup" xmlns:wpi="http://schemas.microsoft.com/office/word/2010/wordprocessingInk" xmlns:wne="http://schemas.microsoft.com/office/word/2006/wordml" xmlns:wps="http://schemas.microsoft.com/office/word/2010/wordprocessingShape" mc:Ignorable="w14 wp14">
-  <w:docDefaults>
-    <w:rPrDefault>
-      <w:rPr>
-        <w:rFonts w:asciiTheme="minorHAnsi" w:eastAsiaTheme="minorEastAsia" w:hAnsiTheme="minorHAnsi" w:cstheme="minorBidi"/>
-        <w:sz w:val="24"/>
-        <w:szCs w:val="24"/>
-        <w:lang w:val="en-US" w:eastAsia="en-US" w:bidi="ar-SA"/>
-      </w:rPr>
-    </w:rPrDefault>
-    <w:pPrDefault/>
-  </w:docDefaults>
-  <w:latentStyles w:defLockedState="0" w:defUIPriority="99" w:defSemiHidden="1" w:defUnhideWhenUsed="1" w:defQFormat="0" w:count="276">
-    <w:lsdException w:name="Normal" w:semiHidden="0" w:uiPriority="0" w:unhideWhenUsed="0" w:qFormat="1"/>
-    <w:lsdException w:name="heading 1" w:semiHidden="0" w:uiPriority="9" w:unhideWhenUsed="0" w:qFormat="1"/>
-    <w:lsdException w:name="heading 2" w:uiPriority="9" w:qFormat="1"/>
-    <w:lsdException w:name="heading 3" w:uiPriority="9" w:qFormat="1"/>
-    <w:lsdException w:name="heading 4" w:uiPriority="9" w:qFormat="1"/>
-    <w:lsdException w:name="heading 5" w:uiPriority="9" w:qFormat="1"/>
-    <w:lsdException w:name="heading 6" w:uiPriority="9" w:qFormat="1"/>
-    <w:lsdException w:name="heading 7" w:uiPriority="9" w:qFormat="1"/>
-    <w:lsdException w:name="heading 8" w:uiPriority="9" w:qFormat="1"/>
-    <w:lsdException w:name="heading 9" w:uiPriority="9" w:qFormat="1"/>
-    <w:lsdException w:name="toc 1" w:uiPriority="39"/>
-    <w:lsdException w:name="toc 2" w:uiPriority="39"/>
-    <w:lsdException w:name="toc 3" w:uiPriority="39"/>
-    <w:lsdException w:name="toc 4" w:uiPriority="39"/>
-    <w:lsdException w:name="toc 5" w:uiPriority="39"/>
-    <w:lsdException w:name="toc 6" w:uiPriority="39"/>
-    <w:lsdException w:name="toc 7" w:uiPriority="39"/>
-    <w:lsdException w:name="toc 8" w:uiPriority="39"/>
-    <w:lsdException w:name="toc 9" w:uiPriority="39"/>
-    <w:lsdException w:name="caption" w:uiPriority="35" w:qFormat="1"/>
-    <w:lsdException w:name="Title" w:semiHidden="0" w:uiPriority="10" w:unhideWhenUsed="0" w:qFormat="1"/>
-    <w:lsdException w:name="Default Paragraph Font" w:uiPriority="1"/>
-    <w:lsdException w:name="Subtitle" w:semiHidden="0" w:uiPriority="11" w:unhideWhenUsed="0" w:qFormat="1"/>
-    <w:lsdException w:name="Strong" w:semiHidden="0" w:uiPriority="22" w:unhideWhenUsed="0" w:qFormat="1"/>
-    <w:lsdException w:name="Emphasis" w:semiHidden="0" w:uiPriority="20" w:unhideWhenUsed="0" w:qFormat="1"/>
-    <w:lsdException w:name="Table Grid" w:semiHidden="0" w:uiPriority="59" w:unhideWhenUsed="0"/>
-    <w:lsdException w:name="Placeholder Text" w:unhideWhenUsed="0"/>
-    <w:lsdException w:name="No Spacing" w:semiHidden="0" w:uiPriority="1" w:unhideWhenUsed="0" w:qFormat="1"/>
-    <w:lsdException w:name="Light Shading" w:semiHidden="0" w:uiPriority="60" w:unhideWhenUsed="0"/>
-    <w:lsdException w:name="Light List" w:semiHidden="0" w:uiPriority="61" w:unhideWhenUsed="0"/>
-    <w:lsdException w:name="Light Grid" w:semiHidden="0" w:uiPriority="62" w:unhideWhenUsed="0"/>
-    <w:lsdException w:name="Medium Shading 1" w:semiHidden="0" w:uiPriority="63" w:unhideWhenUsed="0"/>
-    <w:lsdException w:name="Medium Shading 2" w:semiHidden="0" w:uiPriority="64" w:unhideWhenUsed="0"/>
-    <w:lsdException w:name="Medium List 1" w:semiHidden="0" w:uiPriority="65" w:unhideWhenUsed="0"/>
-    <w:lsdException w:name="Medium List 2" w:semiHidden="0" w:uiPriority="66" w:unhideWhenUsed="0"/>
-    <w:lsdException w:name="Medium Grid 1" w:semiHidden="0" w:uiPriority="67" w:unhideWhenUsed="0"/>
-    <w:lsdException w:name="Medium Grid 2" w:semiHidden="0" w:uiPriority="68" w:unhideWhenUsed="0"/>
-    <w:lsdException w:name="Medium Grid 3" w:semiHidden="0" w:uiPriority="69" w:unhideWhenUsed="0"/>
-    <w:lsdException w:name="Dark List" w:semiHidden="0" w:uiPriority="70" w:unhideWhenUsed="0"/>
-    <w:lsdException w:name="Colorful Shading" w:semiHidden="0" w:uiPriority="71" w:unhideWhenUsed="0"/>
-    <w:lsdException w:name="Colorful List" w:semiHidden="0" w:uiPriority="72" w:unhideWhenUsed="0"/>
-    <w:lsdException w:name="Colorful Grid" w:semiHidden="0" w:uiPriority="73" w:unhideWhenUsed="0"/>
-    <w:lsdException w:name="Light Shading Accent 1" w:semiHidden="0" w:uiPriority="60" w:unhideWhenUsed="0"/>
-    <w:lsdException w:name="Light List Accent 1" w:semiHidden="0" w:uiPriority="61" w:unhideWhenUsed="0"/>
-    <w:lsdException w:name="Light Grid Accent 1" w:semiHidden="0" w:uiPriority="62" w:unhideWhenUsed="0"/>
-    <w:lsdException w:name="Medium Shading 1 Accent 1" w:semiHidden="0" w:uiPriority="63" w:unhideWhenUsed="0"/>
-    <w:lsdException w:name="Medium Shading 2 Accent 1" w:semiHidden="0" w:uiPriority="64" w:unhideWhenUsed="0"/>
-    <w:lsdException w:name="Medium List 1 Accent 1" w:semiHidden="0" w:uiPriority="65" w:unhideWhenUsed="0"/>
-    <w:lsdException w:name="Revision" w:unhideWhenUsed="0"/>
-    <w:lsdException w:name="List Paragraph" w:semiHidden="0" w:uiPriority="34" w:unhideWhenUsed="0" w:qFormat="1"/>
-    <w:lsdException w:name="Quote" w:semiHidden="0" w:uiPriority="29" w:unhideWhenUsed="0" w:qFormat="1"/>
-    <w:lsdException w:name="Intense Quote" w:semiHidden="0" w:uiPriority="30" w:unhideWhenUsed="0" w:qFormat="1"/>
-    <w:lsdException w:name="Medium List 2 Accent 1" w:semiHidden="0" w:uiPriority="66" w:unhideWhenUsed="0"/>
-    <w:lsdException w:name="Medium Grid 1 Accent 1" w:semiHidden="0" w:uiPriority="67" w:unhideWhenUsed="0"/>
-    <w:lsdException w:name="Medium Grid 2 Accent 1" w:semiHidden="0" w:uiPriority="68" w:unhideWhenUsed="0"/>
-    <w:lsdException w:name="Medium Grid 3 Accent 1" w:semiHidden="0" w:uiPriority="69" w:unhideWhenUsed="0"/>
-    <w:lsdException w:name="Dark List Accent 1" w:semiHidden="0" w:uiPriority="70" w:unhideWhenUsed="0"/>
-    <w:lsdException w:name="Colorful Shading Accent 1" w:semiHidden="0" w:uiPriority="71" w:unhideWhenUsed="0"/>
-    <w:lsdException w:name="Colorful List Accent 1" w:semiHidden="0" w:uiPriority="72" w:unhideWhenUsed="0"/>
-    <w:lsdException w:name="Colorful Grid Accent 1" w:semiHidden="0" w:uiPriority="73" w:unhideWhenUsed="0"/>
-    <w:lsdException w:name="Light Shading Accent 2" w:semiHidden="0" w:uiPriority="60" w:unhideWhenUsed="0"/>
-    <w:lsdException w:name="Light List Accent 2" w:semiHidden="0" w:uiPriority="61" w:unhideWhenUsed="0"/>
-    <w:lsdException w:name="Light Grid Accent 2" w:semiHidden="0" w:uiPriority="62" w:unhideWhenUsed="0"/>
-    <w:lsdException w:name="Medium Shading 1 Accent 2" w:semiHidden="0" w:uiPriority="63" w:unhideWhenUsed="0"/>
-    <w:lsdException w:name="Medium Shading 2 Accent 2" w:semiHidden="0" w:uiPriority="64" w:unhideWhenUsed="0"/>
-    <w:lsdException w:name="Medium List 1 Accent 2" w:semiHidden="0" w:uiPriority="65" w:unhideWhenUsed="0"/>
-    <w:lsdException w:name="Medium List 2 Accent 2" w:semiHidden="0" w:uiPriority="66" w:unhideWhenUsed="0"/>
-    <w:lsdException w:name="Medium Grid 1 Accent 2" w:semiHidden="0" w:uiPriority="67" w:unhideWhenUsed="0"/>
-    <w:lsdException w:name="Medium Grid 2 Accent 2" w:semiHidden="0" w:uiPriority="68" w:unhideWhenUsed="0"/>
-    <w:lsdException w:name="Medium Grid 3 Accent 2" w:semiHidden="0" w:uiPriority="69" w:unhideWhenUsed="0"/>
-    <w:lsdException w:name="Dark List Accent 2" w:semiHidden="0" w:uiPriority="70" w:unhideWhenUsed="0"/>
-    <w:lsdException w:name="Colorful Shading Accent 2" w:semiHidden="0" w:uiPriority="71" w:unhideWhenUsed="0"/>
-    <w:lsdException w:name="Colorful List Accent 2" w:semiHidden="0" w:uiPriority="72" w:unhideWhenUsed="0"/>
-    <w:lsdException w:name="Colorful Grid Accent 2" w:semiHidden="0" w:uiPriority="73" w:unhideWhenUsed="0"/>
-    <w:lsdException w:name="Light Shading Accent 3" w:semiHidden="0" w:uiPriority="60" w:unhideWhenUsed="0"/>
-    <w:lsdException w:name="Light List Accent 3" w:semiHidden="0" w:uiPriority="61" w:unhideWhenUsed="0"/>
-    <w:lsdException w:name="Light Grid Accent 3" w:semiHidden="0" w:uiPriority="62" w:unhideWhenUsed="0"/>
-    <w:lsdException w:name="Medium Shading 1 Accent 3" w:semiHidden="0" w:uiPriority="63" w:unhideWhenUsed="0"/>
-    <w:lsdException w:name="Medium Shading 2 Accent 3" w:semiHidden="0" w:uiPriority="64" w:unhideWhenUsed="0"/>
-    <w:lsdException w:name="Medium List 1 Accent 3" w:semiHidden="0" w:uiPriority="65" w:unhideWhenUsed="0"/>
-    <w:lsdException w:name="Medium List 2 Accent 3" w:semiHidden="0" w:uiPriority="66" w:unhideWhenUsed="0"/>
-    <w:lsdException w:name="Medium Grid 1 Accent 3" w:semiHidden="0" w:uiPriority="67" w:unhideWhenUsed="0"/>
-    <w:lsdException w:name="Medium Grid 2 Accent 3" w:semiHidden="0" w:uiPriority="68" w:unhideWhenUsed="0"/>
-    <w:lsdException w:name="Medium Grid 3 Accent 3" w:semiHidden="0" w:uiPriority="69" w:unhideWhenUsed="0"/>
-    <w:lsdException w:name="Dark List Accent 3" w:semiHidden="0" w:uiPriority="70" w:unhideWhenUsed="0"/>
-    <w:lsdException w:name="Colorful Shading Accent 3" w:semiHidden="0" w:uiPriority="71" w:unhideWhenUsed="0"/>
-    <w:lsdException w:name="Colorful List Accent 3" w:semiHidden="0" w:uiPriority="72" w:unhideWhenUsed="0"/>
-    <w:lsdException w:name="Colorful Grid Accent 3" w:semiHidden="0" w:uiPriority="73" w:unhideWhenUsed="0"/>
-    <w:lsdException w:name="Light Shading Accent 4" w:semiHidden="0" w:uiPriority="60" w:unhideWhenUsed="0"/>
-    <w:lsdException w:name="Light List Accent 4" w:semiHidden="0" w:uiPriority="61" w:unhideWhenUsed="0"/>
-    <w:lsdException w:name="Light Grid Accent 4" w:semiHidden="0" w:uiPriority="62" w:unhideWhenUsed="0"/>
-    <w:lsdException w:name="Medium Shading 1 Accent 4" w:semiHidden="0" w:uiPriority="63" w:unhideWhenUsed="0"/>
-    <w:lsdException w:name="Medium Shading 2 Accent 4" w:semiHidden="0" w:uiPriority="64" w:unhideWhenUsed="0"/>
-    <w:lsdException w:name="Medium List 1 Accent 4" w:semiHidden="0" w:uiPriority="65" w:unhideWhenUsed="0"/>
-    <w:lsdException w:name="Medium List 2 Accent 4" w:semiHidden="0" w:uiPriority="66" w:unhideWhenUsed="0"/>
-    <w:lsdException w:name="Medium Grid 1 Accent 4" w:semiHidden="0" w:uiPriority="67" w:unhideWhenUsed="0"/>
-    <w:lsdException w:name="Medium Grid 2 Accent 4" w:semiHidden="0" w:uiPriority="68" w:unhideWhenUsed="0"/>
-    <w:lsdException w:name="Medium Grid 3 Accent 4" w:semiHidden="0" w:uiPriority="69" w:unhideWhenUsed="0"/>
-    <w:lsdException w:name="Dark List Accent 4" w:semiHidden="0" w:uiPriority="70" w:unhideWhenUsed="0"/>
-    <w:lsdException w:name="Colorful Shading Accent 4" w:semiHidden="0" w:uiPriority="71" w:unhideWhenUsed="0"/>
-    <w:lsdException w:name="Colorful List Accent 4" w:semiHidden="0" w:uiPriority="72" w:unhideWhenUsed="0"/>
-    <w:lsdException w:name="Colorful Grid Accent 4" w:semiHidden="0" w:uiPriority="73" w:unhideWhenUsed="0"/>
-    <w:lsdException w:name="Light Shading Accent 5" w:semiHidden="0" w:uiPriority="60" w:unhideWhenUsed="0"/>
-    <w:lsdException w:name="Light List Accent 5" w:semiHidden="0" w:uiPriority="61" w:unhideWhenUsed="0"/>
-    <w:lsdException w:name="Light Grid Accent 5" w:semiHidden="0" w:uiPriority="62" w:unhideWhenUsed="0"/>
-    <w:lsdException w:name="Medium Shading 1 Accent 5" w:semiHidden="0" w:uiPriority="63" w:unhideWhenUsed="0"/>
-    <w:lsdException w:name="Medium Shading 2 Accent 5" w:semiHidden="0" w:uiPriority="64" w:unhideWhenUsed="0"/>
-    <w:lsdException w:name="Medium List 1 Accent 5" w:semiHidden="0" w:uiPriority="65" w:unhideWhenUsed="0"/>
-    <w:lsdException w:name="Medium List 2 Accent 5" w:semiHidden="0" w:uiPriority="66" w:unhideWhenUsed="0"/>
-    <w:lsdException w:name="Medium Grid 1 Accent 5" w:semiHidden="0" w:uiPriority="67" w:unhideWhenUsed="0"/>
-    <w:lsdException w:name="Medium Grid 2 Accent 5" w:semiHidden="0" w:uiPriority="68" w:unhideWhenUsed="0"/>
-    <w:lsdException w:name="Medium Grid 3 Accent 5" w:semiHidden="0" w:uiPriority="69" w:unhideWhenUsed="0"/>
-    <w:lsdException w:name="Dark List Accent 5" w:semiHidden="0" w:uiPriority="70" w:unhideWhenUsed="0"/>
-    <w:lsdException w:name="Colorful Shading Accent 5" w:semiHidden="0" w:uiPriority="71" w:unhideWhenUsed="0"/>
-    <w:lsdException w:name="Colorful List Accent 5" w:semiHidden="0" w:uiPriority="72" w:unhideWhenUsed="0"/>
-    <w:lsdException w:name="Colorful Grid Accent 5" w:semiHidden="0" w:uiPriority="73" w:unhideWhenUsed="0"/>
-    <w:lsdException w:name="Light Shading Accent 6" w:semiHidden="0" w:uiPriority="60" w:unhideWhenUsed="0"/>
-    <w:lsdException w:name="Light List Accent 6" w:semiHidden="0" w:uiPriority="61" w:unhideWhenUsed="0"/>
-    <w:lsdException w:name="Light Grid Accent 6" w:semiHidden="0" w:uiPriority="62" w:unhideWhenUsed="0"/>
-    <w:lsdException w:name="Medium Shading 1 Accent 6" w:semiHidden="0" w:uiPriority="63" w:unhideWhenUsed="0"/>
-    <w:lsdException w:name="Medium Shading 2 Accent 6" w:semiHidden="0" w:uiPriority="64" w:unhideWhenUsed="0"/>
-    <w:lsdException w:name="Medium List 1 Accent 6" w:semiHidden="0" w:uiPriority="65" w:unhideWhenUsed="0"/>
-    <w:lsdException w:name="Medium List 2 Accent 6" w:semiHidden="0" w:uiPriority="66" w:unhideWhenUsed="0"/>
-    <w:lsdException w:name="Medium Grid 1 Accent 6" w:semiHidden="0" w:uiPriority="67" w:unhideWhenUsed="0"/>
-    <w:lsdException w:name="Medium Grid 2 Accent 6" w:semiHidden="0" w:uiPriority="68" w:unhideWhenUsed="0"/>
-    <w:lsdException w:name="Medium Grid 3 Accent 6" w:semiHidden="0" w:uiPriority="69" w:unhideWhenUsed="0"/>
-    <w:lsdException w:name="Dark List Accent 6" w:semiHidden="0" w:uiPriority="70" w:unhideWhenUsed="0"/>
-    <w:lsdException w:name="Colorful Shading Accent 6" w:semiHidden="0" w:uiPriority="71" w:unhideWhenUsed="0"/>
-    <w:lsdException w:name="Colorful List Accent 6" w:semiHidden="0" w:uiPriority="72" w:unhideWhenUsed="0"/>
-    <w:lsdException w:name="Colorful Grid Accent 6" w:semiHidden="0" w:uiPriority="73" w:unhideWhenUsed="0"/>
-    <w:lsdException w:name="Subtle Emphasis" w:semiHidden="0" w:uiPriority="19" w:unhideWhenUsed="0" w:qFormat="1"/>
-    <w:lsdException w:name="Intense Emphasis" w:semiHidden="0" w:uiPriority="21" w:unhideWhenUsed="0" w:qFormat="1"/>
-    <w:lsdException w:name="Subtle Reference" w:semiHidden="0" w:uiPriority="31" w:unhideWhenUsed="0" w:qFormat="1"/>
-    <w:lsdException w:name="Intense Reference" w:semiHidden="0" w:uiPriority="32" w:unhideWhenUsed="0" w:qFormat="1"/>
-    <w:lsdException w:name="Book Title" w:semiHidden="0" w:uiPriority="33" w:unhideWhenUsed="0" w:qFormat="1"/>
-    <w:lsdException w:name="Bibliography" w:uiPriority="37"/>
-    <w:lsdException w:name="TOC Heading" w:uiPriority="39" w:qFormat="1"/>
+  <w:latentStyles w:defLockedState="0" w:defUIPriority="99" w:defSemiHidden="0" w:defUnhideWhenUsed="0" w:defQFormat="0" w:count="371">
+    <w:lsdException w:name="Normal" w:uiPriority="0" w:qFormat="1"/>
+    <w:lsdException w:name="heading 1" w:uiPriority="9" w:qFormat="1"/>
+    <w:lsdException w:name="heading 2" w:semiHidden="1" w:uiPriority="9" w:unhideWhenUsed="1" w:qFormat="1"/>
+    <w:lsdException w:name="heading 3" w:semiHidden="1" w:uiPriority="9" w:unhideWhenUsed="1" w:qFormat="1"/>
+    <w:lsdException w:name="heading 4" w:semiHidden="1" w:uiPriority="9" w:unhideWhenUsed="1" w:qFormat="1"/>
+    <w:lsdException w:name="heading 5" w:semiHidden="1" w:uiPriority="9" w:unhideWhenUsed="1" w:qFormat="1"/>
+    <w:lsdException w:name="heading 6" w:semiHidden="1" w:uiPriority="9" w:unhideWhenUsed="1" w:qFormat="1"/>
+    <w:lsdException w:name="heading 7" w:semiHidden="1" w:uiPriority="9" w:unhideWhenUsed="1" w:qFormat="1"/>
+    <w:lsdException w:name="heading 8" w:semiHidden="1" w:uiPriority="9" w:unhideWhenUsed="1" w:qFormat="1"/>
+    <w:lsdException w:name="heading 9" w:semiHidden="1" w:uiPriority="9" w:unhideWhenUsed="1" w:qFormat="1"/>
+    <w:lsdException w:name="index 1" w:semiHidden="1" w:unhideWhenUsed="1"/>
+    <w:lsdException w:name="index 2" w:semiHidden="1" w:unhideWhenUsed="1"/>
+    <w:lsdException w:name="index 3" w:semiHidden="1" w:unhideWhenUsed="1"/>
+    <w:lsdException w:name="index 4" w:semiHidden="1" w:unhideWhenUsed="1"/>
+    <w:lsdException w:name="index 5" w:semiHidden="1" w:unhideWhenUsed="1"/>
+    <w:lsdException w:name="index 6" w:semiHidden="1" w:unhideWhenUsed="1"/>
+    <w:lsdException w:name="index 7" w:semiHidden="1" w:unhideWhenUsed="1"/>
+    <w:lsdException w:name="index 8" w:semiHidden="1" w:unhideWhenUsed="1"/>
+    <w:lsdException w:name="index 9" w:semiHidden="1" w:unhideWhenUsed="1"/>
+    <w:lsdException w:name="toc 1" w:semiHidden="1" w:uiPriority="39" w:unhideWhenUsed="1"/>
+    <w:lsdException w:name="toc 2" w:semiHidden="1" w:uiPriority="39" w:unhideWhenUsed="1"/>
+    <w:lsdException w:name="toc 3" w:semiHidden="1" w:uiPriority="39" w:unhideWhenUsed="1"/>
+    <w:lsdException w:name="toc 4" w:semiHidden="1" w:uiPriority="39" w:unhideWhenUsed="1"/>
+    <w:lsdException w:name="toc 5" w:semiHidden="1" w:uiPriority="39" w:unhideWhenUsed="1"/>
+    <w:lsdException w:name="toc 6" w:semiHidden="1" w:uiPriority="39" w:unhideWhenUsed="1"/>
+    <w:lsdException w:name="toc 7" w:semiHidden="1" w:uiPriority="39" w:unhideWhenUsed="1"/>
+    <w:lsdException w:name="toc 8" w:semiHidden="1" w:uiPriority="39" w:unhideWhenUsed="1"/>
+    <w:lsdException w:name="toc 9" w:semiHidden="1" w:uiPriority="39" w:unhideWhenUsed="1"/>
+    <w:lsdException w:name="Normal Indent" w:semiHidden="1" w:unhideWhenUsed="1"/>
+    <w:lsdException w:name="footnote text" w:semiHidden="1" w:unhideWhenUsed="1"/>
+    <w:lsdException w:name="annotation text" w:semiHidden="1" w:unhideWhenUsed="1"/>
+    <w:lsdException w:name="header" w:semiHidden="1" w:unhideWhenUsed="1"/>
+    <w:lsdException w:name="footer" w:semiHidden="1" w:unhideWhenUsed="1"/>
+    <w:lsdException w:name="index heading" w:semiHidden="1" w:unhideWhenUsed="1"/>
+    <w:lsdException w:name="caption" w:semiHidden="1" w:uiPriority="35" w:unhideWhenUsed="1" w:qFormat="1"/>
+    <w:lsdException w:name="table of figures" w:semiHidden="1" w:unhideWhenUsed="1"/>
+    <w:lsdException w:name="envelope address" w:semiHidden="1" w:unhideWhenUsed="1"/>
+    <w:lsdException w:name="envelope return" w:semiHidden="1" w:unhideWhenUsed="1"/>
+    <w:lsdException w:name="footnote reference" w:semiHidden="1" w:unhideWhenUsed="1"/>
+    <w:lsdException w:name="annotation reference" w:semiHidden="1" w:unhideWhenUsed="1"/>
+    <w:lsdException w:name="line number" w:semiHidden="1" w:unhideWhenUsed="1"/>
+    <w:lsdException w:name="page number" w:semiHidden="1" w:unhideWhenUsed="1"/>
+    <w:lsdException w:name="endnote reference" w:semiHidden="1" w:unhideWhenUsed="1"/>
+    <w:lsdException w:name="endnote text" w:semiHidden="1" w:unhideWhenUsed="1"/>
+    <w:lsdException w:name="table of authorities" w:semiHidden="1" w:unhideWhenUsed="1"/>
+    <w:lsdException w:name="macro" w:semiHidden="1" w:unhideWhenUsed="1"/>
+    <w:lsdException w:name="toa heading" w:semiHidden="1" w:unhideWhenUsed="1"/>
+    <w:lsdException w:name="List" w:semiHidden="1" w:unhideWhenUsed="1"/>
+    <w:lsdException w:name="List Bullet" w:semiHidden="1" w:unhideWhenUsed="1"/>
+    <w:lsdException w:name="List Number" w:semiHidden="1" w:unhideWhenUsed="1"/>
+    <w:lsdException w:name="List 2" w:semiHidden="1" w:unhideWhenUsed="1"/>
+    <w:lsdException w:name="List 3" w:semiHidden="1" w:unhideWhenUsed="1"/>
+    <w:lsdException w:name="List 4" w:semiHidden="1" w:unhideWhenUsed="1"/>
+    <w:lsdException w:name="List 5" w:semiHidden="1" w:unhideWhenUsed="1"/>
+    <w:lsdException w:name="List Bullet 2" w:semiHidden="1" w:unhideWhenUsed="1"/>
+    <w:lsdException w:name="List Bullet 3" w:semiHidden="1" w:unhideWhenUsed="1"/>
+    <w:lsdException w:name="List Bullet 4" w:semiHidden="1" w:unhideWhenUsed="1"/>
+    <w:lsdException w:name="List Bullet 5" w:semiHidden="1" w:unhideWhenUsed="1"/>
+    <w:lsdException w:name="List Number 2" w:semiHidden="1" w:unhideWhenUsed="1"/>
+    <w:lsdException w:name="List Number 3" w:semiHidden="1" w:unhideWhenUsed="1"/>
+    <w:lsdException w:name="List Number 4" w:semiHidden="1" w:unhideWhenUsed="1"/>
+    <w:lsdException w:name="List Number 5" w:semiHidden="1" w:unhideWhenUsed="1"/>
+    <w:lsdException w:name="Title" w:uiPriority="10" w:qFormat="1"/>
+    <w:lsdException w:name="Closing" w:semiHidden="1" w:unhideWhenUsed="1"/>
+    <w:lsdException w:name="Signature" w:semiHidden="1" w:unhideWhenUsed="1"/>
+    <w:lsdException w:name="Default Paragraph Font" w:semiHidden="1" w:uiPriority="1" w:unhideWhenUsed="1"/>
+    <w:lsdException w:name="Body Text" w:semiHidden="1" w:unhideWhenUsed="1"/>
+    <w:lsdException w:name="Body Text Indent" w:semiHidden="1" w:unhideWhenUsed="1"/>
+    <w:lsdException w:name="List Continue" w:semiHidden="1" w:unhideWhenUsed="1"/>
+    <w:lsdException w:name="List Continue 2" w:semiHidden="1" w:unhideWhenUsed="1"/>
+    <w:lsdException w:name="List Continue 3" w:semiHidden="1" w:unhideWhenUsed="1"/>
+    <w:lsdException w:name="List Continue 4" w:semiHidden="1" w:unhideWhenUsed="1"/>
+    <w:lsdException w:name="List Continue 5" w:semiHidden="1" w:unhideWhenUsed="1"/>
+    <w:lsdException w:name="Message Header" w:semiHidden="1" w:unhideWhenUsed="1"/>
+    <w:lsdException w:name="Subtitle" w:uiPriority="11" w:qFormat="1"/>
+    <w:lsdException w:name="Salutation" w:semiHidden="1" w:unhideWhenUsed="1"/>
+    <w:lsdException w:name="Date" w:semiHidden="1" w:unhideWhenUsed="1"/>
+    <w:lsdException w:name="Body Text First Indent" w:semiHidden="1" w:unhideWhenUsed="1"/>
+    <w:lsdException w:name="Body Text First Indent 2" w:semiHidden="1" w:unhideWhenUsed="1"/>
+    <w:lsdException w:name="Note Heading" w:semiHidden="1" w:unhideWhenUsed="1"/>
+    <w:lsdException w:name="Body Text 2" w:semiHidden="1" w:unhideWhenUsed="1"/>
+    <w:lsdException w:name="Body Text 3" w:semiHidden="1" w:unhideWhenUsed="1"/>
+    <w:lsdException w:name="Body Text Indent 2" w:semiHidden="1" w:unhideWhenUsed="1"/>
+    <w:lsdException w:name="Body Text Indent 3" w:semiHidden="1" w:unhideWhenUsed="1"/>
+    <w:lsdException w:name="Block Text" w:semiHidden="1" w:unhideWhenUsed="1"/>
+    <w:lsdException w:name="Hyperlink" w:semiHidden="1" w:unhideWhenUsed="1"/>
+    <w:lsdException w:name="FollowedHyperlink" w:semiHidden="1" w:unhideWhenUsed="1"/>
+    <w:lsdException w:name="Strong" w:uiPriority="22" w:qFormat="1"/>
+    <w:lsdException w:name="Emphasis" w:uiPriority="20" w:qFormat="1"/>
+    <w:lsdException w:name="Document Map" w:semiHidden="1" w:unhideWhenUsed="1"/>
+    <w:lsdException w:name="Plain Text" w:semiHidden="1" w:unhideWhenUsed="1"/>
+    <w:lsdException w:name="E-mail Signature" w:semiHidden="1" w:unhideWhenUsed="1"/>
+    <w:lsdException w:name="HTML Top of Form" w:semiHidden="1" w:unhideWhenUsed="1"/>
+    <w:lsdException w:name="HTML Bottom of Form" w:semiHidden="1" w:unhideWhenUsed="1"/>
+    <w:lsdException w:name="Normal (Web)" w:semiHidden="1" w:unhideWhenUsed="1"/>
+    <w:lsdException w:name="HTML Acronym" w:semiHidden="1" w:unhideWhenUsed="1"/>
+    <w:lsdException w:name="HTML Address" w:semiHidden="1" w:unhideWhenUsed="1"/>
+    <w:lsdException w:name="HTML Cite" w:semiHidden="1" w:unhideWhenUsed="1"/>
+    <w:lsdException w:name="HTML Code" w:semiHidden="1" w:unhideWhenUsed="1"/>
+    <w:lsdException w:name="HTML Definition" w:semiHidden="1" w:unhideWhenUsed="1"/>
+    <w:lsdException w:name="HTML Keyboard" w:semiHidden="1" w:unhideWhenUsed="1"/>
+    <w:lsdException w:name="HTML Preformatted" w:semiHidden="1" w:unhideWhenUsed="1"/>
+    <w:lsdException w:name="HTML Sample" w:semiHidden="1" w:unhideWhenUsed="1"/>
+    <w:lsdException w:name="HTML Typewriter" w:semiHidden="1" w:unhideWhenUsed="1"/>
+    <w:lsdException w:name="HTML Variable" w:semiHidden="1" w:unhideWhenUsed="1"/>
+    <w:lsdException w:name="Normal Table" w:semiHidden="1" w:unhideWhenUsed="1"/>
+    <w:lsdException w:name="annotation subject" w:semiHidden="1" w:unhideWhenUsed="1"/>
+    <w:lsdException w:name="No List" w:semiHidden="1" w:unhideWhenUsed="1"/>
+    <w:lsdException w:name="Outline List 1" w:semiHidden="1" w:unhideWhenUsed="1"/>
+    <w:lsdException w:name="Outline List 2" w:semiHidden="1" w:unhideWhenUsed="1"/>
+    <w:lsdException w:name="Outline List 3" w:semiHidden="1" w:unhideWhenUsed="1"/>
+    <w:lsdException w:name="Table Simple 1" w:semiHidden="1" w:unhideWhenUsed="1"/>
+    <w:lsdException w:name="Table Simple 2" w:semiHidden="1" w:unhideWhenUsed="1"/>
+    <w:lsdException w:name="Table Simple 3" w:semiHidden="1" w:unhideWhenUsed="1"/>
+    <w:lsdException w:name="Table Classic 1" w:semiHidden="1" w:unhideWhenUsed="1"/>
+    <w:lsdException w:name="Table Classic 2" w:semiHidden="1" w:unhideWhenUsed="1"/>
+    <w:lsdException w:name="Table Classic 3" w:semiHidden="1" w:unhideWhenUsed="1"/>
+    <w:lsdException w:name="Table Classic 4" w:semiHidden="1" w:unhideWhenUsed="1"/>
+    <w:lsdException w:name="Table Colorful 1" w:semiHidden="1" w:unhideWhenUsed="1"/>
+    <w:lsdException w:name="Table Colorful 2" w:semiHidden="1" w:unhideWhenUsed="1"/>
+    <w:lsdException w:name="Table Colorful 3" w:semiHidden="1" w:unhideWhenUsed="1"/>
+    <w:lsdException w:name="Table Columns 1" w:semiHidden="1" w:unhideWhenUsed="1"/>
+    <w:lsdException w:name="Table Columns 2" w:semiHidden="1" w:unhideWhenUsed="1"/>
+    <w:lsdException w:name="Table Columns 3" w:semiHidden="1" w:unhideWhenUsed="1"/>
+    <w:lsdException w:name="Table Columns 4" w:semiHidden="1" w:unhideWhenUsed="1"/>
+    <w:lsdException w:name="Table Columns 5" w:semiHidden="1" w:unhideWhenUsed="1"/>
+    <w:lsdException w:name="Table Grid 1" w:semiHidden="1" w:unhideWhenUsed="1"/>
+    <w:lsdException w:name="Table Grid 2" w:semiHidden="1" w:unhideWhenUsed="1"/>
+    <w:lsdException w:name="Table Grid 3" w:semiHidden="1" w:unhideWhenUsed="1"/>
+    <w:lsdException w:name="Table Grid 4" w:semiHidden="1" w:unhideWhenUsed="1"/>
+    <w:lsdException w:name="Table Grid 5" w:semiHidden="1" w:unhideWhenUsed="1"/>
+    <w:lsdException w:name="Table Grid 6" w:semiHidden="1" w:unhideWhenUsed="1"/>
+    <w:lsdException w:name="Table Grid 7" w:semiHidden="1" w:unhideWhenUsed="1"/>
+    <w:lsdException w:name="Table Grid 8" w:semiHidden="1" w:unhideWhenUsed="1"/>
+    <w:lsdException w:name="Table List 1" w:semiHidden="1" w:unhideWhenUsed="1"/>
+    <w:lsdException w:name="Table List 2" w:semiHidden="1" w:unhideWhenUsed="1"/>
+    <w:lsdException w:name="Table List 3" w:semiHidden="1" w:unhideWhenUsed="1"/>
+    <w:lsdException w:name="Table List 4" w:semiHidden="1" w:unhideWhenUsed="1"/>
+    <w:lsdException w:name="Table List 5" w:semiHidden="1" w:unhideWhenUsed="1"/>
+    <w:lsdException w:name="Table List 6" w:semiHidden="1" w:unhideWhenUsed="1"/>
+    <w:lsdException w:name="Table List 7" w:semiHidden="1" w:unhideWhenUsed="1"/>
+    <w:lsdException w:name="Table List 8" w:semiHidden="1" w:unhideWhenUsed="1"/>
+    <w:lsdException w:name="Table 3D effects 1" w:semiHidden="1" w:unhideWhenUsed="1"/>
+    <w:lsdException w:name="Table 3D effects 2" w:semiHidden="1" w:unhideWhenUsed="1"/>
+    <w:lsdException w:name="Table 3D effects 3" w:semiHidden="1" w:unhideWhenUsed="1"/>
+    <w:lsdException w:name="Table Contemporary" w:semiHidden="1" w:unhideWhenUsed="1"/>
+    <w:lsdException w:name="Table Elegant" w:semiHidden="1" w:unhideWhenUsed="1"/>
+    <w:lsdException w:name="Table Professional" w:semiHidden="1" w:unhideWhenUsed="1"/>
+    <w:lsdException w:name="Table Subtle 1" w:semiHidden="1" w:unhideWhenUsed="1"/>
+    <w:lsdException w:name="Table Subtle 2" w:semiHidden="1" w:unhideWhenUsed="1"/>
+    <w:lsdException w:name="Table Web 1" w:semiHidden="1" w:unhideWhenUsed="1"/>
+    <w:lsdException w:name="Table Web 2" w:semiHidden="1" w:unhideWhenUsed="1"/>
+    <w:lsdException w:name="Table Web 3" w:semiHidden="1" w:unhideWhenUsed="1"/>
+    <w:lsdException w:name="Balloon Text" w:semiHidden="1" w:unhideWhenUsed="1"/>
+    <w:lsdException w:name="Table Grid" w:uiPriority="59"/>
+    <w:lsdException w:name="Table Theme" w:semiHidden="1" w:unhideWhenUsed="1"/>
+    <w:lsdException w:name="Placeholder Text" w:semiHidden="1"/>
+    <w:lsdException w:name="No Spacing" w:uiPriority="1" w:qFormat="1"/>
+    <w:lsdException w:name="Light Shading" w:uiPriority="60"/>
+    <w:lsdException w:name="Light List" w:uiPriority="61"/>
+    <w:lsdException w:name="Light Grid" w:uiPriority="62"/>
+    <w:lsdException w:name="Medium Shading 1" w:uiPriority="63"/>
+    <w:lsdException w:name="Medium Shading 2" w:uiPriority="64"/>
+    <w:lsdException w:name="Medium List 1" w:uiPriority="65"/>
+    <w:lsdException w:name="Medium List 2" w:uiPriority="66"/>
+    <w:lsdException w:name="Medium Grid 1" w:uiPriority="67"/>
+    <w:lsdException w:name="Medium Grid 2" w:uiPriority="68"/>
+    <w:lsdException w:name="Medium Grid 3" w:uiPriority="69"/>
+    <w:lsdException w:name="Dark List" w:uiPriority="70"/>
+    <w:lsdException w:name="Colorful Shading" w:uiPriority="71"/>
+    <w:lsdException w:name="Colorful List" w:uiPriority="72"/>
+    <w:lsdException w:name="Colorful Grid" w:uiPriority="73"/>
+    <w:lsdException w:name="Light Shading Accent 1" w:uiPriority="60"/>
+    <w:lsdException w:name="Light List Accent 1" w:uiPriority="61"/>
+    <w:lsdException w:name="Light Grid Accent 1" w:uiPriority="62"/>
+    <w:lsdException w:name="Medium Shading 1 Accent 1" w:uiPriority="63"/>
+    <w:lsdException w:name="Medium Shading 2 Accent 1" w:uiPriority="64"/>
+    <w:lsdException w:name="Medium List 1 Accent 1" w:uiPriority="65"/>
+    <w:lsdException w:name="Revision" w:semiHidden="1"/>
+    <w:lsdException w:name="List Paragraph" w:uiPriority="34" w:qFormat="1"/>
+    <w:lsdException w:name="Quote" w:uiPriority="29" w:qFormat="1"/>
+    <w:lsdException w:name="Intense Quote" w:uiPriority="30" w:qFormat="1"/>
+    <w:lsdException w:name="Medium List 2 Accent 1" w:uiPriority="66"/>
+    <w:lsdException w:name="Medium Grid 1 Accent 1" w:uiPriority="67"/>
+    <w:lsdException w:name="Medium Grid 2 Accent 1" w:uiPriority="68"/>
+    <w:lsdException w:name="Medium Grid 3 Accent 1" w:uiPriority="69"/>
+    <w:lsdException w:name="Dark List Accent 1" w:uiPriority="70"/>
+    <w:lsdException w:name="Colorful Shading Accent 1" w:uiPriority="71"/>
+    <w:lsdException w:name="Colorful List Accent 1" w:uiPriority="72"/>
+    <w:lsdException w:name="Colorful Grid Accent 1" w:uiPriority="73"/>
+    <w:lsdException w:name="Light Shading Accent 2" w:uiPriority="60"/>
+    <w:lsdException w:name="Light List Accent 2" w:uiPriority="61"/>
+    <w:lsdException w:name="Light Grid Accent 2" w:uiPriority="62"/>
+    <w:lsdException w:name="Medium Shading 1 Accent 2" w:uiPriority="63"/>
+    <w:lsdException w:name="Medium Shading 2 Accent 2" w:uiPriority="64"/>
+    <w:lsdException w:name="Medium List 1 Accent 2" w:uiPriority="65"/>
+    <w:lsdException w:name="Medium List 2 Accent 2" w:uiPriority="66"/>
+    <w:lsdException w:name="Medium Grid 1 Accent 2" w:uiPriority="67"/>
+    <w:lsdException w:name="Medium Grid 2 Accent 2" w:uiPriority="68"/>
+    <w:lsdException w:name="Medium Grid 3 Accent 2" w:uiPriority="69"/>
+    <w:lsdException w:name="Dark List Accent 2" w:uiPriority="70"/>
+    <w:lsdException w:name="Colorful Shading Accent 2" w:uiPriority="71"/>
+    <w:lsdException w:name="Colorful List Accent 2" w:uiPriority="72"/>
+    <w:lsdException w:name="Colorful Grid Accent 2" w:uiPriority="73"/>
+    <w:lsdException w:name="Light Shading Accent 3" w:uiPriority="60"/>
+    <w:lsdException w:name="Light List Accent 3" w:uiPriority="61"/>
+    <w:lsdException w:name="Light Grid Accent 3" w:uiPriority="62"/>
+    <w:lsdException w:name="Medium Shading 1 Accent 3" w:uiPriority="63"/>
+    <w:lsdException w:name="Medium Shading 2 Accent 3" w:uiPriority="64"/>
+    <w:lsdException w:name="Medium List 1 Accent 3" w:uiPriority="65"/>
+    <w:lsdException w:name="Medium List 2 Accent 3" w:uiPriority="66"/>
+    <w:lsdException w:name="Medium Grid 1 Accent 3" w:uiPriority="67"/>
+    <w:lsdException w:name="Medium Grid 2 Accent 3" w:uiPriority="68"/>
+    <w:lsdException w:name="Medium Grid 3 Accent 3" w:uiPriority="69"/>
+    <w:lsdException w:name="Dark List Accent 3" w:uiPriority="70"/>
+    <w:lsdException w:name="Colorful Shading Accent 3" w:uiPriority="71"/>
+    <w:lsdException w:name="Colorful List Accent 3" w:uiPriority="72"/>
+    <w:lsdException w:name="Colorful Grid Accent 3" w:uiPriority="73"/>
+    <w:lsdException w:name="Light Shading Accent 4" w:uiPriority="60"/>
+    <w:lsdException w:name="Light List Accent 4" w:uiPriority="61"/>
+    <w:lsdException w:name="Light Grid Accent 4" w:uiPriority="62"/>
+    <w:lsdException w:name="Medium Shading 1 Accent 4" w:uiPriority="63"/>
+    <w:lsdException w:name="Medium Shading 2 Accent 4" w:uiPriority="64"/>
+    <w:lsdException w:name="Medium List 1 Accent 4" w:uiPriority="65"/>
+    <w:lsdException w:name="Medium List 2 Accent 4" w:uiPriority="66"/>
+    <w:lsdException w:name="Medium Grid 1 Accent 4" w:uiPriority="67"/>
+    <w:lsdException w:name="Medium Grid 2 Accent 4" w:uiPriority="68"/>
+    <w:lsdException w:name="Medium Grid 3 Accent 4" w:uiPriority="69"/>
+    <w:lsdException w:name="Dark List Accent 4" w:uiPriority="70"/>
+    <w:lsdException w:name="Colorful Shading Accent 4" w:uiPriority="71"/>
+    <w:lsdException w:name="Colorful List Accent 4" w:uiPriority="72"/>
+    <w:lsdException w:name="Colorful Grid Accent 4" w:uiPriority="73"/>
+    <w:lsdException w:name="Light Shading Accent 5" w:uiPriority="60"/>
+    <w:lsdException w:name="Light List Accent 5" w:uiPriority="61"/>
+    <w:lsdException w:name="Light Grid Accent 5" w:uiPriority="62"/>
+    <w:lsdException w:name="Medium Shading 1 Accent 5" w:uiPriority="63"/>
+    <w:lsdException w:name="Medium Shading 2 Accent 5" w:uiPriority="64"/>
+    <w:lsdException w:name="Medium List 1 Accent 5" w:uiPriority="65"/>
+    <w:lsdException w:name="Medium List 2 Accent 5" w:uiPriority="66"/>
+    <w:lsdException w:name="Medium Grid 1 Accent 5" w:uiPriority="67"/>
+    <w:lsdException w:name="Medium Grid 2 Accent 5" w:uiPriority="68"/>
+    <w:lsdException w:name="Medium Grid 3 Accent 5" w:uiPriority="69"/>
+    <w:lsdException w:name="Dark List Accent 5" w:uiPriority="70"/>
+    <w:lsdException w:name="Colorful Shading Accent 5" w:uiPriority="71"/>
+    <w:lsdException w:name="Colorful List Accent 5" w:uiPriority="72"/>
+    <w:lsdException w:name="Colorful Grid Accent 5" w:uiPriority="73"/>
+    <w:lsdException w:name="Light Shading Accent 6" w:uiPriority="60"/>
+    <w:lsdException w:name="Light List Accent 6" w:uiPriority="61"/>
+    <w:lsdException w:name="Light Grid Accent 6" w:uiPriority="62"/>
+    <w:lsdException w:name="Medium Shading 1 Accent 6" w:uiPriority="63"/>
+    <w:lsdException w:name="Medium Shading 2 Accent 6" w:uiPriority="64"/>
+    <w:lsdException w:name="Medium List 1 Accent 6" w:uiPriority="65"/>
+    <w:lsdException w:name="Medium List 2 Accent 6" w:uiPriority="66"/>
+    <w:lsdException w:name="Medium Grid 1 Accent 6" w:uiPriority="67"/>
+    <w:lsdException w:name="Medium Grid 2 Accent 6" w:uiPriority="68"/>
+    <w:lsdException w:name="Medium Grid 3 Accent 6" w:uiPriority="69"/>
+    <w:lsdException w:name="Dark List Accent 6" w:uiPriority="70"/>
+    <w:lsdException w:name="Colorful Shading Accent 6" w:uiPriority="71"/>
+    <w:lsdException w:name="Colorful List Accent 6" w:uiPriority="72"/>
+    <w:lsdException w:name="Colorful Grid Accent 6" w:uiPriority="73"/>
+    <w:lsdException w:name="Subtle Emphasis" w:uiPriority="19" w:qFormat="1"/>
+    <w:lsdException w:name="Intense Emphasis" w:uiPriority="21" w:qFormat="1"/>
+    <w:lsdException w:name="Subtle Reference" w:uiPriority="31" w:qFormat="1"/>
+    <w:lsdException w:name="Intense Reference" w:uiPriority="32" w:qFormat="1"/>
+    <w:lsdException w:name="Book Title" w:uiPriority="33" w:qFormat="1"/>
+    <w:lsdException w:name="Bibliography" w:semiHidden="1" w:uiPriority="37" w:unhideWhenUsed="1"/>
+    <w:lsdException w:name="TOC Heading" w:semiHidden="1" w:uiPriority="39" w:unhideWhenUsed="1" w:qFormat="1"/>
+    <w:lsdException w:name="Grid Table 4" w:uiPriority="49"/>
+    <w:lsdException w:name="Grid Table 5 Dark" w:uiPriority="50"/>
+    <w:lsdException w:name="Grid Table 6 Colorful" w:uiPriority="51"/>
+    <w:lsdException w:name="Grid Table 7 Colorful" w:uiPriority="52"/>
+    <w:lsdException w:name="Grid Table 1 Light Accent 1" w:uiPriority="46"/>
+    <w:lsdException w:name="Grid Table 2 Accent 1" w:uiPriority="47"/>
+    <w:lsdException w:name="Grid Table 3 Accent 1" w:uiPriority="48"/>
+    <w:lsdException w:name="Grid Table 4 Accent 1" w:uiPriority="49"/>
+    <w:lsdException w:name="Grid Table 5 Dark Accent 1" w:uiPriority="50"/>
+    <w:lsdException w:name="Grid Table 6 Colorful Accent 1" w:uiPriority="51"/>
+    <w:lsdException w:name="Grid Table 7 Colorful Accent 1" w:uiPriority="52"/>
+    <w:lsdException w:name="Grid Table 1 Light Accent 2" w:uiPriority="46"/>
+    <w:lsdException w:name="Grid Table 2 Accent 2" w:uiPriority="47"/>
+    <w:lsdException w:name="Grid Table 3 Accent 2" w:uiPriority="48"/>
+    <w:lsdException w:name="Grid Table 4 Accent 2" w:uiPriority="49"/>
+    <w:lsdException w:name="Grid Table 5 Dark Accent 2" w:uiPriority="50"/>
+    <w:lsdException w:name="Grid Table 6 Colorful Accent 2" w:uiPriority="51"/>
+    <w:lsdException w:name="Grid Table 7 Colorful Accent 2" w:uiPriority="52"/>
+    <w:lsdException w:name="Grid Table 1 Light Accent 3" w:uiPriority="46"/>
+    <w:lsdException w:name="Grid Table 2 Accent 3" w:uiPriority="47"/>
+    <w:lsdException w:name="Grid Table 3 Accent 3" w:uiPriority="48"/>
+    <w:lsdException w:name="Grid Table 4 Accent 3" w:uiPriority="49"/>
+    <w:lsdException w:name="Grid Table 5 Dark Accent 3" w:uiPriority="50"/>
+    <w:lsdException w:name="Grid Table 6 Colorful Accent 3" w:uiPriority="51"/>
+    <w:lsdException w:name="Grid Table 7 Colorful Accent 3" w:uiPriority="52"/>
+    <w:lsdException w:name="Grid Table 1 Light Accent 4" w:uiPriority="46"/>
+    <w:lsdException w:name="Grid Table 2 Accent 4" w:uiPriority="47"/>
+    <w:lsdException w:name="Grid Table 3 Accent 4" w:uiPriority="48"/>
+    <w:lsdException w:name="Grid Table 4 Accent 4" w:uiPriority="49"/>
+    <w:lsdException w:name="Grid Table 5 Dark Accent 4" w:uiPriority="50"/>
+    <w:lsdException w:name="Grid Table 6 Colorful Accent 4" w:uiPriority="51"/>
+    <w:lsdException w:name="Grid Table 7 Colorful Accent 4" w:uiPriority="52"/>
+    <w:lsdException w:name="Grid Table 1 Light Accent 5" w:uiPriority="46"/>
+    <w:lsdException w:name="Grid Table 2 Accent 5" w:uiPriority="47"/>
+    <w:lsdException w:name="Grid Table 3 Accent 5" w:uiPriority="48"/>
+    <w:lsdException w:name="Grid Table 4 Accent 5" w:uiPriority="49"/>
+    <w:lsdException w:name="Grid Table 5 Dark Accent 5" w:uiPriority="50"/>
+    <w:lsdException w:name="Grid Table 6 Colorful Accent 5" w:uiPriority="51"/>
+    <w:lsdException w:name="Grid Table 7 Colorful Accent 5" w:uiPriority="52"/>
+    <w:lsdException w:name="Grid Table 1 Light Accent 6" w:uiPriority="46"/>
+    <w:lsdException w:name="Grid Table 2 Accent 6" w:uiPriority="47"/>
+    <w:lsdException w:name="Grid Table 3 Accent 6" w:uiPriority="48"/>
+    <w:lsdException w:name="Grid Table 4 Accent 6" w:uiPriority="49"/>
+    <w:lsdException w:name="Grid Table 5 Dark Accent 6" w:uiPriority="50"/>
+    <w:lsdException w:name="Grid Table 6 Colorful Accent 6" w:uiPriority="51"/>
+    <w:lsdException w:name="Grid Table 7 Colorful Accent 6" w:uiPriority="52"/>
+    <w:lsdException w:name="List Table 1 Light" w:uiPriority="46"/>
+    <w:lsdException w:name="List Table 2" w:uiPriority="47"/>
+    <w:lsdException w:name="List Table 3" w:uiPriority="48"/>
+    <w:lsdException w:name="List Table 4" w:uiPriority="49"/>
+    <w:lsdException w:name="List Table 5 Dark" w:uiPriority="50"/>
+    <w:lsdException w:name="List Table 6 Colorful" w:uiPriority="51"/>
+    <w:lsdException w:name="List Table 7 Colorful" w:uiPriority="52"/>
+    <w:lsdException w:name="List Table 1 Light Accent 1" w:uiPriority="46"/>
+    <w:lsdException w:name="List Table 2 Accent 1" w:uiPriority="47"/>
+    <w:lsdException w:name="List Table 3 Accent 1" w:uiPriority="48"/>
+    <w:lsdException w:name="List Table 4 Accent 1" w:uiPriority="49"/>
+    <w:lsdException w:name="List Table 5 Dark Accent 1" w:uiPriority="50"/>
+    <w:lsdException w:name="List Table 6 Colorful Accent 1" w:uiPriority="51"/>
+    <w:lsdException w:name="List Table 7 Colorful Accent 1" w:uiPriority="52"/>
+    <w:lsdException w:name="List Table 1 Light Accent 2" w:uiPriority="46"/>
+    <w:lsdException w:name="List Table 2 Accent 2" w:uiPriority="47"/>
+    <w:lsdException w:name="List Table 3 Accent 2" w:uiPriority="48"/>
+    <w:lsdException w:name="List Table 4 Accent 2" w:uiPriority="49"/>
+    <w:lsdException w:name="List Table 5 Dark Accent 2" w:uiPriority="50"/>
+    <w:lsdException w:name="List Table 6 Colorful Accent 2" w:uiPriority="51"/>
+    <w:lsdException w:name="List Table 7 Colorful Accent 2" w:uiPriority="52"/>
+    <w:lsdException w:name="List Table 1 Light Accent 3" w:uiPriority="46"/>
+    <w:lsdException w:name="List Table 2 Accent 3" w:uiPriority="47"/>
+    <w:lsdException w:name="List Table 3 Accent 3" w:uiPriority="48"/>
+    <w:lsdException w:name="List Table 4 Accent 3" w:uiPriority="49"/>
+    <w:lsdException w:name="List Table 5 Dark Accent 3" w:uiPriority="50"/>
+    <w:lsdException w:name="List Table 6 Colorful Accent 3" w:uiPriority="51"/>
+    <w:lsdException w:name="List Table 7 Colorful Accent 3" w:uiPriority="52"/>
+    <w:lsdException w:name="List Table 1 Light Accent 4" w:uiPriority="46"/>
+    <w:lsdException w:name="List Table 2 Accent 4" w:uiPriority="47"/>
+    <w:lsdException w:name="List Table 3 Accent 4" w:uiPriority="48"/>
+    <w:lsdException w:name="List Table 4 Accent 4" w:uiPriority="49"/>
+    <w:lsdException w:name="List Table 5 Dark Accent 4" w:uiPriority="50"/>
+    <w:lsdException w:name="List Table 6 Colorful Accent 4" w:uiPriority="51"/>
+    <w:lsdException w:name="List Table 7 Colorful Accent 4" w:uiPriority="52"/>
+    <w:lsdException w:name="List Table 1 Light Accent 5" w:uiPriority="46"/>
+    <w:lsdException w:name="List Table 2 Accent 5" w:uiPriority="47"/>
+    <w:lsdException w:name="List Table 3 Accent 5" w:uiPriority="48"/>
+    <w:lsdException w:name="List Table 4 Accent 5" w:uiPriority="49"/>
+    <w:lsdException w:name="List Table 5 Dark Accent 5" w:uiPriority="50"/>
+    <w:lsdException w:name="List Table 6 Colorful Accent 5" w:uiPriority="51"/>
+    <w:lsdException w:name="List Table 7 Colorful Accent 5" w:uiPriority="52"/>
+    <w:lsdException w:name="List Table 1 Light Accent 6" w:uiPriority="46"/>
+    <w:lsdException w:name="List Table 2 Accent 6" w:uiPriority="47"/>
+    <w:lsdException w:name="List Table 3 Accent 6" w:uiPriority="48"/>
+    <w:lsdException w:name="List Table 4 Accent 6" w:uiPriority="49"/>
+    <w:lsdException w:name="List Table 5 Dark Accent 6" w:uiPriority="50"/>
+    <w:lsdException w:name="List Table 6 Colorful Accent 6" w:uiPriority="51"/>
+    <w:lsdException w:name="List Table 7 Colorful Accent 6" w:uiPriority="52"/>
   </w:latentStyles>
   <w:style w:type="paragraph" w:default="1" w:styleId="Normal">
     <w:name w:val="Normal"/>
@@ -5419,7 +5080,7 @@
 </file>
 
 <file path=customXml/itemProps2.xml><?xml version="1.0" encoding="utf-8"?>
-<ds:datastoreItem xmlns:ds="http://schemas.openxmlformats.org/officeDocument/2006/customXml" ds:itemID="{A251A6E8-5787-AE43-B24B-46E35EDB3800}">
+<ds:datastoreItem xmlns:ds="http://schemas.openxmlformats.org/officeDocument/2006/customXml" ds:itemID="{83A5524A-5EC9-419D-8D25-59AC6478A526}">
   <ds:schemaRefs>
     <ds:schemaRef ds:uri="http://schemas.openxmlformats.org/officeDocument/2006/bibliography"/>
   </ds:schemaRefs>

</xml_diff>

<commit_message>
Added comments suggesting modifications to the accumulator test setup
</commit_message>
<xml_diff>
--- a/ATPs/01_Accumulator_Sim_Test.docx
+++ b/ATPs/01_Accumulator_Sim_Test.docx
@@ -288,7 +288,7 @@
               </mc:Choice>
               <mc:Fallback>
                 <w:pict>
-                  <v:rect w14:anchorId="3104DA2D" id="Rectangle 4" o:spid="_x0000_s1026" style="position:absolute;margin-left:21.6pt;margin-top:36pt;width:568.8pt;height:17.6pt;z-index:251662336;visibility:visible;mso-wrap-style:square;mso-width-percent:0;mso-height-percent:0;mso-wrap-distance-left:9pt;mso-wrap-distance-top:0;mso-wrap-distance-right:9pt;mso-wrap-distance-bottom:0;mso-position-horizontal:absolute;mso-position-horizontal-relative:page;mso-position-vertical:absolute;mso-position-vertical-relative:page;mso-width-percent:0;mso-height-percent:0;mso-width-relative:page;mso-height-relative:page;v-text-anchor:top" o:gfxdata="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" fillcolor="#8db3e2 [1311]" stroked="f">
+                  <v:rect w14:anchorId="053655DA" id="Rectangle 4" o:spid="_x0000_s1026" style="position:absolute;margin-left:21.6pt;margin-top:36pt;width:568.8pt;height:17.6pt;z-index:251662336;visibility:visible;mso-wrap-style:square;mso-width-percent:0;mso-height-percent:0;mso-wrap-distance-left:9pt;mso-wrap-distance-top:0;mso-wrap-distance-right:9pt;mso-wrap-distance-bottom:0;mso-position-horizontal:absolute;mso-position-horizontal-relative:page;mso-position-vertical:absolute;mso-position-vertical-relative:page;mso-width-percent:0;mso-height-percent:0;mso-width-relative:page;mso-height-relative:page;v-text-anchor:top" o:gfxdata="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" fillcolor="#8db3e2 [1311]" stroked="f">
                     <v:textbox inset=",7.2pt,,7.2pt"/>
                     <w10:wrap anchorx="page" anchory="page"/>
                   </v:rect>
@@ -411,7 +411,7 @@
               </mc:Choice>
               <mc:Fallback>
                 <w:pict>
-                  <v:group w14:anchorId="6BC82C84" id="Group 9" o:spid="_x0000_s1026" style="position:absolute;margin-left:21.6pt;margin-top:702pt;width:568.8pt;height:54.05pt;z-index:-251657216;mso-position-horizontal-relative:page;mso-position-vertical-relative:page" coordorigin="432,13608" coordsize="11376,1081" o:gfxdata="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">
+                  <v:group w14:anchorId="6434B703" id="Group 9" o:spid="_x0000_s1026" style="position:absolute;margin-left:21.6pt;margin-top:702pt;width:568.8pt;height:54.05pt;z-index:-251657216;mso-position-horizontal-relative:page;mso-position-vertical-relative:page" coordorigin="432,13608" coordsize="11376,1081" o:gfxdata="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">
                     <v:shapetype id="_x0000_t32" coordsize="21600,21600" o:spt="32" o:oned="t" path="m,l21600,21600e" filled="f">
                       <v:path arrowok="t" fillok="f" o:connecttype="none"/>
                       <o:lock v:ext="edit" shapetype="t"/>
@@ -1738,11 +1738,23 @@
         <w:spacing w:line="360" w:lineRule="auto"/>
       </w:pPr>
       <w:bookmarkStart w:id="0" w:name="_Toc348639899"/>
+      <w:commentRangeStart w:id="1"/>
       <w:r>
         <w:lastRenderedPageBreak/>
         <w:t>Desired objectives</w:t>
       </w:r>
       <w:bookmarkEnd w:id="0"/>
+      <w:commentRangeEnd w:id="1"/>
+      <w:r>
+        <w:rPr>
+          <w:rStyle w:val="CommentReference"/>
+          <w:rFonts w:asciiTheme="minorHAnsi" w:eastAsiaTheme="minorEastAsia" w:hAnsiTheme="minorHAnsi" w:cstheme="minorBidi"/>
+          <w:b w:val="0"/>
+          <w:bCs w:val="0"/>
+          <w:color w:val="auto"/>
+        </w:rPr>
+        <w:commentReference w:id="1"/>
+      </w:r>
     </w:p>
     <w:p>
       <w:pPr>
@@ -1758,7 +1770,13 @@
         <w:t xml:space="preserve">be done in two steps.  The first test will verify that </w:t>
       </w:r>
       <w:r>
-        <w:t>a individual pack can deliver the expected current.  The second test will ensure that all of the packs can work together to ensure that the correct current can be driven into the load at the right voltage.</w:t>
+        <w:t>a</w:t>
+      </w:r>
+      <w:r>
+        <w:t>n</w:t>
+      </w:r>
+      <w:r>
+        <w:t xml:space="preserve"> individual pack can deliver the expected current.  The second test will ensure that all of the packs can work together to ensure that the correct current can be driven into the load at the right voltage.</w:t>
       </w:r>
     </w:p>
     <w:p>
@@ -1769,6 +1787,10 @@
     <w:p>
       <w:pPr>
         <w:spacing w:line="276" w:lineRule="auto"/>
+        <w:rPr>
+          <w:rFonts w:eastAsia="Times New Roman"/>
+          <w:color w:val="000000"/>
+        </w:rPr>
       </w:pPr>
       <w:r>
         <w:t xml:space="preserve">The nominal voltage of 4 packs in series is </w:t>
@@ -1785,14 +1807,37 @@
           <w:rFonts w:eastAsia="Times New Roman"/>
           <w:color w:val="000000"/>
         </w:rPr>
-        <w:t>VDC.  For one pack it is 22.4V.</w:t>
-      </w:r>
+        <w:t xml:space="preserve">VDC.  </w:t>
+      </w:r>
+      <w:commentRangeStart w:id="2"/>
       <w:r>
         <w:rPr>
           <w:rFonts w:eastAsia="Times New Roman"/>
           <w:color w:val="000000"/>
         </w:rPr>
-        <w:t xml:space="preserve">  The maximum current that the packs will be asked to draw is 200A.</w:t>
+        <w:t>For one pack it is 22.4V.</w:t>
+      </w:r>
+      <w:r>
+        <w:rPr>
+          <w:rFonts w:eastAsia="Times New Roman"/>
+          <w:color w:val="000000"/>
+        </w:rPr>
+        <w:t xml:space="preserve">  </w:t>
+      </w:r>
+      <w:commentRangeEnd w:id="2"/>
+      <w:r>
+        <w:rPr>
+          <w:rStyle w:val="CommentReference"/>
+        </w:rPr>
+        <w:commentReference w:id="2"/>
+      </w:r>
+      <w:commentRangeStart w:id="3"/>
+      <w:r>
+        <w:rPr>
+          <w:rFonts w:eastAsia="Times New Roman"/>
+          <w:color w:val="000000"/>
+        </w:rPr>
+        <w:t>The maximum current that the packs will be asked to draw is 200A.</w:t>
       </w:r>
       <w:r>
         <w:rPr>
@@ -1820,8 +1865,31 @@
           <w:rFonts w:eastAsia="Times New Roman"/>
           <w:color w:val="000000"/>
         </w:rPr>
-        <w:t>200 A will be drawn.</w:t>
-      </w:r>
+        <w:t>200 A will be drawn</w:t>
+      </w:r>
+      <w:r>
+        <w:rPr>
+          <w:rFonts w:eastAsia="Times New Roman"/>
+          <w:color w:val="000000"/>
+        </w:rPr>
+        <w:t xml:space="preserve"> in any circumstance</w:t>
+      </w:r>
+      <w:r>
+        <w:rPr>
+          <w:rFonts w:eastAsia="Times New Roman"/>
+          <w:color w:val="000000"/>
+        </w:rPr>
+        <w:t>.</w:t>
+      </w:r>
+      <w:commentRangeEnd w:id="3"/>
+      <w:r>
+        <w:rPr>
+          <w:rStyle w:val="CommentReference"/>
+        </w:rPr>
+        <w:commentReference w:id="3"/>
+      </w:r>
+      <w:bookmarkStart w:id="4" w:name="_GoBack"/>
+      <w:bookmarkEnd w:id="4"/>
     </w:p>
     <w:p>
       <w:pPr>
@@ -1847,11 +1915,11 @@
         <w:pStyle w:val="Heading1"/>
         <w:spacing w:line="360" w:lineRule="auto"/>
       </w:pPr>
-      <w:bookmarkStart w:id="1" w:name="_Toc348639900"/>
+      <w:bookmarkStart w:id="5" w:name="_Toc348639900"/>
       <w:r>
         <w:t>Required Hardware</w:t>
       </w:r>
-      <w:bookmarkEnd w:id="1"/>
+      <w:bookmarkEnd w:id="5"/>
     </w:p>
     <w:p>
       <w:pPr>
@@ -1929,11 +1997,11 @@
         <w:pStyle w:val="Heading1"/>
         <w:spacing w:line="360" w:lineRule="auto"/>
       </w:pPr>
-      <w:bookmarkStart w:id="2" w:name="_Toc348639901"/>
+      <w:bookmarkStart w:id="6" w:name="_Toc348639901"/>
       <w:r>
         <w:t>Required Software</w:t>
       </w:r>
-      <w:bookmarkEnd w:id="2"/>
+      <w:bookmarkEnd w:id="6"/>
     </w:p>
     <w:p>
       <w:r>
@@ -1945,22 +2013,22 @@
         <w:pStyle w:val="Heading1"/>
         <w:spacing w:line="360" w:lineRule="auto"/>
       </w:pPr>
-      <w:bookmarkStart w:id="3" w:name="_Toc348639902"/>
+      <w:bookmarkStart w:id="7" w:name="_Toc348639902"/>
       <w:r>
         <w:t>Hardware Setup</w:t>
       </w:r>
-      <w:bookmarkEnd w:id="3"/>
+      <w:bookmarkEnd w:id="7"/>
     </w:p>
     <w:p>
       <w:pPr>
         <w:pStyle w:val="Heading2"/>
         <w:spacing w:line="360" w:lineRule="auto"/>
       </w:pPr>
-      <w:bookmarkStart w:id="4" w:name="_Toc348639903"/>
+      <w:bookmarkStart w:id="8" w:name="_Toc348639903"/>
       <w:r>
         <w:t>Single pack</w:t>
       </w:r>
-      <w:bookmarkEnd w:id="4"/>
+      <w:bookmarkEnd w:id="8"/>
     </w:p>
     <w:p>
       <w:pPr>
@@ -2044,11 +2112,11 @@
         <w:pStyle w:val="Heading2"/>
         <w:spacing w:line="360" w:lineRule="auto"/>
       </w:pPr>
-      <w:bookmarkStart w:id="5" w:name="_Toc348639904"/>
+      <w:bookmarkStart w:id="9" w:name="_Toc348639904"/>
       <w:r>
         <w:t>Series packs</w:t>
       </w:r>
-      <w:bookmarkEnd w:id="5"/>
+      <w:bookmarkEnd w:id="9"/>
     </w:p>
     <w:p>
       <w:pPr>
@@ -2160,11 +2228,11 @@
         <w:pStyle w:val="Heading1"/>
         <w:spacing w:line="360" w:lineRule="auto"/>
       </w:pPr>
-      <w:bookmarkStart w:id="6" w:name="_Toc348639905"/>
+      <w:bookmarkStart w:id="10" w:name="_Toc348639905"/>
       <w:r>
         <w:t>Software Setup</w:t>
       </w:r>
-      <w:bookmarkEnd w:id="6"/>
+      <w:bookmarkEnd w:id="10"/>
     </w:p>
     <w:p>
       <w:pPr>
@@ -2179,22 +2247,34 @@
         <w:pStyle w:val="Heading1"/>
         <w:spacing w:line="360" w:lineRule="auto"/>
       </w:pPr>
-      <w:bookmarkStart w:id="7" w:name="_Toc348639906"/>
+      <w:bookmarkStart w:id="11" w:name="_Toc348639906"/>
+      <w:commentRangeStart w:id="12"/>
       <w:r>
         <w:t>Test Procedure</w:t>
       </w:r>
-      <w:bookmarkEnd w:id="7"/>
+      <w:bookmarkEnd w:id="11"/>
+      <w:commentRangeEnd w:id="12"/>
+      <w:r>
+        <w:rPr>
+          <w:rStyle w:val="CommentReference"/>
+          <w:rFonts w:asciiTheme="minorHAnsi" w:eastAsiaTheme="minorEastAsia" w:hAnsiTheme="minorHAnsi" w:cstheme="minorBidi"/>
+          <w:b w:val="0"/>
+          <w:bCs w:val="0"/>
+          <w:color w:val="auto"/>
+        </w:rPr>
+        <w:commentReference w:id="12"/>
+      </w:r>
     </w:p>
     <w:p>
       <w:pPr>
         <w:pStyle w:val="Heading2"/>
         <w:spacing w:line="360" w:lineRule="auto"/>
       </w:pPr>
-      <w:bookmarkStart w:id="8" w:name="_Toc348639907"/>
+      <w:bookmarkStart w:id="13" w:name="_Toc348639907"/>
       <w:r>
         <w:t>Single pack</w:t>
       </w:r>
-      <w:bookmarkEnd w:id="8"/>
+      <w:bookmarkEnd w:id="13"/>
     </w:p>
     <w:p>
       <w:pPr>
@@ -2237,7 +2317,7 @@
         </w:numPr>
         <w:spacing w:line="276" w:lineRule="auto"/>
       </w:pPr>
-      <w:commentRangeStart w:id="9"/>
+      <w:commentRangeStart w:id="14"/>
       <w:r>
         <w:t>Set simulated load to 0.14</w:t>
       </w:r>
@@ -2247,12 +2327,12 @@
       <w:r>
         <w:t xml:space="preserve"> (154A test)</w:t>
       </w:r>
-      <w:commentRangeEnd w:id="9"/>
+      <w:commentRangeEnd w:id="14"/>
       <w:r>
         <w:rPr>
           <w:rStyle w:val="CommentReference"/>
         </w:rPr>
-        <w:commentReference w:id="9"/>
+        <w:commentReference w:id="14"/>
       </w:r>
     </w:p>
     <w:p>
@@ -2306,11 +2386,11 @@
       <w:pPr>
         <w:pStyle w:val="Heading2"/>
       </w:pPr>
-      <w:bookmarkStart w:id="10" w:name="_Toc348639908"/>
+      <w:bookmarkStart w:id="15" w:name="_Toc348639908"/>
       <w:r>
         <w:t>Series packs</w:t>
       </w:r>
-      <w:bookmarkEnd w:id="10"/>
+      <w:bookmarkEnd w:id="15"/>
     </w:p>
     <w:p>
       <w:pPr>
@@ -2413,7 +2493,7 @@
         <w:pStyle w:val="Heading1"/>
         <w:spacing w:line="360" w:lineRule="auto"/>
       </w:pPr>
-      <w:bookmarkStart w:id="11" w:name="_Toc348639909"/>
+      <w:bookmarkStart w:id="16" w:name="_Toc348639909"/>
       <w:r>
         <w:lastRenderedPageBreak/>
         <w:t xml:space="preserve">Acceptance </w:t>
@@ -2421,7 +2501,7 @@
       <w:r>
         <w:t>Test Summary</w:t>
       </w:r>
-      <w:bookmarkEnd w:id="11"/>
+      <w:bookmarkEnd w:id="16"/>
     </w:p>
     <w:tbl>
       <w:tblPr>
@@ -2747,8 +2827,6 @@
             <w:r>
               <w:t xml:space="preserve"> at a high load with all of the packs</w:t>
             </w:r>
-            <w:bookmarkStart w:id="12" w:name="_GoBack"/>
-            <w:bookmarkEnd w:id="12"/>
           </w:p>
         </w:tc>
         <w:tc>
@@ -2902,7 +2980,91 @@
 
 <file path=word/comments.xml><?xml version="1.0" encoding="utf-8"?>
 <w:comments xmlns:wpc="http://schemas.microsoft.com/office/word/2010/wordprocessingCanvas" xmlns:mc="http://schemas.openxmlformats.org/markup-compatibility/2006" xmlns:o="urn:schemas-microsoft-com:office:office" xmlns:r="http://schemas.openxmlformats.org/officeDocument/2006/relationships" xmlns:m="http://schemas.openxmlformats.org/officeDocument/2006/math" xmlns:v="urn:schemas-microsoft-com:vml" xmlns:wp14="http://schemas.microsoft.com/office/word/2010/wordprocessingDrawing" xmlns:wp="http://schemas.openxmlformats.org/drawingml/2006/wordprocessingDrawing" xmlns:w10="urn:schemas-microsoft-com:office:word" xmlns:w="http://schemas.openxmlformats.org/wordprocessingml/2006/main" xmlns:w14="http://schemas.microsoft.com/office/word/2010/wordml" xmlns:w15="http://schemas.microsoft.com/office/word/2012/wordml" xmlns:wpg="http://schemas.microsoft.com/office/word/2010/wordprocessingGroup" xmlns:wpi="http://schemas.microsoft.com/office/word/2010/wordprocessingInk" xmlns:wne="http://schemas.microsoft.com/office/word/2006/wordml" xmlns:wps="http://schemas.microsoft.com/office/word/2010/wordprocessingShape" mc:Ignorable="w14 w15 wp14">
-  <w:comment w:id="9" w:author="Greg Flynn" w:date="2017-02-14T03:15:00Z" w:initials="GF">
+  <w:comment w:id="1" w:author="Greg Flynn" w:date="2017-02-14T09:22:00Z" w:initials="GF">
+    <w:p>
+      <w:pPr>
+        <w:pStyle w:val="CommentText"/>
+      </w:pPr>
+      <w:r>
+        <w:rPr>
+          <w:rStyle w:val="CommentReference"/>
+        </w:rPr>
+        <w:annotationRef/>
+      </w:r>
+      <w:r>
+        <w:t>Do we want temperature checks in this setup?</w:t>
+      </w:r>
+    </w:p>
+  </w:comment>
+  <w:comment w:id="2" w:author="Greg Flynn" w:date="2017-02-14T09:29:00Z" w:initials="GF">
+    <w:p>
+      <w:pPr>
+        <w:pStyle w:val="CommentText"/>
+      </w:pPr>
+      <w:r>
+        <w:rPr>
+          <w:rStyle w:val="CommentReference"/>
+        </w:rPr>
+        <w:annotationRef/>
+      </w:r>
+      <w:r>
+        <w:t>Get TSV to verify numbers.  ESF says that nominal TSV is 89.6 and Max is 106.4 (Section 1 Table 1)</w:t>
+      </w:r>
+      <w:r>
+        <w:t xml:space="preserve"> But 14mOhm </w:t>
+      </w:r>
+      <w:proofErr w:type="spellStart"/>
+      <w:r>
+        <w:t>thevinin</w:t>
+      </w:r>
+      <w:proofErr w:type="spellEnd"/>
+      <w:r>
+        <w:t xml:space="preserve"> into a 500mOhm load gives 23 </w:t>
+      </w:r>
+      <w:r>
+        <w:t>Volts</w:t>
+      </w:r>
+    </w:p>
+  </w:comment>
+  <w:comment w:id="3" w:author="Greg Flynn" w:date="2017-02-14T09:21:00Z" w:initials="GF">
+    <w:p>
+      <w:pPr>
+        <w:pStyle w:val="CommentText"/>
+      </w:pPr>
+      <w:r>
+        <w:rPr>
+          <w:rStyle w:val="CommentReference"/>
+        </w:rPr>
+        <w:annotationRef/>
+      </w:r>
+      <w:r>
+        <w:t>Should we push it harder?</w:t>
+      </w:r>
+    </w:p>
+  </w:comment>
+  <w:comment w:id="12" w:author="Greg Flynn" w:date="2017-02-14T09:23:00Z" w:initials="GF">
+    <w:p>
+      <w:pPr>
+        <w:pStyle w:val="CommentText"/>
+      </w:pPr>
+      <w:r>
+        <w:rPr>
+          <w:rStyle w:val="CommentReference"/>
+        </w:rPr>
+        <w:annotationRef/>
+      </w:r>
+      <w:r>
+        <w:t xml:space="preserve">Do we also want to test </w:t>
+      </w:r>
+      <w:r>
+        <w:t>voltage across load</w:t>
+      </w:r>
+      <w:r>
+        <w:t>?</w:t>
+      </w:r>
+    </w:p>
+  </w:comment>
+  <w:comment w:id="14" w:author="Greg Flynn" w:date="2017-02-14T03:15:00Z" w:initials="GF">
     <w:p>
       <w:pPr>
         <w:pStyle w:val="CommentText"/>
@@ -2923,6 +3085,10 @@
 
 <file path=word/commentsExtended.xml><?xml version="1.0" encoding="utf-8"?>
 <w15:commentsEx xmlns:wpc="http://schemas.microsoft.com/office/word/2010/wordprocessingCanvas" xmlns:mc="http://schemas.openxmlformats.org/markup-compatibility/2006" xmlns:o="urn:schemas-microsoft-com:office:office" xmlns:r="http://schemas.openxmlformats.org/officeDocument/2006/relationships" xmlns:m="http://schemas.openxmlformats.org/officeDocument/2006/math" xmlns:v="urn:schemas-microsoft-com:vml" xmlns:wp14="http://schemas.microsoft.com/office/word/2010/wordprocessingDrawing" xmlns:wp="http://schemas.openxmlformats.org/drawingml/2006/wordprocessingDrawing" xmlns:w10="urn:schemas-microsoft-com:office:word" xmlns:w="http://schemas.openxmlformats.org/wordprocessingml/2006/main" xmlns:w14="http://schemas.microsoft.com/office/word/2010/wordml" xmlns:w15="http://schemas.microsoft.com/office/word/2012/wordml" xmlns:wpg="http://schemas.microsoft.com/office/word/2010/wordprocessingGroup" xmlns:wpi="http://schemas.microsoft.com/office/word/2010/wordprocessingInk" xmlns:wne="http://schemas.microsoft.com/office/word/2006/wordml" xmlns:wps="http://schemas.microsoft.com/office/word/2010/wordprocessingShape" mc:Ignorable="w14 w15 wp14">
+  <w15:commentEx w15:paraId="6CC06B2B" w15:done="0"/>
+  <w15:commentEx w15:paraId="0FD5F755" w15:done="0"/>
+  <w15:commentEx w15:paraId="04D3000F" w15:done="0"/>
+  <w15:commentEx w15:paraId="0E4FF4FA" w15:done="0"/>
   <w15:commentEx w15:paraId="77A2C3E2" w15:done="0"/>
 </w15:commentsEx>
 </file>
@@ -3907,6 +4073,14 @@
     <w:abstractNumId w:val="1"/>
   </w:num>
 </w:numbering>
+</file>
+
+<file path=word/people.xml><?xml version="1.0" encoding="utf-8"?>
+<w15:people xmlns:wpc="http://schemas.microsoft.com/office/word/2010/wordprocessingCanvas" xmlns:mc="http://schemas.openxmlformats.org/markup-compatibility/2006" xmlns:o="urn:schemas-microsoft-com:office:office" xmlns:r="http://schemas.openxmlformats.org/officeDocument/2006/relationships" xmlns:m="http://schemas.openxmlformats.org/officeDocument/2006/math" xmlns:v="urn:schemas-microsoft-com:vml" xmlns:wp14="http://schemas.microsoft.com/office/word/2010/wordprocessingDrawing" xmlns:wp="http://schemas.openxmlformats.org/drawingml/2006/wordprocessingDrawing" xmlns:w10="urn:schemas-microsoft-com:office:word" xmlns:w="http://schemas.openxmlformats.org/wordprocessingml/2006/main" xmlns:w14="http://schemas.microsoft.com/office/word/2010/wordml" xmlns:w15="http://schemas.microsoft.com/office/word/2012/wordml" xmlns:wpg="http://schemas.microsoft.com/office/word/2010/wordprocessingGroup" xmlns:wpi="http://schemas.microsoft.com/office/word/2010/wordprocessingInk" xmlns:wne="http://schemas.microsoft.com/office/word/2006/wordml" xmlns:wps="http://schemas.microsoft.com/office/word/2010/wordprocessingShape" mc:Ignorable="w14 w15 wp14">
+  <w15:person w15:author="Greg Flynn">
+    <w15:presenceInfo w15:providerId="None" w15:userId="Greg Flynn"/>
+  </w15:person>
+</w15:people>
 </file>
 
 <file path=word/styles.xml><?xml version="1.0" encoding="utf-8"?>
@@ -5080,7 +5254,7 @@
 </file>
 
 <file path=customXml/itemProps2.xml><?xml version="1.0" encoding="utf-8"?>
-<ds:datastoreItem xmlns:ds="http://schemas.openxmlformats.org/officeDocument/2006/customXml" ds:itemID="{83A5524A-5EC9-419D-8D25-59AC6478A526}">
+<ds:datastoreItem xmlns:ds="http://schemas.openxmlformats.org/officeDocument/2006/customXml" ds:itemID="{E667027F-DD26-4B8B-8248-762831937526}">
   <ds:schemaRefs>
     <ds:schemaRef ds:uri="http://schemas.openxmlformats.org/officeDocument/2006/bibliography"/>
   </ds:schemaRefs>

</xml_diff>

<commit_message>
Added in suggestion to charge packs before test
</commit_message>
<xml_diff>
--- a/ATPs/01_Accumulator_Sim_Test.docx
+++ b/ATPs/01_Accumulator_Sim_Test.docx
@@ -56,14 +56,14 @@
                             </a:ln>
                             <a:extLst>
                               <a:ext uri="{909E8E84-426E-40dd-AFC4-6F175D3DCCD1}">
-                                <a14:hiddenFill xmlns="" xmlns:mo="http://schemas.microsoft.com/office/mac/office/2008/main" xmlns:mv="urn:schemas-microsoft-com:mac:vml" xmlns:o="urn:schemas-microsoft-com:office:office" xmlns:v="urn:schemas-microsoft-com:vml" xmlns:w10="urn:schemas-microsoft-com:office:word" xmlns:w="http://schemas.openxmlformats.org/wordprocessingml/2006/main" xmlns:a14="http://schemas.microsoft.com/office/drawing/2010/main">
+                                <a14:hiddenFill xmlns:a14="http://schemas.microsoft.com/office/drawing/2010/main" xmlns:w="http://schemas.openxmlformats.org/wordprocessingml/2006/main" xmlns:w10="urn:schemas-microsoft-com:office:word" xmlns:v="urn:schemas-microsoft-com:vml" xmlns:o="urn:schemas-microsoft-com:office:office" xmlns:mv="urn:schemas-microsoft-com:mac:vml" xmlns:mo="http://schemas.microsoft.com/office/mac/office/2008/main" xmlns="">
                                   <a:solidFill>
                                     <a:srgbClr val="FFFFFF"/>
                                   </a:solidFill>
                                 </a14:hiddenFill>
                               </a:ext>
                               <a:ext uri="{91240B29-F687-4f45-9708-019B960494DF}">
-                                <a14:hiddenLine xmlns="" xmlns:mo="http://schemas.microsoft.com/office/mac/office/2008/main" xmlns:mv="urn:schemas-microsoft-com:mac:vml" xmlns:o="urn:schemas-microsoft-com:office:office" xmlns:v="urn:schemas-microsoft-com:vml" xmlns:w10="urn:schemas-microsoft-com:office:word" xmlns:w="http://schemas.openxmlformats.org/wordprocessingml/2006/main" xmlns:a14="http://schemas.microsoft.com/office/drawing/2010/main" w="9525">
+                                <a14:hiddenLine xmlns:a14="http://schemas.microsoft.com/office/drawing/2010/main" xmlns:w="http://schemas.openxmlformats.org/wordprocessingml/2006/main" xmlns:w10="urn:schemas-microsoft-com:office:word" xmlns:v="urn:schemas-microsoft-com:vml" xmlns:o="urn:schemas-microsoft-com:office:office" xmlns:mv="urn:schemas-microsoft-com:mac:vml" xmlns:mo="http://schemas.microsoft.com/office/mac/office/2008/main" xmlns="" w="9525">
                                   <a:solidFill>
                                     <a:srgbClr val="000000"/>
                                   </a:solidFill>
@@ -249,7 +249,7 @@
                             <a:effectLst/>
                             <a:extLst>
                               <a:ext uri="{91240B29-F687-4f45-9708-019B960494DF}">
-                                <a14:hiddenLine xmlns="" xmlns:mo="http://schemas.microsoft.com/office/mac/office/2008/main" xmlns:mv="urn:schemas-microsoft-com:mac:vml" xmlns:o="urn:schemas-microsoft-com:office:office" xmlns:v="urn:schemas-microsoft-com:vml" xmlns:w10="urn:schemas-microsoft-com:office:word" xmlns:w="http://schemas.openxmlformats.org/wordprocessingml/2006/main" xmlns:a14="http://schemas.microsoft.com/office/drawing/2010/main" w="19050">
+                                <a14:hiddenLine xmlns:a14="http://schemas.microsoft.com/office/drawing/2010/main" xmlns:w="http://schemas.openxmlformats.org/wordprocessingml/2006/main" xmlns:w10="urn:schemas-microsoft-com:office:word" xmlns:v="urn:schemas-microsoft-com:vml" xmlns:o="urn:schemas-microsoft-com:office:office" xmlns:mv="urn:schemas-microsoft-com:mac:vml" xmlns:mo="http://schemas.microsoft.com/office/mac/office/2008/main" xmlns="" w="19050">
                                   <a:solidFill>
                                     <a:srgbClr val="4A7EBB"/>
                                   </a:solidFill>
@@ -259,7 +259,7 @@
                                 </a14:hiddenLine>
                               </a:ext>
                               <a:ext uri="{AF507438-7753-43e0-B8FC-AC1667EBCBE1}">
-                                <a14:hiddenEffects xmlns="" xmlns:mo="http://schemas.microsoft.com/office/mac/office/2008/main" xmlns:mv="urn:schemas-microsoft-com:mac:vml" xmlns:o="urn:schemas-microsoft-com:office:office" xmlns:v="urn:schemas-microsoft-com:vml" xmlns:w10="urn:schemas-microsoft-com:office:word" xmlns:w="http://schemas.openxmlformats.org/wordprocessingml/2006/main" xmlns:a14="http://schemas.microsoft.com/office/drawing/2010/main">
+                                <a14:hiddenEffects xmlns:a14="http://schemas.microsoft.com/office/drawing/2010/main" xmlns:w="http://schemas.openxmlformats.org/wordprocessingml/2006/main" xmlns:w10="urn:schemas-microsoft-com:office:word" xmlns:v="urn:schemas-microsoft-com:vml" xmlns:o="urn:schemas-microsoft-com:office:office" xmlns:mv="urn:schemas-microsoft-com:mac:vml" xmlns:mo="http://schemas.microsoft.com/office/mac/office/2008/main" xmlns="">
                                   <a:effectLst>
                                     <a:outerShdw blurRad="63500" dist="26940" dir="5400000" algn="ctr" rotWithShape="0">
                                       <a:srgbClr val="000000">
@@ -288,7 +288,7 @@
               </mc:Choice>
               <mc:Fallback>
                 <w:pict>
-                  <v:rect w14:anchorId="053655DA" id="Rectangle 4" o:spid="_x0000_s1026" style="position:absolute;margin-left:21.6pt;margin-top:36pt;width:568.8pt;height:17.6pt;z-index:251662336;visibility:visible;mso-wrap-style:square;mso-width-percent:0;mso-height-percent:0;mso-wrap-distance-left:9pt;mso-wrap-distance-top:0;mso-wrap-distance-right:9pt;mso-wrap-distance-bottom:0;mso-position-horizontal:absolute;mso-position-horizontal-relative:page;mso-position-vertical:absolute;mso-position-vertical-relative:page;mso-width-percent:0;mso-height-percent:0;mso-width-relative:page;mso-height-relative:page;v-text-anchor:top" o:gfxdata="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" fillcolor="#8db3e2 [1311]" stroked="f">
+                  <v:rect w14:anchorId="470B2868" id="Rectangle 4" o:spid="_x0000_s1026" style="position:absolute;margin-left:21.6pt;margin-top:36pt;width:568.8pt;height:17.6pt;z-index:251662336;visibility:visible;mso-wrap-style:square;mso-width-percent:0;mso-height-percent:0;mso-wrap-distance-left:9pt;mso-wrap-distance-top:0;mso-wrap-distance-right:9pt;mso-wrap-distance-bottom:0;mso-position-horizontal:absolute;mso-position-horizontal-relative:page;mso-position-vertical:absolute;mso-position-vertical-relative:page;mso-width-percent:0;mso-height-percent:0;mso-width-relative:page;mso-height-relative:page;v-text-anchor:top" o:gfxdata="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" fillcolor="#8db3e2 [1311]" stroked="f">
                     <v:textbox inset=",7.2pt,,7.2pt"/>
                     <w10:wrap anchorx="page" anchory="page"/>
                   </v:rect>
@@ -357,7 +357,7 @@
                               </a:ln>
                               <a:extLst>
                                 <a:ext uri="{909E8E84-426E-40dd-AFC4-6F175D3DCCD1}">
-                                  <a14:hiddenFill xmlns="" xmlns:mo="http://schemas.microsoft.com/office/mac/office/2008/main" xmlns:mv="urn:schemas-microsoft-com:mac:vml" xmlns:o="urn:schemas-microsoft-com:office:office" xmlns:v="urn:schemas-microsoft-com:vml" xmlns:w10="urn:schemas-microsoft-com:office:word" xmlns:w="http://schemas.openxmlformats.org/wordprocessingml/2006/main" xmlns:a14="http://schemas.microsoft.com/office/drawing/2010/main">
+                                  <a14:hiddenFill xmlns:a14="http://schemas.microsoft.com/office/drawing/2010/main" xmlns:w="http://schemas.openxmlformats.org/wordprocessingml/2006/main" xmlns:w10="urn:schemas-microsoft-com:office:word" xmlns:v="urn:schemas-microsoft-com:vml" xmlns:o="urn:schemas-microsoft-com:office:office" xmlns:mv="urn:schemas-microsoft-com:mac:vml" xmlns:mo="http://schemas.microsoft.com/office/mac/office/2008/main" xmlns="">
                                     <a:noFill/>
                                   </a14:hiddenFill>
                                 </a:ext>
@@ -389,7 +389,7 @@
                               </a:ln>
                               <a:extLst>
                                 <a:ext uri="{909E8E84-426E-40dd-AFC4-6F175D3DCCD1}">
-                                  <a14:hiddenFill xmlns="" xmlns:mo="http://schemas.microsoft.com/office/mac/office/2008/main" xmlns:mv="urn:schemas-microsoft-com:mac:vml" xmlns:o="urn:schemas-microsoft-com:office:office" xmlns:v="urn:schemas-microsoft-com:vml" xmlns:w10="urn:schemas-microsoft-com:office:word" xmlns:w="http://schemas.openxmlformats.org/wordprocessingml/2006/main" xmlns:a14="http://schemas.microsoft.com/office/drawing/2010/main">
+                                  <a14:hiddenFill xmlns:a14="http://schemas.microsoft.com/office/drawing/2010/main" xmlns:w="http://schemas.openxmlformats.org/wordprocessingml/2006/main" xmlns:w10="urn:schemas-microsoft-com:office:word" xmlns:v="urn:schemas-microsoft-com:vml" xmlns:o="urn:schemas-microsoft-com:office:office" xmlns:mv="urn:schemas-microsoft-com:mac:vml" xmlns:mo="http://schemas.microsoft.com/office/mac/office/2008/main" xmlns="">
                                     <a:noFill/>
                                   </a14:hiddenFill>
                                 </a:ext>
@@ -411,7 +411,7 @@
               </mc:Choice>
               <mc:Fallback>
                 <w:pict>
-                  <v:group w14:anchorId="6434B703" id="Group 9" o:spid="_x0000_s1026" style="position:absolute;margin-left:21.6pt;margin-top:702pt;width:568.8pt;height:54.05pt;z-index:-251657216;mso-position-horizontal-relative:page;mso-position-vertical-relative:page" coordorigin="432,13608" coordsize="11376,1081" o:gfxdata="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">
+                  <v:group w14:anchorId="5444C54C" id="Group 9" o:spid="_x0000_s1026" style="position:absolute;margin-left:21.6pt;margin-top:702pt;width:568.8pt;height:54.05pt;z-index:-251657216;mso-position-horizontal-relative:page;mso-position-vertical-relative:page" coordorigin="432,13608" coordsize="11376,1081" o:gfxdata="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">
                     <v:shapetype id="_x0000_t32" coordsize="21600,21600" o:spt="32" o:oned="t" path="m,l21600,21600e" filled="f">
                       <v:path arrowok="t" fillok="f" o:connecttype="none"/>
                       <o:lock v:ext="edit" shapetype="t"/>
@@ -480,14 +480,14 @@
                               </a:ln>
                               <a:extLst>
                                 <a:ext uri="{909E8E84-426E-40dd-AFC4-6F175D3DCCD1}">
-                                  <a14:hiddenFill xmlns="" xmlns:mo="http://schemas.microsoft.com/office/mac/office/2008/main" xmlns:mv="urn:schemas-microsoft-com:mac:vml" xmlns:o="urn:schemas-microsoft-com:office:office" xmlns:v="urn:schemas-microsoft-com:vml" xmlns:w10="urn:schemas-microsoft-com:office:word" xmlns:w="http://schemas.openxmlformats.org/wordprocessingml/2006/main" xmlns:a14="http://schemas.microsoft.com/office/drawing/2010/main">
+                                  <a14:hiddenFill xmlns:a14="http://schemas.microsoft.com/office/drawing/2010/main" xmlns:w="http://schemas.openxmlformats.org/wordprocessingml/2006/main" xmlns:w10="urn:schemas-microsoft-com:office:word" xmlns:v="urn:schemas-microsoft-com:vml" xmlns:o="urn:schemas-microsoft-com:office:office" xmlns:mv="urn:schemas-microsoft-com:mac:vml" xmlns:mo="http://schemas.microsoft.com/office/mac/office/2008/main" xmlns="">
                                     <a:solidFill>
                                       <a:srgbClr val="FFFFFF"/>
                                     </a:solidFill>
                                   </a14:hiddenFill>
                                 </a:ext>
                                 <a:ext uri="{91240B29-F687-4f45-9708-019B960494DF}">
-                                  <a14:hiddenLine xmlns="" xmlns:mo="http://schemas.microsoft.com/office/mac/office/2008/main" xmlns:mv="urn:schemas-microsoft-com:mac:vml" xmlns:o="urn:schemas-microsoft-com:office:office" xmlns:v="urn:schemas-microsoft-com:vml" xmlns:w10="urn:schemas-microsoft-com:office:word" xmlns:w="http://schemas.openxmlformats.org/wordprocessingml/2006/main" xmlns:a14="http://schemas.microsoft.com/office/drawing/2010/main" w="9525">
+                                  <a14:hiddenLine xmlns:a14="http://schemas.microsoft.com/office/drawing/2010/main" xmlns:w="http://schemas.openxmlformats.org/wordprocessingml/2006/main" xmlns:w10="urn:schemas-microsoft-com:office:word" xmlns:v="urn:schemas-microsoft-com:vml" xmlns:o="urn:schemas-microsoft-com:office:office" xmlns:mv="urn:schemas-microsoft-com:mac:vml" xmlns:mo="http://schemas.microsoft.com/office/mac/office/2008/main" xmlns="" w="9525">
                                     <a:solidFill>
                                       <a:srgbClr val="000000"/>
                                     </a:solidFill>
@@ -547,7 +547,7 @@
                               </a:ln>
                               <a:extLst>
                                 <a:ext uri="{909E8E84-426E-40dd-AFC4-6F175D3DCCD1}">
-                                  <a14:hiddenFill xmlns="" xmlns:mo="http://schemas.microsoft.com/office/mac/office/2008/main" xmlns:mv="urn:schemas-microsoft-com:mac:vml" xmlns:o="urn:schemas-microsoft-com:office:office" xmlns:v="urn:schemas-microsoft-com:vml" xmlns:w10="urn:schemas-microsoft-com:office:word" xmlns:w="http://schemas.openxmlformats.org/wordprocessingml/2006/main" xmlns:a14="http://schemas.microsoft.com/office/drawing/2010/main">
+                                  <a14:hiddenFill xmlns:a14="http://schemas.microsoft.com/office/drawing/2010/main" xmlns:w="http://schemas.openxmlformats.org/wordprocessingml/2006/main" xmlns:w10="urn:schemas-microsoft-com:office:word" xmlns:v="urn:schemas-microsoft-com:vml" xmlns:o="urn:schemas-microsoft-com:office:office" xmlns:mv="urn:schemas-microsoft-com:mac:vml" xmlns:mo="http://schemas.microsoft.com/office/mac/office/2008/main" xmlns="">
                                     <a:noFill/>
                                   </a14:hiddenFill>
                                 </a:ext>
@@ -574,14 +574,14 @@
                               </a:ln>
                               <a:extLst>
                                 <a:ext uri="{909E8E84-426E-40dd-AFC4-6F175D3DCCD1}">
-                                  <a14:hiddenFill xmlns="" xmlns:mo="http://schemas.microsoft.com/office/mac/office/2008/main" xmlns:mv="urn:schemas-microsoft-com:mac:vml" xmlns:o="urn:schemas-microsoft-com:office:office" xmlns:v="urn:schemas-microsoft-com:vml" xmlns:w10="urn:schemas-microsoft-com:office:word" xmlns:w="http://schemas.openxmlformats.org/wordprocessingml/2006/main" xmlns:a14="http://schemas.microsoft.com/office/drawing/2010/main">
+                                  <a14:hiddenFill xmlns:a14="http://schemas.microsoft.com/office/drawing/2010/main" xmlns:w="http://schemas.openxmlformats.org/wordprocessingml/2006/main" xmlns:w10="urn:schemas-microsoft-com:office:word" xmlns:v="urn:schemas-microsoft-com:vml" xmlns:o="urn:schemas-microsoft-com:office:office" xmlns:mv="urn:schemas-microsoft-com:mac:vml" xmlns:mo="http://schemas.microsoft.com/office/mac/office/2008/main" xmlns="">
                                     <a:solidFill>
                                       <a:srgbClr val="FFFFFF"/>
                                     </a:solidFill>
                                   </a14:hiddenFill>
                                 </a:ext>
                                 <a:ext uri="{91240B29-F687-4f45-9708-019B960494DF}">
-                                  <a14:hiddenLine xmlns="" xmlns:mo="http://schemas.microsoft.com/office/mac/office/2008/main" xmlns:mv="urn:schemas-microsoft-com:mac:vml" xmlns:o="urn:schemas-microsoft-com:office:office" xmlns:v="urn:schemas-microsoft-com:vml" xmlns:w10="urn:schemas-microsoft-com:office:word" xmlns:w="http://schemas.openxmlformats.org/wordprocessingml/2006/main" xmlns:a14="http://schemas.microsoft.com/office/drawing/2010/main" w="9525">
+                                  <a14:hiddenLine xmlns:a14="http://schemas.microsoft.com/office/drawing/2010/main" xmlns:w="http://schemas.openxmlformats.org/wordprocessingml/2006/main" xmlns:w10="urn:schemas-microsoft-com:office:word" xmlns:v="urn:schemas-microsoft-com:vml" xmlns:o="urn:schemas-microsoft-com:office:office" xmlns:mv="urn:schemas-microsoft-com:mac:vml" xmlns:mo="http://schemas.microsoft.com/office/mac/office/2008/main" xmlns="" w="9525">
                                     <a:solidFill>
                                       <a:srgbClr val="000000"/>
                                     </a:solidFill>
@@ -743,14 +743,14 @@
                             </a:ln>
                             <a:extLst>
                               <a:ext uri="{909E8E84-426E-40dd-AFC4-6F175D3DCCD1}">
-                                <a14:hiddenFill xmlns="" xmlns:mo="http://schemas.microsoft.com/office/mac/office/2008/main" xmlns:mv="urn:schemas-microsoft-com:mac:vml" xmlns:o="urn:schemas-microsoft-com:office:office" xmlns:v="urn:schemas-microsoft-com:vml" xmlns:w10="urn:schemas-microsoft-com:office:word" xmlns:w="http://schemas.openxmlformats.org/wordprocessingml/2006/main" xmlns:a14="http://schemas.microsoft.com/office/drawing/2010/main">
+                                <a14:hiddenFill xmlns:a14="http://schemas.microsoft.com/office/drawing/2010/main" xmlns:w="http://schemas.openxmlformats.org/wordprocessingml/2006/main" xmlns:w10="urn:schemas-microsoft-com:office:word" xmlns:v="urn:schemas-microsoft-com:vml" xmlns:o="urn:schemas-microsoft-com:office:office" xmlns:mv="urn:schemas-microsoft-com:mac:vml" xmlns:mo="http://schemas.microsoft.com/office/mac/office/2008/main" xmlns="">
                                   <a:solidFill>
                                     <a:srgbClr val="FFFFFF"/>
                                   </a:solidFill>
                                 </a14:hiddenFill>
                               </a:ext>
                               <a:ext uri="{91240B29-F687-4f45-9708-019B960494DF}">
-                                <a14:hiddenLine xmlns="" xmlns:mo="http://schemas.microsoft.com/office/mac/office/2008/main" xmlns:mv="urn:schemas-microsoft-com:mac:vml" xmlns:o="urn:schemas-microsoft-com:office:office" xmlns:v="urn:schemas-microsoft-com:vml" xmlns:w10="urn:schemas-microsoft-com:office:word" xmlns:w="http://schemas.openxmlformats.org/wordprocessingml/2006/main" xmlns:a14="http://schemas.microsoft.com/office/drawing/2010/main" w="9525">
+                                <a14:hiddenLine xmlns:a14="http://schemas.microsoft.com/office/drawing/2010/main" xmlns:w="http://schemas.openxmlformats.org/wordprocessingml/2006/main" xmlns:w10="urn:schemas-microsoft-com:office:word" xmlns:v="urn:schemas-microsoft-com:vml" xmlns:o="urn:schemas-microsoft-com:office:office" xmlns:mv="urn:schemas-microsoft-com:mac:vml" xmlns:mo="http://schemas.microsoft.com/office/mac/office/2008/main" xmlns="" w="9525">
                                   <a:solidFill>
                                     <a:srgbClr val="000000"/>
                                   </a:solidFill>
@@ -1888,8 +1888,6 @@
         </w:rPr>
         <w:commentReference w:id="3"/>
       </w:r>
-      <w:bookmarkStart w:id="4" w:name="_GoBack"/>
-      <w:bookmarkEnd w:id="4"/>
     </w:p>
     <w:p>
       <w:pPr>
@@ -1915,11 +1913,11 @@
         <w:pStyle w:val="Heading1"/>
         <w:spacing w:line="360" w:lineRule="auto"/>
       </w:pPr>
-      <w:bookmarkStart w:id="5" w:name="_Toc348639900"/>
+      <w:bookmarkStart w:id="4" w:name="_Toc348639900"/>
       <w:r>
         <w:t>Required Hardware</w:t>
       </w:r>
-      <w:bookmarkEnd w:id="5"/>
+      <w:bookmarkEnd w:id="4"/>
     </w:p>
     <w:p>
       <w:pPr>
@@ -1997,11 +1995,11 @@
         <w:pStyle w:val="Heading1"/>
         <w:spacing w:line="360" w:lineRule="auto"/>
       </w:pPr>
-      <w:bookmarkStart w:id="6" w:name="_Toc348639901"/>
+      <w:bookmarkStart w:id="5" w:name="_Toc348639901"/>
       <w:r>
         <w:t>Required Software</w:t>
       </w:r>
-      <w:bookmarkEnd w:id="6"/>
+      <w:bookmarkEnd w:id="5"/>
     </w:p>
     <w:p>
       <w:r>
@@ -2013,10 +2011,17 @@
         <w:pStyle w:val="Heading1"/>
         <w:spacing w:line="360" w:lineRule="auto"/>
       </w:pPr>
-      <w:bookmarkStart w:id="7" w:name="_Toc348639902"/>
+      <w:bookmarkStart w:id="6" w:name="_Toc348639902"/>
       <w:r>
         <w:t>Hardware Setup</w:t>
       </w:r>
+      <w:bookmarkEnd w:id="6"/>
+    </w:p>
+    <w:p>
+      <w:r>
+        <w:t>Before any test is completed it is recommended that the packs are fully charged.  This test is relatively quick so a half charged pack should not lead to failure.</w:t>
+      </w:r>
+      <w:bookmarkStart w:id="7" w:name="_GoBack"/>
       <w:bookmarkEnd w:id="7"/>
     </w:p>
     <w:p>
@@ -2114,6 +2119,7 @@
       </w:pPr>
       <w:bookmarkStart w:id="9" w:name="_Toc348639904"/>
       <w:r>
+        <w:lastRenderedPageBreak/>
         <w:t>Series packs</w:t>
       </w:r>
       <w:bookmarkEnd w:id="9"/>
@@ -2149,7 +2155,6 @@
         <w:spacing w:line="276" w:lineRule="auto"/>
       </w:pPr>
       <w:r>
-        <w:lastRenderedPageBreak/>
         <w:t>Check BRBs are open</w:t>
       </w:r>
       <w:r>
@@ -2651,10 +2656,7 @@
           </w:tcPr>
           <w:p>
             <w:r>
-              <w:t>Measure current through the simulated load</w:t>
-            </w:r>
-            <w:r>
-              <w:t xml:space="preserve"> at a high draw</w:t>
+              <w:t>Measure current through the simulated load at a high draw</w:t>
             </w:r>
           </w:p>
         </w:tc>
@@ -2708,10 +2710,7 @@
           </w:tcPr>
           <w:p>
             <w:r>
-              <w:t>Measure current through the simulated load</w:t>
-            </w:r>
-            <w:r>
-              <w:t xml:space="preserve"> with the safety loop open</w:t>
+              <w:t>Measure current through the simulated load with the safety loop open</w:t>
             </w:r>
           </w:p>
         </w:tc>
@@ -3011,15 +3010,7 @@
         <w:t>Get TSV to verify numbers.  ESF says that nominal TSV is 89.6 and Max is 106.4 (Section 1 Table 1)</w:t>
       </w:r>
       <w:r>
-        <w:t xml:space="preserve"> But 14mOhm </w:t>
-      </w:r>
-      <w:proofErr w:type="spellStart"/>
-      <w:r>
-        <w:t>thevinin</w:t>
-      </w:r>
-      <w:proofErr w:type="spellEnd"/>
-      <w:r>
-        <w:t xml:space="preserve"> into a 500mOhm load gives 23 </w:t>
+        <w:t xml:space="preserve"> But 14mOhm thevinin into a 500mOhm load gives 23 </w:t>
       </w:r>
       <w:r>
         <w:t>Volts</w:t>
@@ -5254,7 +5245,7 @@
 </file>
 
 <file path=customXml/itemProps2.xml><?xml version="1.0" encoding="utf-8"?>
-<ds:datastoreItem xmlns:ds="http://schemas.openxmlformats.org/officeDocument/2006/customXml" ds:itemID="{E667027F-DD26-4B8B-8248-762831937526}">
+<ds:datastoreItem xmlns:ds="http://schemas.openxmlformats.org/officeDocument/2006/customXml" ds:itemID="{AD854CDF-B302-4462-9D24-E7879374D162}">
   <ds:schemaRefs>
     <ds:schemaRef ds:uri="http://schemas.openxmlformats.org/officeDocument/2006/bibliography"/>
   </ds:schemaRefs>

</xml_diff>

<commit_message>
added in justification for and against getting voltage
</commit_message>
<xml_diff>
--- a/ATPs/01_Accumulator_Sim_Test.docx
+++ b/ATPs/01_Accumulator_Sim_Test.docx
@@ -56,14 +56,14 @@
                             </a:ln>
                             <a:extLst>
                               <a:ext uri="{909E8E84-426E-40dd-AFC4-6F175D3DCCD1}">
-                                <a14:hiddenFill xmlns:a14="http://schemas.microsoft.com/office/drawing/2010/main" xmlns:w="http://schemas.openxmlformats.org/wordprocessingml/2006/main" xmlns:w10="urn:schemas-microsoft-com:office:word" xmlns:v="urn:schemas-microsoft-com:vml" xmlns:o="urn:schemas-microsoft-com:office:office" xmlns:mv="urn:schemas-microsoft-com:mac:vml" xmlns:mo="http://schemas.microsoft.com/office/mac/office/2008/main" xmlns="">
+                                <a14:hiddenFill xmlns="" xmlns:mo="http://schemas.microsoft.com/office/mac/office/2008/main" xmlns:mv="urn:schemas-microsoft-com:mac:vml" xmlns:o="urn:schemas-microsoft-com:office:office" xmlns:v="urn:schemas-microsoft-com:vml" xmlns:w10="urn:schemas-microsoft-com:office:word" xmlns:w="http://schemas.openxmlformats.org/wordprocessingml/2006/main" xmlns:a14="http://schemas.microsoft.com/office/drawing/2010/main">
                                   <a:solidFill>
                                     <a:srgbClr val="FFFFFF"/>
                                   </a:solidFill>
                                 </a14:hiddenFill>
                               </a:ext>
                               <a:ext uri="{91240B29-F687-4f45-9708-019B960494DF}">
-                                <a14:hiddenLine xmlns:a14="http://schemas.microsoft.com/office/drawing/2010/main" xmlns:w="http://schemas.openxmlformats.org/wordprocessingml/2006/main" xmlns:w10="urn:schemas-microsoft-com:office:word" xmlns:v="urn:schemas-microsoft-com:vml" xmlns:o="urn:schemas-microsoft-com:office:office" xmlns:mv="urn:schemas-microsoft-com:mac:vml" xmlns:mo="http://schemas.microsoft.com/office/mac/office/2008/main" xmlns="" w="9525">
+                                <a14:hiddenLine xmlns="" xmlns:mo="http://schemas.microsoft.com/office/mac/office/2008/main" xmlns:mv="urn:schemas-microsoft-com:mac:vml" xmlns:o="urn:schemas-microsoft-com:office:office" xmlns:v="urn:schemas-microsoft-com:vml" xmlns:w10="urn:schemas-microsoft-com:office:word" xmlns:w="http://schemas.openxmlformats.org/wordprocessingml/2006/main" xmlns:a14="http://schemas.microsoft.com/office/drawing/2010/main" w="9525">
                                   <a:solidFill>
                                     <a:srgbClr val="000000"/>
                                   </a:solidFill>
@@ -249,7 +249,7 @@
                             <a:effectLst/>
                             <a:extLst>
                               <a:ext uri="{91240B29-F687-4f45-9708-019B960494DF}">
-                                <a14:hiddenLine xmlns:a14="http://schemas.microsoft.com/office/drawing/2010/main" xmlns:w="http://schemas.openxmlformats.org/wordprocessingml/2006/main" xmlns:w10="urn:schemas-microsoft-com:office:word" xmlns:v="urn:schemas-microsoft-com:vml" xmlns:o="urn:schemas-microsoft-com:office:office" xmlns:mv="urn:schemas-microsoft-com:mac:vml" xmlns:mo="http://schemas.microsoft.com/office/mac/office/2008/main" xmlns="" w="19050">
+                                <a14:hiddenLine xmlns="" xmlns:mo="http://schemas.microsoft.com/office/mac/office/2008/main" xmlns:mv="urn:schemas-microsoft-com:mac:vml" xmlns:o="urn:schemas-microsoft-com:office:office" xmlns:v="urn:schemas-microsoft-com:vml" xmlns:w10="urn:schemas-microsoft-com:office:word" xmlns:w="http://schemas.openxmlformats.org/wordprocessingml/2006/main" xmlns:a14="http://schemas.microsoft.com/office/drawing/2010/main" w="19050">
                                   <a:solidFill>
                                     <a:srgbClr val="4A7EBB"/>
                                   </a:solidFill>
@@ -259,7 +259,7 @@
                                 </a14:hiddenLine>
                               </a:ext>
                               <a:ext uri="{AF507438-7753-43e0-B8FC-AC1667EBCBE1}">
-                                <a14:hiddenEffects xmlns:a14="http://schemas.microsoft.com/office/drawing/2010/main" xmlns:w="http://schemas.openxmlformats.org/wordprocessingml/2006/main" xmlns:w10="urn:schemas-microsoft-com:office:word" xmlns:v="urn:schemas-microsoft-com:vml" xmlns:o="urn:schemas-microsoft-com:office:office" xmlns:mv="urn:schemas-microsoft-com:mac:vml" xmlns:mo="http://schemas.microsoft.com/office/mac/office/2008/main" xmlns="">
+                                <a14:hiddenEffects xmlns="" xmlns:mo="http://schemas.microsoft.com/office/mac/office/2008/main" xmlns:mv="urn:schemas-microsoft-com:mac:vml" xmlns:o="urn:schemas-microsoft-com:office:office" xmlns:v="urn:schemas-microsoft-com:vml" xmlns:w10="urn:schemas-microsoft-com:office:word" xmlns:w="http://schemas.openxmlformats.org/wordprocessingml/2006/main" xmlns:a14="http://schemas.microsoft.com/office/drawing/2010/main">
                                   <a:effectLst>
                                     <a:outerShdw blurRad="63500" dist="26940" dir="5400000" algn="ctr" rotWithShape="0">
                                       <a:srgbClr val="000000">
@@ -288,7 +288,7 @@
               </mc:Choice>
               <mc:Fallback>
                 <w:pict>
-                  <v:rect w14:anchorId="470B2868" id="Rectangle 4" o:spid="_x0000_s1026" style="position:absolute;margin-left:21.6pt;margin-top:36pt;width:568.8pt;height:17.6pt;z-index:251662336;visibility:visible;mso-wrap-style:square;mso-width-percent:0;mso-height-percent:0;mso-wrap-distance-left:9pt;mso-wrap-distance-top:0;mso-wrap-distance-right:9pt;mso-wrap-distance-bottom:0;mso-position-horizontal:absolute;mso-position-horizontal-relative:page;mso-position-vertical:absolute;mso-position-vertical-relative:page;mso-width-percent:0;mso-height-percent:0;mso-width-relative:page;mso-height-relative:page;v-text-anchor:top" o:gfxdata="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" fillcolor="#8db3e2 [1311]" stroked="f">
+                  <v:rect w14:anchorId="553EB469" id="Rectangle 4" o:spid="_x0000_s1026" style="position:absolute;margin-left:21.6pt;margin-top:36pt;width:568.8pt;height:17.6pt;z-index:251662336;visibility:visible;mso-wrap-style:square;mso-width-percent:0;mso-height-percent:0;mso-wrap-distance-left:9pt;mso-wrap-distance-top:0;mso-wrap-distance-right:9pt;mso-wrap-distance-bottom:0;mso-position-horizontal:absolute;mso-position-horizontal-relative:page;mso-position-vertical:absolute;mso-position-vertical-relative:page;mso-width-percent:0;mso-height-percent:0;mso-width-relative:page;mso-height-relative:page;v-text-anchor:top" o:gfxdata="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" fillcolor="#8db3e2 [1311]" stroked="f">
                     <v:textbox inset=",7.2pt,,7.2pt"/>
                     <w10:wrap anchorx="page" anchory="page"/>
                   </v:rect>
@@ -357,7 +357,7 @@
                               </a:ln>
                               <a:extLst>
                                 <a:ext uri="{909E8E84-426E-40dd-AFC4-6F175D3DCCD1}">
-                                  <a14:hiddenFill xmlns:a14="http://schemas.microsoft.com/office/drawing/2010/main" xmlns:w="http://schemas.openxmlformats.org/wordprocessingml/2006/main" xmlns:w10="urn:schemas-microsoft-com:office:word" xmlns:v="urn:schemas-microsoft-com:vml" xmlns:o="urn:schemas-microsoft-com:office:office" xmlns:mv="urn:schemas-microsoft-com:mac:vml" xmlns:mo="http://schemas.microsoft.com/office/mac/office/2008/main" xmlns="">
+                                  <a14:hiddenFill xmlns="" xmlns:mo="http://schemas.microsoft.com/office/mac/office/2008/main" xmlns:mv="urn:schemas-microsoft-com:mac:vml" xmlns:o="urn:schemas-microsoft-com:office:office" xmlns:v="urn:schemas-microsoft-com:vml" xmlns:w10="urn:schemas-microsoft-com:office:word" xmlns:w="http://schemas.openxmlformats.org/wordprocessingml/2006/main" xmlns:a14="http://schemas.microsoft.com/office/drawing/2010/main">
                                     <a:noFill/>
                                   </a14:hiddenFill>
                                 </a:ext>
@@ -389,7 +389,7 @@
                               </a:ln>
                               <a:extLst>
                                 <a:ext uri="{909E8E84-426E-40dd-AFC4-6F175D3DCCD1}">
-                                  <a14:hiddenFill xmlns:a14="http://schemas.microsoft.com/office/drawing/2010/main" xmlns:w="http://schemas.openxmlformats.org/wordprocessingml/2006/main" xmlns:w10="urn:schemas-microsoft-com:office:word" xmlns:v="urn:schemas-microsoft-com:vml" xmlns:o="urn:schemas-microsoft-com:office:office" xmlns:mv="urn:schemas-microsoft-com:mac:vml" xmlns:mo="http://schemas.microsoft.com/office/mac/office/2008/main" xmlns="">
+                                  <a14:hiddenFill xmlns="" xmlns:mo="http://schemas.microsoft.com/office/mac/office/2008/main" xmlns:mv="urn:schemas-microsoft-com:mac:vml" xmlns:o="urn:schemas-microsoft-com:office:office" xmlns:v="urn:schemas-microsoft-com:vml" xmlns:w10="urn:schemas-microsoft-com:office:word" xmlns:w="http://schemas.openxmlformats.org/wordprocessingml/2006/main" xmlns:a14="http://schemas.microsoft.com/office/drawing/2010/main">
                                     <a:noFill/>
                                   </a14:hiddenFill>
                                 </a:ext>
@@ -411,7 +411,7 @@
               </mc:Choice>
               <mc:Fallback>
                 <w:pict>
-                  <v:group w14:anchorId="5444C54C" id="Group 9" o:spid="_x0000_s1026" style="position:absolute;margin-left:21.6pt;margin-top:702pt;width:568.8pt;height:54.05pt;z-index:-251657216;mso-position-horizontal-relative:page;mso-position-vertical-relative:page" coordorigin="432,13608" coordsize="11376,1081" o:gfxdata="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">
+                  <v:group w14:anchorId="5FB3AF48" id="Group 9" o:spid="_x0000_s1026" style="position:absolute;margin-left:21.6pt;margin-top:702pt;width:568.8pt;height:54.05pt;z-index:-251657216;mso-position-horizontal-relative:page;mso-position-vertical-relative:page" coordorigin="432,13608" coordsize="11376,1081" o:gfxdata="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">
                     <v:shapetype id="_x0000_t32" coordsize="21600,21600" o:spt="32" o:oned="t" path="m,l21600,21600e" filled="f">
                       <v:path arrowok="t" fillok="f" o:connecttype="none"/>
                       <o:lock v:ext="edit" shapetype="t"/>
@@ -480,14 +480,14 @@
                               </a:ln>
                               <a:extLst>
                                 <a:ext uri="{909E8E84-426E-40dd-AFC4-6F175D3DCCD1}">
-                                  <a14:hiddenFill xmlns:a14="http://schemas.microsoft.com/office/drawing/2010/main" xmlns:w="http://schemas.openxmlformats.org/wordprocessingml/2006/main" xmlns:w10="urn:schemas-microsoft-com:office:word" xmlns:v="urn:schemas-microsoft-com:vml" xmlns:o="urn:schemas-microsoft-com:office:office" xmlns:mv="urn:schemas-microsoft-com:mac:vml" xmlns:mo="http://schemas.microsoft.com/office/mac/office/2008/main" xmlns="">
+                                  <a14:hiddenFill xmlns="" xmlns:mo="http://schemas.microsoft.com/office/mac/office/2008/main" xmlns:mv="urn:schemas-microsoft-com:mac:vml" xmlns:o="urn:schemas-microsoft-com:office:office" xmlns:v="urn:schemas-microsoft-com:vml" xmlns:w10="urn:schemas-microsoft-com:office:word" xmlns:w="http://schemas.openxmlformats.org/wordprocessingml/2006/main" xmlns:a14="http://schemas.microsoft.com/office/drawing/2010/main">
                                     <a:solidFill>
                                       <a:srgbClr val="FFFFFF"/>
                                     </a:solidFill>
                                   </a14:hiddenFill>
                                 </a:ext>
                                 <a:ext uri="{91240B29-F687-4f45-9708-019B960494DF}">
-                                  <a14:hiddenLine xmlns:a14="http://schemas.microsoft.com/office/drawing/2010/main" xmlns:w="http://schemas.openxmlformats.org/wordprocessingml/2006/main" xmlns:w10="urn:schemas-microsoft-com:office:word" xmlns:v="urn:schemas-microsoft-com:vml" xmlns:o="urn:schemas-microsoft-com:office:office" xmlns:mv="urn:schemas-microsoft-com:mac:vml" xmlns:mo="http://schemas.microsoft.com/office/mac/office/2008/main" xmlns="" w="9525">
+                                  <a14:hiddenLine xmlns="" xmlns:mo="http://schemas.microsoft.com/office/mac/office/2008/main" xmlns:mv="urn:schemas-microsoft-com:mac:vml" xmlns:o="urn:schemas-microsoft-com:office:office" xmlns:v="urn:schemas-microsoft-com:vml" xmlns:w10="urn:schemas-microsoft-com:office:word" xmlns:w="http://schemas.openxmlformats.org/wordprocessingml/2006/main" xmlns:a14="http://schemas.microsoft.com/office/drawing/2010/main" w="9525">
                                     <a:solidFill>
                                       <a:srgbClr val="000000"/>
                                     </a:solidFill>
@@ -547,7 +547,7 @@
                               </a:ln>
                               <a:extLst>
                                 <a:ext uri="{909E8E84-426E-40dd-AFC4-6F175D3DCCD1}">
-                                  <a14:hiddenFill xmlns:a14="http://schemas.microsoft.com/office/drawing/2010/main" xmlns:w="http://schemas.openxmlformats.org/wordprocessingml/2006/main" xmlns:w10="urn:schemas-microsoft-com:office:word" xmlns:v="urn:schemas-microsoft-com:vml" xmlns:o="urn:schemas-microsoft-com:office:office" xmlns:mv="urn:schemas-microsoft-com:mac:vml" xmlns:mo="http://schemas.microsoft.com/office/mac/office/2008/main" xmlns="">
+                                  <a14:hiddenFill xmlns="" xmlns:mo="http://schemas.microsoft.com/office/mac/office/2008/main" xmlns:mv="urn:schemas-microsoft-com:mac:vml" xmlns:o="urn:schemas-microsoft-com:office:office" xmlns:v="urn:schemas-microsoft-com:vml" xmlns:w10="urn:schemas-microsoft-com:office:word" xmlns:w="http://schemas.openxmlformats.org/wordprocessingml/2006/main" xmlns:a14="http://schemas.microsoft.com/office/drawing/2010/main">
                                     <a:noFill/>
                                   </a14:hiddenFill>
                                 </a:ext>
@@ -574,14 +574,14 @@
                               </a:ln>
                               <a:extLst>
                                 <a:ext uri="{909E8E84-426E-40dd-AFC4-6F175D3DCCD1}">
-                                  <a14:hiddenFill xmlns:a14="http://schemas.microsoft.com/office/drawing/2010/main" xmlns:w="http://schemas.openxmlformats.org/wordprocessingml/2006/main" xmlns:w10="urn:schemas-microsoft-com:office:word" xmlns:v="urn:schemas-microsoft-com:vml" xmlns:o="urn:schemas-microsoft-com:office:office" xmlns:mv="urn:schemas-microsoft-com:mac:vml" xmlns:mo="http://schemas.microsoft.com/office/mac/office/2008/main" xmlns="">
+                                  <a14:hiddenFill xmlns="" xmlns:mo="http://schemas.microsoft.com/office/mac/office/2008/main" xmlns:mv="urn:schemas-microsoft-com:mac:vml" xmlns:o="urn:schemas-microsoft-com:office:office" xmlns:v="urn:schemas-microsoft-com:vml" xmlns:w10="urn:schemas-microsoft-com:office:word" xmlns:w="http://schemas.openxmlformats.org/wordprocessingml/2006/main" xmlns:a14="http://schemas.microsoft.com/office/drawing/2010/main">
                                     <a:solidFill>
                                       <a:srgbClr val="FFFFFF"/>
                                     </a:solidFill>
                                   </a14:hiddenFill>
                                 </a:ext>
                                 <a:ext uri="{91240B29-F687-4f45-9708-019B960494DF}">
-                                  <a14:hiddenLine xmlns:a14="http://schemas.microsoft.com/office/drawing/2010/main" xmlns:w="http://schemas.openxmlformats.org/wordprocessingml/2006/main" xmlns:w10="urn:schemas-microsoft-com:office:word" xmlns:v="urn:schemas-microsoft-com:vml" xmlns:o="urn:schemas-microsoft-com:office:office" xmlns:mv="urn:schemas-microsoft-com:mac:vml" xmlns:mo="http://schemas.microsoft.com/office/mac/office/2008/main" xmlns="" w="9525">
+                                  <a14:hiddenLine xmlns="" xmlns:mo="http://schemas.microsoft.com/office/mac/office/2008/main" xmlns:mv="urn:schemas-microsoft-com:mac:vml" xmlns:o="urn:schemas-microsoft-com:office:office" xmlns:v="urn:schemas-microsoft-com:vml" xmlns:w10="urn:schemas-microsoft-com:office:word" xmlns:w="http://schemas.openxmlformats.org/wordprocessingml/2006/main" xmlns:a14="http://schemas.microsoft.com/office/drawing/2010/main" w="9525">
                                     <a:solidFill>
                                       <a:srgbClr val="000000"/>
                                     </a:solidFill>
@@ -743,14 +743,14 @@
                             </a:ln>
                             <a:extLst>
                               <a:ext uri="{909E8E84-426E-40dd-AFC4-6F175D3DCCD1}">
-                                <a14:hiddenFill xmlns:a14="http://schemas.microsoft.com/office/drawing/2010/main" xmlns:w="http://schemas.openxmlformats.org/wordprocessingml/2006/main" xmlns:w10="urn:schemas-microsoft-com:office:word" xmlns:v="urn:schemas-microsoft-com:vml" xmlns:o="urn:schemas-microsoft-com:office:office" xmlns:mv="urn:schemas-microsoft-com:mac:vml" xmlns:mo="http://schemas.microsoft.com/office/mac/office/2008/main" xmlns="">
+                                <a14:hiddenFill xmlns="" xmlns:mo="http://schemas.microsoft.com/office/mac/office/2008/main" xmlns:mv="urn:schemas-microsoft-com:mac:vml" xmlns:o="urn:schemas-microsoft-com:office:office" xmlns:v="urn:schemas-microsoft-com:vml" xmlns:w10="urn:schemas-microsoft-com:office:word" xmlns:w="http://schemas.openxmlformats.org/wordprocessingml/2006/main" xmlns:a14="http://schemas.microsoft.com/office/drawing/2010/main">
                                   <a:solidFill>
                                     <a:srgbClr val="FFFFFF"/>
                                   </a:solidFill>
                                 </a14:hiddenFill>
                               </a:ext>
                               <a:ext uri="{91240B29-F687-4f45-9708-019B960494DF}">
-                                <a14:hiddenLine xmlns:a14="http://schemas.microsoft.com/office/drawing/2010/main" xmlns:w="http://schemas.openxmlformats.org/wordprocessingml/2006/main" xmlns:w10="urn:schemas-microsoft-com:office:word" xmlns:v="urn:schemas-microsoft-com:vml" xmlns:o="urn:schemas-microsoft-com:office:office" xmlns:mv="urn:schemas-microsoft-com:mac:vml" xmlns:mo="http://schemas.microsoft.com/office/mac/office/2008/main" xmlns="" w="9525">
+                                <a14:hiddenLine xmlns="" xmlns:mo="http://schemas.microsoft.com/office/mac/office/2008/main" xmlns:mv="urn:schemas-microsoft-com:mac:vml" xmlns:o="urn:schemas-microsoft-com:office:office" xmlns:v="urn:schemas-microsoft-com:vml" xmlns:w10="urn:schemas-microsoft-com:office:word" xmlns:w="http://schemas.openxmlformats.org/wordprocessingml/2006/main" xmlns:a14="http://schemas.microsoft.com/office/drawing/2010/main" w="9525">
                                   <a:solidFill>
                                     <a:srgbClr val="000000"/>
                                   </a:solidFill>
@@ -1028,9 +1028,12 @@
               <w:tab w:val="right" w:leader="dot" w:pos="8290"/>
             </w:tabs>
             <w:rPr>
+              <w:ins w:id="0" w:author="Greg Flynn" w:date="2017-02-14T10:17:00Z"/>
               <w:b w:val="0"/>
               <w:noProof/>
-              <w:lang w:eastAsia="ja-JP"/>
+              <w:sz w:val="22"/>
+              <w:szCs w:val="22"/>
+              <w:lang w:eastAsia="zh-CN"/>
             </w:rPr>
           </w:pPr>
           <w:r>
@@ -1048,53 +1051,112 @@
             </w:rPr>
             <w:fldChar w:fldCharType="separate"/>
           </w:r>
+          <w:ins w:id="1" w:author="Greg Flynn" w:date="2017-02-14T10:17:00Z">
+            <w:r>
+              <w:rPr>
+                <w:rStyle w:val="Hyperlink"/>
+                <w:noProof/>
+              </w:rPr>
+              <w:fldChar w:fldCharType="begin"/>
+            </w:r>
+            <w:r>
+              <w:rPr>
+                <w:rStyle w:val="Hyperlink"/>
+                <w:noProof/>
+              </w:rPr>
+              <w:instrText xml:space="preserve"> </w:instrText>
+            </w:r>
+            <w:r>
+              <w:rPr>
+                <w:noProof/>
+              </w:rPr>
+              <w:instrText>HYPERLINK \l "_Toc474830762"</w:instrText>
+            </w:r>
+            <w:r>
+              <w:rPr>
+                <w:rStyle w:val="Hyperlink"/>
+                <w:noProof/>
+              </w:rPr>
+              <w:instrText xml:space="preserve"> </w:instrText>
+            </w:r>
+            <w:r>
+              <w:rPr>
+                <w:rStyle w:val="Hyperlink"/>
+                <w:noProof/>
+              </w:rPr>
+            </w:r>
+            <w:r>
+              <w:rPr>
+                <w:rStyle w:val="Hyperlink"/>
+                <w:noProof/>
+              </w:rPr>
+              <w:fldChar w:fldCharType="separate"/>
+            </w:r>
+            <w:r>
+              <w:rPr>
+                <w:rStyle w:val="Hyperlink"/>
+                <w:noProof/>
+              </w:rPr>
+              <w:t>Desired objectives</w:t>
+            </w:r>
+            <w:r>
+              <w:rPr>
+                <w:noProof/>
+                <w:webHidden/>
+              </w:rPr>
+              <w:tab/>
+            </w:r>
+            <w:r>
+              <w:rPr>
+                <w:noProof/>
+                <w:webHidden/>
+              </w:rPr>
+              <w:fldChar w:fldCharType="begin"/>
+            </w:r>
+            <w:r>
+              <w:rPr>
+                <w:noProof/>
+                <w:webHidden/>
+              </w:rPr>
+              <w:instrText xml:space="preserve"> PAGEREF _Toc474830762 \h </w:instrText>
+            </w:r>
+            <w:r>
+              <w:rPr>
+                <w:noProof/>
+                <w:webHidden/>
+              </w:rPr>
+            </w:r>
+          </w:ins>
           <w:r>
             <w:rPr>
               <w:noProof/>
-            </w:rPr>
-            <w:t>Desired objectives</w:t>
-          </w:r>
-          <w:r>
-            <w:rPr>
-              <w:noProof/>
-            </w:rPr>
-            <w:tab/>
-          </w:r>
-          <w:r>
-            <w:rPr>
-              <w:noProof/>
-            </w:rPr>
-            <w:fldChar w:fldCharType="begin"/>
-          </w:r>
-          <w:r>
-            <w:rPr>
-              <w:noProof/>
-            </w:rPr>
-            <w:instrText xml:space="preserve"> PAGEREF _Toc348639899 \h </w:instrText>
-          </w:r>
-          <w:r>
-            <w:rPr>
-              <w:noProof/>
-            </w:rPr>
-          </w:r>
-          <w:r>
-            <w:rPr>
-              <w:noProof/>
+              <w:webHidden/>
             </w:rPr>
             <w:fldChar w:fldCharType="separate"/>
           </w:r>
-          <w:r>
-            <w:rPr>
-              <w:noProof/>
-            </w:rPr>
-            <w:t>3</w:t>
-          </w:r>
-          <w:r>
-            <w:rPr>
-              <w:noProof/>
-            </w:rPr>
-            <w:fldChar w:fldCharType="end"/>
-          </w:r>
+          <w:ins w:id="2" w:author="Greg Flynn" w:date="2017-02-14T10:17:00Z">
+            <w:r>
+              <w:rPr>
+                <w:noProof/>
+                <w:webHidden/>
+              </w:rPr>
+              <w:t>3</w:t>
+            </w:r>
+            <w:r>
+              <w:rPr>
+                <w:noProof/>
+                <w:webHidden/>
+              </w:rPr>
+              <w:fldChar w:fldCharType="end"/>
+            </w:r>
+            <w:r>
+              <w:rPr>
+                <w:rStyle w:val="Hyperlink"/>
+                <w:noProof/>
+              </w:rPr>
+              <w:fldChar w:fldCharType="end"/>
+            </w:r>
+          </w:ins>
         </w:p>
         <w:p>
           <w:pPr>
@@ -1103,58 +1165,120 @@
               <w:tab w:val="right" w:leader="dot" w:pos="8290"/>
             </w:tabs>
             <w:rPr>
+              <w:ins w:id="3" w:author="Greg Flynn" w:date="2017-02-14T10:17:00Z"/>
               <w:b w:val="0"/>
               <w:noProof/>
-              <w:lang w:eastAsia="ja-JP"/>
+              <w:sz w:val="22"/>
+              <w:szCs w:val="22"/>
+              <w:lang w:eastAsia="zh-CN"/>
             </w:rPr>
           </w:pPr>
+          <w:ins w:id="4" w:author="Greg Flynn" w:date="2017-02-14T10:17:00Z">
+            <w:r>
+              <w:rPr>
+                <w:rStyle w:val="Hyperlink"/>
+                <w:noProof/>
+              </w:rPr>
+              <w:fldChar w:fldCharType="begin"/>
+            </w:r>
+            <w:r>
+              <w:rPr>
+                <w:rStyle w:val="Hyperlink"/>
+                <w:noProof/>
+              </w:rPr>
+              <w:instrText xml:space="preserve"> </w:instrText>
+            </w:r>
+            <w:r>
+              <w:rPr>
+                <w:noProof/>
+              </w:rPr>
+              <w:instrText>HYPERLINK \l "_Toc474830763"</w:instrText>
+            </w:r>
+            <w:r>
+              <w:rPr>
+                <w:rStyle w:val="Hyperlink"/>
+                <w:noProof/>
+              </w:rPr>
+              <w:instrText xml:space="preserve"> </w:instrText>
+            </w:r>
+            <w:r>
+              <w:rPr>
+                <w:rStyle w:val="Hyperlink"/>
+                <w:noProof/>
+              </w:rPr>
+            </w:r>
+            <w:r>
+              <w:rPr>
+                <w:rStyle w:val="Hyperlink"/>
+                <w:noProof/>
+              </w:rPr>
+              <w:fldChar w:fldCharType="separate"/>
+            </w:r>
+            <w:r>
+              <w:rPr>
+                <w:rStyle w:val="Hyperlink"/>
+                <w:noProof/>
+              </w:rPr>
+              <w:t>Required Hardware</w:t>
+            </w:r>
+            <w:r>
+              <w:rPr>
+                <w:noProof/>
+                <w:webHidden/>
+              </w:rPr>
+              <w:tab/>
+            </w:r>
+            <w:r>
+              <w:rPr>
+                <w:noProof/>
+                <w:webHidden/>
+              </w:rPr>
+              <w:fldChar w:fldCharType="begin"/>
+            </w:r>
+            <w:r>
+              <w:rPr>
+                <w:noProof/>
+                <w:webHidden/>
+              </w:rPr>
+              <w:instrText xml:space="preserve"> PAGEREF _Toc474830763 \h </w:instrText>
+            </w:r>
+            <w:r>
+              <w:rPr>
+                <w:noProof/>
+                <w:webHidden/>
+              </w:rPr>
+            </w:r>
+          </w:ins>
           <w:r>
             <w:rPr>
               <w:noProof/>
-            </w:rPr>
-            <w:t>Required Hardware</w:t>
-          </w:r>
-          <w:r>
-            <w:rPr>
-              <w:noProof/>
-            </w:rPr>
-            <w:tab/>
-          </w:r>
-          <w:r>
-            <w:rPr>
-              <w:noProof/>
-            </w:rPr>
-            <w:fldChar w:fldCharType="begin"/>
-          </w:r>
-          <w:r>
-            <w:rPr>
-              <w:noProof/>
-            </w:rPr>
-            <w:instrText xml:space="preserve"> PAGEREF _Toc348639900 \h </w:instrText>
-          </w:r>
-          <w:r>
-            <w:rPr>
-              <w:noProof/>
-            </w:rPr>
-          </w:r>
-          <w:r>
-            <w:rPr>
-              <w:noProof/>
+              <w:webHidden/>
             </w:rPr>
             <w:fldChar w:fldCharType="separate"/>
           </w:r>
-          <w:r>
-            <w:rPr>
-              <w:noProof/>
-            </w:rPr>
-            <w:t>3</w:t>
-          </w:r>
-          <w:r>
-            <w:rPr>
-              <w:noProof/>
-            </w:rPr>
-            <w:fldChar w:fldCharType="end"/>
-          </w:r>
+          <w:ins w:id="5" w:author="Greg Flynn" w:date="2017-02-14T10:17:00Z">
+            <w:r>
+              <w:rPr>
+                <w:noProof/>
+                <w:webHidden/>
+              </w:rPr>
+              <w:t>3</w:t>
+            </w:r>
+            <w:r>
+              <w:rPr>
+                <w:noProof/>
+                <w:webHidden/>
+              </w:rPr>
+              <w:fldChar w:fldCharType="end"/>
+            </w:r>
+            <w:r>
+              <w:rPr>
+                <w:rStyle w:val="Hyperlink"/>
+                <w:noProof/>
+              </w:rPr>
+              <w:fldChar w:fldCharType="end"/>
+            </w:r>
+          </w:ins>
         </w:p>
         <w:p>
           <w:pPr>
@@ -1163,58 +1287,120 @@
               <w:tab w:val="right" w:leader="dot" w:pos="8290"/>
             </w:tabs>
             <w:rPr>
+              <w:ins w:id="6" w:author="Greg Flynn" w:date="2017-02-14T10:17:00Z"/>
               <w:b w:val="0"/>
               <w:noProof/>
-              <w:lang w:eastAsia="ja-JP"/>
+              <w:sz w:val="22"/>
+              <w:szCs w:val="22"/>
+              <w:lang w:eastAsia="zh-CN"/>
             </w:rPr>
           </w:pPr>
+          <w:ins w:id="7" w:author="Greg Flynn" w:date="2017-02-14T10:17:00Z">
+            <w:r>
+              <w:rPr>
+                <w:rStyle w:val="Hyperlink"/>
+                <w:noProof/>
+              </w:rPr>
+              <w:fldChar w:fldCharType="begin"/>
+            </w:r>
+            <w:r>
+              <w:rPr>
+                <w:rStyle w:val="Hyperlink"/>
+                <w:noProof/>
+              </w:rPr>
+              <w:instrText xml:space="preserve"> </w:instrText>
+            </w:r>
+            <w:r>
+              <w:rPr>
+                <w:noProof/>
+              </w:rPr>
+              <w:instrText>HYPERLINK \l "_Toc474830764"</w:instrText>
+            </w:r>
+            <w:r>
+              <w:rPr>
+                <w:rStyle w:val="Hyperlink"/>
+                <w:noProof/>
+              </w:rPr>
+              <w:instrText xml:space="preserve"> </w:instrText>
+            </w:r>
+            <w:r>
+              <w:rPr>
+                <w:rStyle w:val="Hyperlink"/>
+                <w:noProof/>
+              </w:rPr>
+            </w:r>
+            <w:r>
+              <w:rPr>
+                <w:rStyle w:val="Hyperlink"/>
+                <w:noProof/>
+              </w:rPr>
+              <w:fldChar w:fldCharType="separate"/>
+            </w:r>
+            <w:r>
+              <w:rPr>
+                <w:rStyle w:val="Hyperlink"/>
+                <w:noProof/>
+              </w:rPr>
+              <w:t>Required Software</w:t>
+            </w:r>
+            <w:r>
+              <w:rPr>
+                <w:noProof/>
+                <w:webHidden/>
+              </w:rPr>
+              <w:tab/>
+            </w:r>
+            <w:r>
+              <w:rPr>
+                <w:noProof/>
+                <w:webHidden/>
+              </w:rPr>
+              <w:fldChar w:fldCharType="begin"/>
+            </w:r>
+            <w:r>
+              <w:rPr>
+                <w:noProof/>
+                <w:webHidden/>
+              </w:rPr>
+              <w:instrText xml:space="preserve"> PAGEREF _Toc474830764 \h </w:instrText>
+            </w:r>
+            <w:r>
+              <w:rPr>
+                <w:noProof/>
+                <w:webHidden/>
+              </w:rPr>
+            </w:r>
+          </w:ins>
           <w:r>
             <w:rPr>
               <w:noProof/>
-            </w:rPr>
-            <w:t>Required Software</w:t>
-          </w:r>
-          <w:r>
-            <w:rPr>
-              <w:noProof/>
-            </w:rPr>
-            <w:tab/>
-          </w:r>
-          <w:r>
-            <w:rPr>
-              <w:noProof/>
-            </w:rPr>
-            <w:fldChar w:fldCharType="begin"/>
-          </w:r>
-          <w:r>
-            <w:rPr>
-              <w:noProof/>
-            </w:rPr>
-            <w:instrText xml:space="preserve"> PAGEREF _Toc348639901 \h </w:instrText>
-          </w:r>
-          <w:r>
-            <w:rPr>
-              <w:noProof/>
-            </w:rPr>
-          </w:r>
-          <w:r>
-            <w:rPr>
-              <w:noProof/>
+              <w:webHidden/>
             </w:rPr>
             <w:fldChar w:fldCharType="separate"/>
           </w:r>
-          <w:r>
-            <w:rPr>
-              <w:noProof/>
-            </w:rPr>
-            <w:t>3</w:t>
-          </w:r>
-          <w:r>
-            <w:rPr>
-              <w:noProof/>
-            </w:rPr>
-            <w:fldChar w:fldCharType="end"/>
-          </w:r>
+          <w:ins w:id="8" w:author="Greg Flynn" w:date="2017-02-14T10:17:00Z">
+            <w:r>
+              <w:rPr>
+                <w:noProof/>
+                <w:webHidden/>
+              </w:rPr>
+              <w:t>3</w:t>
+            </w:r>
+            <w:r>
+              <w:rPr>
+                <w:noProof/>
+                <w:webHidden/>
+              </w:rPr>
+              <w:fldChar w:fldCharType="end"/>
+            </w:r>
+            <w:r>
+              <w:rPr>
+                <w:rStyle w:val="Hyperlink"/>
+                <w:noProof/>
+              </w:rPr>
+              <w:fldChar w:fldCharType="end"/>
+            </w:r>
+          </w:ins>
         </w:p>
         <w:p>
           <w:pPr>
@@ -1223,58 +1409,120 @@
               <w:tab w:val="right" w:leader="dot" w:pos="8290"/>
             </w:tabs>
             <w:rPr>
+              <w:ins w:id="9" w:author="Greg Flynn" w:date="2017-02-14T10:17:00Z"/>
               <w:b w:val="0"/>
               <w:noProof/>
-              <w:lang w:eastAsia="ja-JP"/>
+              <w:sz w:val="22"/>
+              <w:szCs w:val="22"/>
+              <w:lang w:eastAsia="zh-CN"/>
             </w:rPr>
           </w:pPr>
+          <w:ins w:id="10" w:author="Greg Flynn" w:date="2017-02-14T10:17:00Z">
+            <w:r>
+              <w:rPr>
+                <w:rStyle w:val="Hyperlink"/>
+                <w:noProof/>
+              </w:rPr>
+              <w:fldChar w:fldCharType="begin"/>
+            </w:r>
+            <w:r>
+              <w:rPr>
+                <w:rStyle w:val="Hyperlink"/>
+                <w:noProof/>
+              </w:rPr>
+              <w:instrText xml:space="preserve"> </w:instrText>
+            </w:r>
+            <w:r>
+              <w:rPr>
+                <w:noProof/>
+              </w:rPr>
+              <w:instrText>HYPERLINK \l "_Toc474830765"</w:instrText>
+            </w:r>
+            <w:r>
+              <w:rPr>
+                <w:rStyle w:val="Hyperlink"/>
+                <w:noProof/>
+              </w:rPr>
+              <w:instrText xml:space="preserve"> </w:instrText>
+            </w:r>
+            <w:r>
+              <w:rPr>
+                <w:rStyle w:val="Hyperlink"/>
+                <w:noProof/>
+              </w:rPr>
+            </w:r>
+            <w:r>
+              <w:rPr>
+                <w:rStyle w:val="Hyperlink"/>
+                <w:noProof/>
+              </w:rPr>
+              <w:fldChar w:fldCharType="separate"/>
+            </w:r>
+            <w:r>
+              <w:rPr>
+                <w:rStyle w:val="Hyperlink"/>
+                <w:noProof/>
+              </w:rPr>
+              <w:t>Hardware Setup</w:t>
+            </w:r>
+            <w:r>
+              <w:rPr>
+                <w:noProof/>
+                <w:webHidden/>
+              </w:rPr>
+              <w:tab/>
+            </w:r>
+            <w:r>
+              <w:rPr>
+                <w:noProof/>
+                <w:webHidden/>
+              </w:rPr>
+              <w:fldChar w:fldCharType="begin"/>
+            </w:r>
+            <w:r>
+              <w:rPr>
+                <w:noProof/>
+                <w:webHidden/>
+              </w:rPr>
+              <w:instrText xml:space="preserve"> PAGEREF _Toc474830765 \h </w:instrText>
+            </w:r>
+            <w:r>
+              <w:rPr>
+                <w:noProof/>
+                <w:webHidden/>
+              </w:rPr>
+            </w:r>
+          </w:ins>
           <w:r>
             <w:rPr>
               <w:noProof/>
-            </w:rPr>
-            <w:t>Hardware Setup</w:t>
-          </w:r>
-          <w:r>
-            <w:rPr>
-              <w:noProof/>
-            </w:rPr>
-            <w:tab/>
-          </w:r>
-          <w:r>
-            <w:rPr>
-              <w:noProof/>
-            </w:rPr>
-            <w:fldChar w:fldCharType="begin"/>
-          </w:r>
-          <w:r>
-            <w:rPr>
-              <w:noProof/>
-            </w:rPr>
-            <w:instrText xml:space="preserve"> PAGEREF _Toc348639902 \h </w:instrText>
-          </w:r>
-          <w:r>
-            <w:rPr>
-              <w:noProof/>
-            </w:rPr>
-          </w:r>
-          <w:r>
-            <w:rPr>
-              <w:noProof/>
+              <w:webHidden/>
             </w:rPr>
             <w:fldChar w:fldCharType="separate"/>
           </w:r>
-          <w:r>
-            <w:rPr>
-              <w:noProof/>
-            </w:rPr>
-            <w:t>3</w:t>
-          </w:r>
-          <w:r>
-            <w:rPr>
-              <w:noProof/>
-            </w:rPr>
-            <w:fldChar w:fldCharType="end"/>
-          </w:r>
+          <w:ins w:id="11" w:author="Greg Flynn" w:date="2017-02-14T10:17:00Z">
+            <w:r>
+              <w:rPr>
+                <w:noProof/>
+                <w:webHidden/>
+              </w:rPr>
+              <w:t>3</w:t>
+            </w:r>
+            <w:r>
+              <w:rPr>
+                <w:noProof/>
+                <w:webHidden/>
+              </w:rPr>
+              <w:fldChar w:fldCharType="end"/>
+            </w:r>
+            <w:r>
+              <w:rPr>
+                <w:rStyle w:val="Hyperlink"/>
+                <w:noProof/>
+              </w:rPr>
+              <w:fldChar w:fldCharType="end"/>
+            </w:r>
+          </w:ins>
         </w:p>
         <w:p>
           <w:pPr>
@@ -1283,60 +1531,118 @@
               <w:tab w:val="right" w:leader="dot" w:pos="8290"/>
             </w:tabs>
             <w:rPr>
+              <w:ins w:id="12" w:author="Greg Flynn" w:date="2017-02-14T10:17:00Z"/>
               <w:b w:val="0"/>
               <w:noProof/>
-              <w:sz w:val="24"/>
-              <w:szCs w:val="24"/>
-              <w:lang w:eastAsia="ja-JP"/>
+              <w:lang w:eastAsia="zh-CN"/>
             </w:rPr>
           </w:pPr>
+          <w:ins w:id="13" w:author="Greg Flynn" w:date="2017-02-14T10:17:00Z">
+            <w:r>
+              <w:rPr>
+                <w:rStyle w:val="Hyperlink"/>
+                <w:noProof/>
+              </w:rPr>
+              <w:fldChar w:fldCharType="begin"/>
+            </w:r>
+            <w:r>
+              <w:rPr>
+                <w:rStyle w:val="Hyperlink"/>
+                <w:noProof/>
+              </w:rPr>
+              <w:instrText xml:space="preserve"> </w:instrText>
+            </w:r>
+            <w:r>
+              <w:rPr>
+                <w:noProof/>
+              </w:rPr>
+              <w:instrText>HYPERLINK \l "_Toc474830766"</w:instrText>
+            </w:r>
+            <w:r>
+              <w:rPr>
+                <w:rStyle w:val="Hyperlink"/>
+                <w:noProof/>
+              </w:rPr>
+              <w:instrText xml:space="preserve"> </w:instrText>
+            </w:r>
+            <w:r>
+              <w:rPr>
+                <w:rStyle w:val="Hyperlink"/>
+                <w:noProof/>
+              </w:rPr>
+            </w:r>
+            <w:r>
+              <w:rPr>
+                <w:rStyle w:val="Hyperlink"/>
+                <w:noProof/>
+              </w:rPr>
+              <w:fldChar w:fldCharType="separate"/>
+            </w:r>
+            <w:r>
+              <w:rPr>
+                <w:rStyle w:val="Hyperlink"/>
+                <w:noProof/>
+              </w:rPr>
+              <w:t>Single pack</w:t>
+            </w:r>
+            <w:r>
+              <w:rPr>
+                <w:noProof/>
+                <w:webHidden/>
+              </w:rPr>
+              <w:tab/>
+            </w:r>
+            <w:r>
+              <w:rPr>
+                <w:noProof/>
+                <w:webHidden/>
+              </w:rPr>
+              <w:fldChar w:fldCharType="begin"/>
+            </w:r>
+            <w:r>
+              <w:rPr>
+                <w:noProof/>
+                <w:webHidden/>
+              </w:rPr>
+              <w:instrText xml:space="preserve"> PAGEREF _Toc474830766 \h </w:instrText>
+            </w:r>
+            <w:r>
+              <w:rPr>
+                <w:noProof/>
+                <w:webHidden/>
+              </w:rPr>
+            </w:r>
+          </w:ins>
           <w:r>
             <w:rPr>
               <w:noProof/>
-            </w:rPr>
-            <w:t>Single pack</w:t>
-          </w:r>
-          <w:r>
-            <w:rPr>
-              <w:noProof/>
-            </w:rPr>
-            <w:tab/>
-          </w:r>
-          <w:r>
-            <w:rPr>
-              <w:noProof/>
-            </w:rPr>
-            <w:fldChar w:fldCharType="begin"/>
-          </w:r>
-          <w:r>
-            <w:rPr>
-              <w:noProof/>
-            </w:rPr>
-            <w:instrText xml:space="preserve"> PAGEREF _Toc348639903 \h </w:instrText>
-          </w:r>
-          <w:r>
-            <w:rPr>
-              <w:noProof/>
-            </w:rPr>
-          </w:r>
-          <w:r>
-            <w:rPr>
-              <w:noProof/>
+              <w:webHidden/>
             </w:rPr>
             <w:fldChar w:fldCharType="separate"/>
           </w:r>
-          <w:r>
-            <w:rPr>
-              <w:noProof/>
-            </w:rPr>
-            <w:t>3</w:t>
-          </w:r>
-          <w:r>
-            <w:rPr>
-              <w:noProof/>
-            </w:rPr>
-            <w:fldChar w:fldCharType="end"/>
-          </w:r>
+          <w:ins w:id="14" w:author="Greg Flynn" w:date="2017-02-14T10:17:00Z">
+            <w:r>
+              <w:rPr>
+                <w:noProof/>
+                <w:webHidden/>
+              </w:rPr>
+              <w:t>3</w:t>
+            </w:r>
+            <w:r>
+              <w:rPr>
+                <w:noProof/>
+                <w:webHidden/>
+              </w:rPr>
+              <w:fldChar w:fldCharType="end"/>
+            </w:r>
+            <w:r>
+              <w:rPr>
+                <w:rStyle w:val="Hyperlink"/>
+                <w:noProof/>
+              </w:rPr>
+              <w:fldChar w:fldCharType="end"/>
+            </w:r>
+          </w:ins>
         </w:p>
         <w:p>
           <w:pPr>
@@ -1345,60 +1651,118 @@
               <w:tab w:val="right" w:leader="dot" w:pos="8290"/>
             </w:tabs>
             <w:rPr>
+              <w:ins w:id="15" w:author="Greg Flynn" w:date="2017-02-14T10:17:00Z"/>
               <w:b w:val="0"/>
               <w:noProof/>
-              <w:sz w:val="24"/>
-              <w:szCs w:val="24"/>
-              <w:lang w:eastAsia="ja-JP"/>
+              <w:lang w:eastAsia="zh-CN"/>
             </w:rPr>
           </w:pPr>
+          <w:ins w:id="16" w:author="Greg Flynn" w:date="2017-02-14T10:17:00Z">
+            <w:r>
+              <w:rPr>
+                <w:rStyle w:val="Hyperlink"/>
+                <w:noProof/>
+              </w:rPr>
+              <w:fldChar w:fldCharType="begin"/>
+            </w:r>
+            <w:r>
+              <w:rPr>
+                <w:rStyle w:val="Hyperlink"/>
+                <w:noProof/>
+              </w:rPr>
+              <w:instrText xml:space="preserve"> </w:instrText>
+            </w:r>
+            <w:r>
+              <w:rPr>
+                <w:noProof/>
+              </w:rPr>
+              <w:instrText>HYPERLINK \l "_Toc474830767"</w:instrText>
+            </w:r>
+            <w:r>
+              <w:rPr>
+                <w:rStyle w:val="Hyperlink"/>
+                <w:noProof/>
+              </w:rPr>
+              <w:instrText xml:space="preserve"> </w:instrText>
+            </w:r>
+            <w:r>
+              <w:rPr>
+                <w:rStyle w:val="Hyperlink"/>
+                <w:noProof/>
+              </w:rPr>
+            </w:r>
+            <w:r>
+              <w:rPr>
+                <w:rStyle w:val="Hyperlink"/>
+                <w:noProof/>
+              </w:rPr>
+              <w:fldChar w:fldCharType="separate"/>
+            </w:r>
+            <w:r>
+              <w:rPr>
+                <w:rStyle w:val="Hyperlink"/>
+                <w:noProof/>
+              </w:rPr>
+              <w:t>Series packs</w:t>
+            </w:r>
+            <w:r>
+              <w:rPr>
+                <w:noProof/>
+                <w:webHidden/>
+              </w:rPr>
+              <w:tab/>
+            </w:r>
+            <w:r>
+              <w:rPr>
+                <w:noProof/>
+                <w:webHidden/>
+              </w:rPr>
+              <w:fldChar w:fldCharType="begin"/>
+            </w:r>
+            <w:r>
+              <w:rPr>
+                <w:noProof/>
+                <w:webHidden/>
+              </w:rPr>
+              <w:instrText xml:space="preserve"> PAGEREF _Toc474830767 \h </w:instrText>
+            </w:r>
+            <w:r>
+              <w:rPr>
+                <w:noProof/>
+                <w:webHidden/>
+              </w:rPr>
+            </w:r>
+          </w:ins>
           <w:r>
             <w:rPr>
               <w:noProof/>
-            </w:rPr>
-            <w:t>Series packs</w:t>
-          </w:r>
-          <w:r>
-            <w:rPr>
-              <w:noProof/>
-            </w:rPr>
-            <w:tab/>
-          </w:r>
-          <w:r>
-            <w:rPr>
-              <w:noProof/>
-            </w:rPr>
-            <w:fldChar w:fldCharType="begin"/>
-          </w:r>
-          <w:r>
-            <w:rPr>
-              <w:noProof/>
-            </w:rPr>
-            <w:instrText xml:space="preserve"> PAGEREF _Toc348639904 \h </w:instrText>
-          </w:r>
-          <w:r>
-            <w:rPr>
-              <w:noProof/>
-            </w:rPr>
-          </w:r>
-          <w:r>
-            <w:rPr>
-              <w:noProof/>
+              <w:webHidden/>
             </w:rPr>
             <w:fldChar w:fldCharType="separate"/>
           </w:r>
-          <w:r>
-            <w:rPr>
-              <w:noProof/>
-            </w:rPr>
-            <w:t>3</w:t>
-          </w:r>
-          <w:r>
-            <w:rPr>
-              <w:noProof/>
-            </w:rPr>
-            <w:fldChar w:fldCharType="end"/>
-          </w:r>
+          <w:ins w:id="17" w:author="Greg Flynn" w:date="2017-02-14T10:17:00Z">
+            <w:r>
+              <w:rPr>
+                <w:noProof/>
+                <w:webHidden/>
+              </w:rPr>
+              <w:t>4</w:t>
+            </w:r>
+            <w:r>
+              <w:rPr>
+                <w:noProof/>
+                <w:webHidden/>
+              </w:rPr>
+              <w:fldChar w:fldCharType="end"/>
+            </w:r>
+            <w:r>
+              <w:rPr>
+                <w:rStyle w:val="Hyperlink"/>
+                <w:noProof/>
+              </w:rPr>
+              <w:fldChar w:fldCharType="end"/>
+            </w:r>
+          </w:ins>
         </w:p>
         <w:p>
           <w:pPr>
@@ -1407,58 +1771,120 @@
               <w:tab w:val="right" w:leader="dot" w:pos="8290"/>
             </w:tabs>
             <w:rPr>
+              <w:ins w:id="18" w:author="Greg Flynn" w:date="2017-02-14T10:17:00Z"/>
               <w:b w:val="0"/>
               <w:noProof/>
-              <w:lang w:eastAsia="ja-JP"/>
+              <w:sz w:val="22"/>
+              <w:szCs w:val="22"/>
+              <w:lang w:eastAsia="zh-CN"/>
             </w:rPr>
           </w:pPr>
+          <w:ins w:id="19" w:author="Greg Flynn" w:date="2017-02-14T10:17:00Z">
+            <w:r>
+              <w:rPr>
+                <w:rStyle w:val="Hyperlink"/>
+                <w:noProof/>
+              </w:rPr>
+              <w:fldChar w:fldCharType="begin"/>
+            </w:r>
+            <w:r>
+              <w:rPr>
+                <w:rStyle w:val="Hyperlink"/>
+                <w:noProof/>
+              </w:rPr>
+              <w:instrText xml:space="preserve"> </w:instrText>
+            </w:r>
+            <w:r>
+              <w:rPr>
+                <w:noProof/>
+              </w:rPr>
+              <w:instrText>HYPERLINK \l "_Toc474830768"</w:instrText>
+            </w:r>
+            <w:r>
+              <w:rPr>
+                <w:rStyle w:val="Hyperlink"/>
+                <w:noProof/>
+              </w:rPr>
+              <w:instrText xml:space="preserve"> </w:instrText>
+            </w:r>
+            <w:r>
+              <w:rPr>
+                <w:rStyle w:val="Hyperlink"/>
+                <w:noProof/>
+              </w:rPr>
+            </w:r>
+            <w:r>
+              <w:rPr>
+                <w:rStyle w:val="Hyperlink"/>
+                <w:noProof/>
+              </w:rPr>
+              <w:fldChar w:fldCharType="separate"/>
+            </w:r>
+            <w:r>
+              <w:rPr>
+                <w:rStyle w:val="Hyperlink"/>
+                <w:noProof/>
+              </w:rPr>
+              <w:t>Software Setup</w:t>
+            </w:r>
+            <w:r>
+              <w:rPr>
+                <w:noProof/>
+                <w:webHidden/>
+              </w:rPr>
+              <w:tab/>
+            </w:r>
+            <w:r>
+              <w:rPr>
+                <w:noProof/>
+                <w:webHidden/>
+              </w:rPr>
+              <w:fldChar w:fldCharType="begin"/>
+            </w:r>
+            <w:r>
+              <w:rPr>
+                <w:noProof/>
+                <w:webHidden/>
+              </w:rPr>
+              <w:instrText xml:space="preserve"> PAGEREF _Toc474830768 \h </w:instrText>
+            </w:r>
+            <w:r>
+              <w:rPr>
+                <w:noProof/>
+                <w:webHidden/>
+              </w:rPr>
+            </w:r>
+          </w:ins>
           <w:r>
             <w:rPr>
               <w:noProof/>
-            </w:rPr>
-            <w:t>Software Setup</w:t>
-          </w:r>
-          <w:r>
-            <w:rPr>
-              <w:noProof/>
-            </w:rPr>
-            <w:tab/>
-          </w:r>
-          <w:r>
-            <w:rPr>
-              <w:noProof/>
-            </w:rPr>
-            <w:fldChar w:fldCharType="begin"/>
-          </w:r>
-          <w:r>
-            <w:rPr>
-              <w:noProof/>
-            </w:rPr>
-            <w:instrText xml:space="preserve"> PAGEREF _Toc348639905 \h </w:instrText>
-          </w:r>
-          <w:r>
-            <w:rPr>
-              <w:noProof/>
-            </w:rPr>
-          </w:r>
-          <w:r>
-            <w:rPr>
-              <w:noProof/>
+              <w:webHidden/>
             </w:rPr>
             <w:fldChar w:fldCharType="separate"/>
           </w:r>
-          <w:r>
-            <w:rPr>
-              <w:noProof/>
-            </w:rPr>
-            <w:t>4</w:t>
-          </w:r>
-          <w:r>
-            <w:rPr>
-              <w:noProof/>
-            </w:rPr>
-            <w:fldChar w:fldCharType="end"/>
-          </w:r>
+          <w:ins w:id="20" w:author="Greg Flynn" w:date="2017-02-14T10:17:00Z">
+            <w:r>
+              <w:rPr>
+                <w:noProof/>
+                <w:webHidden/>
+              </w:rPr>
+              <w:t>4</w:t>
+            </w:r>
+            <w:r>
+              <w:rPr>
+                <w:noProof/>
+                <w:webHidden/>
+              </w:rPr>
+              <w:fldChar w:fldCharType="end"/>
+            </w:r>
+            <w:r>
+              <w:rPr>
+                <w:rStyle w:val="Hyperlink"/>
+                <w:noProof/>
+              </w:rPr>
+              <w:fldChar w:fldCharType="end"/>
+            </w:r>
+          </w:ins>
         </w:p>
         <w:p>
           <w:pPr>
@@ -1467,58 +1893,120 @@
               <w:tab w:val="right" w:leader="dot" w:pos="8290"/>
             </w:tabs>
             <w:rPr>
+              <w:ins w:id="21" w:author="Greg Flynn" w:date="2017-02-14T10:17:00Z"/>
               <w:b w:val="0"/>
               <w:noProof/>
-              <w:lang w:eastAsia="ja-JP"/>
+              <w:sz w:val="22"/>
+              <w:szCs w:val="22"/>
+              <w:lang w:eastAsia="zh-CN"/>
             </w:rPr>
           </w:pPr>
+          <w:ins w:id="22" w:author="Greg Flynn" w:date="2017-02-14T10:17:00Z">
+            <w:r>
+              <w:rPr>
+                <w:rStyle w:val="Hyperlink"/>
+                <w:noProof/>
+              </w:rPr>
+              <w:fldChar w:fldCharType="begin"/>
+            </w:r>
+            <w:r>
+              <w:rPr>
+                <w:rStyle w:val="Hyperlink"/>
+                <w:noProof/>
+              </w:rPr>
+              <w:instrText xml:space="preserve"> </w:instrText>
+            </w:r>
+            <w:r>
+              <w:rPr>
+                <w:noProof/>
+              </w:rPr>
+              <w:instrText>HYPERLINK \l "_Toc474830769"</w:instrText>
+            </w:r>
+            <w:r>
+              <w:rPr>
+                <w:rStyle w:val="Hyperlink"/>
+                <w:noProof/>
+              </w:rPr>
+              <w:instrText xml:space="preserve"> </w:instrText>
+            </w:r>
+            <w:r>
+              <w:rPr>
+                <w:rStyle w:val="Hyperlink"/>
+                <w:noProof/>
+              </w:rPr>
+            </w:r>
+            <w:r>
+              <w:rPr>
+                <w:rStyle w:val="Hyperlink"/>
+                <w:noProof/>
+              </w:rPr>
+              <w:fldChar w:fldCharType="separate"/>
+            </w:r>
+            <w:r>
+              <w:rPr>
+                <w:rStyle w:val="Hyperlink"/>
+                <w:noProof/>
+              </w:rPr>
+              <w:t>Test Procedure</w:t>
+            </w:r>
+            <w:r>
+              <w:rPr>
+                <w:noProof/>
+                <w:webHidden/>
+              </w:rPr>
+              <w:tab/>
+            </w:r>
+            <w:r>
+              <w:rPr>
+                <w:noProof/>
+                <w:webHidden/>
+              </w:rPr>
+              <w:fldChar w:fldCharType="begin"/>
+            </w:r>
+            <w:r>
+              <w:rPr>
+                <w:noProof/>
+                <w:webHidden/>
+              </w:rPr>
+              <w:instrText xml:space="preserve"> PAGEREF _Toc474830769 \h </w:instrText>
+            </w:r>
+            <w:r>
+              <w:rPr>
+                <w:noProof/>
+                <w:webHidden/>
+              </w:rPr>
+            </w:r>
+          </w:ins>
           <w:r>
             <w:rPr>
               <w:noProof/>
-            </w:rPr>
-            <w:t>Test Procedure</w:t>
-          </w:r>
-          <w:r>
-            <w:rPr>
-              <w:noProof/>
-            </w:rPr>
-            <w:tab/>
-          </w:r>
-          <w:r>
-            <w:rPr>
-              <w:noProof/>
-            </w:rPr>
-            <w:fldChar w:fldCharType="begin"/>
-          </w:r>
-          <w:r>
-            <w:rPr>
-              <w:noProof/>
-            </w:rPr>
-            <w:instrText xml:space="preserve"> PAGEREF _Toc348639906 \h </w:instrText>
-          </w:r>
-          <w:r>
-            <w:rPr>
-              <w:noProof/>
-            </w:rPr>
-          </w:r>
-          <w:r>
-            <w:rPr>
-              <w:noProof/>
+              <w:webHidden/>
             </w:rPr>
             <w:fldChar w:fldCharType="separate"/>
           </w:r>
-          <w:r>
-            <w:rPr>
-              <w:noProof/>
-            </w:rPr>
-            <w:t>4</w:t>
-          </w:r>
-          <w:r>
-            <w:rPr>
-              <w:noProof/>
-            </w:rPr>
-            <w:fldChar w:fldCharType="end"/>
-          </w:r>
+          <w:ins w:id="23" w:author="Greg Flynn" w:date="2017-02-14T10:17:00Z">
+            <w:r>
+              <w:rPr>
+                <w:noProof/>
+                <w:webHidden/>
+              </w:rPr>
+              <w:t>4</w:t>
+            </w:r>
+            <w:r>
+              <w:rPr>
+                <w:noProof/>
+                <w:webHidden/>
+              </w:rPr>
+              <w:fldChar w:fldCharType="end"/>
+            </w:r>
+            <w:r>
+              <w:rPr>
+                <w:rStyle w:val="Hyperlink"/>
+                <w:noProof/>
+              </w:rPr>
+              <w:fldChar w:fldCharType="end"/>
+            </w:r>
+          </w:ins>
         </w:p>
         <w:p>
           <w:pPr>
@@ -1527,60 +2015,118 @@
               <w:tab w:val="right" w:leader="dot" w:pos="8290"/>
             </w:tabs>
             <w:rPr>
+              <w:ins w:id="24" w:author="Greg Flynn" w:date="2017-02-14T10:17:00Z"/>
               <w:b w:val="0"/>
               <w:noProof/>
-              <w:sz w:val="24"/>
-              <w:szCs w:val="24"/>
-              <w:lang w:eastAsia="ja-JP"/>
+              <w:lang w:eastAsia="zh-CN"/>
             </w:rPr>
           </w:pPr>
+          <w:ins w:id="25" w:author="Greg Flynn" w:date="2017-02-14T10:17:00Z">
+            <w:r>
+              <w:rPr>
+                <w:rStyle w:val="Hyperlink"/>
+                <w:noProof/>
+              </w:rPr>
+              <w:fldChar w:fldCharType="begin"/>
+            </w:r>
+            <w:r>
+              <w:rPr>
+                <w:rStyle w:val="Hyperlink"/>
+                <w:noProof/>
+              </w:rPr>
+              <w:instrText xml:space="preserve"> </w:instrText>
+            </w:r>
+            <w:r>
+              <w:rPr>
+                <w:noProof/>
+              </w:rPr>
+              <w:instrText>HYPERLINK \l "_Toc474830770"</w:instrText>
+            </w:r>
+            <w:r>
+              <w:rPr>
+                <w:rStyle w:val="Hyperlink"/>
+                <w:noProof/>
+              </w:rPr>
+              <w:instrText xml:space="preserve"> </w:instrText>
+            </w:r>
+            <w:r>
+              <w:rPr>
+                <w:rStyle w:val="Hyperlink"/>
+                <w:noProof/>
+              </w:rPr>
+            </w:r>
+            <w:r>
+              <w:rPr>
+                <w:rStyle w:val="Hyperlink"/>
+                <w:noProof/>
+              </w:rPr>
+              <w:fldChar w:fldCharType="separate"/>
+            </w:r>
+            <w:r>
+              <w:rPr>
+                <w:rStyle w:val="Hyperlink"/>
+                <w:noProof/>
+              </w:rPr>
+              <w:t>Single pack</w:t>
+            </w:r>
+            <w:r>
+              <w:rPr>
+                <w:noProof/>
+                <w:webHidden/>
+              </w:rPr>
+              <w:tab/>
+            </w:r>
+            <w:r>
+              <w:rPr>
+                <w:noProof/>
+                <w:webHidden/>
+              </w:rPr>
+              <w:fldChar w:fldCharType="begin"/>
+            </w:r>
+            <w:r>
+              <w:rPr>
+                <w:noProof/>
+                <w:webHidden/>
+              </w:rPr>
+              <w:instrText xml:space="preserve"> PAGEREF _Toc474830770 \h </w:instrText>
+            </w:r>
+            <w:r>
+              <w:rPr>
+                <w:noProof/>
+                <w:webHidden/>
+              </w:rPr>
+            </w:r>
+          </w:ins>
           <w:r>
             <w:rPr>
               <w:noProof/>
-            </w:rPr>
-            <w:t>Single pack</w:t>
-          </w:r>
-          <w:r>
-            <w:rPr>
-              <w:noProof/>
-            </w:rPr>
-            <w:tab/>
-          </w:r>
-          <w:r>
-            <w:rPr>
-              <w:noProof/>
-            </w:rPr>
-            <w:fldChar w:fldCharType="begin"/>
-          </w:r>
-          <w:r>
-            <w:rPr>
-              <w:noProof/>
-            </w:rPr>
-            <w:instrText xml:space="preserve"> PAGEREF _Toc348639907 \h </w:instrText>
-          </w:r>
-          <w:r>
-            <w:rPr>
-              <w:noProof/>
-            </w:rPr>
-          </w:r>
-          <w:r>
-            <w:rPr>
-              <w:noProof/>
+              <w:webHidden/>
             </w:rPr>
             <w:fldChar w:fldCharType="separate"/>
           </w:r>
-          <w:r>
-            <w:rPr>
-              <w:noProof/>
-            </w:rPr>
-            <w:t>4</w:t>
-          </w:r>
-          <w:r>
-            <w:rPr>
-              <w:noProof/>
-            </w:rPr>
-            <w:fldChar w:fldCharType="end"/>
-          </w:r>
+          <w:ins w:id="26" w:author="Greg Flynn" w:date="2017-02-14T10:17:00Z">
+            <w:r>
+              <w:rPr>
+                <w:noProof/>
+                <w:webHidden/>
+              </w:rPr>
+              <w:t>4</w:t>
+            </w:r>
+            <w:r>
+              <w:rPr>
+                <w:noProof/>
+                <w:webHidden/>
+              </w:rPr>
+              <w:fldChar w:fldCharType="end"/>
+            </w:r>
+            <w:r>
+              <w:rPr>
+                <w:rStyle w:val="Hyperlink"/>
+                <w:noProof/>
+              </w:rPr>
+              <w:fldChar w:fldCharType="end"/>
+            </w:r>
+          </w:ins>
         </w:p>
         <w:p>
           <w:pPr>
@@ -1589,60 +2135,118 @@
               <w:tab w:val="right" w:leader="dot" w:pos="8290"/>
             </w:tabs>
             <w:rPr>
+              <w:ins w:id="27" w:author="Greg Flynn" w:date="2017-02-14T10:17:00Z"/>
               <w:b w:val="0"/>
               <w:noProof/>
-              <w:sz w:val="24"/>
-              <w:szCs w:val="24"/>
-              <w:lang w:eastAsia="ja-JP"/>
+              <w:lang w:eastAsia="zh-CN"/>
             </w:rPr>
           </w:pPr>
+          <w:ins w:id="28" w:author="Greg Flynn" w:date="2017-02-14T10:17:00Z">
+            <w:r>
+              <w:rPr>
+                <w:rStyle w:val="Hyperlink"/>
+                <w:noProof/>
+              </w:rPr>
+              <w:fldChar w:fldCharType="begin"/>
+            </w:r>
+            <w:r>
+              <w:rPr>
+                <w:rStyle w:val="Hyperlink"/>
+                <w:noProof/>
+              </w:rPr>
+              <w:instrText xml:space="preserve"> </w:instrText>
+            </w:r>
+            <w:r>
+              <w:rPr>
+                <w:noProof/>
+              </w:rPr>
+              <w:instrText>HYPERLINK \l "_Toc474830771"</w:instrText>
+            </w:r>
+            <w:r>
+              <w:rPr>
+                <w:rStyle w:val="Hyperlink"/>
+                <w:noProof/>
+              </w:rPr>
+              <w:instrText xml:space="preserve"> </w:instrText>
+            </w:r>
+            <w:r>
+              <w:rPr>
+                <w:rStyle w:val="Hyperlink"/>
+                <w:noProof/>
+              </w:rPr>
+            </w:r>
+            <w:r>
+              <w:rPr>
+                <w:rStyle w:val="Hyperlink"/>
+                <w:noProof/>
+              </w:rPr>
+              <w:fldChar w:fldCharType="separate"/>
+            </w:r>
+            <w:r>
+              <w:rPr>
+                <w:rStyle w:val="Hyperlink"/>
+                <w:noProof/>
+              </w:rPr>
+              <w:t>Series packs</w:t>
+            </w:r>
+            <w:r>
+              <w:rPr>
+                <w:noProof/>
+                <w:webHidden/>
+              </w:rPr>
+              <w:tab/>
+            </w:r>
+            <w:r>
+              <w:rPr>
+                <w:noProof/>
+                <w:webHidden/>
+              </w:rPr>
+              <w:fldChar w:fldCharType="begin"/>
+            </w:r>
+            <w:r>
+              <w:rPr>
+                <w:noProof/>
+                <w:webHidden/>
+              </w:rPr>
+              <w:instrText xml:space="preserve"> PAGEREF _Toc474830771 \h </w:instrText>
+            </w:r>
+            <w:r>
+              <w:rPr>
+                <w:noProof/>
+                <w:webHidden/>
+              </w:rPr>
+            </w:r>
+          </w:ins>
           <w:r>
             <w:rPr>
               <w:noProof/>
-            </w:rPr>
-            <w:t>Series packs</w:t>
-          </w:r>
-          <w:r>
-            <w:rPr>
-              <w:noProof/>
-            </w:rPr>
-            <w:tab/>
-          </w:r>
-          <w:r>
-            <w:rPr>
-              <w:noProof/>
-            </w:rPr>
-            <w:fldChar w:fldCharType="begin"/>
-          </w:r>
-          <w:r>
-            <w:rPr>
-              <w:noProof/>
-            </w:rPr>
-            <w:instrText xml:space="preserve"> PAGEREF _Toc348639908 \h </w:instrText>
-          </w:r>
-          <w:r>
-            <w:rPr>
-              <w:noProof/>
-            </w:rPr>
-          </w:r>
-          <w:r>
-            <w:rPr>
-              <w:noProof/>
+              <w:webHidden/>
             </w:rPr>
             <w:fldChar w:fldCharType="separate"/>
           </w:r>
-          <w:r>
-            <w:rPr>
-              <w:noProof/>
-            </w:rPr>
-            <w:t>4</w:t>
-          </w:r>
-          <w:r>
-            <w:rPr>
-              <w:noProof/>
-            </w:rPr>
-            <w:fldChar w:fldCharType="end"/>
-          </w:r>
+          <w:ins w:id="29" w:author="Greg Flynn" w:date="2017-02-14T10:17:00Z">
+            <w:r>
+              <w:rPr>
+                <w:noProof/>
+                <w:webHidden/>
+              </w:rPr>
+              <w:t>4</w:t>
+            </w:r>
+            <w:r>
+              <w:rPr>
+                <w:noProof/>
+                <w:webHidden/>
+              </w:rPr>
+              <w:fldChar w:fldCharType="end"/>
+            </w:r>
+            <w:r>
+              <w:rPr>
+                <w:rStyle w:val="Hyperlink"/>
+                <w:noProof/>
+              </w:rPr>
+              <w:fldChar w:fldCharType="end"/>
+            </w:r>
+          </w:ins>
         </w:p>
         <w:p>
           <w:pPr>
@@ -1651,58 +2255,447 @@
               <w:tab w:val="right" w:leader="dot" w:pos="8290"/>
             </w:tabs>
             <w:rPr>
+              <w:ins w:id="30" w:author="Greg Flynn" w:date="2017-02-14T10:17:00Z"/>
+              <w:b w:val="0"/>
+              <w:noProof/>
+              <w:sz w:val="22"/>
+              <w:szCs w:val="22"/>
+              <w:lang w:eastAsia="zh-CN"/>
+            </w:rPr>
+          </w:pPr>
+          <w:ins w:id="31" w:author="Greg Flynn" w:date="2017-02-14T10:17:00Z">
+            <w:r>
+              <w:rPr>
+                <w:rStyle w:val="Hyperlink"/>
+                <w:noProof/>
+              </w:rPr>
+              <w:fldChar w:fldCharType="begin"/>
+            </w:r>
+            <w:r>
+              <w:rPr>
+                <w:rStyle w:val="Hyperlink"/>
+                <w:noProof/>
+              </w:rPr>
+              <w:instrText xml:space="preserve"> </w:instrText>
+            </w:r>
+            <w:r>
+              <w:rPr>
+                <w:noProof/>
+              </w:rPr>
+              <w:instrText>HYPERLINK \l "_Toc474830772"</w:instrText>
+            </w:r>
+            <w:r>
+              <w:rPr>
+                <w:rStyle w:val="Hyperlink"/>
+                <w:noProof/>
+              </w:rPr>
+              <w:instrText xml:space="preserve"> </w:instrText>
+            </w:r>
+            <w:r>
+              <w:rPr>
+                <w:rStyle w:val="Hyperlink"/>
+                <w:noProof/>
+              </w:rPr>
+            </w:r>
+            <w:r>
+              <w:rPr>
+                <w:rStyle w:val="Hyperlink"/>
+                <w:noProof/>
+              </w:rPr>
+              <w:fldChar w:fldCharType="separate"/>
+            </w:r>
+            <w:r>
+              <w:rPr>
+                <w:rStyle w:val="Hyperlink"/>
+                <w:noProof/>
+              </w:rPr>
+              <w:t>Acceptance Test Summary</w:t>
+            </w:r>
+            <w:r>
+              <w:rPr>
+                <w:noProof/>
+                <w:webHidden/>
+              </w:rPr>
+              <w:tab/>
+            </w:r>
+            <w:r>
+              <w:rPr>
+                <w:noProof/>
+                <w:webHidden/>
+              </w:rPr>
+              <w:fldChar w:fldCharType="begin"/>
+            </w:r>
+            <w:r>
+              <w:rPr>
+                <w:noProof/>
+                <w:webHidden/>
+              </w:rPr>
+              <w:instrText xml:space="preserve"> PAGEREF _Toc474830772 \h </w:instrText>
+            </w:r>
+            <w:r>
+              <w:rPr>
+                <w:noProof/>
+                <w:webHidden/>
+              </w:rPr>
+            </w:r>
+          </w:ins>
+          <w:r>
+            <w:rPr>
+              <w:noProof/>
+              <w:webHidden/>
+            </w:rPr>
+            <w:fldChar w:fldCharType="separate"/>
+          </w:r>
+          <w:ins w:id="32" w:author="Greg Flynn" w:date="2017-02-14T10:17:00Z">
+            <w:r>
+              <w:rPr>
+                <w:noProof/>
+                <w:webHidden/>
+              </w:rPr>
+              <w:t>5</w:t>
+            </w:r>
+            <w:r>
+              <w:rPr>
+                <w:noProof/>
+                <w:webHidden/>
+              </w:rPr>
+              <w:fldChar w:fldCharType="end"/>
+            </w:r>
+            <w:r>
+              <w:rPr>
+                <w:rStyle w:val="Hyperlink"/>
+                <w:noProof/>
+              </w:rPr>
+              <w:fldChar w:fldCharType="end"/>
+            </w:r>
+          </w:ins>
+        </w:p>
+        <w:p>
+          <w:pPr>
+            <w:pStyle w:val="TOC1"/>
+            <w:tabs>
+              <w:tab w:val="right" w:leader="dot" w:pos="8290"/>
+            </w:tabs>
+            <w:rPr>
+              <w:del w:id="33" w:author="Greg Flynn" w:date="2017-02-14T10:17:00Z"/>
               <w:b w:val="0"/>
               <w:noProof/>
               <w:lang w:eastAsia="ja-JP"/>
             </w:rPr>
           </w:pPr>
-          <w:r>
+          <w:del w:id="34" w:author="Greg Flynn" w:date="2017-02-14T10:17:00Z">
+            <w:r>
+              <w:rPr>
+                <w:noProof/>
+              </w:rPr>
+              <w:delText>Desired objectives</w:delText>
+            </w:r>
+            <w:r>
+              <w:rPr>
+                <w:noProof/>
+              </w:rPr>
+              <w:tab/>
+              <w:delText>3</w:delText>
+            </w:r>
+          </w:del>
+        </w:p>
+        <w:p>
+          <w:pPr>
+            <w:pStyle w:val="TOC1"/>
+            <w:tabs>
+              <w:tab w:val="right" w:leader="dot" w:pos="8290"/>
+            </w:tabs>
             <w:rPr>
+              <w:del w:id="35" w:author="Greg Flynn" w:date="2017-02-14T10:17:00Z"/>
+              <w:b w:val="0"/>
               <w:noProof/>
+              <w:lang w:eastAsia="ja-JP"/>
             </w:rPr>
-            <w:t>Acceptance Test Summary</w:t>
-          </w:r>
-          <w:r>
+          </w:pPr>
+          <w:del w:id="36" w:author="Greg Flynn" w:date="2017-02-14T10:17:00Z">
+            <w:r>
+              <w:rPr>
+                <w:noProof/>
+              </w:rPr>
+              <w:delText>Required Hardware</w:delText>
+            </w:r>
+            <w:r>
+              <w:rPr>
+                <w:noProof/>
+              </w:rPr>
+              <w:tab/>
+              <w:delText>3</w:delText>
+            </w:r>
+          </w:del>
+        </w:p>
+        <w:p>
+          <w:pPr>
+            <w:pStyle w:val="TOC1"/>
+            <w:tabs>
+              <w:tab w:val="right" w:leader="dot" w:pos="8290"/>
+            </w:tabs>
             <w:rPr>
+              <w:del w:id="37" w:author="Greg Flynn" w:date="2017-02-14T10:17:00Z"/>
+              <w:b w:val="0"/>
               <w:noProof/>
+              <w:lang w:eastAsia="ja-JP"/>
             </w:rPr>
-            <w:tab/>
-          </w:r>
-          <w:r>
+          </w:pPr>
+          <w:del w:id="38" w:author="Greg Flynn" w:date="2017-02-14T10:17:00Z">
+            <w:r>
+              <w:rPr>
+                <w:noProof/>
+              </w:rPr>
+              <w:delText>Required Software</w:delText>
+            </w:r>
+            <w:r>
+              <w:rPr>
+                <w:noProof/>
+              </w:rPr>
+              <w:tab/>
+              <w:delText>3</w:delText>
+            </w:r>
+          </w:del>
+        </w:p>
+        <w:p>
+          <w:pPr>
+            <w:pStyle w:val="TOC1"/>
+            <w:tabs>
+              <w:tab w:val="right" w:leader="dot" w:pos="8290"/>
+            </w:tabs>
             <w:rPr>
+              <w:del w:id="39" w:author="Greg Flynn" w:date="2017-02-14T10:17:00Z"/>
+              <w:b w:val="0"/>
               <w:noProof/>
+              <w:lang w:eastAsia="ja-JP"/>
             </w:rPr>
-            <w:fldChar w:fldCharType="begin"/>
-          </w:r>
-          <w:r>
+          </w:pPr>
+          <w:del w:id="40" w:author="Greg Flynn" w:date="2017-02-14T10:17:00Z">
+            <w:r>
+              <w:rPr>
+                <w:noProof/>
+              </w:rPr>
+              <w:delText>Hardware Setup</w:delText>
+            </w:r>
+            <w:r>
+              <w:rPr>
+                <w:noProof/>
+              </w:rPr>
+              <w:tab/>
+              <w:delText>3</w:delText>
+            </w:r>
+          </w:del>
+        </w:p>
+        <w:p>
+          <w:pPr>
+            <w:pStyle w:val="TOC2"/>
+            <w:tabs>
+              <w:tab w:val="right" w:leader="dot" w:pos="8290"/>
+            </w:tabs>
             <w:rPr>
+              <w:del w:id="41" w:author="Greg Flynn" w:date="2017-02-14T10:17:00Z"/>
+              <w:b w:val="0"/>
               <w:noProof/>
+              <w:sz w:val="24"/>
+              <w:szCs w:val="24"/>
+              <w:lang w:eastAsia="ja-JP"/>
             </w:rPr>
-            <w:instrText xml:space="preserve"> PAGEREF _Toc348639909 \h </w:instrText>
-          </w:r>
-          <w:r>
+          </w:pPr>
+          <w:del w:id="42" w:author="Greg Flynn" w:date="2017-02-14T10:17:00Z">
+            <w:r>
+              <w:rPr>
+                <w:noProof/>
+              </w:rPr>
+              <w:delText>Single pack</w:delText>
+            </w:r>
+            <w:r>
+              <w:rPr>
+                <w:noProof/>
+              </w:rPr>
+              <w:tab/>
+              <w:delText>3</w:delText>
+            </w:r>
+          </w:del>
+        </w:p>
+        <w:p>
+          <w:pPr>
+            <w:pStyle w:val="TOC2"/>
+            <w:tabs>
+              <w:tab w:val="right" w:leader="dot" w:pos="8290"/>
+            </w:tabs>
             <w:rPr>
+              <w:del w:id="43" w:author="Greg Flynn" w:date="2017-02-14T10:17:00Z"/>
+              <w:b w:val="0"/>
               <w:noProof/>
+              <w:sz w:val="24"/>
+              <w:szCs w:val="24"/>
+              <w:lang w:eastAsia="ja-JP"/>
             </w:rPr>
-          </w:r>
-          <w:r>
+          </w:pPr>
+          <w:del w:id="44" w:author="Greg Flynn" w:date="2017-02-14T10:17:00Z">
+            <w:r>
+              <w:rPr>
+                <w:noProof/>
+              </w:rPr>
+              <w:delText>Series packs</w:delText>
+            </w:r>
+            <w:r>
+              <w:rPr>
+                <w:noProof/>
+              </w:rPr>
+              <w:tab/>
+              <w:delText>3</w:delText>
+            </w:r>
+          </w:del>
+        </w:p>
+        <w:p>
+          <w:pPr>
+            <w:pStyle w:val="TOC1"/>
+            <w:tabs>
+              <w:tab w:val="right" w:leader="dot" w:pos="8290"/>
+            </w:tabs>
             <w:rPr>
+              <w:del w:id="45" w:author="Greg Flynn" w:date="2017-02-14T10:17:00Z"/>
+              <w:b w:val="0"/>
               <w:noProof/>
+              <w:lang w:eastAsia="ja-JP"/>
             </w:rPr>
-            <w:fldChar w:fldCharType="separate"/>
-          </w:r>
-          <w:r>
+          </w:pPr>
+          <w:del w:id="46" w:author="Greg Flynn" w:date="2017-02-14T10:17:00Z">
+            <w:r>
+              <w:rPr>
+                <w:noProof/>
+              </w:rPr>
+              <w:delText>Software Setup</w:delText>
+            </w:r>
+            <w:r>
+              <w:rPr>
+                <w:noProof/>
+              </w:rPr>
+              <w:tab/>
+              <w:delText>4</w:delText>
+            </w:r>
+          </w:del>
+        </w:p>
+        <w:p>
+          <w:pPr>
+            <w:pStyle w:val="TOC1"/>
+            <w:tabs>
+              <w:tab w:val="right" w:leader="dot" w:pos="8290"/>
+            </w:tabs>
             <w:rPr>
+              <w:del w:id="47" w:author="Greg Flynn" w:date="2017-02-14T10:17:00Z"/>
+              <w:b w:val="0"/>
               <w:noProof/>
+              <w:lang w:eastAsia="ja-JP"/>
             </w:rPr>
-            <w:t>5</w:t>
-          </w:r>
-          <w:r>
+          </w:pPr>
+          <w:del w:id="48" w:author="Greg Flynn" w:date="2017-02-14T10:17:00Z">
+            <w:r>
+              <w:rPr>
+                <w:noProof/>
+              </w:rPr>
+              <w:delText>Test Procedure</w:delText>
+            </w:r>
+            <w:r>
+              <w:rPr>
+                <w:noProof/>
+              </w:rPr>
+              <w:tab/>
+              <w:delText>4</w:delText>
+            </w:r>
+          </w:del>
+        </w:p>
+        <w:p>
+          <w:pPr>
+            <w:pStyle w:val="TOC2"/>
+            <w:tabs>
+              <w:tab w:val="right" w:leader="dot" w:pos="8290"/>
+            </w:tabs>
             <w:rPr>
+              <w:del w:id="49" w:author="Greg Flynn" w:date="2017-02-14T10:17:00Z"/>
+              <w:b w:val="0"/>
               <w:noProof/>
+              <w:sz w:val="24"/>
+              <w:szCs w:val="24"/>
+              <w:lang w:eastAsia="ja-JP"/>
             </w:rPr>
-            <w:fldChar w:fldCharType="end"/>
-          </w:r>
+          </w:pPr>
+          <w:del w:id="50" w:author="Greg Flynn" w:date="2017-02-14T10:17:00Z">
+            <w:r>
+              <w:rPr>
+                <w:noProof/>
+              </w:rPr>
+              <w:delText>Single pack</w:delText>
+            </w:r>
+            <w:r>
+              <w:rPr>
+                <w:noProof/>
+              </w:rPr>
+              <w:tab/>
+              <w:delText>4</w:delText>
+            </w:r>
+          </w:del>
+        </w:p>
+        <w:p>
+          <w:pPr>
+            <w:pStyle w:val="TOC2"/>
+            <w:tabs>
+              <w:tab w:val="right" w:leader="dot" w:pos="8290"/>
+            </w:tabs>
+            <w:rPr>
+              <w:del w:id="51" w:author="Greg Flynn" w:date="2017-02-14T10:17:00Z"/>
+              <w:b w:val="0"/>
+              <w:noProof/>
+              <w:sz w:val="24"/>
+              <w:szCs w:val="24"/>
+              <w:lang w:eastAsia="ja-JP"/>
+            </w:rPr>
+          </w:pPr>
+          <w:del w:id="52" w:author="Greg Flynn" w:date="2017-02-14T10:17:00Z">
+            <w:r>
+              <w:rPr>
+                <w:noProof/>
+              </w:rPr>
+              <w:delText>Series packs</w:delText>
+            </w:r>
+            <w:r>
+              <w:rPr>
+                <w:noProof/>
+              </w:rPr>
+              <w:tab/>
+              <w:delText>4</w:delText>
+            </w:r>
+          </w:del>
+        </w:p>
+        <w:p>
+          <w:pPr>
+            <w:pStyle w:val="TOC1"/>
+            <w:tabs>
+              <w:tab w:val="right" w:leader="dot" w:pos="8290"/>
+            </w:tabs>
+            <w:rPr>
+              <w:del w:id="53" w:author="Greg Flynn" w:date="2017-02-14T10:17:00Z"/>
+              <w:b w:val="0"/>
+              <w:noProof/>
+              <w:lang w:eastAsia="ja-JP"/>
+            </w:rPr>
+          </w:pPr>
+          <w:del w:id="54" w:author="Greg Flynn" w:date="2017-02-14T10:17:00Z">
+            <w:r>
+              <w:rPr>
+                <w:noProof/>
+              </w:rPr>
+              <w:delText>Acceptance Test Summary</w:delText>
+            </w:r>
+            <w:r>
+              <w:rPr>
+                <w:noProof/>
+              </w:rPr>
+              <w:tab/>
+              <w:delText>5</w:delText>
+            </w:r>
+          </w:del>
         </w:p>
         <w:p>
           <w:r>
@@ -1731,20 +2724,21 @@
       <w:r>
         <w:br w:type="page"/>
       </w:r>
+      <w:bookmarkStart w:id="55" w:name="_GoBack"/>
+      <w:bookmarkEnd w:id="55"/>
     </w:p>
     <w:p>
       <w:pPr>
         <w:pStyle w:val="Heading1"/>
         <w:spacing w:line="360" w:lineRule="auto"/>
       </w:pPr>
-      <w:bookmarkStart w:id="0" w:name="_Toc348639899"/>
-      <w:commentRangeStart w:id="1"/>
+      <w:bookmarkStart w:id="56" w:name="_Toc474830762"/>
+      <w:commentRangeStart w:id="57"/>
       <w:r>
         <w:lastRenderedPageBreak/>
         <w:t>Desired objectives</w:t>
       </w:r>
-      <w:bookmarkEnd w:id="0"/>
-      <w:commentRangeEnd w:id="1"/>
+      <w:commentRangeEnd w:id="57"/>
       <w:r>
         <w:rPr>
           <w:rStyle w:val="CommentReference"/>
@@ -1753,8 +2747,9 @@
           <w:bCs w:val="0"/>
           <w:color w:val="auto"/>
         </w:rPr>
-        <w:commentReference w:id="1"/>
-      </w:r>
+        <w:commentReference w:id="57"/>
+      </w:r>
+      <w:bookmarkEnd w:id="56"/>
     </w:p>
     <w:p>
       <w:pPr>
@@ -1809,7 +2804,7 @@
         </w:rPr>
         <w:t xml:space="preserve">VDC.  </w:t>
       </w:r>
-      <w:commentRangeStart w:id="2"/>
+      <w:commentRangeStart w:id="58"/>
       <w:r>
         <w:rPr>
           <w:rFonts w:eastAsia="Times New Roman"/>
@@ -1824,14 +2819,14 @@
         </w:rPr>
         <w:t xml:space="preserve">  </w:t>
       </w:r>
-      <w:commentRangeEnd w:id="2"/>
+      <w:commentRangeEnd w:id="58"/>
       <w:r>
         <w:rPr>
           <w:rStyle w:val="CommentReference"/>
         </w:rPr>
-        <w:commentReference w:id="2"/>
-      </w:r>
-      <w:commentRangeStart w:id="3"/>
+        <w:commentReference w:id="58"/>
+      </w:r>
+      <w:commentRangeStart w:id="59"/>
       <w:r>
         <w:rPr>
           <w:rFonts w:eastAsia="Times New Roman"/>
@@ -1881,12 +2876,12 @@
         </w:rPr>
         <w:t>.</w:t>
       </w:r>
-      <w:commentRangeEnd w:id="3"/>
+      <w:commentRangeEnd w:id="59"/>
       <w:r>
         <w:rPr>
           <w:rStyle w:val="CommentReference"/>
         </w:rPr>
-        <w:commentReference w:id="3"/>
+        <w:commentReference w:id="59"/>
       </w:r>
     </w:p>
     <w:p>
@@ -1913,11 +2908,11 @@
         <w:pStyle w:val="Heading1"/>
         <w:spacing w:line="360" w:lineRule="auto"/>
       </w:pPr>
-      <w:bookmarkStart w:id="4" w:name="_Toc348639900"/>
+      <w:bookmarkStart w:id="60" w:name="_Toc474830763"/>
       <w:r>
         <w:t>Required Hardware</w:t>
       </w:r>
-      <w:bookmarkEnd w:id="4"/>
+      <w:bookmarkEnd w:id="60"/>
     </w:p>
     <w:p>
       <w:pPr>
@@ -1995,11 +2990,11 @@
         <w:pStyle w:val="Heading1"/>
         <w:spacing w:line="360" w:lineRule="auto"/>
       </w:pPr>
-      <w:bookmarkStart w:id="5" w:name="_Toc348639901"/>
+      <w:bookmarkStart w:id="61" w:name="_Toc474830764"/>
       <w:r>
         <w:t>Required Software</w:t>
       </w:r>
-      <w:bookmarkEnd w:id="5"/>
+      <w:bookmarkEnd w:id="61"/>
     </w:p>
     <w:p>
       <w:r>
@@ -2011,29 +3006,27 @@
         <w:pStyle w:val="Heading1"/>
         <w:spacing w:line="360" w:lineRule="auto"/>
       </w:pPr>
-      <w:bookmarkStart w:id="6" w:name="_Toc348639902"/>
+      <w:bookmarkStart w:id="62" w:name="_Toc474830765"/>
       <w:r>
         <w:t>Hardware Setup</w:t>
       </w:r>
-      <w:bookmarkEnd w:id="6"/>
+      <w:bookmarkEnd w:id="62"/>
     </w:p>
     <w:p>
       <w:r>
         <w:t>Before any test is completed it is recommended that the packs are fully charged.  This test is relatively quick so a half charged pack should not lead to failure.</w:t>
       </w:r>
-      <w:bookmarkStart w:id="7" w:name="_GoBack"/>
-      <w:bookmarkEnd w:id="7"/>
     </w:p>
     <w:p>
       <w:pPr>
         <w:pStyle w:val="Heading2"/>
         <w:spacing w:line="360" w:lineRule="auto"/>
       </w:pPr>
-      <w:bookmarkStart w:id="8" w:name="_Toc348639903"/>
+      <w:bookmarkStart w:id="63" w:name="_Toc474830766"/>
       <w:r>
         <w:t>Single pack</w:t>
       </w:r>
-      <w:bookmarkEnd w:id="8"/>
+      <w:bookmarkEnd w:id="63"/>
     </w:p>
     <w:p>
       <w:pPr>
@@ -2111,18 +3104,21 @@
       <w:r>
         <w:t xml:space="preserve"> (43A test)</w:t>
       </w:r>
+      <w:r>
+        <w:t>3</w:t>
+      </w:r>
     </w:p>
     <w:p>
       <w:pPr>
         <w:pStyle w:val="Heading2"/>
         <w:spacing w:line="360" w:lineRule="auto"/>
       </w:pPr>
-      <w:bookmarkStart w:id="9" w:name="_Toc348639904"/>
+      <w:bookmarkStart w:id="64" w:name="_Toc474830767"/>
       <w:r>
         <w:lastRenderedPageBreak/>
         <w:t>Series packs</w:t>
       </w:r>
-      <w:bookmarkEnd w:id="9"/>
+      <w:bookmarkEnd w:id="64"/>
     </w:p>
     <w:p>
       <w:pPr>
@@ -2233,11 +3229,11 @@
         <w:pStyle w:val="Heading1"/>
         <w:spacing w:line="360" w:lineRule="auto"/>
       </w:pPr>
-      <w:bookmarkStart w:id="10" w:name="_Toc348639905"/>
+      <w:bookmarkStart w:id="65" w:name="_Toc474830768"/>
       <w:r>
         <w:t>Software Setup</w:t>
       </w:r>
-      <w:bookmarkEnd w:id="10"/>
+      <w:bookmarkEnd w:id="65"/>
     </w:p>
     <w:p>
       <w:pPr>
@@ -2252,13 +3248,13 @@
         <w:pStyle w:val="Heading1"/>
         <w:spacing w:line="360" w:lineRule="auto"/>
       </w:pPr>
-      <w:bookmarkStart w:id="11" w:name="_Toc348639906"/>
-      <w:commentRangeStart w:id="12"/>
+      <w:bookmarkStart w:id="66" w:name="_Toc474830769"/>
+      <w:commentRangeStart w:id="67"/>
+      <w:commentRangeStart w:id="68"/>
       <w:r>
         <w:t>Test Procedure</w:t>
       </w:r>
-      <w:bookmarkEnd w:id="11"/>
-      <w:commentRangeEnd w:id="12"/>
+      <w:commentRangeEnd w:id="67"/>
       <w:r>
         <w:rPr>
           <w:rStyle w:val="CommentReference"/>
@@ -2267,19 +3263,31 @@
           <w:bCs w:val="0"/>
           <w:color w:val="auto"/>
         </w:rPr>
-        <w:commentReference w:id="12"/>
-      </w:r>
+        <w:commentReference w:id="67"/>
+      </w:r>
+      <w:commentRangeEnd w:id="68"/>
+      <w:r>
+        <w:rPr>
+          <w:rStyle w:val="CommentReference"/>
+          <w:rFonts w:asciiTheme="minorHAnsi" w:eastAsiaTheme="minorEastAsia" w:hAnsiTheme="minorHAnsi" w:cstheme="minorBidi"/>
+          <w:b w:val="0"/>
+          <w:bCs w:val="0"/>
+          <w:color w:val="auto"/>
+        </w:rPr>
+        <w:commentReference w:id="68"/>
+      </w:r>
+      <w:bookmarkEnd w:id="66"/>
     </w:p>
     <w:p>
       <w:pPr>
         <w:pStyle w:val="Heading2"/>
         <w:spacing w:line="360" w:lineRule="auto"/>
       </w:pPr>
-      <w:bookmarkStart w:id="13" w:name="_Toc348639907"/>
+      <w:bookmarkStart w:id="69" w:name="_Toc474830770"/>
       <w:r>
         <w:t>Single pack</w:t>
       </w:r>
-      <w:bookmarkEnd w:id="13"/>
+      <w:bookmarkEnd w:id="69"/>
     </w:p>
     <w:p>
       <w:pPr>
@@ -2322,7 +3330,7 @@
         </w:numPr>
         <w:spacing w:line="276" w:lineRule="auto"/>
       </w:pPr>
-      <w:commentRangeStart w:id="14"/>
+      <w:commentRangeStart w:id="70"/>
       <w:r>
         <w:t>Set simulated load to 0.14</w:t>
       </w:r>
@@ -2332,12 +3340,12 @@
       <w:r>
         <w:t xml:space="preserve"> (154A test)</w:t>
       </w:r>
-      <w:commentRangeEnd w:id="14"/>
+      <w:commentRangeEnd w:id="70"/>
       <w:r>
         <w:rPr>
           <w:rStyle w:val="CommentReference"/>
         </w:rPr>
-        <w:commentReference w:id="14"/>
+        <w:commentReference w:id="70"/>
       </w:r>
     </w:p>
     <w:p>
@@ -2391,11 +3399,11 @@
       <w:pPr>
         <w:pStyle w:val="Heading2"/>
       </w:pPr>
-      <w:bookmarkStart w:id="15" w:name="_Toc348639908"/>
+      <w:bookmarkStart w:id="71" w:name="_Toc474830771"/>
       <w:r>
         <w:t>Series packs</w:t>
       </w:r>
-      <w:bookmarkEnd w:id="15"/>
+      <w:bookmarkEnd w:id="71"/>
     </w:p>
     <w:p>
       <w:pPr>
@@ -2498,7 +3506,7 @@
         <w:pStyle w:val="Heading1"/>
         <w:spacing w:line="360" w:lineRule="auto"/>
       </w:pPr>
-      <w:bookmarkStart w:id="16" w:name="_Toc348639909"/>
+      <w:bookmarkStart w:id="72" w:name="_Toc474830772"/>
       <w:r>
         <w:lastRenderedPageBreak/>
         <w:t xml:space="preserve">Acceptance </w:t>
@@ -2506,7 +3514,7 @@
       <w:r>
         <w:t>Test Summary</w:t>
       </w:r>
-      <w:bookmarkEnd w:id="16"/>
+      <w:bookmarkEnd w:id="72"/>
     </w:p>
     <w:tbl>
       <w:tblPr>
@@ -2979,7 +3987,7 @@
 
 <file path=word/comments.xml><?xml version="1.0" encoding="utf-8"?>
 <w:comments xmlns:wpc="http://schemas.microsoft.com/office/word/2010/wordprocessingCanvas" xmlns:mc="http://schemas.openxmlformats.org/markup-compatibility/2006" xmlns:o="urn:schemas-microsoft-com:office:office" xmlns:r="http://schemas.openxmlformats.org/officeDocument/2006/relationships" xmlns:m="http://schemas.openxmlformats.org/officeDocument/2006/math" xmlns:v="urn:schemas-microsoft-com:vml" xmlns:wp14="http://schemas.microsoft.com/office/word/2010/wordprocessingDrawing" xmlns:wp="http://schemas.openxmlformats.org/drawingml/2006/wordprocessingDrawing" xmlns:w10="urn:schemas-microsoft-com:office:word" xmlns:w="http://schemas.openxmlformats.org/wordprocessingml/2006/main" xmlns:w14="http://schemas.microsoft.com/office/word/2010/wordml" xmlns:w15="http://schemas.microsoft.com/office/word/2012/wordml" xmlns:wpg="http://schemas.microsoft.com/office/word/2010/wordprocessingGroup" xmlns:wpi="http://schemas.microsoft.com/office/word/2010/wordprocessingInk" xmlns:wne="http://schemas.microsoft.com/office/word/2006/wordml" xmlns:wps="http://schemas.microsoft.com/office/word/2010/wordprocessingShape" mc:Ignorable="w14 w15 wp14">
-  <w:comment w:id="1" w:author="Greg Flynn" w:date="2017-02-14T09:22:00Z" w:initials="GF">
+  <w:comment w:id="57" w:author="Greg Flynn" w:date="2017-02-14T09:22:00Z" w:initials="GF">
     <w:p>
       <w:pPr>
         <w:pStyle w:val="CommentText"/>
@@ -2995,7 +4003,7 @@
       </w:r>
     </w:p>
   </w:comment>
-  <w:comment w:id="2" w:author="Greg Flynn" w:date="2017-02-14T09:29:00Z" w:initials="GF">
+  <w:comment w:id="58" w:author="Greg Flynn" w:date="2017-02-14T09:29:00Z" w:initials="GF">
     <w:p>
       <w:pPr>
         <w:pStyle w:val="CommentText"/>
@@ -3010,14 +4018,22 @@
         <w:t>Get TSV to verify numbers.  ESF says that nominal TSV is 89.6 and Max is 106.4 (Section 1 Table 1)</w:t>
       </w:r>
       <w:r>
-        <w:t xml:space="preserve"> But 14mOhm thevinin into a 500mOhm load gives 23 </w:t>
+        <w:t xml:space="preserve"> But 14mOhm </w:t>
+      </w:r>
+      <w:proofErr w:type="spellStart"/>
+      <w:r>
+        <w:t>thevinin</w:t>
+      </w:r>
+      <w:proofErr w:type="spellEnd"/>
+      <w:r>
+        <w:t xml:space="preserve"> into a 500mOhm load gives 23 </w:t>
       </w:r>
       <w:r>
         <w:t>Volts</w:t>
       </w:r>
     </w:p>
   </w:comment>
-  <w:comment w:id="3" w:author="Greg Flynn" w:date="2017-02-14T09:21:00Z" w:initials="GF">
+  <w:comment w:id="59" w:author="Greg Flynn" w:date="2017-02-14T09:21:00Z" w:initials="GF">
     <w:p>
       <w:pPr>
         <w:pStyle w:val="CommentText"/>
@@ -3033,7 +4049,7 @@
       </w:r>
     </w:p>
   </w:comment>
-  <w:comment w:id="12" w:author="Greg Flynn" w:date="2017-02-14T09:23:00Z" w:initials="GF">
+  <w:comment w:id="67" w:author="Greg Flynn" w:date="2017-02-14T09:23:00Z" w:initials="GF">
     <w:p>
       <w:pPr>
         <w:pStyle w:val="CommentText"/>
@@ -3055,7 +4071,23 @@
       </w:r>
     </w:p>
   </w:comment>
-  <w:comment w:id="14" w:author="Greg Flynn" w:date="2017-02-14T03:15:00Z" w:initials="GF">
+  <w:comment w:id="68" w:author="Greg Flynn" w:date="2017-02-14T10:16:00Z" w:initials="GF">
+    <w:p>
+      <w:pPr>
+        <w:pStyle w:val="CommentText"/>
+      </w:pPr>
+      <w:r>
+        <w:rPr>
+          <w:rStyle w:val="CommentReference"/>
+        </w:rPr>
+        <w:annotationRef/>
+      </w:r>
+      <w:r>
+        <w:t>We know the resistance, we know the current, we can infer the voltage but it might be nice to verify internal resistance</w:t>
+      </w:r>
+    </w:p>
+  </w:comment>
+  <w:comment w:id="70" w:author="Greg Flynn" w:date="2017-02-14T03:15:00Z" w:initials="GF">
     <w:p>
       <w:pPr>
         <w:pStyle w:val="CommentText"/>
@@ -3080,6 +4112,7 @@
   <w15:commentEx w15:paraId="0FD5F755" w15:done="0"/>
   <w15:commentEx w15:paraId="04D3000F" w15:done="0"/>
   <w15:commentEx w15:paraId="0E4FF4FA" w15:done="0"/>
+  <w15:commentEx w15:paraId="5E966066" w15:paraIdParent="0E4FF4FA" w15:done="0"/>
   <w15:commentEx w15:paraId="77A2C3E2" w15:done="0"/>
 </w15:commentsEx>
 </file>
@@ -4898,6 +5931,17 @@
       </w:tblCellMar>
     </w:tblPr>
   </w:style>
+  <w:style w:type="character" w:styleId="Hyperlink">
+    <w:name w:val="Hyperlink"/>
+    <w:basedOn w:val="DefaultParagraphFont"/>
+    <w:uiPriority w:val="99"/>
+    <w:unhideWhenUsed/>
+    <w:rsid w:val="00030A51"/>
+    <w:rPr>
+      <w:color w:val="0000FF" w:themeColor="hyperlink"/>
+      <w:u w:val="single"/>
+    </w:rPr>
+  </w:style>
 </w:styles>
 </file>
 
@@ -5245,7 +6289,7 @@
 </file>
 
 <file path=customXml/itemProps2.xml><?xml version="1.0" encoding="utf-8"?>
-<ds:datastoreItem xmlns:ds="http://schemas.openxmlformats.org/officeDocument/2006/customXml" ds:itemID="{AD854CDF-B302-4462-9D24-E7879374D162}">
+<ds:datastoreItem xmlns:ds="http://schemas.openxmlformats.org/officeDocument/2006/customXml" ds:itemID="{87DC8D14-3CB5-4B44-82EE-F23BBC1BC7B6}">
   <ds:schemaRefs>
     <ds:schemaRef ds:uri="http://schemas.openxmlformats.org/officeDocument/2006/bibliography"/>
   </ds:schemaRefs>

</xml_diff>